<commit_message>
Doc: Se terminaron las entidades del modelo de datos
</commit_message>
<xml_diff>
--- a/2. Etapa de elaboración/Iteración 2/Modelo de datos/Modelo de Datos_Vesta Risk Manager_T-Code.docx
+++ b/2. Etapa de elaboración/Iteración 2/Modelo de datos/Modelo de Datos_Vesta Risk Manager_T-Code.docx
@@ -361,25 +361,7 @@
           <w:sz w:val="36"/>
           <w:szCs w:val="36"/>
         </w:rPr>
-        <w:t xml:space="preserve">Vesta </w:t>
-      </w:r>
-      <w:proofErr w:type="spellStart"/>
-      <w:r>
-        <w:rPr>
-          <w:rFonts w:ascii="Cambria" w:hAnsi="Cambria"/>
-          <w:sz w:val="36"/>
-          <w:szCs w:val="36"/>
-        </w:rPr>
-        <w:t>Risk</w:t>
-      </w:r>
-      <w:proofErr w:type="spellEnd"/>
-      <w:r>
-        <w:rPr>
-          <w:rFonts w:ascii="Cambria" w:hAnsi="Cambria"/>
-          <w:sz w:val="36"/>
-          <w:szCs w:val="36"/>
-        </w:rPr>
-        <w:t xml:space="preserve"> Manager</w:t>
+        <w:t>Vesta Risk Manager</w:t>
       </w:r>
     </w:p>
     <w:p>
@@ -410,16 +392,8 @@
         <w:rPr>
           <w:lang w:val="es-AR"/>
         </w:rPr>
-        <w:t>T-</w:t>
-      </w:r>
-      <w:proofErr w:type="spellStart"/>
-      <w:r>
-        <w:rPr>
-          <w:lang w:val="es-AR"/>
-        </w:rPr>
-        <w:t>Code</w:t>
-      </w:r>
-      <w:proofErr w:type="spellEnd"/>
+        <w:t>T-Code</w:t>
+      </w:r>
       <w:r>
         <w:rPr>
           <w:lang w:val="es-AR"/>
@@ -2444,13 +2418,8 @@
       <w:pPr>
         <w:pStyle w:val="PSI-Comentario"/>
       </w:pPr>
-      <w:proofErr w:type="gramStart"/>
-      <w:r>
-        <w:t>Además</w:t>
-      </w:r>
-      <w:proofErr w:type="gramEnd"/>
-      <w:r>
-        <w:t xml:space="preserve"> se describen las dependencias entre dichas entidades mediante diagramas de </w:t>
+      <w:r>
+        <w:t xml:space="preserve">Además se describen las dependencias entre dichas entidades mediante diagramas de </w:t>
       </w:r>
       <w:r>
         <w:t>dependencias</w:t>
@@ -2576,7 +2545,3567 @@
       </w:r>
       <w:bookmarkEnd w:id="8"/>
     </w:p>
+    <w:p>
+      <w:r>
+        <w:t>Entidades:</w:t>
+      </w:r>
+    </w:p>
+    <w:tbl>
+      <w:tblPr>
+        <w:tblStyle w:val="Tablaconcuadrcula"/>
+        <w:tblW w:w="0" w:type="auto"/>
+        <w:tblLook w:val="04A0" w:firstRow="1" w:lastRow="0" w:firstColumn="1" w:lastColumn="0" w:noHBand="0" w:noVBand="1"/>
+      </w:tblPr>
+      <w:tblGrid>
+        <w:gridCol w:w="2123"/>
+        <w:gridCol w:w="2123"/>
+        <w:gridCol w:w="2124"/>
+        <w:gridCol w:w="2124"/>
+      </w:tblGrid>
+      <w:tr>
+        <w:tc>
+          <w:tcPr>
+            <w:tcW w:w="8494" w:type="dxa"/>
+            <w:gridSpan w:val="4"/>
+          </w:tcPr>
+          <w:p>
+            <w:pPr>
+              <w:jc w:val="center"/>
+              <w:rPr>
+                <w:b/>
+                <w:bCs/>
+              </w:rPr>
+            </w:pPr>
+            <w:r>
+              <w:rPr>
+                <w:b/>
+                <w:bCs/>
+                <w:sz w:val="24"/>
+                <w:szCs w:val="24"/>
+              </w:rPr>
+              <w:t>Proyecto</w:t>
+            </w:r>
+          </w:p>
+        </w:tc>
+      </w:tr>
+      <w:tr>
+        <w:tc>
+          <w:tcPr>
+            <w:tcW w:w="2123" w:type="dxa"/>
+          </w:tcPr>
+          <w:p>
+            <w:pPr>
+              <w:jc w:val="center"/>
+              <w:rPr>
+                <w:b/>
+                <w:bCs/>
+              </w:rPr>
+            </w:pPr>
+            <w:r>
+              <w:rPr>
+                <w:b/>
+                <w:bCs/>
+              </w:rPr>
+              <w:t>Atributo</w:t>
+            </w:r>
+          </w:p>
+        </w:tc>
+        <w:tc>
+          <w:tcPr>
+            <w:tcW w:w="2123" w:type="dxa"/>
+          </w:tcPr>
+          <w:p>
+            <w:pPr>
+              <w:jc w:val="center"/>
+              <w:rPr>
+                <w:b/>
+                <w:bCs/>
+              </w:rPr>
+            </w:pPr>
+            <w:r>
+              <w:rPr>
+                <w:b/>
+                <w:bCs/>
+              </w:rPr>
+              <w:t>Tipo</w:t>
+            </w:r>
+          </w:p>
+        </w:tc>
+        <w:tc>
+          <w:tcPr>
+            <w:tcW w:w="2124" w:type="dxa"/>
+          </w:tcPr>
+          <w:p>
+            <w:pPr>
+              <w:jc w:val="center"/>
+              <w:rPr>
+                <w:b/>
+                <w:bCs/>
+              </w:rPr>
+            </w:pPr>
+            <w:r>
+              <w:rPr>
+                <w:b/>
+                <w:bCs/>
+              </w:rPr>
+              <w:t>Descripción</w:t>
+            </w:r>
+          </w:p>
+        </w:tc>
+        <w:tc>
+          <w:tcPr>
+            <w:tcW w:w="2124" w:type="dxa"/>
+          </w:tcPr>
+          <w:p>
+            <w:pPr>
+              <w:jc w:val="center"/>
+              <w:rPr>
+                <w:b/>
+                <w:bCs/>
+              </w:rPr>
+            </w:pPr>
+            <w:r>
+              <w:rPr>
+                <w:b/>
+                <w:bCs/>
+              </w:rPr>
+              <w:t>Clave</w:t>
+            </w:r>
+          </w:p>
+        </w:tc>
+      </w:tr>
+      <w:tr>
+        <w:tc>
+          <w:tcPr>
+            <w:tcW w:w="2123" w:type="dxa"/>
+          </w:tcPr>
+          <w:p>
+            <w:pPr>
+              <w:jc w:val="center"/>
+            </w:pPr>
+            <w:r>
+              <w:t>id_proyecto</w:t>
+            </w:r>
+          </w:p>
+        </w:tc>
+        <w:tc>
+          <w:tcPr>
+            <w:tcW w:w="2123" w:type="dxa"/>
+          </w:tcPr>
+          <w:p>
+            <w:pPr>
+              <w:jc w:val="center"/>
+            </w:pPr>
+            <w:r>
+              <w:t>Simple</w:t>
+            </w:r>
+          </w:p>
+        </w:tc>
+        <w:tc>
+          <w:tcPr>
+            <w:tcW w:w="2124" w:type="dxa"/>
+          </w:tcPr>
+          <w:p>
+            <w:pPr>
+              <w:jc w:val="center"/>
+            </w:pPr>
+            <w:r>
+              <w:t>NA</w:t>
+            </w:r>
+          </w:p>
+        </w:tc>
+        <w:tc>
+          <w:tcPr>
+            <w:tcW w:w="2124" w:type="dxa"/>
+          </w:tcPr>
+          <w:p>
+            <w:pPr>
+              <w:jc w:val="center"/>
+            </w:pPr>
+            <w:r>
+              <w:t>Si</w:t>
+            </w:r>
+          </w:p>
+        </w:tc>
+      </w:tr>
+      <w:tr>
+        <w:tc>
+          <w:tcPr>
+            <w:tcW w:w="2123" w:type="dxa"/>
+          </w:tcPr>
+          <w:p>
+            <w:pPr>
+              <w:jc w:val="center"/>
+            </w:pPr>
+            <w:r>
+              <w:t>nombre</w:t>
+            </w:r>
+          </w:p>
+        </w:tc>
+        <w:tc>
+          <w:tcPr>
+            <w:tcW w:w="2123" w:type="dxa"/>
+          </w:tcPr>
+          <w:p>
+            <w:pPr>
+              <w:jc w:val="center"/>
+            </w:pPr>
+            <w:r>
+              <w:t xml:space="preserve">Simple </w:t>
+            </w:r>
+          </w:p>
+        </w:tc>
+        <w:tc>
+          <w:tcPr>
+            <w:tcW w:w="2124" w:type="dxa"/>
+          </w:tcPr>
+          <w:p>
+            <w:pPr>
+              <w:jc w:val="center"/>
+            </w:pPr>
+            <w:r>
+              <w:t>NA</w:t>
+            </w:r>
+          </w:p>
+        </w:tc>
+        <w:tc>
+          <w:tcPr>
+            <w:tcW w:w="2124" w:type="dxa"/>
+          </w:tcPr>
+          <w:p>
+            <w:pPr>
+              <w:jc w:val="center"/>
+            </w:pPr>
+            <w:r>
+              <w:t>No</w:t>
+            </w:r>
+          </w:p>
+        </w:tc>
+      </w:tr>
+      <w:tr>
+        <w:tc>
+          <w:tcPr>
+            <w:tcW w:w="2123" w:type="dxa"/>
+          </w:tcPr>
+          <w:p>
+            <w:pPr>
+              <w:jc w:val="center"/>
+            </w:pPr>
+            <w:r>
+              <w:t>estado</w:t>
+            </w:r>
+          </w:p>
+        </w:tc>
+        <w:tc>
+          <w:tcPr>
+            <w:tcW w:w="2123" w:type="dxa"/>
+          </w:tcPr>
+          <w:p>
+            <w:pPr>
+              <w:jc w:val="center"/>
+            </w:pPr>
+            <w:r>
+              <w:t xml:space="preserve">Simple </w:t>
+            </w:r>
+          </w:p>
+        </w:tc>
+        <w:tc>
+          <w:tcPr>
+            <w:tcW w:w="2124" w:type="dxa"/>
+          </w:tcPr>
+          <w:p>
+            <w:pPr>
+              <w:jc w:val="center"/>
+            </w:pPr>
+            <w:r>
+              <w:t>Los posibles valores son</w:t>
+            </w:r>
+            <w:r>
+              <w:t xml:space="preserve">: “Creado”, “En </w:t>
+            </w:r>
+            <w:r>
+              <w:lastRenderedPageBreak/>
+              <w:t>proceso”, “Finalizado”, “Cancelado”</w:t>
+            </w:r>
+          </w:p>
+        </w:tc>
+        <w:tc>
+          <w:tcPr>
+            <w:tcW w:w="2124" w:type="dxa"/>
+          </w:tcPr>
+          <w:p>
+            <w:pPr>
+              <w:jc w:val="center"/>
+            </w:pPr>
+            <w:r>
+              <w:lastRenderedPageBreak/>
+              <w:t>No</w:t>
+            </w:r>
+          </w:p>
+        </w:tc>
+      </w:tr>
+      <w:tr>
+        <w:tc>
+          <w:tcPr>
+            <w:tcW w:w="2123" w:type="dxa"/>
+          </w:tcPr>
+          <w:p>
+            <w:pPr>
+              <w:jc w:val="center"/>
+            </w:pPr>
+            <w:r>
+              <w:t>descripción</w:t>
+            </w:r>
+          </w:p>
+        </w:tc>
+        <w:tc>
+          <w:tcPr>
+            <w:tcW w:w="2123" w:type="dxa"/>
+          </w:tcPr>
+          <w:p>
+            <w:pPr>
+              <w:jc w:val="center"/>
+            </w:pPr>
+            <w:r>
+              <w:t>Simple</w:t>
+            </w:r>
+          </w:p>
+        </w:tc>
+        <w:tc>
+          <w:tcPr>
+            <w:tcW w:w="2124" w:type="dxa"/>
+          </w:tcPr>
+          <w:p>
+            <w:pPr>
+              <w:jc w:val="center"/>
+            </w:pPr>
+            <w:r>
+              <w:t>NA</w:t>
+            </w:r>
+          </w:p>
+        </w:tc>
+        <w:tc>
+          <w:tcPr>
+            <w:tcW w:w="2124" w:type="dxa"/>
+          </w:tcPr>
+          <w:p>
+            <w:pPr>
+              <w:jc w:val="center"/>
+            </w:pPr>
+            <w:r>
+              <w:t>No</w:t>
+            </w:r>
+          </w:p>
+        </w:tc>
+      </w:tr>
+      <w:tr>
+        <w:tc>
+          <w:tcPr>
+            <w:tcW w:w="2123" w:type="dxa"/>
+          </w:tcPr>
+          <w:p>
+            <w:pPr>
+              <w:jc w:val="center"/>
+            </w:pPr>
+            <w:r>
+              <w:t>fecha_inicio</w:t>
+            </w:r>
+          </w:p>
+        </w:tc>
+        <w:tc>
+          <w:tcPr>
+            <w:tcW w:w="2123" w:type="dxa"/>
+          </w:tcPr>
+          <w:p>
+            <w:pPr>
+              <w:jc w:val="center"/>
+            </w:pPr>
+            <w:r>
+              <w:t>Simple</w:t>
+            </w:r>
+          </w:p>
+        </w:tc>
+        <w:tc>
+          <w:tcPr>
+            <w:tcW w:w="2124" w:type="dxa"/>
+          </w:tcPr>
+          <w:p>
+            <w:pPr>
+              <w:jc w:val="center"/>
+            </w:pPr>
+            <w:r>
+              <w:t>Es la fecha en la cual se va a modificar el estado de “Creado” por “En proceso”</w:t>
+            </w:r>
+          </w:p>
+        </w:tc>
+        <w:tc>
+          <w:tcPr>
+            <w:tcW w:w="2124" w:type="dxa"/>
+          </w:tcPr>
+          <w:p>
+            <w:pPr>
+              <w:jc w:val="center"/>
+            </w:pPr>
+            <w:r>
+              <w:t>No</w:t>
+            </w:r>
+          </w:p>
+        </w:tc>
+      </w:tr>
+    </w:tbl>
     <w:p/>
+    <w:tbl>
+      <w:tblPr>
+        <w:tblStyle w:val="Tablaconcuadrcula"/>
+        <w:tblW w:w="0" w:type="auto"/>
+        <w:tblLook w:val="04A0" w:firstRow="1" w:lastRow="0" w:firstColumn="1" w:lastColumn="0" w:noHBand="0" w:noVBand="1"/>
+      </w:tblPr>
+      <w:tblGrid>
+        <w:gridCol w:w="2123"/>
+        <w:gridCol w:w="2123"/>
+        <w:gridCol w:w="2124"/>
+        <w:gridCol w:w="2124"/>
+      </w:tblGrid>
+      <w:tr>
+        <w:tc>
+          <w:tcPr>
+            <w:tcW w:w="8494" w:type="dxa"/>
+            <w:gridSpan w:val="4"/>
+          </w:tcPr>
+          <w:p>
+            <w:pPr>
+              <w:jc w:val="center"/>
+              <w:rPr>
+                <w:b/>
+                <w:bCs/>
+              </w:rPr>
+            </w:pPr>
+            <w:r>
+              <w:rPr>
+                <w:b/>
+                <w:bCs/>
+                <w:sz w:val="24"/>
+                <w:szCs w:val="24"/>
+              </w:rPr>
+              <w:t>Participante</w:t>
+            </w:r>
+          </w:p>
+        </w:tc>
+      </w:tr>
+      <w:tr>
+        <w:tc>
+          <w:tcPr>
+            <w:tcW w:w="2123" w:type="dxa"/>
+          </w:tcPr>
+          <w:p>
+            <w:pPr>
+              <w:jc w:val="center"/>
+              <w:rPr>
+                <w:b/>
+                <w:bCs/>
+              </w:rPr>
+            </w:pPr>
+            <w:r>
+              <w:rPr>
+                <w:b/>
+                <w:bCs/>
+              </w:rPr>
+              <w:t>Atributo</w:t>
+            </w:r>
+          </w:p>
+        </w:tc>
+        <w:tc>
+          <w:tcPr>
+            <w:tcW w:w="2123" w:type="dxa"/>
+          </w:tcPr>
+          <w:p>
+            <w:pPr>
+              <w:jc w:val="center"/>
+              <w:rPr>
+                <w:b/>
+                <w:bCs/>
+              </w:rPr>
+            </w:pPr>
+            <w:r>
+              <w:rPr>
+                <w:b/>
+                <w:bCs/>
+              </w:rPr>
+              <w:t>Tipo</w:t>
+            </w:r>
+          </w:p>
+        </w:tc>
+        <w:tc>
+          <w:tcPr>
+            <w:tcW w:w="2124" w:type="dxa"/>
+          </w:tcPr>
+          <w:p>
+            <w:pPr>
+              <w:jc w:val="center"/>
+              <w:rPr>
+                <w:b/>
+                <w:bCs/>
+              </w:rPr>
+            </w:pPr>
+            <w:r>
+              <w:rPr>
+                <w:b/>
+                <w:bCs/>
+              </w:rPr>
+              <w:t>Descripción</w:t>
+            </w:r>
+          </w:p>
+        </w:tc>
+        <w:tc>
+          <w:tcPr>
+            <w:tcW w:w="2124" w:type="dxa"/>
+          </w:tcPr>
+          <w:p>
+            <w:pPr>
+              <w:jc w:val="center"/>
+              <w:rPr>
+                <w:b/>
+                <w:bCs/>
+              </w:rPr>
+            </w:pPr>
+            <w:r>
+              <w:rPr>
+                <w:b/>
+                <w:bCs/>
+              </w:rPr>
+              <w:t>Clave</w:t>
+            </w:r>
+          </w:p>
+        </w:tc>
+      </w:tr>
+      <w:tr>
+        <w:tc>
+          <w:tcPr>
+            <w:tcW w:w="2123" w:type="dxa"/>
+          </w:tcPr>
+          <w:p>
+            <w:pPr>
+              <w:jc w:val="center"/>
+            </w:pPr>
+            <w:r>
+              <w:t>id_</w:t>
+            </w:r>
+            <w:r>
+              <w:t>participante</w:t>
+            </w:r>
+          </w:p>
+        </w:tc>
+        <w:tc>
+          <w:tcPr>
+            <w:tcW w:w="2123" w:type="dxa"/>
+          </w:tcPr>
+          <w:p>
+            <w:pPr>
+              <w:jc w:val="center"/>
+            </w:pPr>
+            <w:r>
+              <w:t>Simple</w:t>
+            </w:r>
+          </w:p>
+        </w:tc>
+        <w:tc>
+          <w:tcPr>
+            <w:tcW w:w="2124" w:type="dxa"/>
+          </w:tcPr>
+          <w:p>
+            <w:pPr>
+              <w:jc w:val="center"/>
+            </w:pPr>
+            <w:r>
+              <w:t>NA</w:t>
+            </w:r>
+          </w:p>
+        </w:tc>
+        <w:tc>
+          <w:tcPr>
+            <w:tcW w:w="2124" w:type="dxa"/>
+          </w:tcPr>
+          <w:p>
+            <w:pPr>
+              <w:jc w:val="center"/>
+            </w:pPr>
+            <w:r>
+              <w:t>Si</w:t>
+            </w:r>
+          </w:p>
+        </w:tc>
+      </w:tr>
+      <w:tr>
+        <w:tc>
+          <w:tcPr>
+            <w:tcW w:w="2123" w:type="dxa"/>
+          </w:tcPr>
+          <w:p>
+            <w:pPr>
+              <w:jc w:val="center"/>
+            </w:pPr>
+            <w:r>
+              <w:t>nombre</w:t>
+            </w:r>
+          </w:p>
+        </w:tc>
+        <w:tc>
+          <w:tcPr>
+            <w:tcW w:w="2123" w:type="dxa"/>
+          </w:tcPr>
+          <w:p>
+            <w:pPr>
+              <w:jc w:val="center"/>
+            </w:pPr>
+            <w:r>
+              <w:t xml:space="preserve">Simple </w:t>
+            </w:r>
+          </w:p>
+        </w:tc>
+        <w:tc>
+          <w:tcPr>
+            <w:tcW w:w="2124" w:type="dxa"/>
+          </w:tcPr>
+          <w:p>
+            <w:pPr>
+              <w:jc w:val="center"/>
+            </w:pPr>
+            <w:r>
+              <w:t>NA</w:t>
+            </w:r>
+          </w:p>
+        </w:tc>
+        <w:tc>
+          <w:tcPr>
+            <w:tcW w:w="2124" w:type="dxa"/>
+          </w:tcPr>
+          <w:p>
+            <w:pPr>
+              <w:jc w:val="center"/>
+            </w:pPr>
+            <w:r>
+              <w:t>No</w:t>
+            </w:r>
+          </w:p>
+        </w:tc>
+      </w:tr>
+      <w:tr>
+        <w:tc>
+          <w:tcPr>
+            <w:tcW w:w="2123" w:type="dxa"/>
+          </w:tcPr>
+          <w:p>
+            <w:pPr>
+              <w:jc w:val="center"/>
+            </w:pPr>
+            <w:r>
+              <w:t>correo</w:t>
+            </w:r>
+          </w:p>
+        </w:tc>
+        <w:tc>
+          <w:tcPr>
+            <w:tcW w:w="2123" w:type="dxa"/>
+          </w:tcPr>
+          <w:p>
+            <w:pPr>
+              <w:jc w:val="center"/>
+            </w:pPr>
+            <w:r>
+              <w:t>Simple</w:t>
+            </w:r>
+          </w:p>
+        </w:tc>
+        <w:tc>
+          <w:tcPr>
+            <w:tcW w:w="2124" w:type="dxa"/>
+          </w:tcPr>
+          <w:p>
+            <w:pPr>
+              <w:jc w:val="center"/>
+            </w:pPr>
+            <w:r>
+              <w:t>NA</w:t>
+            </w:r>
+          </w:p>
+        </w:tc>
+        <w:tc>
+          <w:tcPr>
+            <w:tcW w:w="2124" w:type="dxa"/>
+          </w:tcPr>
+          <w:p>
+            <w:pPr>
+              <w:jc w:val="center"/>
+            </w:pPr>
+            <w:r>
+              <w:t>No</w:t>
+            </w:r>
+          </w:p>
+        </w:tc>
+      </w:tr>
+    </w:tbl>
+    <w:p/>
+    <w:tbl>
+      <w:tblPr>
+        <w:tblStyle w:val="Tablaconcuadrcula"/>
+        <w:tblW w:w="0" w:type="auto"/>
+        <w:tblLook w:val="04A0" w:firstRow="1" w:lastRow="0" w:firstColumn="1" w:lastColumn="0" w:noHBand="0" w:noVBand="1"/>
+      </w:tblPr>
+      <w:tblGrid>
+        <w:gridCol w:w="2123"/>
+        <w:gridCol w:w="2123"/>
+        <w:gridCol w:w="2124"/>
+        <w:gridCol w:w="2124"/>
+      </w:tblGrid>
+      <w:tr>
+        <w:tc>
+          <w:tcPr>
+            <w:tcW w:w="8494" w:type="dxa"/>
+            <w:gridSpan w:val="4"/>
+          </w:tcPr>
+          <w:p>
+            <w:pPr>
+              <w:jc w:val="center"/>
+              <w:rPr>
+                <w:b/>
+                <w:bCs/>
+              </w:rPr>
+            </w:pPr>
+            <w:r>
+              <w:rPr>
+                <w:b/>
+                <w:bCs/>
+                <w:sz w:val="24"/>
+                <w:szCs w:val="24"/>
+              </w:rPr>
+              <w:t>Riesgo</w:t>
+            </w:r>
+          </w:p>
+        </w:tc>
+      </w:tr>
+      <w:tr>
+        <w:tc>
+          <w:tcPr>
+            <w:tcW w:w="2123" w:type="dxa"/>
+          </w:tcPr>
+          <w:p>
+            <w:pPr>
+              <w:jc w:val="center"/>
+              <w:rPr>
+                <w:b/>
+                <w:bCs/>
+              </w:rPr>
+            </w:pPr>
+            <w:r>
+              <w:rPr>
+                <w:b/>
+                <w:bCs/>
+              </w:rPr>
+              <w:t>Atributo</w:t>
+            </w:r>
+          </w:p>
+        </w:tc>
+        <w:tc>
+          <w:tcPr>
+            <w:tcW w:w="2123" w:type="dxa"/>
+          </w:tcPr>
+          <w:p>
+            <w:pPr>
+              <w:jc w:val="center"/>
+              <w:rPr>
+                <w:b/>
+                <w:bCs/>
+              </w:rPr>
+            </w:pPr>
+            <w:r>
+              <w:rPr>
+                <w:b/>
+                <w:bCs/>
+              </w:rPr>
+              <w:t>Tipo</w:t>
+            </w:r>
+          </w:p>
+        </w:tc>
+        <w:tc>
+          <w:tcPr>
+            <w:tcW w:w="2124" w:type="dxa"/>
+          </w:tcPr>
+          <w:p>
+            <w:pPr>
+              <w:jc w:val="center"/>
+              <w:rPr>
+                <w:b/>
+                <w:bCs/>
+              </w:rPr>
+            </w:pPr>
+            <w:r>
+              <w:rPr>
+                <w:b/>
+                <w:bCs/>
+              </w:rPr>
+              <w:t>Descripción</w:t>
+            </w:r>
+          </w:p>
+        </w:tc>
+        <w:tc>
+          <w:tcPr>
+            <w:tcW w:w="2124" w:type="dxa"/>
+          </w:tcPr>
+          <w:p>
+            <w:pPr>
+              <w:jc w:val="center"/>
+              <w:rPr>
+                <w:b/>
+                <w:bCs/>
+              </w:rPr>
+            </w:pPr>
+            <w:r>
+              <w:rPr>
+                <w:b/>
+                <w:bCs/>
+              </w:rPr>
+              <w:t>Clave</w:t>
+            </w:r>
+          </w:p>
+        </w:tc>
+      </w:tr>
+      <w:tr>
+        <w:tc>
+          <w:tcPr>
+            <w:tcW w:w="2123" w:type="dxa"/>
+          </w:tcPr>
+          <w:p>
+            <w:pPr>
+              <w:jc w:val="center"/>
+            </w:pPr>
+            <w:r>
+              <w:t>id_</w:t>
+            </w:r>
+            <w:r>
+              <w:t>riesgo</w:t>
+            </w:r>
+          </w:p>
+        </w:tc>
+        <w:tc>
+          <w:tcPr>
+            <w:tcW w:w="2123" w:type="dxa"/>
+          </w:tcPr>
+          <w:p>
+            <w:pPr>
+              <w:jc w:val="center"/>
+            </w:pPr>
+            <w:r>
+              <w:t>Simple</w:t>
+            </w:r>
+          </w:p>
+        </w:tc>
+        <w:tc>
+          <w:tcPr>
+            <w:tcW w:w="2124" w:type="dxa"/>
+          </w:tcPr>
+          <w:p>
+            <w:pPr>
+              <w:jc w:val="center"/>
+            </w:pPr>
+            <w:r>
+              <w:t>NA</w:t>
+            </w:r>
+          </w:p>
+        </w:tc>
+        <w:tc>
+          <w:tcPr>
+            <w:tcW w:w="2124" w:type="dxa"/>
+          </w:tcPr>
+          <w:p>
+            <w:pPr>
+              <w:jc w:val="center"/>
+            </w:pPr>
+            <w:r>
+              <w:t>Si</w:t>
+            </w:r>
+          </w:p>
+        </w:tc>
+      </w:tr>
+      <w:tr>
+        <w:tc>
+          <w:tcPr>
+            <w:tcW w:w="2123" w:type="dxa"/>
+          </w:tcPr>
+          <w:p>
+            <w:pPr>
+              <w:jc w:val="center"/>
+            </w:pPr>
+            <w:r>
+              <w:t>nombre</w:t>
+            </w:r>
+          </w:p>
+        </w:tc>
+        <w:tc>
+          <w:tcPr>
+            <w:tcW w:w="2123" w:type="dxa"/>
+          </w:tcPr>
+          <w:p>
+            <w:pPr>
+              <w:jc w:val="center"/>
+            </w:pPr>
+            <w:r>
+              <w:t xml:space="preserve">Simple </w:t>
+            </w:r>
+          </w:p>
+        </w:tc>
+        <w:tc>
+          <w:tcPr>
+            <w:tcW w:w="2124" w:type="dxa"/>
+          </w:tcPr>
+          <w:p>
+            <w:pPr>
+              <w:jc w:val="center"/>
+            </w:pPr>
+            <w:r>
+              <w:t>NA</w:t>
+            </w:r>
+          </w:p>
+        </w:tc>
+        <w:tc>
+          <w:tcPr>
+            <w:tcW w:w="2124" w:type="dxa"/>
+          </w:tcPr>
+          <w:p>
+            <w:pPr>
+              <w:jc w:val="center"/>
+            </w:pPr>
+            <w:r>
+              <w:t>No</w:t>
+            </w:r>
+          </w:p>
+        </w:tc>
+      </w:tr>
+      <w:tr>
+        <w:trPr>
+          <w:trHeight w:val="70"/>
+        </w:trPr>
+        <w:tc>
+          <w:tcPr>
+            <w:tcW w:w="2123" w:type="dxa"/>
+          </w:tcPr>
+          <w:p>
+            <w:pPr>
+              <w:jc w:val="center"/>
+            </w:pPr>
+            <w:r>
+              <w:t>descripción</w:t>
+            </w:r>
+          </w:p>
+        </w:tc>
+        <w:tc>
+          <w:tcPr>
+            <w:tcW w:w="2123" w:type="dxa"/>
+          </w:tcPr>
+          <w:p>
+            <w:pPr>
+              <w:jc w:val="center"/>
+            </w:pPr>
+            <w:r>
+              <w:t>Simple</w:t>
+            </w:r>
+          </w:p>
+        </w:tc>
+        <w:tc>
+          <w:tcPr>
+            <w:tcW w:w="2124" w:type="dxa"/>
+          </w:tcPr>
+          <w:p>
+            <w:pPr>
+              <w:jc w:val="center"/>
+            </w:pPr>
+            <w:r>
+              <w:t>NA</w:t>
+            </w:r>
+          </w:p>
+        </w:tc>
+        <w:tc>
+          <w:tcPr>
+            <w:tcW w:w="2124" w:type="dxa"/>
+          </w:tcPr>
+          <w:p>
+            <w:pPr>
+              <w:jc w:val="center"/>
+            </w:pPr>
+            <w:r>
+              <w:t>No</w:t>
+            </w:r>
+          </w:p>
+        </w:tc>
+      </w:tr>
+    </w:tbl>
+    <w:p/>
+    <w:tbl>
+      <w:tblPr>
+        <w:tblStyle w:val="Tablaconcuadrcula"/>
+        <w:tblW w:w="0" w:type="auto"/>
+        <w:tblLook w:val="04A0" w:firstRow="1" w:lastRow="0" w:firstColumn="1" w:lastColumn="0" w:noHBand="0" w:noVBand="1"/>
+      </w:tblPr>
+      <w:tblGrid>
+        <w:gridCol w:w="2123"/>
+        <w:gridCol w:w="2123"/>
+        <w:gridCol w:w="2124"/>
+        <w:gridCol w:w="2124"/>
+      </w:tblGrid>
+      <w:tr>
+        <w:tc>
+          <w:tcPr>
+            <w:tcW w:w="8494" w:type="dxa"/>
+            <w:gridSpan w:val="4"/>
+          </w:tcPr>
+          <w:p>
+            <w:pPr>
+              <w:jc w:val="center"/>
+              <w:rPr>
+                <w:b/>
+                <w:bCs/>
+              </w:rPr>
+            </w:pPr>
+            <w:r>
+              <w:rPr>
+                <w:b/>
+                <w:bCs/>
+                <w:sz w:val="24"/>
+                <w:szCs w:val="24"/>
+              </w:rPr>
+              <w:t>Categoría</w:t>
+            </w:r>
+          </w:p>
+        </w:tc>
+      </w:tr>
+      <w:tr>
+        <w:tc>
+          <w:tcPr>
+            <w:tcW w:w="2123" w:type="dxa"/>
+          </w:tcPr>
+          <w:p>
+            <w:pPr>
+              <w:jc w:val="center"/>
+              <w:rPr>
+                <w:b/>
+                <w:bCs/>
+              </w:rPr>
+            </w:pPr>
+            <w:r>
+              <w:rPr>
+                <w:b/>
+                <w:bCs/>
+              </w:rPr>
+              <w:t>Atributo</w:t>
+            </w:r>
+          </w:p>
+        </w:tc>
+        <w:tc>
+          <w:tcPr>
+            <w:tcW w:w="2123" w:type="dxa"/>
+          </w:tcPr>
+          <w:p>
+            <w:pPr>
+              <w:jc w:val="center"/>
+              <w:rPr>
+                <w:b/>
+                <w:bCs/>
+              </w:rPr>
+            </w:pPr>
+            <w:r>
+              <w:rPr>
+                <w:b/>
+                <w:bCs/>
+              </w:rPr>
+              <w:t>Tipo</w:t>
+            </w:r>
+          </w:p>
+        </w:tc>
+        <w:tc>
+          <w:tcPr>
+            <w:tcW w:w="2124" w:type="dxa"/>
+          </w:tcPr>
+          <w:p>
+            <w:pPr>
+              <w:jc w:val="center"/>
+              <w:rPr>
+                <w:b/>
+                <w:bCs/>
+              </w:rPr>
+            </w:pPr>
+            <w:r>
+              <w:rPr>
+                <w:b/>
+                <w:bCs/>
+              </w:rPr>
+              <w:t>Descripción</w:t>
+            </w:r>
+          </w:p>
+        </w:tc>
+        <w:tc>
+          <w:tcPr>
+            <w:tcW w:w="2124" w:type="dxa"/>
+          </w:tcPr>
+          <w:p>
+            <w:pPr>
+              <w:jc w:val="center"/>
+              <w:rPr>
+                <w:b/>
+                <w:bCs/>
+              </w:rPr>
+            </w:pPr>
+            <w:r>
+              <w:rPr>
+                <w:b/>
+                <w:bCs/>
+              </w:rPr>
+              <w:t>Clave</w:t>
+            </w:r>
+          </w:p>
+        </w:tc>
+      </w:tr>
+      <w:tr>
+        <w:tc>
+          <w:tcPr>
+            <w:tcW w:w="2123" w:type="dxa"/>
+          </w:tcPr>
+          <w:p>
+            <w:pPr>
+              <w:jc w:val="center"/>
+            </w:pPr>
+            <w:r>
+              <w:t>id_</w:t>
+            </w:r>
+            <w:r>
+              <w:t>categoria</w:t>
+            </w:r>
+          </w:p>
+        </w:tc>
+        <w:tc>
+          <w:tcPr>
+            <w:tcW w:w="2123" w:type="dxa"/>
+          </w:tcPr>
+          <w:p>
+            <w:pPr>
+              <w:jc w:val="center"/>
+            </w:pPr>
+            <w:r>
+              <w:t>Simple</w:t>
+            </w:r>
+          </w:p>
+        </w:tc>
+        <w:tc>
+          <w:tcPr>
+            <w:tcW w:w="2124" w:type="dxa"/>
+          </w:tcPr>
+          <w:p>
+            <w:pPr>
+              <w:jc w:val="center"/>
+            </w:pPr>
+            <w:r>
+              <w:t>NA</w:t>
+            </w:r>
+          </w:p>
+        </w:tc>
+        <w:tc>
+          <w:tcPr>
+            <w:tcW w:w="2124" w:type="dxa"/>
+          </w:tcPr>
+          <w:p>
+            <w:pPr>
+              <w:jc w:val="center"/>
+            </w:pPr>
+            <w:r>
+              <w:t>Si</w:t>
+            </w:r>
+          </w:p>
+        </w:tc>
+      </w:tr>
+      <w:tr>
+        <w:tc>
+          <w:tcPr>
+            <w:tcW w:w="2123" w:type="dxa"/>
+          </w:tcPr>
+          <w:p>
+            <w:pPr>
+              <w:jc w:val="center"/>
+            </w:pPr>
+            <w:r>
+              <w:t>nombre</w:t>
+            </w:r>
+          </w:p>
+        </w:tc>
+        <w:tc>
+          <w:tcPr>
+            <w:tcW w:w="2123" w:type="dxa"/>
+          </w:tcPr>
+          <w:p>
+            <w:pPr>
+              <w:jc w:val="center"/>
+            </w:pPr>
+            <w:r>
+              <w:t xml:space="preserve">Simple </w:t>
+            </w:r>
+          </w:p>
+        </w:tc>
+        <w:tc>
+          <w:tcPr>
+            <w:tcW w:w="2124" w:type="dxa"/>
+          </w:tcPr>
+          <w:p>
+            <w:pPr>
+              <w:jc w:val="center"/>
+            </w:pPr>
+            <w:r>
+              <w:t>NA</w:t>
+            </w:r>
+          </w:p>
+        </w:tc>
+        <w:tc>
+          <w:tcPr>
+            <w:tcW w:w="2124" w:type="dxa"/>
+          </w:tcPr>
+          <w:p>
+            <w:pPr>
+              <w:jc w:val="center"/>
+            </w:pPr>
+            <w:r>
+              <w:t>No</w:t>
+            </w:r>
+          </w:p>
+        </w:tc>
+      </w:tr>
+      <w:tr>
+        <w:trPr>
+          <w:trHeight w:val="70"/>
+        </w:trPr>
+        <w:tc>
+          <w:tcPr>
+            <w:tcW w:w="2123" w:type="dxa"/>
+          </w:tcPr>
+          <w:p>
+            <w:pPr>
+              <w:jc w:val="center"/>
+            </w:pPr>
+            <w:r>
+              <w:t>descripción</w:t>
+            </w:r>
+          </w:p>
+        </w:tc>
+        <w:tc>
+          <w:tcPr>
+            <w:tcW w:w="2123" w:type="dxa"/>
+          </w:tcPr>
+          <w:p>
+            <w:pPr>
+              <w:jc w:val="center"/>
+            </w:pPr>
+            <w:r>
+              <w:t>Simple</w:t>
+            </w:r>
+          </w:p>
+        </w:tc>
+        <w:tc>
+          <w:tcPr>
+            <w:tcW w:w="2124" w:type="dxa"/>
+          </w:tcPr>
+          <w:p>
+            <w:pPr>
+              <w:jc w:val="center"/>
+            </w:pPr>
+            <w:r>
+              <w:t>NA</w:t>
+            </w:r>
+          </w:p>
+        </w:tc>
+        <w:tc>
+          <w:tcPr>
+            <w:tcW w:w="2124" w:type="dxa"/>
+          </w:tcPr>
+          <w:p>
+            <w:pPr>
+              <w:jc w:val="center"/>
+            </w:pPr>
+            <w:r>
+              <w:t>No</w:t>
+            </w:r>
+          </w:p>
+        </w:tc>
+      </w:tr>
+    </w:tbl>
+    <w:p/>
+    <w:tbl>
+      <w:tblPr>
+        <w:tblStyle w:val="Tablaconcuadrcula"/>
+        <w:tblW w:w="0" w:type="auto"/>
+        <w:tblLook w:val="04A0" w:firstRow="1" w:lastRow="0" w:firstColumn="1" w:lastColumn="0" w:noHBand="0" w:noVBand="1"/>
+      </w:tblPr>
+      <w:tblGrid>
+        <w:gridCol w:w="2123"/>
+        <w:gridCol w:w="2123"/>
+        <w:gridCol w:w="2124"/>
+        <w:gridCol w:w="2124"/>
+      </w:tblGrid>
+      <w:tr>
+        <w:tc>
+          <w:tcPr>
+            <w:tcW w:w="8494" w:type="dxa"/>
+            <w:gridSpan w:val="4"/>
+          </w:tcPr>
+          <w:p>
+            <w:pPr>
+              <w:jc w:val="center"/>
+              <w:rPr>
+                <w:b/>
+                <w:bCs/>
+              </w:rPr>
+            </w:pPr>
+            <w:r>
+              <w:rPr>
+                <w:b/>
+                <w:bCs/>
+                <w:sz w:val="24"/>
+                <w:szCs w:val="24"/>
+              </w:rPr>
+              <w:t>Evaluación</w:t>
+            </w:r>
+          </w:p>
+        </w:tc>
+      </w:tr>
+      <w:tr>
+        <w:tc>
+          <w:tcPr>
+            <w:tcW w:w="2123" w:type="dxa"/>
+          </w:tcPr>
+          <w:p>
+            <w:pPr>
+              <w:jc w:val="center"/>
+              <w:rPr>
+                <w:b/>
+                <w:bCs/>
+              </w:rPr>
+            </w:pPr>
+            <w:r>
+              <w:rPr>
+                <w:b/>
+                <w:bCs/>
+              </w:rPr>
+              <w:lastRenderedPageBreak/>
+              <w:t>Atributo</w:t>
+            </w:r>
+          </w:p>
+        </w:tc>
+        <w:tc>
+          <w:tcPr>
+            <w:tcW w:w="2123" w:type="dxa"/>
+          </w:tcPr>
+          <w:p>
+            <w:pPr>
+              <w:jc w:val="center"/>
+              <w:rPr>
+                <w:b/>
+                <w:bCs/>
+              </w:rPr>
+            </w:pPr>
+            <w:r>
+              <w:rPr>
+                <w:b/>
+                <w:bCs/>
+              </w:rPr>
+              <w:t>Tipo</w:t>
+            </w:r>
+          </w:p>
+        </w:tc>
+        <w:tc>
+          <w:tcPr>
+            <w:tcW w:w="2124" w:type="dxa"/>
+          </w:tcPr>
+          <w:p>
+            <w:pPr>
+              <w:jc w:val="center"/>
+              <w:rPr>
+                <w:b/>
+                <w:bCs/>
+              </w:rPr>
+            </w:pPr>
+            <w:r>
+              <w:rPr>
+                <w:b/>
+                <w:bCs/>
+              </w:rPr>
+              <w:t>Descripción</w:t>
+            </w:r>
+          </w:p>
+        </w:tc>
+        <w:tc>
+          <w:tcPr>
+            <w:tcW w:w="2124" w:type="dxa"/>
+          </w:tcPr>
+          <w:p>
+            <w:pPr>
+              <w:jc w:val="center"/>
+              <w:rPr>
+                <w:b/>
+                <w:bCs/>
+              </w:rPr>
+            </w:pPr>
+            <w:r>
+              <w:rPr>
+                <w:b/>
+                <w:bCs/>
+              </w:rPr>
+              <w:t>Clave</w:t>
+            </w:r>
+          </w:p>
+        </w:tc>
+      </w:tr>
+      <w:tr>
+        <w:tc>
+          <w:tcPr>
+            <w:tcW w:w="2123" w:type="dxa"/>
+          </w:tcPr>
+          <w:p>
+            <w:pPr>
+              <w:jc w:val="center"/>
+            </w:pPr>
+            <w:r>
+              <w:t>id_</w:t>
+            </w:r>
+            <w:r>
+              <w:t>evaluacion</w:t>
+            </w:r>
+          </w:p>
+        </w:tc>
+        <w:tc>
+          <w:tcPr>
+            <w:tcW w:w="2123" w:type="dxa"/>
+          </w:tcPr>
+          <w:p>
+            <w:pPr>
+              <w:jc w:val="center"/>
+            </w:pPr>
+            <w:r>
+              <w:t>Simple</w:t>
+            </w:r>
+          </w:p>
+        </w:tc>
+        <w:tc>
+          <w:tcPr>
+            <w:tcW w:w="2124" w:type="dxa"/>
+          </w:tcPr>
+          <w:p>
+            <w:pPr>
+              <w:jc w:val="center"/>
+            </w:pPr>
+            <w:r>
+              <w:t>NA</w:t>
+            </w:r>
+          </w:p>
+        </w:tc>
+        <w:tc>
+          <w:tcPr>
+            <w:tcW w:w="2124" w:type="dxa"/>
+          </w:tcPr>
+          <w:p>
+            <w:pPr>
+              <w:jc w:val="center"/>
+            </w:pPr>
+            <w:r>
+              <w:t>Si</w:t>
+            </w:r>
+          </w:p>
+        </w:tc>
+      </w:tr>
+      <w:tr>
+        <w:tc>
+          <w:tcPr>
+            <w:tcW w:w="2123" w:type="dxa"/>
+          </w:tcPr>
+          <w:p>
+            <w:pPr>
+              <w:jc w:val="center"/>
+            </w:pPr>
+            <w:r>
+              <w:t>impacto</w:t>
+            </w:r>
+          </w:p>
+        </w:tc>
+        <w:tc>
+          <w:tcPr>
+            <w:tcW w:w="2123" w:type="dxa"/>
+          </w:tcPr>
+          <w:p>
+            <w:pPr>
+              <w:jc w:val="center"/>
+            </w:pPr>
+            <w:r>
+              <w:t xml:space="preserve">Simple </w:t>
+            </w:r>
+          </w:p>
+        </w:tc>
+        <w:tc>
+          <w:tcPr>
+            <w:tcW w:w="2124" w:type="dxa"/>
+          </w:tcPr>
+          <w:p>
+            <w:pPr>
+              <w:jc w:val="center"/>
+            </w:pPr>
+            <w:r>
+              <w:t>Los posibles valores son: “</w:t>
+            </w:r>
+            <w:r>
+              <w:t>Bajo</w:t>
+            </w:r>
+            <w:r>
+              <w:t>”, “</w:t>
+            </w:r>
+            <w:r>
+              <w:t>Moderado</w:t>
+            </w:r>
+            <w:r>
+              <w:t>”, “</w:t>
+            </w:r>
+            <w:r>
+              <w:t>Significante</w:t>
+            </w:r>
+            <w:r>
+              <w:t>”, “</w:t>
+            </w:r>
+            <w:r>
+              <w:t>Alto</w:t>
+            </w:r>
+            <w:r>
+              <w:t>”</w:t>
+            </w:r>
+          </w:p>
+        </w:tc>
+        <w:tc>
+          <w:tcPr>
+            <w:tcW w:w="2124" w:type="dxa"/>
+          </w:tcPr>
+          <w:p>
+            <w:pPr>
+              <w:jc w:val="center"/>
+            </w:pPr>
+            <w:r>
+              <w:t>No</w:t>
+            </w:r>
+          </w:p>
+        </w:tc>
+      </w:tr>
+      <w:tr>
+        <w:trPr>
+          <w:trHeight w:val="70"/>
+        </w:trPr>
+        <w:tc>
+          <w:tcPr>
+            <w:tcW w:w="2123" w:type="dxa"/>
+          </w:tcPr>
+          <w:p>
+            <w:pPr>
+              <w:jc w:val="center"/>
+            </w:pPr>
+            <w:r>
+              <w:t>probabilidad</w:t>
+            </w:r>
+          </w:p>
+        </w:tc>
+        <w:tc>
+          <w:tcPr>
+            <w:tcW w:w="2123" w:type="dxa"/>
+          </w:tcPr>
+          <w:p>
+            <w:pPr>
+              <w:jc w:val="center"/>
+            </w:pPr>
+            <w:r>
+              <w:t>Simple</w:t>
+            </w:r>
+          </w:p>
+        </w:tc>
+        <w:tc>
+          <w:tcPr>
+            <w:tcW w:w="2124" w:type="dxa"/>
+          </w:tcPr>
+          <w:p>
+            <w:pPr>
+              <w:jc w:val="center"/>
+            </w:pPr>
+            <w:r>
+              <w:t>Los posibles valores son: “Bajo”, “Moderado”, “Significante”, “Alto”</w:t>
+            </w:r>
+          </w:p>
+        </w:tc>
+        <w:tc>
+          <w:tcPr>
+            <w:tcW w:w="2124" w:type="dxa"/>
+          </w:tcPr>
+          <w:p>
+            <w:pPr>
+              <w:jc w:val="center"/>
+            </w:pPr>
+            <w:r>
+              <w:t>No</w:t>
+            </w:r>
+          </w:p>
+        </w:tc>
+      </w:tr>
+      <w:tr>
+        <w:trPr>
+          <w:trHeight w:val="70"/>
+        </w:trPr>
+        <w:tc>
+          <w:tcPr>
+            <w:tcW w:w="2123" w:type="dxa"/>
+          </w:tcPr>
+          <w:p>
+            <w:pPr>
+              <w:jc w:val="center"/>
+            </w:pPr>
+            <w:r>
+              <w:t xml:space="preserve">descripción </w:t>
+            </w:r>
+          </w:p>
+        </w:tc>
+        <w:tc>
+          <w:tcPr>
+            <w:tcW w:w="2123" w:type="dxa"/>
+          </w:tcPr>
+          <w:p>
+            <w:pPr>
+              <w:jc w:val="center"/>
+            </w:pPr>
+            <w:r>
+              <w:t>Simple</w:t>
+            </w:r>
+          </w:p>
+        </w:tc>
+        <w:tc>
+          <w:tcPr>
+            <w:tcW w:w="2124" w:type="dxa"/>
+          </w:tcPr>
+          <w:p>
+            <w:pPr>
+              <w:jc w:val="center"/>
+            </w:pPr>
+            <w:r>
+              <w:t>NA</w:t>
+            </w:r>
+          </w:p>
+        </w:tc>
+        <w:tc>
+          <w:tcPr>
+            <w:tcW w:w="2124" w:type="dxa"/>
+          </w:tcPr>
+          <w:p>
+            <w:pPr>
+              <w:jc w:val="center"/>
+            </w:pPr>
+            <w:r>
+              <w:t>No</w:t>
+            </w:r>
+          </w:p>
+        </w:tc>
+      </w:tr>
+      <w:tr>
+        <w:trPr>
+          <w:trHeight w:val="70"/>
+        </w:trPr>
+        <w:tc>
+          <w:tcPr>
+            <w:tcW w:w="2123" w:type="dxa"/>
+          </w:tcPr>
+          <w:p>
+            <w:pPr>
+              <w:jc w:val="center"/>
+            </w:pPr>
+            <w:r>
+              <w:t>fecha_realizada</w:t>
+            </w:r>
+          </w:p>
+        </w:tc>
+        <w:tc>
+          <w:tcPr>
+            <w:tcW w:w="2123" w:type="dxa"/>
+          </w:tcPr>
+          <w:p>
+            <w:pPr>
+              <w:jc w:val="center"/>
+            </w:pPr>
+            <w:r>
+              <w:t>Simple</w:t>
+            </w:r>
+          </w:p>
+        </w:tc>
+        <w:tc>
+          <w:tcPr>
+            <w:tcW w:w="2124" w:type="dxa"/>
+          </w:tcPr>
+          <w:p>
+            <w:pPr>
+              <w:jc w:val="center"/>
+            </w:pPr>
+            <w:r>
+              <w:t>NA</w:t>
+            </w:r>
+          </w:p>
+        </w:tc>
+        <w:tc>
+          <w:tcPr>
+            <w:tcW w:w="2124" w:type="dxa"/>
+          </w:tcPr>
+          <w:p>
+            <w:pPr>
+              <w:jc w:val="center"/>
+            </w:pPr>
+            <w:r>
+              <w:t>No</w:t>
+            </w:r>
+          </w:p>
+        </w:tc>
+      </w:tr>
+    </w:tbl>
+    <w:p/>
+    <w:tbl>
+      <w:tblPr>
+        <w:tblStyle w:val="Tablaconcuadrcula"/>
+        <w:tblW w:w="0" w:type="auto"/>
+        <w:tblLook w:val="04A0" w:firstRow="1" w:lastRow="0" w:firstColumn="1" w:lastColumn="0" w:noHBand="0" w:noVBand="1"/>
+      </w:tblPr>
+      <w:tblGrid>
+        <w:gridCol w:w="2123"/>
+        <w:gridCol w:w="2123"/>
+        <w:gridCol w:w="2124"/>
+        <w:gridCol w:w="2124"/>
+      </w:tblGrid>
+      <w:tr>
+        <w:tc>
+          <w:tcPr>
+            <w:tcW w:w="8494" w:type="dxa"/>
+            <w:gridSpan w:val="4"/>
+          </w:tcPr>
+          <w:p>
+            <w:pPr>
+              <w:jc w:val="center"/>
+              <w:rPr>
+                <w:b/>
+                <w:bCs/>
+              </w:rPr>
+            </w:pPr>
+            <w:r>
+              <w:rPr>
+                <w:b/>
+                <w:bCs/>
+                <w:sz w:val="24"/>
+                <w:szCs w:val="24"/>
+              </w:rPr>
+              <w:t>Plan</w:t>
+            </w:r>
+          </w:p>
+        </w:tc>
+      </w:tr>
+      <w:tr>
+        <w:tc>
+          <w:tcPr>
+            <w:tcW w:w="2123" w:type="dxa"/>
+          </w:tcPr>
+          <w:p>
+            <w:pPr>
+              <w:jc w:val="center"/>
+              <w:rPr>
+                <w:b/>
+                <w:bCs/>
+              </w:rPr>
+            </w:pPr>
+            <w:r>
+              <w:rPr>
+                <w:b/>
+                <w:bCs/>
+              </w:rPr>
+              <w:t>Atributo</w:t>
+            </w:r>
+          </w:p>
+        </w:tc>
+        <w:tc>
+          <w:tcPr>
+            <w:tcW w:w="2123" w:type="dxa"/>
+          </w:tcPr>
+          <w:p>
+            <w:pPr>
+              <w:jc w:val="center"/>
+              <w:rPr>
+                <w:b/>
+                <w:bCs/>
+              </w:rPr>
+            </w:pPr>
+            <w:r>
+              <w:rPr>
+                <w:b/>
+                <w:bCs/>
+              </w:rPr>
+              <w:t>Tipo</w:t>
+            </w:r>
+          </w:p>
+        </w:tc>
+        <w:tc>
+          <w:tcPr>
+            <w:tcW w:w="2124" w:type="dxa"/>
+          </w:tcPr>
+          <w:p>
+            <w:pPr>
+              <w:jc w:val="center"/>
+              <w:rPr>
+                <w:b/>
+                <w:bCs/>
+              </w:rPr>
+            </w:pPr>
+            <w:r>
+              <w:rPr>
+                <w:b/>
+                <w:bCs/>
+              </w:rPr>
+              <w:t>Descripción</w:t>
+            </w:r>
+          </w:p>
+        </w:tc>
+        <w:tc>
+          <w:tcPr>
+            <w:tcW w:w="2124" w:type="dxa"/>
+          </w:tcPr>
+          <w:p>
+            <w:pPr>
+              <w:jc w:val="center"/>
+              <w:rPr>
+                <w:b/>
+                <w:bCs/>
+              </w:rPr>
+            </w:pPr>
+            <w:r>
+              <w:rPr>
+                <w:b/>
+                <w:bCs/>
+              </w:rPr>
+              <w:t>Clave</w:t>
+            </w:r>
+          </w:p>
+        </w:tc>
+      </w:tr>
+      <w:tr>
+        <w:tc>
+          <w:tcPr>
+            <w:tcW w:w="2123" w:type="dxa"/>
+          </w:tcPr>
+          <w:p>
+            <w:pPr>
+              <w:jc w:val="center"/>
+            </w:pPr>
+            <w:r>
+              <w:t>id_</w:t>
+            </w:r>
+            <w:r>
+              <w:t>plan</w:t>
+            </w:r>
+          </w:p>
+        </w:tc>
+        <w:tc>
+          <w:tcPr>
+            <w:tcW w:w="2123" w:type="dxa"/>
+          </w:tcPr>
+          <w:p>
+            <w:pPr>
+              <w:jc w:val="center"/>
+            </w:pPr>
+            <w:r>
+              <w:t>Simple</w:t>
+            </w:r>
+          </w:p>
+        </w:tc>
+        <w:tc>
+          <w:tcPr>
+            <w:tcW w:w="2124" w:type="dxa"/>
+          </w:tcPr>
+          <w:p>
+            <w:pPr>
+              <w:jc w:val="center"/>
+            </w:pPr>
+            <w:r>
+              <w:t>NA</w:t>
+            </w:r>
+          </w:p>
+        </w:tc>
+        <w:tc>
+          <w:tcPr>
+            <w:tcW w:w="2124" w:type="dxa"/>
+          </w:tcPr>
+          <w:p>
+            <w:pPr>
+              <w:jc w:val="center"/>
+            </w:pPr>
+            <w:r>
+              <w:t>Si</w:t>
+            </w:r>
+          </w:p>
+        </w:tc>
+      </w:tr>
+      <w:tr>
+        <w:tc>
+          <w:tcPr>
+            <w:tcW w:w="2123" w:type="dxa"/>
+          </w:tcPr>
+          <w:p>
+            <w:pPr>
+              <w:jc w:val="center"/>
+            </w:pPr>
+            <w:r>
+              <w:t>nombre</w:t>
+            </w:r>
+          </w:p>
+        </w:tc>
+        <w:tc>
+          <w:tcPr>
+            <w:tcW w:w="2123" w:type="dxa"/>
+          </w:tcPr>
+          <w:p>
+            <w:pPr>
+              <w:jc w:val="center"/>
+            </w:pPr>
+            <w:r>
+              <w:t xml:space="preserve">Simple </w:t>
+            </w:r>
+          </w:p>
+        </w:tc>
+        <w:tc>
+          <w:tcPr>
+            <w:tcW w:w="2124" w:type="dxa"/>
+          </w:tcPr>
+          <w:p>
+            <w:pPr>
+              <w:jc w:val="center"/>
+            </w:pPr>
+            <w:r>
+              <w:t>NA</w:t>
+            </w:r>
+          </w:p>
+        </w:tc>
+        <w:tc>
+          <w:tcPr>
+            <w:tcW w:w="2124" w:type="dxa"/>
+          </w:tcPr>
+          <w:p>
+            <w:pPr>
+              <w:jc w:val="center"/>
+            </w:pPr>
+            <w:r>
+              <w:t>No</w:t>
+            </w:r>
+          </w:p>
+        </w:tc>
+      </w:tr>
+      <w:tr>
+        <w:trPr>
+          <w:trHeight w:val="70"/>
+        </w:trPr>
+        <w:tc>
+          <w:tcPr>
+            <w:tcW w:w="2123" w:type="dxa"/>
+          </w:tcPr>
+          <w:p>
+            <w:pPr>
+              <w:jc w:val="center"/>
+            </w:pPr>
+            <w:r>
+              <w:t>tipo</w:t>
+            </w:r>
+          </w:p>
+        </w:tc>
+        <w:tc>
+          <w:tcPr>
+            <w:tcW w:w="2123" w:type="dxa"/>
+          </w:tcPr>
+          <w:p>
+            <w:pPr>
+              <w:jc w:val="center"/>
+            </w:pPr>
+            <w:r>
+              <w:t>Simple</w:t>
+            </w:r>
+          </w:p>
+        </w:tc>
+        <w:tc>
+          <w:tcPr>
+            <w:tcW w:w="2124" w:type="dxa"/>
+          </w:tcPr>
+          <w:p>
+            <w:pPr>
+              <w:jc w:val="center"/>
+            </w:pPr>
+            <w:r>
+              <w:t>Los posibles valores son: “</w:t>
+            </w:r>
+            <w:r>
+              <w:t>Minimización</w:t>
+            </w:r>
+            <w:r>
+              <w:t>”, “</w:t>
+            </w:r>
+            <w:r>
+              <w:t>Mitigación</w:t>
+            </w:r>
+            <w:r>
+              <w:t>”, “</w:t>
+            </w:r>
+            <w:r>
+              <w:t>Contingencia</w:t>
+            </w:r>
+            <w:r>
+              <w:t>”</w:t>
+            </w:r>
+          </w:p>
+        </w:tc>
+        <w:tc>
+          <w:tcPr>
+            <w:tcW w:w="2124" w:type="dxa"/>
+          </w:tcPr>
+          <w:p>
+            <w:pPr>
+              <w:jc w:val="center"/>
+            </w:pPr>
+            <w:r>
+              <w:t>No</w:t>
+            </w:r>
+          </w:p>
+        </w:tc>
+      </w:tr>
+      <w:tr>
+        <w:trPr>
+          <w:trHeight w:val="70"/>
+        </w:trPr>
+        <w:tc>
+          <w:tcPr>
+            <w:tcW w:w="2123" w:type="dxa"/>
+          </w:tcPr>
+          <w:p>
+            <w:pPr>
+              <w:jc w:val="center"/>
+            </w:pPr>
+            <w:r>
+              <w:t xml:space="preserve">descripción </w:t>
+            </w:r>
+          </w:p>
+        </w:tc>
+        <w:tc>
+          <w:tcPr>
+            <w:tcW w:w="2123" w:type="dxa"/>
+          </w:tcPr>
+          <w:p>
+            <w:pPr>
+              <w:jc w:val="center"/>
+            </w:pPr>
+            <w:r>
+              <w:t>Simple</w:t>
+            </w:r>
+          </w:p>
+        </w:tc>
+        <w:tc>
+          <w:tcPr>
+            <w:tcW w:w="2124" w:type="dxa"/>
+          </w:tcPr>
+          <w:p>
+            <w:pPr>
+              <w:jc w:val="center"/>
+            </w:pPr>
+            <w:r>
+              <w:t>NA</w:t>
+            </w:r>
+          </w:p>
+        </w:tc>
+        <w:tc>
+          <w:tcPr>
+            <w:tcW w:w="2124" w:type="dxa"/>
+          </w:tcPr>
+          <w:p>
+            <w:pPr>
+              <w:jc w:val="center"/>
+            </w:pPr>
+            <w:r>
+              <w:t>No</w:t>
+            </w:r>
+          </w:p>
+        </w:tc>
+      </w:tr>
+      <w:tr>
+        <w:trPr>
+          <w:trHeight w:val="70"/>
+        </w:trPr>
+        <w:tc>
+          <w:tcPr>
+            <w:tcW w:w="2123" w:type="dxa"/>
+          </w:tcPr>
+          <w:p>
+            <w:pPr>
+              <w:jc w:val="center"/>
+            </w:pPr>
+            <w:r>
+              <w:t>fecha_</w:t>
+            </w:r>
+            <w:r>
+              <w:t>inicio</w:t>
+            </w:r>
+          </w:p>
+        </w:tc>
+        <w:tc>
+          <w:tcPr>
+            <w:tcW w:w="2123" w:type="dxa"/>
+          </w:tcPr>
+          <w:p>
+            <w:pPr>
+              <w:jc w:val="center"/>
+            </w:pPr>
+            <w:r>
+              <w:t>Simple</w:t>
+            </w:r>
+          </w:p>
+        </w:tc>
+        <w:tc>
+          <w:tcPr>
+            <w:tcW w:w="2124" w:type="dxa"/>
+          </w:tcPr>
+          <w:p>
+            <w:pPr>
+              <w:jc w:val="center"/>
+            </w:pPr>
+            <w:r>
+              <w:t xml:space="preserve">Este sirve para definir en que momento se debería </w:t>
+            </w:r>
+            <w:r>
+              <w:t>realizar</w:t>
+            </w:r>
+          </w:p>
+        </w:tc>
+        <w:tc>
+          <w:tcPr>
+            <w:tcW w:w="2124" w:type="dxa"/>
+          </w:tcPr>
+          <w:p>
+            <w:pPr>
+              <w:jc w:val="center"/>
+            </w:pPr>
+            <w:r>
+              <w:t>No</w:t>
+            </w:r>
+          </w:p>
+        </w:tc>
+      </w:tr>
+      <w:tr>
+        <w:trPr>
+          <w:trHeight w:val="70"/>
+        </w:trPr>
+        <w:tc>
+          <w:tcPr>
+            <w:tcW w:w="2123" w:type="dxa"/>
+          </w:tcPr>
+          <w:p>
+            <w:pPr>
+              <w:jc w:val="center"/>
+            </w:pPr>
+            <w:r>
+              <w:t>fecha_fin</w:t>
+            </w:r>
+          </w:p>
+        </w:tc>
+        <w:tc>
+          <w:tcPr>
+            <w:tcW w:w="2123" w:type="dxa"/>
+          </w:tcPr>
+          <w:p>
+            <w:pPr>
+              <w:jc w:val="center"/>
+            </w:pPr>
+            <w:r>
+              <w:t>Simple</w:t>
+            </w:r>
+          </w:p>
+        </w:tc>
+        <w:tc>
+          <w:tcPr>
+            <w:tcW w:w="2124" w:type="dxa"/>
+          </w:tcPr>
+          <w:p>
+            <w:pPr>
+              <w:jc w:val="center"/>
+            </w:pPr>
+            <w:r>
+              <w:t>Este sirve para definir en que momento debería terminar la implementación de este plan</w:t>
+            </w:r>
+          </w:p>
+        </w:tc>
+        <w:tc>
+          <w:tcPr>
+            <w:tcW w:w="2124" w:type="dxa"/>
+          </w:tcPr>
+          <w:p>
+            <w:pPr>
+              <w:jc w:val="center"/>
+            </w:pPr>
+            <w:r>
+              <w:t>No</w:t>
+            </w:r>
+          </w:p>
+        </w:tc>
+      </w:tr>
+    </w:tbl>
+    <w:p/>
+    <w:tbl>
+      <w:tblPr>
+        <w:tblStyle w:val="Tablaconcuadrcula"/>
+        <w:tblW w:w="0" w:type="auto"/>
+        <w:tblLook w:val="04A0" w:firstRow="1" w:lastRow="0" w:firstColumn="1" w:lastColumn="0" w:noHBand="0" w:noVBand="1"/>
+      </w:tblPr>
+      <w:tblGrid>
+        <w:gridCol w:w="2123"/>
+        <w:gridCol w:w="2123"/>
+        <w:gridCol w:w="2124"/>
+        <w:gridCol w:w="2124"/>
+      </w:tblGrid>
+      <w:tr>
+        <w:tc>
+          <w:tcPr>
+            <w:tcW w:w="8494" w:type="dxa"/>
+            <w:gridSpan w:val="4"/>
+          </w:tcPr>
+          <w:p>
+            <w:pPr>
+              <w:jc w:val="center"/>
+              <w:rPr>
+                <w:b/>
+                <w:bCs/>
+              </w:rPr>
+            </w:pPr>
+            <w:r>
+              <w:rPr>
+                <w:b/>
+                <w:bCs/>
+              </w:rPr>
+              <w:lastRenderedPageBreak/>
+              <w:t>Hito</w:t>
+            </w:r>
+          </w:p>
+        </w:tc>
+      </w:tr>
+      <w:tr>
+        <w:tc>
+          <w:tcPr>
+            <w:tcW w:w="2123" w:type="dxa"/>
+          </w:tcPr>
+          <w:p>
+            <w:pPr>
+              <w:jc w:val="center"/>
+              <w:rPr>
+                <w:b/>
+                <w:bCs/>
+              </w:rPr>
+            </w:pPr>
+            <w:r>
+              <w:rPr>
+                <w:b/>
+                <w:bCs/>
+              </w:rPr>
+              <w:t>Atributo</w:t>
+            </w:r>
+          </w:p>
+        </w:tc>
+        <w:tc>
+          <w:tcPr>
+            <w:tcW w:w="2123" w:type="dxa"/>
+          </w:tcPr>
+          <w:p>
+            <w:pPr>
+              <w:jc w:val="center"/>
+              <w:rPr>
+                <w:b/>
+                <w:bCs/>
+              </w:rPr>
+            </w:pPr>
+            <w:r>
+              <w:rPr>
+                <w:b/>
+                <w:bCs/>
+              </w:rPr>
+              <w:t>Tipo</w:t>
+            </w:r>
+          </w:p>
+        </w:tc>
+        <w:tc>
+          <w:tcPr>
+            <w:tcW w:w="2124" w:type="dxa"/>
+          </w:tcPr>
+          <w:p>
+            <w:pPr>
+              <w:jc w:val="center"/>
+              <w:rPr>
+                <w:b/>
+                <w:bCs/>
+              </w:rPr>
+            </w:pPr>
+            <w:r>
+              <w:rPr>
+                <w:b/>
+                <w:bCs/>
+              </w:rPr>
+              <w:t>Descripción</w:t>
+            </w:r>
+          </w:p>
+        </w:tc>
+        <w:tc>
+          <w:tcPr>
+            <w:tcW w:w="2124" w:type="dxa"/>
+          </w:tcPr>
+          <w:p>
+            <w:pPr>
+              <w:jc w:val="center"/>
+              <w:rPr>
+                <w:b/>
+                <w:bCs/>
+              </w:rPr>
+            </w:pPr>
+            <w:r>
+              <w:rPr>
+                <w:b/>
+                <w:bCs/>
+              </w:rPr>
+              <w:t>Clave</w:t>
+            </w:r>
+          </w:p>
+        </w:tc>
+      </w:tr>
+      <w:tr>
+        <w:tc>
+          <w:tcPr>
+            <w:tcW w:w="2123" w:type="dxa"/>
+          </w:tcPr>
+          <w:p>
+            <w:pPr>
+              <w:jc w:val="center"/>
+            </w:pPr>
+            <w:r>
+              <w:t>id_</w:t>
+            </w:r>
+            <w:r>
+              <w:t>hito</w:t>
+            </w:r>
+          </w:p>
+        </w:tc>
+        <w:tc>
+          <w:tcPr>
+            <w:tcW w:w="2123" w:type="dxa"/>
+          </w:tcPr>
+          <w:p>
+            <w:pPr>
+              <w:jc w:val="center"/>
+            </w:pPr>
+            <w:r>
+              <w:t>Simple</w:t>
+            </w:r>
+          </w:p>
+        </w:tc>
+        <w:tc>
+          <w:tcPr>
+            <w:tcW w:w="2124" w:type="dxa"/>
+          </w:tcPr>
+          <w:p>
+            <w:pPr>
+              <w:jc w:val="center"/>
+            </w:pPr>
+            <w:r>
+              <w:t>NA</w:t>
+            </w:r>
+          </w:p>
+        </w:tc>
+        <w:tc>
+          <w:tcPr>
+            <w:tcW w:w="2124" w:type="dxa"/>
+          </w:tcPr>
+          <w:p>
+            <w:pPr>
+              <w:jc w:val="center"/>
+            </w:pPr>
+            <w:r>
+              <w:t>Si</w:t>
+            </w:r>
+          </w:p>
+        </w:tc>
+      </w:tr>
+      <w:tr>
+        <w:trPr>
+          <w:trHeight w:val="70"/>
+        </w:trPr>
+        <w:tc>
+          <w:tcPr>
+            <w:tcW w:w="2123" w:type="dxa"/>
+          </w:tcPr>
+          <w:p>
+            <w:pPr>
+              <w:jc w:val="center"/>
+            </w:pPr>
+            <w:r>
+              <w:t>fecha_inicio</w:t>
+            </w:r>
+          </w:p>
+        </w:tc>
+        <w:tc>
+          <w:tcPr>
+            <w:tcW w:w="2123" w:type="dxa"/>
+          </w:tcPr>
+          <w:p>
+            <w:pPr>
+              <w:jc w:val="center"/>
+            </w:pPr>
+            <w:r>
+              <w:t>Simple</w:t>
+            </w:r>
+          </w:p>
+        </w:tc>
+        <w:tc>
+          <w:tcPr>
+            <w:tcW w:w="2124" w:type="dxa"/>
+          </w:tcPr>
+          <w:p>
+            <w:pPr>
+              <w:jc w:val="center"/>
+            </w:pPr>
+            <w:r>
+              <w:t>NA</w:t>
+            </w:r>
+          </w:p>
+        </w:tc>
+        <w:tc>
+          <w:tcPr>
+            <w:tcW w:w="2124" w:type="dxa"/>
+          </w:tcPr>
+          <w:p>
+            <w:pPr>
+              <w:jc w:val="center"/>
+            </w:pPr>
+            <w:r>
+              <w:t>No</w:t>
+            </w:r>
+          </w:p>
+        </w:tc>
+      </w:tr>
+      <w:tr>
+        <w:trPr>
+          <w:trHeight w:val="70"/>
+        </w:trPr>
+        <w:tc>
+          <w:tcPr>
+            <w:tcW w:w="2123" w:type="dxa"/>
+          </w:tcPr>
+          <w:p>
+            <w:pPr>
+              <w:jc w:val="center"/>
+            </w:pPr>
+            <w:r>
+              <w:t>fecha_fin</w:t>
+            </w:r>
+          </w:p>
+        </w:tc>
+        <w:tc>
+          <w:tcPr>
+            <w:tcW w:w="2123" w:type="dxa"/>
+          </w:tcPr>
+          <w:p>
+            <w:pPr>
+              <w:jc w:val="center"/>
+            </w:pPr>
+            <w:r>
+              <w:t>Simple</w:t>
+            </w:r>
+          </w:p>
+        </w:tc>
+        <w:tc>
+          <w:tcPr>
+            <w:tcW w:w="2124" w:type="dxa"/>
+          </w:tcPr>
+          <w:p>
+            <w:pPr>
+              <w:jc w:val="center"/>
+            </w:pPr>
+            <w:r>
+              <w:t>NA</w:t>
+            </w:r>
+          </w:p>
+        </w:tc>
+        <w:tc>
+          <w:tcPr>
+            <w:tcW w:w="2124" w:type="dxa"/>
+          </w:tcPr>
+          <w:p>
+            <w:pPr>
+              <w:jc w:val="center"/>
+            </w:pPr>
+            <w:r>
+              <w:t>No</w:t>
+            </w:r>
+          </w:p>
+        </w:tc>
+      </w:tr>
+    </w:tbl>
+    <w:p>
+      <w:pPr>
+        <w:tabs>
+          <w:tab w:val="left" w:pos="6795"/>
+        </w:tabs>
+      </w:pPr>
+    </w:p>
+    <w:tbl>
+      <w:tblPr>
+        <w:tblStyle w:val="Tablaconcuadrcula"/>
+        <w:tblW w:w="0" w:type="auto"/>
+        <w:tblLook w:val="04A0" w:firstRow="1" w:lastRow="0" w:firstColumn="1" w:lastColumn="0" w:noHBand="0" w:noVBand="1"/>
+      </w:tblPr>
+      <w:tblGrid>
+        <w:gridCol w:w="2123"/>
+        <w:gridCol w:w="2123"/>
+        <w:gridCol w:w="2124"/>
+        <w:gridCol w:w="2124"/>
+      </w:tblGrid>
+      <w:tr>
+        <w:tc>
+          <w:tcPr>
+            <w:tcW w:w="8494" w:type="dxa"/>
+            <w:gridSpan w:val="4"/>
+          </w:tcPr>
+          <w:p>
+            <w:pPr>
+              <w:jc w:val="center"/>
+              <w:rPr>
+                <w:b/>
+                <w:bCs/>
+              </w:rPr>
+            </w:pPr>
+            <w:bookmarkStart w:id="9" w:name="_Hlk178600927"/>
+            <w:r>
+              <w:rPr>
+                <w:b/>
+                <w:bCs/>
+              </w:rPr>
+              <w:t>Incidencia</w:t>
+            </w:r>
+          </w:p>
+        </w:tc>
+      </w:tr>
+      <w:tr>
+        <w:tc>
+          <w:tcPr>
+            <w:tcW w:w="2123" w:type="dxa"/>
+          </w:tcPr>
+          <w:p>
+            <w:pPr>
+              <w:jc w:val="center"/>
+              <w:rPr>
+                <w:b/>
+                <w:bCs/>
+              </w:rPr>
+            </w:pPr>
+            <w:r>
+              <w:rPr>
+                <w:b/>
+                <w:bCs/>
+              </w:rPr>
+              <w:t>Atributo</w:t>
+            </w:r>
+          </w:p>
+        </w:tc>
+        <w:tc>
+          <w:tcPr>
+            <w:tcW w:w="2123" w:type="dxa"/>
+          </w:tcPr>
+          <w:p>
+            <w:pPr>
+              <w:jc w:val="center"/>
+              <w:rPr>
+                <w:b/>
+                <w:bCs/>
+              </w:rPr>
+            </w:pPr>
+            <w:r>
+              <w:rPr>
+                <w:b/>
+                <w:bCs/>
+              </w:rPr>
+              <w:t>Tipo</w:t>
+            </w:r>
+          </w:p>
+        </w:tc>
+        <w:tc>
+          <w:tcPr>
+            <w:tcW w:w="2124" w:type="dxa"/>
+          </w:tcPr>
+          <w:p>
+            <w:pPr>
+              <w:jc w:val="center"/>
+              <w:rPr>
+                <w:b/>
+                <w:bCs/>
+              </w:rPr>
+            </w:pPr>
+            <w:r>
+              <w:rPr>
+                <w:b/>
+                <w:bCs/>
+              </w:rPr>
+              <w:t>Descripción</w:t>
+            </w:r>
+          </w:p>
+        </w:tc>
+        <w:tc>
+          <w:tcPr>
+            <w:tcW w:w="2124" w:type="dxa"/>
+          </w:tcPr>
+          <w:p>
+            <w:pPr>
+              <w:jc w:val="center"/>
+              <w:rPr>
+                <w:b/>
+                <w:bCs/>
+              </w:rPr>
+            </w:pPr>
+            <w:r>
+              <w:rPr>
+                <w:b/>
+                <w:bCs/>
+              </w:rPr>
+              <w:t>Clave</w:t>
+            </w:r>
+          </w:p>
+        </w:tc>
+      </w:tr>
+      <w:tr>
+        <w:tc>
+          <w:tcPr>
+            <w:tcW w:w="2123" w:type="dxa"/>
+          </w:tcPr>
+          <w:p>
+            <w:pPr>
+              <w:jc w:val="center"/>
+            </w:pPr>
+            <w:r>
+              <w:t>id_</w:t>
+            </w:r>
+            <w:r>
+              <w:t>incidencia</w:t>
+            </w:r>
+          </w:p>
+        </w:tc>
+        <w:tc>
+          <w:tcPr>
+            <w:tcW w:w="2123" w:type="dxa"/>
+          </w:tcPr>
+          <w:p>
+            <w:pPr>
+              <w:jc w:val="center"/>
+            </w:pPr>
+            <w:r>
+              <w:t>Simple</w:t>
+            </w:r>
+          </w:p>
+        </w:tc>
+        <w:tc>
+          <w:tcPr>
+            <w:tcW w:w="2124" w:type="dxa"/>
+          </w:tcPr>
+          <w:p>
+            <w:pPr>
+              <w:jc w:val="center"/>
+            </w:pPr>
+            <w:r>
+              <w:t>NA</w:t>
+            </w:r>
+          </w:p>
+        </w:tc>
+        <w:tc>
+          <w:tcPr>
+            <w:tcW w:w="2124" w:type="dxa"/>
+          </w:tcPr>
+          <w:p>
+            <w:pPr>
+              <w:jc w:val="center"/>
+            </w:pPr>
+            <w:r>
+              <w:t>Si</w:t>
+            </w:r>
+          </w:p>
+        </w:tc>
+      </w:tr>
+      <w:tr>
+        <w:trPr>
+          <w:trHeight w:val="70"/>
+        </w:trPr>
+        <w:tc>
+          <w:tcPr>
+            <w:tcW w:w="2123" w:type="dxa"/>
+          </w:tcPr>
+          <w:p>
+            <w:pPr>
+              <w:jc w:val="center"/>
+            </w:pPr>
+            <w:r>
+              <w:t xml:space="preserve">descripcion </w:t>
+            </w:r>
+          </w:p>
+        </w:tc>
+        <w:tc>
+          <w:tcPr>
+            <w:tcW w:w="2123" w:type="dxa"/>
+          </w:tcPr>
+          <w:p>
+            <w:pPr>
+              <w:jc w:val="center"/>
+            </w:pPr>
+            <w:r>
+              <w:t>Simple</w:t>
+            </w:r>
+          </w:p>
+        </w:tc>
+        <w:tc>
+          <w:tcPr>
+            <w:tcW w:w="2124" w:type="dxa"/>
+          </w:tcPr>
+          <w:p>
+            <w:pPr>
+              <w:jc w:val="center"/>
+            </w:pPr>
+            <w:r>
+              <w:t>NA</w:t>
+            </w:r>
+          </w:p>
+        </w:tc>
+        <w:tc>
+          <w:tcPr>
+            <w:tcW w:w="2124" w:type="dxa"/>
+          </w:tcPr>
+          <w:p>
+            <w:pPr>
+              <w:jc w:val="center"/>
+            </w:pPr>
+            <w:r>
+              <w:t>No</w:t>
+            </w:r>
+          </w:p>
+        </w:tc>
+      </w:tr>
+      <w:tr>
+        <w:trPr>
+          <w:trHeight w:val="70"/>
+        </w:trPr>
+        <w:tc>
+          <w:tcPr>
+            <w:tcW w:w="2123" w:type="dxa"/>
+          </w:tcPr>
+          <w:p>
+            <w:pPr>
+              <w:jc w:val="center"/>
+            </w:pPr>
+            <w:r>
+              <w:t>fecha_</w:t>
+            </w:r>
+            <w:r>
+              <w:t>ocurrencia</w:t>
+            </w:r>
+          </w:p>
+        </w:tc>
+        <w:tc>
+          <w:tcPr>
+            <w:tcW w:w="2123" w:type="dxa"/>
+          </w:tcPr>
+          <w:p>
+            <w:pPr>
+              <w:jc w:val="center"/>
+            </w:pPr>
+            <w:r>
+              <w:t>Simple</w:t>
+            </w:r>
+          </w:p>
+        </w:tc>
+        <w:tc>
+          <w:tcPr>
+            <w:tcW w:w="2124" w:type="dxa"/>
+          </w:tcPr>
+          <w:p>
+            <w:pPr>
+              <w:jc w:val="center"/>
+            </w:pPr>
+            <w:r>
+              <w:t>NA</w:t>
+            </w:r>
+          </w:p>
+        </w:tc>
+        <w:tc>
+          <w:tcPr>
+            <w:tcW w:w="2124" w:type="dxa"/>
+          </w:tcPr>
+          <w:p>
+            <w:pPr>
+              <w:jc w:val="center"/>
+            </w:pPr>
+            <w:r>
+              <w:t>No</w:t>
+            </w:r>
+          </w:p>
+        </w:tc>
+      </w:tr>
+      <w:bookmarkEnd w:id="9"/>
+    </w:tbl>
+    <w:p>
+      <w:pPr>
+        <w:tabs>
+          <w:tab w:val="left" w:pos="6795"/>
+        </w:tabs>
+      </w:pPr>
+    </w:p>
+    <w:tbl>
+      <w:tblPr>
+        <w:tblStyle w:val="Tablaconcuadrcula"/>
+        <w:tblW w:w="0" w:type="auto"/>
+        <w:tblLook w:val="04A0" w:firstRow="1" w:lastRow="0" w:firstColumn="1" w:lastColumn="0" w:noHBand="0" w:noVBand="1"/>
+      </w:tblPr>
+      <w:tblGrid>
+        <w:gridCol w:w="2123"/>
+        <w:gridCol w:w="2123"/>
+        <w:gridCol w:w="2124"/>
+        <w:gridCol w:w="2124"/>
+      </w:tblGrid>
+      <w:tr>
+        <w:tc>
+          <w:tcPr>
+            <w:tcW w:w="8494" w:type="dxa"/>
+            <w:gridSpan w:val="4"/>
+          </w:tcPr>
+          <w:p>
+            <w:pPr>
+              <w:jc w:val="center"/>
+              <w:rPr>
+                <w:b/>
+                <w:bCs/>
+              </w:rPr>
+            </w:pPr>
+            <w:r>
+              <w:rPr>
+                <w:b/>
+                <w:bCs/>
+              </w:rPr>
+              <w:t>Programar_Evaluacion</w:t>
+            </w:r>
+          </w:p>
+        </w:tc>
+      </w:tr>
+      <w:tr>
+        <w:tc>
+          <w:tcPr>
+            <w:tcW w:w="2123" w:type="dxa"/>
+          </w:tcPr>
+          <w:p>
+            <w:pPr>
+              <w:jc w:val="center"/>
+              <w:rPr>
+                <w:b/>
+                <w:bCs/>
+              </w:rPr>
+            </w:pPr>
+            <w:r>
+              <w:rPr>
+                <w:b/>
+                <w:bCs/>
+              </w:rPr>
+              <w:t>Atributo</w:t>
+            </w:r>
+          </w:p>
+        </w:tc>
+        <w:tc>
+          <w:tcPr>
+            <w:tcW w:w="2123" w:type="dxa"/>
+          </w:tcPr>
+          <w:p>
+            <w:pPr>
+              <w:jc w:val="center"/>
+              <w:rPr>
+                <w:b/>
+                <w:bCs/>
+              </w:rPr>
+            </w:pPr>
+            <w:r>
+              <w:rPr>
+                <w:b/>
+                <w:bCs/>
+              </w:rPr>
+              <w:t>Tipo</w:t>
+            </w:r>
+          </w:p>
+        </w:tc>
+        <w:tc>
+          <w:tcPr>
+            <w:tcW w:w="2124" w:type="dxa"/>
+          </w:tcPr>
+          <w:p>
+            <w:pPr>
+              <w:jc w:val="center"/>
+              <w:rPr>
+                <w:b/>
+                <w:bCs/>
+              </w:rPr>
+            </w:pPr>
+            <w:r>
+              <w:rPr>
+                <w:b/>
+                <w:bCs/>
+              </w:rPr>
+              <w:t>Descripción</w:t>
+            </w:r>
+          </w:p>
+        </w:tc>
+        <w:tc>
+          <w:tcPr>
+            <w:tcW w:w="2124" w:type="dxa"/>
+          </w:tcPr>
+          <w:p>
+            <w:pPr>
+              <w:jc w:val="center"/>
+              <w:rPr>
+                <w:b/>
+                <w:bCs/>
+              </w:rPr>
+            </w:pPr>
+            <w:r>
+              <w:rPr>
+                <w:b/>
+                <w:bCs/>
+              </w:rPr>
+              <w:t>Clave</w:t>
+            </w:r>
+          </w:p>
+        </w:tc>
+      </w:tr>
+      <w:tr>
+        <w:tc>
+          <w:tcPr>
+            <w:tcW w:w="2123" w:type="dxa"/>
+          </w:tcPr>
+          <w:p>
+            <w:pPr>
+              <w:jc w:val="center"/>
+            </w:pPr>
+            <w:r>
+              <w:t>id_</w:t>
+            </w:r>
+            <w:r>
+              <w:t>programacion</w:t>
+            </w:r>
+          </w:p>
+        </w:tc>
+        <w:tc>
+          <w:tcPr>
+            <w:tcW w:w="2123" w:type="dxa"/>
+          </w:tcPr>
+          <w:p>
+            <w:pPr>
+              <w:jc w:val="center"/>
+            </w:pPr>
+            <w:r>
+              <w:t>Simple</w:t>
+            </w:r>
+          </w:p>
+        </w:tc>
+        <w:tc>
+          <w:tcPr>
+            <w:tcW w:w="2124" w:type="dxa"/>
+          </w:tcPr>
+          <w:p>
+            <w:pPr>
+              <w:jc w:val="center"/>
+            </w:pPr>
+            <w:r>
+              <w:t>NA</w:t>
+            </w:r>
+          </w:p>
+        </w:tc>
+        <w:tc>
+          <w:tcPr>
+            <w:tcW w:w="2124" w:type="dxa"/>
+          </w:tcPr>
+          <w:p>
+            <w:pPr>
+              <w:jc w:val="center"/>
+            </w:pPr>
+            <w:r>
+              <w:t>Si</w:t>
+            </w:r>
+          </w:p>
+        </w:tc>
+      </w:tr>
+      <w:tr>
+        <w:trPr>
+          <w:trHeight w:val="70"/>
+        </w:trPr>
+        <w:tc>
+          <w:tcPr>
+            <w:tcW w:w="2123" w:type="dxa"/>
+          </w:tcPr>
+          <w:p>
+            <w:pPr>
+              <w:jc w:val="center"/>
+            </w:pPr>
+            <w:r>
+              <w:t>periodo</w:t>
+            </w:r>
+          </w:p>
+        </w:tc>
+        <w:tc>
+          <w:tcPr>
+            <w:tcW w:w="2123" w:type="dxa"/>
+          </w:tcPr>
+          <w:p>
+            <w:pPr>
+              <w:jc w:val="center"/>
+            </w:pPr>
+            <w:r>
+              <w:t>Simple</w:t>
+            </w:r>
+          </w:p>
+        </w:tc>
+        <w:tc>
+          <w:tcPr>
+            <w:tcW w:w="2124" w:type="dxa"/>
+          </w:tcPr>
+          <w:p>
+            <w:pPr>
+              <w:jc w:val="center"/>
+            </w:pPr>
+            <w:r>
+              <w:t>NA</w:t>
+            </w:r>
+          </w:p>
+        </w:tc>
+        <w:tc>
+          <w:tcPr>
+            <w:tcW w:w="2124" w:type="dxa"/>
+          </w:tcPr>
+          <w:p>
+            <w:pPr>
+              <w:jc w:val="center"/>
+            </w:pPr>
+            <w:r>
+              <w:t>No</w:t>
+            </w:r>
+          </w:p>
+        </w:tc>
+      </w:tr>
+      <w:tr>
+        <w:trPr>
+          <w:trHeight w:val="70"/>
+        </w:trPr>
+        <w:tc>
+          <w:tcPr>
+            <w:tcW w:w="2123" w:type="dxa"/>
+          </w:tcPr>
+          <w:p>
+            <w:pPr>
+              <w:jc w:val="center"/>
+            </w:pPr>
+            <w:r>
+              <w:t>fecha_</w:t>
+            </w:r>
+            <w:r>
+              <w:t>solicitada</w:t>
+            </w:r>
+          </w:p>
+        </w:tc>
+        <w:tc>
+          <w:tcPr>
+            <w:tcW w:w="2123" w:type="dxa"/>
+          </w:tcPr>
+          <w:p>
+            <w:pPr>
+              <w:jc w:val="center"/>
+            </w:pPr>
+            <w:r>
+              <w:t>Simple</w:t>
+            </w:r>
+          </w:p>
+        </w:tc>
+        <w:tc>
+          <w:tcPr>
+            <w:tcW w:w="2124" w:type="dxa"/>
+          </w:tcPr>
+          <w:p>
+            <w:pPr>
+              <w:jc w:val="center"/>
+            </w:pPr>
+            <w:r>
+              <w:t>NA</w:t>
+            </w:r>
+          </w:p>
+        </w:tc>
+        <w:tc>
+          <w:tcPr>
+            <w:tcW w:w="2124" w:type="dxa"/>
+          </w:tcPr>
+          <w:p>
+            <w:pPr>
+              <w:jc w:val="center"/>
+            </w:pPr>
+            <w:r>
+              <w:t>No</w:t>
+            </w:r>
+          </w:p>
+        </w:tc>
+      </w:tr>
+    </w:tbl>
+    <w:p>
+      <w:pPr>
+        <w:tabs>
+          <w:tab w:val="left" w:pos="6795"/>
+        </w:tabs>
+      </w:pPr>
+    </w:p>
+    <w:tbl>
+      <w:tblPr>
+        <w:tblStyle w:val="Tablaconcuadrcula"/>
+        <w:tblW w:w="0" w:type="auto"/>
+        <w:tblLook w:val="04A0" w:firstRow="1" w:lastRow="0" w:firstColumn="1" w:lastColumn="0" w:noHBand="0" w:noVBand="1"/>
+      </w:tblPr>
+      <w:tblGrid>
+        <w:gridCol w:w="2123"/>
+        <w:gridCol w:w="2123"/>
+        <w:gridCol w:w="2124"/>
+        <w:gridCol w:w="2124"/>
+      </w:tblGrid>
+      <w:tr>
+        <w:tc>
+          <w:tcPr>
+            <w:tcW w:w="8494" w:type="dxa"/>
+            <w:gridSpan w:val="4"/>
+          </w:tcPr>
+          <w:p>
+            <w:pPr>
+              <w:jc w:val="center"/>
+              <w:rPr>
+                <w:b/>
+                <w:bCs/>
+              </w:rPr>
+            </w:pPr>
+            <w:r>
+              <w:rPr>
+                <w:b/>
+                <w:bCs/>
+              </w:rPr>
+              <w:t>Tareas</w:t>
+            </w:r>
+          </w:p>
+        </w:tc>
+      </w:tr>
+      <w:tr>
+        <w:tc>
+          <w:tcPr>
+            <w:tcW w:w="2123" w:type="dxa"/>
+          </w:tcPr>
+          <w:p>
+            <w:pPr>
+              <w:jc w:val="center"/>
+              <w:rPr>
+                <w:b/>
+                <w:bCs/>
+              </w:rPr>
+            </w:pPr>
+            <w:r>
+              <w:rPr>
+                <w:b/>
+                <w:bCs/>
+              </w:rPr>
+              <w:t>Atributo</w:t>
+            </w:r>
+          </w:p>
+        </w:tc>
+        <w:tc>
+          <w:tcPr>
+            <w:tcW w:w="2123" w:type="dxa"/>
+          </w:tcPr>
+          <w:p>
+            <w:pPr>
+              <w:jc w:val="center"/>
+              <w:rPr>
+                <w:b/>
+                <w:bCs/>
+              </w:rPr>
+            </w:pPr>
+            <w:r>
+              <w:rPr>
+                <w:b/>
+                <w:bCs/>
+              </w:rPr>
+              <w:t>Tipo</w:t>
+            </w:r>
+          </w:p>
+        </w:tc>
+        <w:tc>
+          <w:tcPr>
+            <w:tcW w:w="2124" w:type="dxa"/>
+          </w:tcPr>
+          <w:p>
+            <w:pPr>
+              <w:jc w:val="center"/>
+              <w:rPr>
+                <w:b/>
+                <w:bCs/>
+              </w:rPr>
+            </w:pPr>
+            <w:r>
+              <w:rPr>
+                <w:b/>
+                <w:bCs/>
+              </w:rPr>
+              <w:t>Descripción</w:t>
+            </w:r>
+          </w:p>
+        </w:tc>
+        <w:tc>
+          <w:tcPr>
+            <w:tcW w:w="2124" w:type="dxa"/>
+          </w:tcPr>
+          <w:p>
+            <w:pPr>
+              <w:jc w:val="center"/>
+              <w:rPr>
+                <w:b/>
+                <w:bCs/>
+              </w:rPr>
+            </w:pPr>
+            <w:r>
+              <w:rPr>
+                <w:b/>
+                <w:bCs/>
+              </w:rPr>
+              <w:t>Clave</w:t>
+            </w:r>
+          </w:p>
+        </w:tc>
+      </w:tr>
+      <w:tr>
+        <w:tc>
+          <w:tcPr>
+            <w:tcW w:w="2123" w:type="dxa"/>
+          </w:tcPr>
+          <w:p>
+            <w:pPr>
+              <w:jc w:val="center"/>
+            </w:pPr>
+            <w:r>
+              <w:t>id_</w:t>
+            </w:r>
+            <w:r>
+              <w:t>tarea</w:t>
+            </w:r>
+          </w:p>
+        </w:tc>
+        <w:tc>
+          <w:tcPr>
+            <w:tcW w:w="2123" w:type="dxa"/>
+          </w:tcPr>
+          <w:p>
+            <w:pPr>
+              <w:jc w:val="center"/>
+            </w:pPr>
+            <w:r>
+              <w:t>Simple</w:t>
+            </w:r>
+          </w:p>
+        </w:tc>
+        <w:tc>
+          <w:tcPr>
+            <w:tcW w:w="2124" w:type="dxa"/>
+          </w:tcPr>
+          <w:p>
+            <w:pPr>
+              <w:jc w:val="center"/>
+            </w:pPr>
+            <w:r>
+              <w:t>NA</w:t>
+            </w:r>
+          </w:p>
+        </w:tc>
+        <w:tc>
+          <w:tcPr>
+            <w:tcW w:w="2124" w:type="dxa"/>
+          </w:tcPr>
+          <w:p>
+            <w:pPr>
+              <w:jc w:val="center"/>
+            </w:pPr>
+            <w:r>
+              <w:t>Si</w:t>
+            </w:r>
+          </w:p>
+        </w:tc>
+      </w:tr>
+      <w:tr>
+        <w:trPr>
+          <w:trHeight w:val="70"/>
+        </w:trPr>
+        <w:tc>
+          <w:tcPr>
+            <w:tcW w:w="2123" w:type="dxa"/>
+          </w:tcPr>
+          <w:p>
+            <w:pPr>
+              <w:jc w:val="center"/>
+            </w:pPr>
+            <w:r>
+              <w:t>nombre</w:t>
+            </w:r>
+          </w:p>
+        </w:tc>
+        <w:tc>
+          <w:tcPr>
+            <w:tcW w:w="2123" w:type="dxa"/>
+          </w:tcPr>
+          <w:p>
+            <w:pPr>
+              <w:jc w:val="center"/>
+            </w:pPr>
+            <w:r>
+              <w:t>Simple</w:t>
+            </w:r>
+          </w:p>
+        </w:tc>
+        <w:tc>
+          <w:tcPr>
+            <w:tcW w:w="2124" w:type="dxa"/>
+          </w:tcPr>
+          <w:p>
+            <w:pPr>
+              <w:jc w:val="center"/>
+            </w:pPr>
+            <w:r>
+              <w:t>NA</w:t>
+            </w:r>
+          </w:p>
+        </w:tc>
+        <w:tc>
+          <w:tcPr>
+            <w:tcW w:w="2124" w:type="dxa"/>
+          </w:tcPr>
+          <w:p>
+            <w:pPr>
+              <w:jc w:val="center"/>
+            </w:pPr>
+            <w:r>
+              <w:t>No</w:t>
+            </w:r>
+          </w:p>
+        </w:tc>
+      </w:tr>
+      <w:tr>
+        <w:trPr>
+          <w:trHeight w:val="70"/>
+        </w:trPr>
+        <w:tc>
+          <w:tcPr>
+            <w:tcW w:w="2123" w:type="dxa"/>
+          </w:tcPr>
+          <w:p>
+            <w:pPr>
+              <w:jc w:val="center"/>
+            </w:pPr>
+            <w:r>
+              <w:t xml:space="preserve">descripcion </w:t>
+            </w:r>
+          </w:p>
+        </w:tc>
+        <w:tc>
+          <w:tcPr>
+            <w:tcW w:w="2123" w:type="dxa"/>
+          </w:tcPr>
+          <w:p>
+            <w:pPr>
+              <w:jc w:val="center"/>
+            </w:pPr>
+            <w:r>
+              <w:t>Simple</w:t>
+            </w:r>
+          </w:p>
+        </w:tc>
+        <w:tc>
+          <w:tcPr>
+            <w:tcW w:w="2124" w:type="dxa"/>
+          </w:tcPr>
+          <w:p>
+            <w:pPr>
+              <w:jc w:val="center"/>
+            </w:pPr>
+            <w:r>
+              <w:t>NA</w:t>
+            </w:r>
+          </w:p>
+        </w:tc>
+        <w:tc>
+          <w:tcPr>
+            <w:tcW w:w="2124" w:type="dxa"/>
+          </w:tcPr>
+          <w:p>
+            <w:pPr>
+              <w:jc w:val="center"/>
+            </w:pPr>
+            <w:r>
+              <w:t>No</w:t>
+            </w:r>
+          </w:p>
+        </w:tc>
+      </w:tr>
+      <w:tr>
+        <w:trPr>
+          <w:trHeight w:val="70"/>
+        </w:trPr>
+        <w:tc>
+          <w:tcPr>
+            <w:tcW w:w="2123" w:type="dxa"/>
+          </w:tcPr>
+          <w:p>
+            <w:pPr>
+              <w:jc w:val="center"/>
+            </w:pPr>
+            <w:r>
+              <w:t>estado</w:t>
+            </w:r>
+          </w:p>
+        </w:tc>
+        <w:tc>
+          <w:tcPr>
+            <w:tcW w:w="2123" w:type="dxa"/>
+          </w:tcPr>
+          <w:p>
+            <w:pPr>
+              <w:jc w:val="center"/>
+            </w:pPr>
+            <w:r>
+              <w:t>Simple</w:t>
+            </w:r>
+          </w:p>
+        </w:tc>
+        <w:tc>
+          <w:tcPr>
+            <w:tcW w:w="2124" w:type="dxa"/>
+          </w:tcPr>
+          <w:p>
+            <w:pPr>
+              <w:jc w:val="center"/>
+            </w:pPr>
+            <w:r>
+              <w:t xml:space="preserve">Los posibles valores son: </w:t>
+            </w:r>
+            <w:r>
+              <w:t xml:space="preserve">0 y 1. </w:t>
+            </w:r>
+          </w:p>
+          <w:p>
+            <w:pPr>
+              <w:jc w:val="center"/>
+            </w:pPr>
+            <w:r>
+              <w:t xml:space="preserve">0 es para las tareas no completas y 1 </w:t>
+            </w:r>
+            <w:r>
+              <w:lastRenderedPageBreak/>
+              <w:t>para tareas completas</w:t>
+            </w:r>
+            <w:r>
+              <w:t xml:space="preserve"> </w:t>
+            </w:r>
+          </w:p>
+        </w:tc>
+        <w:tc>
+          <w:tcPr>
+            <w:tcW w:w="2124" w:type="dxa"/>
+          </w:tcPr>
+          <w:p>
+            <w:pPr>
+              <w:jc w:val="center"/>
+            </w:pPr>
+          </w:p>
+          <w:p/>
+          <w:p>
+            <w:pPr>
+              <w:jc w:val="center"/>
+            </w:pPr>
+            <w:r>
+              <w:t>No</w:t>
+            </w:r>
+          </w:p>
+        </w:tc>
+      </w:tr>
+      <w:tr>
+        <w:trPr>
+          <w:trHeight w:val="70"/>
+        </w:trPr>
+        <w:tc>
+          <w:tcPr>
+            <w:tcW w:w="2123" w:type="dxa"/>
+          </w:tcPr>
+          <w:p>
+            <w:pPr>
+              <w:jc w:val="center"/>
+            </w:pPr>
+            <w:r>
+              <w:t>fecha_finalizacion</w:t>
+            </w:r>
+          </w:p>
+        </w:tc>
+        <w:tc>
+          <w:tcPr>
+            <w:tcW w:w="2123" w:type="dxa"/>
+          </w:tcPr>
+          <w:p>
+            <w:pPr>
+              <w:jc w:val="center"/>
+            </w:pPr>
+            <w:r>
+              <w:t>Simple</w:t>
+            </w:r>
+          </w:p>
+        </w:tc>
+        <w:tc>
+          <w:tcPr>
+            <w:tcW w:w="2124" w:type="dxa"/>
+          </w:tcPr>
+          <w:p>
+            <w:pPr>
+              <w:jc w:val="center"/>
+            </w:pPr>
+            <w:r>
+              <w:t>NA</w:t>
+            </w:r>
+          </w:p>
+        </w:tc>
+        <w:tc>
+          <w:tcPr>
+            <w:tcW w:w="2124" w:type="dxa"/>
+          </w:tcPr>
+          <w:p>
+            <w:pPr>
+              <w:jc w:val="center"/>
+            </w:pPr>
+            <w:r>
+              <w:t>No</w:t>
+            </w:r>
+          </w:p>
+        </w:tc>
+      </w:tr>
+    </w:tbl>
+    <w:p>
+      <w:pPr>
+        <w:tabs>
+          <w:tab w:val="left" w:pos="6795"/>
+        </w:tabs>
+      </w:pPr>
+    </w:p>
     <w:p>
       <w:pPr>
         <w:pStyle w:val="PSI-Comentario"/>
@@ -2637,7 +6166,6 @@
         <w:pStyle w:val="PSI-ComentarioVieta"/>
       </w:pPr>
       <w:r>
-        <w:lastRenderedPageBreak/>
         <w:t>Describir</w:t>
       </w:r>
     </w:p>
@@ -2717,11 +6245,9 @@
             <w:shd w:val="pct5" w:color="auto" w:fill="auto"/>
           </w:tcPr>
           <w:p>
-            <w:proofErr w:type="spellStart"/>
             <w:r>
               <w:t>Main</w:t>
             </w:r>
-            <w:proofErr w:type="spellEnd"/>
           </w:p>
         </w:tc>
         <w:tc>
@@ -2938,11 +6464,9 @@
             <w:shd w:val="pct5" w:color="auto" w:fill="auto"/>
           </w:tcPr>
           <w:p>
-            <w:proofErr w:type="spellStart"/>
             <w:r>
               <w:t>Rye</w:t>
             </w:r>
-            <w:proofErr w:type="spellEnd"/>
           </w:p>
         </w:tc>
         <w:tc>
@@ -3126,11 +6650,9 @@
             <w:shd w:val="pct5" w:color="auto" w:fill="auto"/>
           </w:tcPr>
           <w:p>
-            <w:proofErr w:type="spellStart"/>
             <w:r>
               <w:t>Main</w:t>
             </w:r>
-            <w:proofErr w:type="spellEnd"/>
           </w:p>
         </w:tc>
         <w:tc>
@@ -3144,11 +6666,9 @@
             <w:shd w:val="pct5" w:color="auto" w:fill="auto"/>
           </w:tcPr>
           <w:p>
-            <w:proofErr w:type="spellStart"/>
             <w:r>
               <w:t>Hariison</w:t>
             </w:r>
-            <w:proofErr w:type="spellEnd"/>
           </w:p>
         </w:tc>
         <w:tc>
@@ -3348,11 +6868,9 @@
             <w:shd w:val="pct5" w:color="auto" w:fill="auto"/>
           </w:tcPr>
           <w:p>
-            <w:proofErr w:type="spellStart"/>
             <w:r>
               <w:t>Woodside</w:t>
             </w:r>
-            <w:proofErr w:type="spellEnd"/>
           </w:p>
         </w:tc>
         <w:tc>
@@ -3552,11 +7070,9 @@
             <w:shd w:val="pct5" w:color="auto" w:fill="auto"/>
           </w:tcPr>
           <w:p>
-            <w:proofErr w:type="spellStart"/>
             <w:r>
               <w:t>Rye</w:t>
             </w:r>
-            <w:proofErr w:type="spellEnd"/>
           </w:p>
         </w:tc>
         <w:tc>
@@ -4034,11 +7550,12 @@
       <w:pPr>
         <w:pStyle w:val="Ttulo3"/>
       </w:pPr>
-      <w:bookmarkStart w:id="9" w:name="_Toc257618999"/>
-      <w:r>
+      <w:bookmarkStart w:id="10" w:name="_Toc257618999"/>
+      <w:r>
+        <w:lastRenderedPageBreak/>
         <w:t>Llaves</w:t>
       </w:r>
-      <w:bookmarkEnd w:id="9"/>
+      <w:bookmarkEnd w:id="10"/>
       <w:r>
         <w:t xml:space="preserve"> </w:t>
       </w:r>
@@ -4072,11 +7589,11 @@
       <w:pPr>
         <w:pStyle w:val="PSI-Ttulo2"/>
       </w:pPr>
-      <w:bookmarkStart w:id="10" w:name="_Toc257619000"/>
+      <w:bookmarkStart w:id="11" w:name="_Toc257619000"/>
       <w:r>
         <w:t>Relaciones Encontradas</w:t>
       </w:r>
-      <w:bookmarkEnd w:id="10"/>
+      <w:bookmarkEnd w:id="11"/>
     </w:p>
     <w:p>
       <w:pPr>
@@ -4109,7 +7626,6 @@
         <w:rPr>
           <w:b/>
         </w:rPr>
-        <w:lastRenderedPageBreak/>
         <w:t>Relaciones</w:t>
       </w:r>
       <w:r>
@@ -4176,11 +7692,11 @@
       <w:pPr>
         <w:pStyle w:val="Ttulo2"/>
       </w:pPr>
-      <w:bookmarkStart w:id="11" w:name="_Toc257619001"/>
+      <w:bookmarkStart w:id="12" w:name="_Toc257619001"/>
       <w:r>
         <w:t>Diagrama E-R</w:t>
       </w:r>
-      <w:bookmarkEnd w:id="11"/>
+      <w:bookmarkEnd w:id="12"/>
     </w:p>
     <w:p>
       <w:pPr>
@@ -4209,7 +7725,6 @@
       <w:r>
         <w:t>fica que sirve para describir el modelo lógico de la base de datos</w:t>
       </w:r>
-      <w:proofErr w:type="gramStart"/>
       <w:r>
         <w:t>.</w:t>
       </w:r>
@@ -4219,17 +7734,16 @@
       <w:r>
         <w:t>]</w:t>
       </w:r>
-      <w:proofErr w:type="gramEnd"/>
     </w:p>
     <w:p>
       <w:pPr>
         <w:pStyle w:val="Ttulo3"/>
       </w:pPr>
-      <w:bookmarkStart w:id="12" w:name="_Toc257619002"/>
+      <w:bookmarkStart w:id="13" w:name="_Toc257619002"/>
       <w:r>
         <w:t>Principios de diseño</w:t>
       </w:r>
-      <w:bookmarkEnd w:id="12"/>
+      <w:bookmarkEnd w:id="13"/>
       <w:r>
         <w:t xml:space="preserve"> </w:t>
       </w:r>
@@ -4261,15 +7775,7 @@
         <w:t>Evitar redundancia:</w:t>
       </w:r>
       <w:r>
-        <w:t xml:space="preserve"> una de las ventajas del diagrama e-r es que nos permite distinguir de una manera fácil y visual todos los entes y sus relaciones, de manera que es muy fácil identificar si un atributo se </w:t>
-      </w:r>
-      <w:proofErr w:type="spellStart"/>
-      <w:r>
-        <w:t>esta</w:t>
-      </w:r>
-      <w:proofErr w:type="spellEnd"/>
-      <w:r>
-        <w:t xml:space="preserve"> repitiendo en varias entidades o si una relación es innecesaria.</w:t>
+        <w:t xml:space="preserve"> una de las ventajas del diagrama e-r es que nos permite distinguir de una manera fácil y visual todos los entes y sus relaciones, de manera que es muy fácil identificar si un atributo se esta repitiendo en varias entidades o si una relación es innecesaria.</w:t>
       </w:r>
     </w:p>
     <w:p>
@@ -4296,18 +7802,11 @@
           <w:rStyle w:val="Textoennegrita"/>
           <w:lang w:val="es-ES"/>
         </w:rPr>
+        <w:lastRenderedPageBreak/>
         <w:t>Escoger los elementos correctos:</w:t>
       </w:r>
       <w:r>
-        <w:t xml:space="preserve"> es ocasiones es difícil identificar si una relación, elemento o atributo es correcto, para ello hay que analizar en perspectiva el diagrama y, por </w:t>
-      </w:r>
-      <w:proofErr w:type="gramStart"/>
-      <w:r>
-        <w:t>ejemplo</w:t>
-      </w:r>
-      <w:proofErr w:type="gramEnd"/>
-      <w:r>
-        <w:t xml:space="preserve"> si se observa una entidad con solo un atributo y que únicamente presenta relaciones de 1, entonces probablemente estamos hablando de un atributo y no de una entidad.</w:t>
+        <w:t xml:space="preserve"> es ocasiones es difícil identificar si una relación, elemento o atributo es correcto, para ello hay que analizar en perspectiva el diagrama y, por ejemplo si se observa una entidad con solo un atributo y que únicamente presenta relaciones de 1, entonces probablemente estamos hablando de un atributo y no de una entidad.</w:t>
       </w:r>
     </w:p>
     <w:p>
@@ -4322,15 +7821,7 @@
         <w:t>Relaciones n-arias:</w:t>
       </w:r>
       <w:r>
-        <w:t xml:space="preserve"> </w:t>
-      </w:r>
-      <w:proofErr w:type="spellStart"/>
-      <w:r>
-        <w:t>Aún</w:t>
-      </w:r>
-      <w:proofErr w:type="spellEnd"/>
-      <w:r>
-        <w:t xml:space="preserve"> cuando se pueden presentar casos en los que una relación terciaria o n-aria parezca más conveniente, es mejor siempre pensar en términos de relaciones binarias únicamente. En el peor de los casos de que exista una relación n-aria forzosa, lo que se debe hacer es convertir esa </w:t>
+        <w:t xml:space="preserve"> Aún cuando se pueden presentar casos en los que una relación terciaria o n-aria parezca más conveniente, es mejor siempre pensar en términos de relaciones binarias únicamente. En el peor de los casos de que exista una relación n-aria forzosa, lo que se debe hacer es convertir esa </w:t>
       </w:r>
       <w:r>
         <w:t>relación</w:t>
@@ -4343,7 +7834,7 @@
       <w:pPr>
         <w:pStyle w:val="Ttulo3"/>
       </w:pPr>
-      <w:bookmarkStart w:id="13" w:name="_Toc257619003"/>
+      <w:bookmarkStart w:id="14" w:name="_Toc257619003"/>
     </w:p>
     <w:p>
       <w:pPr>
@@ -4355,7 +7846,7 @@
       <w:r>
         <w:t xml:space="preserve"> diagrama E-R</w:t>
       </w:r>
-      <w:bookmarkEnd w:id="13"/>
+      <w:bookmarkEnd w:id="14"/>
     </w:p>
     <w:p/>
     <w:p>
@@ -4365,7 +7856,7 @@
           <w:lang w:eastAsia="es-ES"/>
         </w:rPr>
         <w:drawing>
-          <wp:inline distT="0" distB="0" distL="0" distR="0" wp14:anchorId="38870874" wp14:editId="08BCC085">
+          <wp:inline distT="0" distB="0" distL="0" distR="0" wp14:anchorId="38870874" wp14:editId="5096B3AB">
             <wp:extent cx="3619500" cy="4810125"/>
             <wp:effectExtent l="0" t="0" r="0" b="0"/>
             <wp:docPr id="1" name="0 Imagen" descr="SIMBOLOS.jpg"/>
@@ -4429,12 +7920,12 @@
       <w:r>
         <w:br w:type="page"/>
       </w:r>
-      <w:bookmarkStart w:id="14" w:name="_Toc257619004"/>
+      <w:bookmarkStart w:id="15" w:name="_Toc257619004"/>
       <w:r>
         <w:lastRenderedPageBreak/>
         <w:t>Ejemplos Diagrama E-R</w:t>
       </w:r>
-      <w:bookmarkEnd w:id="14"/>
+      <w:bookmarkEnd w:id="15"/>
     </w:p>
     <w:p/>
     <w:p>
@@ -4670,12 +8161,12 @@
       <w:pPr>
         <w:pStyle w:val="Ttulo2"/>
       </w:pPr>
-      <w:bookmarkStart w:id="15" w:name="_Toc257619005"/>
+      <w:bookmarkStart w:id="16" w:name="_Toc257619005"/>
       <w:r>
         <w:lastRenderedPageBreak/>
         <w:t>Modelo Relacional</w:t>
       </w:r>
-      <w:bookmarkEnd w:id="15"/>
+      <w:bookmarkEnd w:id="16"/>
     </w:p>
     <w:p>
       <w:r>
@@ -4742,11 +8233,11 @@
       <w:pPr>
         <w:pStyle w:val="Ttulo2"/>
       </w:pPr>
-      <w:bookmarkStart w:id="16" w:name="_Toc257619006"/>
+      <w:bookmarkStart w:id="17" w:name="_Toc257619006"/>
       <w:r>
         <w:t>Comentarios sobre el Modelo Relacional</w:t>
       </w:r>
-      <w:bookmarkEnd w:id="16"/>
+      <w:bookmarkEnd w:id="17"/>
     </w:p>
     <w:p>
       <w:pPr>
@@ -4771,11 +8262,11 @@
       <w:pPr>
         <w:pStyle w:val="Ttulo2"/>
       </w:pPr>
-      <w:bookmarkStart w:id="17" w:name="_Toc257619007"/>
+      <w:bookmarkStart w:id="18" w:name="_Toc257619007"/>
       <w:r>
         <w:t>Normalización</w:t>
       </w:r>
-      <w:bookmarkEnd w:id="17"/>
+      <w:bookmarkEnd w:id="18"/>
     </w:p>
     <w:p>
       <w:pPr>
@@ -4852,90 +8343,69 @@
         <w:t>: si un conjunto de valores llegan a estar vacíos y se llega a perder información relacionada co</w:t>
       </w:r>
       <w:r>
-        <w:t>mo un efecto de la eliminación</w:t>
-      </w:r>
-      <w:proofErr w:type="gramStart"/>
+        <w:t>mo un efecto de la eliminación.</w:t>
+      </w:r>
+      <w:r>
+        <w:t xml:space="preserve"> </w:t>
+      </w:r>
+      <w:r>
+        <w:t>]</w:t>
+      </w:r>
+    </w:p>
+    <w:p/>
+    <w:p>
+      <w:pPr>
+        <w:pStyle w:val="Ttulo2"/>
+      </w:pPr>
+      <w:bookmarkStart w:id="19" w:name="_Toc257619008"/>
+      <w:r>
+        <w:t xml:space="preserve">Justificación </w:t>
+      </w:r>
+      <w:r>
+        <w:t xml:space="preserve">de </w:t>
+      </w:r>
+      <w:r>
+        <w:t>Forma normal adoptada</w:t>
+      </w:r>
+      <w:bookmarkEnd w:id="19"/>
+    </w:p>
+    <w:p>
+      <w:pPr>
+        <w:pStyle w:val="PSI-Comentario"/>
+      </w:pPr>
+      <w:r>
+        <w:t>[</w:t>
+      </w:r>
+      <w:r>
+        <w:t>Luego de adoptar alguna forma normal (primera forma normal, segunda forma normal, tercera forma normal o bien la Forma normal de Boyce-Codd (BCNF)) se debe justificar por que se selecciono esa forma normal y aclarar sus mejo</w:t>
+      </w:r>
+      <w:r>
+        <w:t>rías hacia el modelo relacional</w:t>
+      </w:r>
       <w:r>
         <w:t>.</w:t>
       </w:r>
       <w:r>
+        <w:t>]</w:t>
+      </w:r>
+    </w:p>
+    <w:p>
+      <w:pPr>
+        <w:pStyle w:val="PSI-Comentario"/>
+      </w:pPr>
+      <w:r>
         <w:t xml:space="preserve"> </w:t>
       </w:r>
-      <w:r>
-        <w:t>]</w:t>
-      </w:r>
-      <w:proofErr w:type="gramEnd"/>
-    </w:p>
-    <w:p/>
-    <w:p>
-      <w:pPr>
-        <w:pStyle w:val="Ttulo2"/>
-      </w:pPr>
-      <w:bookmarkStart w:id="18" w:name="_Toc257619008"/>
-      <w:r>
-        <w:t xml:space="preserve">Justificación </w:t>
-      </w:r>
-      <w:r>
-        <w:t xml:space="preserve">de </w:t>
-      </w:r>
-      <w:r>
-        <w:t>Forma normal adoptada</w:t>
-      </w:r>
-      <w:bookmarkEnd w:id="18"/>
-    </w:p>
-    <w:p>
-      <w:pPr>
-        <w:pStyle w:val="PSI-Comentario"/>
-      </w:pPr>
-      <w:r>
-        <w:t>[</w:t>
-      </w:r>
-      <w:r>
-        <w:t xml:space="preserve">Luego de adoptar alguna forma normal (primera forma normal, segunda forma normal, tercera forma normal o bien la Forma normal de Boyce-Codd (BCNF)) se debe justificar </w:t>
-      </w:r>
-      <w:proofErr w:type="spellStart"/>
-      <w:r>
-        <w:t>por que</w:t>
-      </w:r>
-      <w:proofErr w:type="spellEnd"/>
-      <w:r>
-        <w:t xml:space="preserve"> se </w:t>
-      </w:r>
-      <w:proofErr w:type="spellStart"/>
-      <w:r>
-        <w:t>selecciono</w:t>
-      </w:r>
-      <w:proofErr w:type="spellEnd"/>
-      <w:r>
-        <w:t xml:space="preserve"> esa forma normal y aclarar sus mejo</w:t>
-      </w:r>
-      <w:r>
-        <w:t>rías hacia el modelo relacional</w:t>
-      </w:r>
-      <w:r>
-        <w:t>.</w:t>
-      </w:r>
-      <w:r>
-        <w:t>]</w:t>
-      </w:r>
-    </w:p>
-    <w:p>
-      <w:pPr>
-        <w:pStyle w:val="PSI-Comentario"/>
-      </w:pPr>
-      <w:r>
-        <w:t xml:space="preserve"> </w:t>
-      </w:r>
     </w:p>
     <w:p>
       <w:pPr>
         <w:pStyle w:val="PSI-Ttulo2"/>
       </w:pPr>
-      <w:bookmarkStart w:id="19" w:name="_Toc257619009"/>
+      <w:bookmarkStart w:id="20" w:name="_Toc257619009"/>
       <w:r>
         <w:t>Especificación de la Distribución de Datos</w:t>
       </w:r>
-      <w:bookmarkEnd w:id="19"/>
+      <w:bookmarkEnd w:id="20"/>
     </w:p>
     <w:p>
       <w:pPr>
@@ -5016,16 +8486,8 @@
       <w:rPr>
         <w:lang w:val="es-AR"/>
       </w:rPr>
-      <w:t>T-</w:t>
+      <w:t>T-Code</w:t>
     </w:r>
-    <w:proofErr w:type="spellStart"/>
-    <w:r>
-      <w:rPr>
-        <w:lang w:val="es-AR"/>
-      </w:rPr>
-      <w:t>Code</w:t>
-    </w:r>
-    <w:proofErr w:type="spellEnd"/>
     <w:r>
       <w:rPr>
         <w:lang w:val="es-AR"/>
@@ -5848,15 +9310,7 @@
       </mc:AlternateContent>
     </w:r>
     <w:r>
-      <w:t xml:space="preserve">Vesta </w:t>
-    </w:r>
-    <w:proofErr w:type="spellStart"/>
-    <w:r>
-      <w:t>Risk</w:t>
-    </w:r>
-    <w:proofErr w:type="spellEnd"/>
-    <w:r>
-      <w:t xml:space="preserve"> Manager</w:t>
+      <w:t>Vesta Risk Manager</w:t>
     </w:r>
     <w:r>
       <w:tab/>
@@ -8709,7 +12163,7 @@
   <w:style w:type="paragraph" w:default="1" w:styleId="Normal">
     <w:name w:val="Normal"/>
     <w:qFormat/>
-    <w:rsid w:val="00564EAB"/>
+    <w:rsid w:val="008D7782"/>
     <w:pPr>
       <w:spacing w:before="200" w:line="276" w:lineRule="auto"/>
       <w:jc w:val="both"/>
@@ -8911,7 +12365,6 @@
   <w:style w:type="character" w:default="1" w:styleId="Fuentedeprrafopredeter">
     <w:name w:val="Default Paragraph Font"/>
     <w:uiPriority w:val="1"/>
-    <w:semiHidden/>
     <w:unhideWhenUsed/>
   </w:style>
   <w:style w:type="table" w:default="1" w:styleId="Tablanormal">

</xml_diff>

<commit_message>
Doc: Se justifico la forma normal y se avanzo con los casos de prueba faltan dos
</commit_message>
<xml_diff>
--- a/2. Etapa de elaboración/Iteración 2/Modelo de datos/Modelo de Datos_Vesta Risk Manager_T-Code.docx
+++ b/2. Etapa de elaboración/Iteración 2/Modelo de datos/Modelo de Datos_Vesta Risk Manager_T-Code.docx
@@ -8717,7 +8717,7 @@
         </w:rPr>
         <w:lastRenderedPageBreak/>
         <w:drawing>
-          <wp:inline distT="0" distB="0" distL="0" distR="0" wp14:anchorId="38870874" wp14:editId="3B62219B">
+          <wp:inline distT="0" distB="0" distL="0" distR="0" wp14:anchorId="38870874" wp14:editId="709201AC">
             <wp:extent cx="3619500" cy="3411940"/>
             <wp:effectExtent l="0" t="0" r="0" b="0"/>
             <wp:docPr id="1" name="0 Imagen" descr="SIMBOLOS.jpg"/>
@@ -11500,45 +11500,11 @@
     </w:p>
     <w:p>
       <w:r>
-        <w:t>No Aplica.</w:t>
-      </w:r>
-    </w:p>
-    <w:p>
-      <w:pPr>
-        <w:pStyle w:val="PSI-Ttulo2"/>
-      </w:pPr>
-      <w:bookmarkStart w:id="22" w:name="_Toc178947844"/>
-      <w:r>
-        <w:t>Especificación de la Distribución de Datos</w:t>
-      </w:r>
-      <w:bookmarkEnd w:id="22"/>
-    </w:p>
-    <w:p>
-      <w:r>
-        <w:t>N</w:t>
-      </w:r>
-      <w:r>
-        <w:t xml:space="preserve">o </w:t>
-      </w:r>
-      <w:r>
-        <w:t>A</w:t>
-      </w:r>
-      <w:r>
-        <w:t>plica</w:t>
-      </w:r>
-      <w:r>
-        <w:t>.</w:t>
-      </w:r>
-    </w:p>
-    <w:p>
-      <w:pPr>
-        <w:pStyle w:val="PSI-Comentario"/>
-      </w:pPr>
-    </w:p>
-    <w:p>
-      <w:pPr>
-        <w:pStyle w:val="PSI-Comentario"/>
-      </w:pPr>
+        <w:t xml:space="preserve">Se eligió la 3ra forma normal porque </w:t>
+      </w:r>
+      <w:r>
+        <w:t>ayuda a eliminar redundancias y dependencias anómalas, mejorando la integridad y eficiencia de los datos.</w:t>
+      </w:r>
     </w:p>
     <w:sectPr>
       <w:headerReference w:type="default" r:id="rId15"/>
@@ -15747,7 +15713,6 @@
   <w:style w:type="character" w:default="1" w:styleId="Fuentedeprrafopredeter">
     <w:name w:val="Default Paragraph Font"/>
     <w:uiPriority w:val="1"/>
-    <w:semiHidden/>
     <w:unhideWhenUsed/>
   </w:style>
   <w:style w:type="table" w:default="1" w:styleId="Tablanormal">

</xml_diff>

<commit_message>
Doc: Se modificaron los cronogramas, se modifico el modelo de datos, se finalizo con el documento de arquitectura de sistemas
</commit_message>
<xml_diff>
--- a/2. Etapa de elaboración/Iteración 2/Modelo de datos/Modelo de Datos_Vesta Risk Manager_T-Code.docx
+++ b/2. Etapa de elaboración/Iteración 2/Modelo de datos/Modelo de Datos_Vesta Risk Manager_T-Code.docx
@@ -2362,20 +2362,16 @@
             <w:noProof/>
             <w:webHidden/>
           </w:rPr>
-        </w:r>
-        <w:r>
-          <w:rPr>
+          <w:fldChar w:fldCharType="separate"/>
+        </w:r>
+        <w:r>
+          <w:rPr>
+            <w:b/>
+            <w:bCs/>
             <w:noProof/>
             <w:webHidden/>
           </w:rPr>
-          <w:fldChar w:fldCharType="separate"/>
-        </w:r>
-        <w:r>
-          <w:rPr>
-            <w:noProof/>
-            <w:webHidden/>
-          </w:rPr>
-          <w:t>16</w:t>
+          <w:t>¡Error! Marcador no definido.</w:t>
         </w:r>
         <w:r>
           <w:rPr>
@@ -6566,6 +6562,127 @@
           </w:p>
         </w:tc>
       </w:tr>
+      <w:tr>
+        <w:trPr>
+          <w:trHeight w:val="70"/>
+        </w:trPr>
+        <w:tc>
+          <w:tcPr>
+            <w:tcW w:w="2123" w:type="dxa"/>
+          </w:tcPr>
+          <w:p>
+            <w:pPr>
+              <w:jc w:val="center"/>
+            </w:pPr>
+            <w:proofErr w:type="spellStart"/>
+            <w:r>
+              <w:t>fecha_inicio</w:t>
+            </w:r>
+            <w:proofErr w:type="spellEnd"/>
+          </w:p>
+        </w:tc>
+        <w:tc>
+          <w:tcPr>
+            <w:tcW w:w="2123" w:type="dxa"/>
+          </w:tcPr>
+          <w:p>
+            <w:pPr>
+              <w:jc w:val="center"/>
+            </w:pPr>
+            <w:r>
+              <w:t>Simple</w:t>
+            </w:r>
+          </w:p>
+        </w:tc>
+        <w:tc>
+          <w:tcPr>
+            <w:tcW w:w="2124" w:type="dxa"/>
+          </w:tcPr>
+          <w:p>
+            <w:pPr>
+              <w:jc w:val="center"/>
+            </w:pPr>
+            <w:r>
+              <w:t>NA</w:t>
+            </w:r>
+          </w:p>
+        </w:tc>
+        <w:tc>
+          <w:tcPr>
+            <w:tcW w:w="2124" w:type="dxa"/>
+          </w:tcPr>
+          <w:p>
+            <w:pPr>
+              <w:jc w:val="center"/>
+            </w:pPr>
+            <w:r>
+              <w:t>No</w:t>
+            </w:r>
+          </w:p>
+        </w:tc>
+      </w:tr>
+      <w:tr>
+        <w:trPr>
+          <w:trHeight w:val="70"/>
+        </w:trPr>
+        <w:tc>
+          <w:tcPr>
+            <w:tcW w:w="2123" w:type="dxa"/>
+          </w:tcPr>
+          <w:p>
+            <w:pPr>
+              <w:jc w:val="center"/>
+            </w:pPr>
+            <w:proofErr w:type="spellStart"/>
+            <w:r>
+              <w:t>fecha_</w:t>
+            </w:r>
+            <w:r>
+              <w:t>fin</w:t>
+            </w:r>
+            <w:proofErr w:type="spellEnd"/>
+          </w:p>
+        </w:tc>
+        <w:tc>
+          <w:tcPr>
+            <w:tcW w:w="2123" w:type="dxa"/>
+          </w:tcPr>
+          <w:p>
+            <w:pPr>
+              <w:jc w:val="center"/>
+            </w:pPr>
+            <w:r>
+              <w:t>Simple</w:t>
+            </w:r>
+          </w:p>
+        </w:tc>
+        <w:tc>
+          <w:tcPr>
+            <w:tcW w:w="2124" w:type="dxa"/>
+          </w:tcPr>
+          <w:p>
+            <w:pPr>
+              <w:jc w:val="center"/>
+            </w:pPr>
+            <w:r>
+              <w:t>NA</w:t>
+            </w:r>
+          </w:p>
+        </w:tc>
+        <w:tc>
+          <w:tcPr>
+            <w:tcW w:w="2124" w:type="dxa"/>
+          </w:tcPr>
+          <w:p>
+            <w:pPr>
+              <w:jc w:val="center"/>
+            </w:pPr>
+            <w:r>
+              <w:t>No</w:t>
+            </w:r>
+          </w:p>
+        </w:tc>
+      </w:tr>
     </w:tbl>
     <w:p>
       <w:pPr>
@@ -6911,7 +7028,6 @@
               </w:tabs>
             </w:pPr>
             <w:r>
-              <w:lastRenderedPageBreak/>
               <w:t>EN02</w:t>
             </w:r>
           </w:p>
@@ -8273,6 +8389,7 @@
         </w:tabs>
       </w:pPr>
       <w:r>
+        <w:lastRenderedPageBreak/>
         <w:t>La cardinalidad es de 1 a n porque un participante puede hacer varias evaluaciones y una evaluación pertenece a un único participante.</w:t>
       </w:r>
     </w:p>
@@ -8283,7 +8400,6 @@
         </w:tabs>
       </w:pPr>
       <w:r>
-        <w:lastRenderedPageBreak/>
         <w:t>R06:</w:t>
       </w:r>
     </w:p>
@@ -8517,6 +8633,7 @@
     </w:p>
     <w:p>
       <w:r>
+        <w:lastRenderedPageBreak/>
         <w:t xml:space="preserve">R13: </w:t>
       </w:r>
     </w:p>
@@ -8546,7 +8663,6 @@
         </w:numPr>
       </w:pPr>
       <w:r>
-        <w:lastRenderedPageBreak/>
         <w:t xml:space="preserve">La cardinalidad es de 1 a </w:t>
       </w:r>
       <w:r>
@@ -8717,7 +8833,7 @@
         </w:rPr>
         <w:lastRenderedPageBreak/>
         <w:drawing>
-          <wp:inline distT="0" distB="0" distL="0" distR="0" wp14:anchorId="38870874" wp14:editId="709201AC">
+          <wp:inline distT="0" distB="0" distL="0" distR="0" wp14:anchorId="38870874" wp14:editId="19CDB744">
             <wp:extent cx="3619500" cy="3411940"/>
             <wp:effectExtent l="0" t="0" r="0" b="0"/>
             <wp:docPr id="1" name="0 Imagen" descr="SIMBOLOS.jpg"/>
@@ -8795,10 +8911,12 @@
       <w:bookmarkEnd w:id="14"/>
     </w:p>
     <w:p>
+      <w:proofErr w:type="gramStart"/>
       <w:r>
         <w:t>Proyecto(</w:t>
       </w:r>
       <w:proofErr w:type="spellStart"/>
+      <w:proofErr w:type="gramEnd"/>
       <w:r>
         <w:rPr>
           <w:b/>
@@ -8829,10 +8947,12 @@
       </w:r>
     </w:p>
     <w:p>
+      <w:proofErr w:type="gramStart"/>
       <w:r>
         <w:t>Participante(</w:t>
       </w:r>
       <w:proofErr w:type="spellStart"/>
+      <w:proofErr w:type="gramEnd"/>
       <w:r>
         <w:rPr>
           <w:b/>
@@ -8847,10 +8967,12 @@
       </w:r>
     </w:p>
     <w:p>
+      <w:proofErr w:type="gramStart"/>
       <w:r>
         <w:t>Riesgo(</w:t>
       </w:r>
       <w:proofErr w:type="spellStart"/>
+      <w:proofErr w:type="gramEnd"/>
       <w:r>
         <w:rPr>
           <w:b/>
@@ -8874,6 +8996,7 @@
     </w:p>
     <w:p>
       <w:proofErr w:type="spellStart"/>
+      <w:proofErr w:type="gramStart"/>
       <w:r>
         <w:t>Categoria</w:t>
       </w:r>
@@ -8882,6 +9005,7 @@
         <w:t>(</w:t>
       </w:r>
       <w:proofErr w:type="spellStart"/>
+      <w:proofErr w:type="gramEnd"/>
       <w:r>
         <w:rPr>
           <w:b/>
@@ -8910,10 +9034,12 @@
       </w:r>
     </w:p>
     <w:p>
+      <w:proofErr w:type="gramStart"/>
       <w:r>
         <w:t>Incidencia(</w:t>
       </w:r>
       <w:proofErr w:type="spellStart"/>
+      <w:proofErr w:type="gramEnd"/>
       <w:r>
         <w:rPr>
           <w:b/>
@@ -8937,6 +9063,7 @@
     </w:p>
     <w:p>
       <w:proofErr w:type="spellStart"/>
+      <w:proofErr w:type="gramStart"/>
       <w:r>
         <w:t>Iteracion</w:t>
       </w:r>
@@ -8945,6 +9072,7 @@
         <w:t>(</w:t>
       </w:r>
       <w:proofErr w:type="spellStart"/>
+      <w:proofErr w:type="gramEnd"/>
       <w:r>
         <w:rPr>
           <w:b/>
@@ -8976,6 +9104,7 @@
     </w:p>
     <w:p>
       <w:proofErr w:type="spellStart"/>
+      <w:proofErr w:type="gramStart"/>
       <w:r>
         <w:t>Evaluacion</w:t>
       </w:r>
@@ -8984,6 +9113,7 @@
         <w:t>(</w:t>
       </w:r>
       <w:proofErr w:type="spellStart"/>
+      <w:proofErr w:type="gramEnd"/>
       <w:r>
         <w:rPr>
           <w:b/>
@@ -8998,10 +9128,12 @@
       </w:r>
     </w:p>
     <w:p>
+      <w:proofErr w:type="gramStart"/>
       <w:r>
         <w:t>Plan(</w:t>
       </w:r>
       <w:proofErr w:type="spellStart"/>
+      <w:proofErr w:type="gramEnd"/>
       <w:r>
         <w:rPr>
           <w:b/>
@@ -9027,10 +9159,12 @@
       </w:r>
     </w:p>
     <w:p>
+      <w:proofErr w:type="gramStart"/>
       <w:r>
         <w:t>Tarea(</w:t>
       </w:r>
       <w:proofErr w:type="spellStart"/>
+      <w:proofErr w:type="gramEnd"/>
       <w:r>
         <w:rPr>
           <w:b/>
@@ -9049,14 +9183,38 @@
       </w:r>
       <w:proofErr w:type="spellEnd"/>
       <w:r>
-        <w:t>, estado)</w:t>
-      </w:r>
-    </w:p>
-    <w:p>
+        <w:t>, estado</w:t>
+      </w:r>
+      <w:r>
+        <w:t xml:space="preserve">, </w:t>
+      </w:r>
+      <w:proofErr w:type="spellStart"/>
+      <w:r>
+        <w:t>fecha_inicio</w:t>
+      </w:r>
+      <w:proofErr w:type="spellEnd"/>
+      <w:r>
+        <w:t xml:space="preserve">, </w:t>
+      </w:r>
+      <w:proofErr w:type="spellStart"/>
+      <w:r>
+        <w:t>fecha_</w:t>
+      </w:r>
+      <w:r>
+        <w:t>fin</w:t>
+      </w:r>
+      <w:proofErr w:type="spellEnd"/>
+      <w:r>
+        <w:t>)</w:t>
+      </w:r>
+    </w:p>
+    <w:p>
+      <w:proofErr w:type="gramStart"/>
       <w:r>
         <w:t>Historial(</w:t>
       </w:r>
       <w:proofErr w:type="spellStart"/>
+      <w:proofErr w:type="gramEnd"/>
       <w:r>
         <w:rPr>
           <w:b/>
@@ -9140,10 +9298,12 @@
       <w:bookmarkEnd w:id="15"/>
     </w:p>
     <w:p>
+      <w:proofErr w:type="gramStart"/>
       <w:r>
         <w:t>Proyecto(</w:t>
       </w:r>
       <w:proofErr w:type="spellStart"/>
+      <w:proofErr w:type="gramEnd"/>
       <w:r>
         <w:rPr>
           <w:b/>
@@ -9174,10 +9334,12 @@
       </w:r>
     </w:p>
     <w:p>
+      <w:proofErr w:type="gramStart"/>
       <w:r>
         <w:t>Participante(</w:t>
       </w:r>
       <w:proofErr w:type="spellStart"/>
+      <w:proofErr w:type="gramEnd"/>
       <w:r>
         <w:rPr>
           <w:b/>
@@ -9192,11 +9354,13 @@
       </w:r>
     </w:p>
     <w:p>
+      <w:proofErr w:type="gramStart"/>
       <w:r>
         <w:lastRenderedPageBreak/>
         <w:t>Riesgo(</w:t>
       </w:r>
       <w:proofErr w:type="spellStart"/>
+      <w:proofErr w:type="gramEnd"/>
       <w:r>
         <w:rPr>
           <w:b/>
@@ -9220,6 +9384,7 @@
     </w:p>
     <w:p>
       <w:proofErr w:type="spellStart"/>
+      <w:proofErr w:type="gramStart"/>
       <w:r>
         <w:t>Categoria</w:t>
       </w:r>
@@ -9228,6 +9393,7 @@
         <w:t>(</w:t>
       </w:r>
       <w:proofErr w:type="spellStart"/>
+      <w:proofErr w:type="gramEnd"/>
       <w:r>
         <w:rPr>
           <w:b/>
@@ -9250,10 +9416,12 @@
       </w:r>
     </w:p>
     <w:p>
+      <w:proofErr w:type="gramStart"/>
       <w:r>
         <w:t>Incidencia(</w:t>
       </w:r>
       <w:proofErr w:type="spellStart"/>
+      <w:proofErr w:type="gramEnd"/>
       <w:r>
         <w:rPr>
           <w:b/>
@@ -9277,6 +9445,7 @@
     </w:p>
     <w:p>
       <w:proofErr w:type="spellStart"/>
+      <w:proofErr w:type="gramStart"/>
       <w:r>
         <w:t>Iteracion</w:t>
       </w:r>
@@ -9285,6 +9454,7 @@
         <w:t>(</w:t>
       </w:r>
       <w:proofErr w:type="spellStart"/>
+      <w:proofErr w:type="gramEnd"/>
       <w:r>
         <w:rPr>
           <w:b/>
@@ -9316,6 +9486,7 @@
     </w:p>
     <w:p>
       <w:proofErr w:type="spellStart"/>
+      <w:proofErr w:type="gramStart"/>
       <w:r>
         <w:t>Evaluacion</w:t>
       </w:r>
@@ -9324,6 +9495,7 @@
         <w:t>(</w:t>
       </w:r>
       <w:proofErr w:type="spellStart"/>
+      <w:proofErr w:type="gramEnd"/>
       <w:r>
         <w:rPr>
           <w:b/>
@@ -9338,10 +9510,12 @@
       </w:r>
     </w:p>
     <w:p>
+      <w:proofErr w:type="gramStart"/>
       <w:r>
         <w:t>Plan(</w:t>
       </w:r>
       <w:proofErr w:type="spellStart"/>
+      <w:proofErr w:type="gramEnd"/>
       <w:r>
         <w:rPr>
           <w:b/>
@@ -9364,10 +9538,12 @@
       </w:r>
     </w:p>
     <w:p>
+      <w:proofErr w:type="gramStart"/>
       <w:r>
         <w:t>Tarea(</w:t>
       </w:r>
       <w:proofErr w:type="spellStart"/>
+      <w:proofErr w:type="gramEnd"/>
       <w:r>
         <w:rPr>
           <w:b/>
@@ -9386,14 +9562,38 @@
       </w:r>
       <w:proofErr w:type="spellEnd"/>
       <w:r>
-        <w:t>, estado)</w:t>
-      </w:r>
-    </w:p>
-    <w:p>
+        <w:t>, estado</w:t>
+      </w:r>
+      <w:r>
+        <w:t>,</w:t>
+      </w:r>
+      <w:r>
+        <w:t xml:space="preserve"> </w:t>
+      </w:r>
+      <w:proofErr w:type="spellStart"/>
+      <w:r>
+        <w:t>fecha_inicio</w:t>
+      </w:r>
+      <w:proofErr w:type="spellEnd"/>
+      <w:r>
+        <w:t xml:space="preserve">, </w:t>
+      </w:r>
+      <w:proofErr w:type="spellStart"/>
+      <w:r>
+        <w:t>fecha_fin</w:t>
+      </w:r>
+      <w:proofErr w:type="spellEnd"/>
+      <w:r>
+        <w:t>)</w:t>
+      </w:r>
+    </w:p>
+    <w:p>
+      <w:proofErr w:type="gramStart"/>
       <w:r>
         <w:t>Historial(</w:t>
       </w:r>
       <w:proofErr w:type="spellStart"/>
+      <w:proofErr w:type="gramEnd"/>
       <w:r>
         <w:rPr>
           <w:b/>
@@ -9469,13 +9669,18 @@
         <w:t>Iteracion</w:t>
       </w:r>
       <w:r>
-        <w:t>_Evaluacion</w:t>
+        <w:t>_</w:t>
+      </w:r>
+      <w:proofErr w:type="gramStart"/>
+      <w:r>
+        <w:t>Evaluacion</w:t>
       </w:r>
       <w:proofErr w:type="spellEnd"/>
       <w:r>
         <w:t>(</w:t>
       </w:r>
       <w:proofErr w:type="spellStart"/>
+      <w:proofErr w:type="gramEnd"/>
       <w:r>
         <w:rPr>
           <w:b/>
@@ -9519,18 +9724,25 @@
       </w:pPr>
       <w:bookmarkStart w:id="16" w:name="_Toc178947838"/>
       <w:r>
-        <w:t>Mapeo de las Relaciones 1:</w:t>
+        <w:t xml:space="preserve">Mapeo de las Relaciones </w:t>
+      </w:r>
+      <w:proofErr w:type="gramStart"/>
+      <w:r>
+        <w:t>1:</w:t>
       </w:r>
       <w:r>
         <w:t>N</w:t>
       </w:r>
       <w:bookmarkEnd w:id="16"/>
-    </w:p>
-    <w:p>
+      <w:proofErr w:type="gramEnd"/>
+    </w:p>
+    <w:p>
+      <w:proofErr w:type="gramStart"/>
       <w:r>
         <w:t>Proyecto(</w:t>
       </w:r>
       <w:proofErr w:type="spellStart"/>
+      <w:proofErr w:type="gramEnd"/>
       <w:r>
         <w:rPr>
           <w:b/>
@@ -9561,10 +9773,12 @@
       </w:r>
     </w:p>
     <w:p>
+      <w:proofErr w:type="gramStart"/>
       <w:r>
         <w:t>Participante(</w:t>
       </w:r>
       <w:proofErr w:type="spellStart"/>
+      <w:proofErr w:type="gramEnd"/>
       <w:r>
         <w:rPr>
           <w:b/>
@@ -9579,10 +9793,12 @@
       </w:r>
     </w:p>
     <w:p>
+      <w:proofErr w:type="gramStart"/>
       <w:r>
         <w:t>Riesgo(</w:t>
       </w:r>
       <w:proofErr w:type="spellStart"/>
+      <w:proofErr w:type="gramEnd"/>
       <w:r>
         <w:rPr>
           <w:b/>
@@ -9630,6 +9846,7 @@
     </w:p>
     <w:p>
       <w:proofErr w:type="spellStart"/>
+      <w:proofErr w:type="gramStart"/>
       <w:r>
         <w:t>Categoria</w:t>
       </w:r>
@@ -9638,6 +9855,7 @@
         <w:t>(</w:t>
       </w:r>
       <w:proofErr w:type="spellStart"/>
+      <w:proofErr w:type="gramEnd"/>
       <w:r>
         <w:rPr>
           <w:b/>
@@ -9660,10 +9878,12 @@
       </w:r>
     </w:p>
     <w:p>
+      <w:proofErr w:type="gramStart"/>
       <w:r>
         <w:t>Incidencia(</w:t>
       </w:r>
       <w:proofErr w:type="spellStart"/>
+      <w:proofErr w:type="gramEnd"/>
       <w:r>
         <w:rPr>
           <w:b/>
@@ -9715,6 +9935,7 @@
     </w:p>
     <w:p>
       <w:proofErr w:type="spellStart"/>
+      <w:proofErr w:type="gramStart"/>
       <w:r>
         <w:t>Iteracion</w:t>
       </w:r>
@@ -9723,6 +9944,7 @@
         <w:t>(</w:t>
       </w:r>
       <w:proofErr w:type="spellStart"/>
+      <w:proofErr w:type="gramEnd"/>
       <w:r>
         <w:rPr>
           <w:b/>
@@ -9766,6 +9988,7 @@
     </w:p>
     <w:p>
       <w:proofErr w:type="spellStart"/>
+      <w:proofErr w:type="gramStart"/>
       <w:r>
         <w:t>Evaluacion</w:t>
       </w:r>
@@ -9774,6 +9997,7 @@
         <w:t>(</w:t>
       </w:r>
       <w:proofErr w:type="spellStart"/>
+      <w:proofErr w:type="gramEnd"/>
       <w:r>
         <w:rPr>
           <w:b/>
@@ -9831,10 +10055,12 @@
       </w:r>
     </w:p>
     <w:p>
+      <w:proofErr w:type="gramStart"/>
       <w:r>
         <w:t>Plan(</w:t>
       </w:r>
       <w:proofErr w:type="spellStart"/>
+      <w:proofErr w:type="gramEnd"/>
       <w:r>
         <w:rPr>
           <w:b/>
@@ -9875,10 +10101,12 @@
       </w:r>
     </w:p>
     <w:p>
+      <w:proofErr w:type="gramStart"/>
       <w:r>
         <w:t>Tarea(</w:t>
       </w:r>
       <w:proofErr w:type="spellStart"/>
+      <w:proofErr w:type="gramEnd"/>
       <w:r>
         <w:rPr>
           <w:b/>
@@ -9903,6 +10131,25 @@
         <w:t>,</w:t>
       </w:r>
       <w:r>
+        <w:t xml:space="preserve"> </w:t>
+      </w:r>
+      <w:proofErr w:type="spellStart"/>
+      <w:r>
+        <w:t>fecha_inicio</w:t>
+      </w:r>
+      <w:proofErr w:type="spellEnd"/>
+      <w:r>
+        <w:t xml:space="preserve">, </w:t>
+      </w:r>
+      <w:proofErr w:type="spellStart"/>
+      <w:r>
+        <w:t>fecha_fin</w:t>
+      </w:r>
+      <w:proofErr w:type="spellEnd"/>
+      <w:r>
+        <w:t>,</w:t>
+      </w:r>
+      <w:r>
         <w:rPr>
           <w:i/>
           <w:iCs/>
@@ -9923,10 +10170,12 @@
       </w:r>
     </w:p>
     <w:p>
+      <w:proofErr w:type="gramStart"/>
       <w:r>
         <w:t>Historial(</w:t>
       </w:r>
       <w:proofErr w:type="spellStart"/>
+      <w:proofErr w:type="gramEnd"/>
       <w:r>
         <w:rPr>
           <w:b/>
@@ -10002,13 +10251,18 @@
         <w:t>Iteracion</w:t>
       </w:r>
       <w:r>
-        <w:t>_Evaluacion</w:t>
+        <w:t>_</w:t>
+      </w:r>
+      <w:proofErr w:type="gramStart"/>
+      <w:r>
+        <w:t>Evaluacion</w:t>
       </w:r>
       <w:proofErr w:type="spellEnd"/>
       <w:r>
         <w:t>(</w:t>
       </w:r>
       <w:proofErr w:type="spellStart"/>
+      <w:proofErr w:type="gramEnd"/>
       <w:r>
         <w:rPr>
           <w:b/>
@@ -10049,13 +10303,18 @@
     <w:p>
       <w:proofErr w:type="spellStart"/>
       <w:r>
-        <w:t>Proyecto_Riesgo</w:t>
+        <w:t>Proyecto_</w:t>
+      </w:r>
+      <w:proofErr w:type="gramStart"/>
+      <w:r>
+        <w:t>Riesgo</w:t>
       </w:r>
       <w:proofErr w:type="spellEnd"/>
       <w:r>
         <w:t>(</w:t>
       </w:r>
       <w:proofErr w:type="spellStart"/>
+      <w:proofErr w:type="gramEnd"/>
       <w:r>
         <w:rPr>
           <w:b/>
@@ -10090,13 +10349,18 @@
     <w:p>
       <w:proofErr w:type="spellStart"/>
       <w:r>
-        <w:t>Iteracion_Plan</w:t>
+        <w:t>Iteracion_</w:t>
+      </w:r>
+      <w:proofErr w:type="gramStart"/>
+      <w:r>
+        <w:t>Plan</w:t>
       </w:r>
       <w:proofErr w:type="spellEnd"/>
       <w:r>
         <w:t>(</w:t>
       </w:r>
       <w:proofErr w:type="spellStart"/>
+      <w:proofErr w:type="gramEnd"/>
       <w:r>
         <w:rPr>
           <w:b/>
@@ -10135,10 +10399,12 @@
       <w:bookmarkEnd w:id="17"/>
     </w:p>
     <w:p>
+      <w:proofErr w:type="gramStart"/>
       <w:r>
         <w:t>Proyecto(</w:t>
       </w:r>
       <w:proofErr w:type="spellStart"/>
+      <w:proofErr w:type="gramEnd"/>
       <w:r>
         <w:rPr>
           <w:b/>
@@ -10169,10 +10435,12 @@
       </w:r>
     </w:p>
     <w:p>
+      <w:proofErr w:type="gramStart"/>
       <w:r>
         <w:t>Participante(</w:t>
       </w:r>
       <w:proofErr w:type="spellStart"/>
+      <w:proofErr w:type="gramEnd"/>
       <w:r>
         <w:rPr>
           <w:b/>
@@ -10187,10 +10455,12 @@
       </w:r>
     </w:p>
     <w:p>
+      <w:proofErr w:type="gramStart"/>
       <w:r>
         <w:t>Riesgo(</w:t>
       </w:r>
       <w:proofErr w:type="spellStart"/>
+      <w:proofErr w:type="gramEnd"/>
       <w:r>
         <w:rPr>
           <w:b/>
@@ -10238,6 +10508,7 @@
     </w:p>
     <w:p>
       <w:proofErr w:type="spellStart"/>
+      <w:proofErr w:type="gramStart"/>
       <w:r>
         <w:lastRenderedPageBreak/>
         <w:t>Categoria</w:t>
@@ -10247,6 +10518,7 @@
         <w:t>(</w:t>
       </w:r>
       <w:proofErr w:type="spellStart"/>
+      <w:proofErr w:type="gramEnd"/>
       <w:r>
         <w:rPr>
           <w:b/>
@@ -10269,10 +10541,12 @@
       </w:r>
     </w:p>
     <w:p>
+      <w:proofErr w:type="gramStart"/>
       <w:r>
         <w:t>Incidencia(</w:t>
       </w:r>
       <w:proofErr w:type="spellStart"/>
+      <w:proofErr w:type="gramEnd"/>
       <w:r>
         <w:rPr>
           <w:b/>
@@ -10324,6 +10598,7 @@
     </w:p>
     <w:p>
       <w:proofErr w:type="spellStart"/>
+      <w:proofErr w:type="gramStart"/>
       <w:r>
         <w:t>Iteracion</w:t>
       </w:r>
@@ -10332,6 +10607,7 @@
         <w:t>(</w:t>
       </w:r>
       <w:proofErr w:type="spellStart"/>
+      <w:proofErr w:type="gramEnd"/>
       <w:r>
         <w:rPr>
           <w:b/>
@@ -10375,6 +10651,7 @@
     </w:p>
     <w:p>
       <w:proofErr w:type="spellStart"/>
+      <w:proofErr w:type="gramStart"/>
       <w:r>
         <w:t>Evaluacion</w:t>
       </w:r>
@@ -10383,6 +10660,7 @@
         <w:t>(</w:t>
       </w:r>
       <w:proofErr w:type="spellStart"/>
+      <w:proofErr w:type="gramEnd"/>
       <w:r>
         <w:rPr>
           <w:b/>
@@ -10437,10 +10715,12 @@
       </w:r>
     </w:p>
     <w:p>
+      <w:proofErr w:type="gramStart"/>
       <w:r>
         <w:t>Plan(</w:t>
       </w:r>
       <w:proofErr w:type="spellStart"/>
+      <w:proofErr w:type="gramEnd"/>
       <w:r>
         <w:rPr>
           <w:b/>
@@ -10475,10 +10755,12 @@
       </w:r>
     </w:p>
     <w:p>
+      <w:proofErr w:type="gramStart"/>
       <w:r>
         <w:t>Tarea(</w:t>
       </w:r>
       <w:proofErr w:type="spellStart"/>
+      <w:proofErr w:type="gramEnd"/>
       <w:r>
         <w:rPr>
           <w:b/>
@@ -10500,6 +10782,25 @@
         <w:t>, estado,</w:t>
       </w:r>
       <w:r>
+        <w:t xml:space="preserve"> </w:t>
+      </w:r>
+      <w:proofErr w:type="spellStart"/>
+      <w:r>
+        <w:t>fecha_inicio</w:t>
+      </w:r>
+      <w:proofErr w:type="spellEnd"/>
+      <w:r>
+        <w:t xml:space="preserve">, </w:t>
+      </w:r>
+      <w:proofErr w:type="spellStart"/>
+      <w:r>
+        <w:t>fecha_fin</w:t>
+      </w:r>
+      <w:proofErr w:type="spellEnd"/>
+      <w:r>
+        <w:t>,</w:t>
+      </w:r>
+      <w:r>
         <w:rPr>
           <w:i/>
           <w:iCs/>
@@ -10520,10 +10821,12 @@
       </w:r>
     </w:p>
     <w:p>
+      <w:proofErr w:type="gramStart"/>
       <w:r>
         <w:t>Historial(</w:t>
       </w:r>
       <w:proofErr w:type="spellStart"/>
+      <w:proofErr w:type="gramEnd"/>
       <w:r>
         <w:rPr>
           <w:b/>
@@ -10596,13 +10899,18 @@
     <w:p>
       <w:proofErr w:type="spellStart"/>
       <w:r>
-        <w:t>Iteracion_Evaluacion</w:t>
+        <w:t>Iteracion_</w:t>
+      </w:r>
+      <w:proofErr w:type="gramStart"/>
+      <w:r>
+        <w:t>Evaluacion</w:t>
       </w:r>
       <w:proofErr w:type="spellEnd"/>
       <w:r>
         <w:t>(</w:t>
       </w:r>
       <w:proofErr w:type="spellStart"/>
+      <w:proofErr w:type="gramEnd"/>
       <w:r>
         <w:rPr>
           <w:b/>
@@ -10643,13 +10951,18 @@
     <w:p>
       <w:proofErr w:type="spellStart"/>
       <w:r>
-        <w:t>Proyecto_Riesgo</w:t>
+        <w:t>Proyecto_</w:t>
+      </w:r>
+      <w:proofErr w:type="gramStart"/>
+      <w:r>
+        <w:t>Riesgo</w:t>
       </w:r>
       <w:proofErr w:type="spellEnd"/>
       <w:r>
         <w:t>(</w:t>
       </w:r>
       <w:proofErr w:type="spellStart"/>
+      <w:proofErr w:type="gramEnd"/>
       <w:r>
         <w:rPr>
           <w:b/>
@@ -10684,13 +10997,18 @@
     <w:p>
       <w:proofErr w:type="spellStart"/>
       <w:r>
-        <w:t>Iteracion_Plan</w:t>
+        <w:t>Iteracion_</w:t>
+      </w:r>
+      <w:proofErr w:type="gramStart"/>
+      <w:r>
+        <w:t>Plan</w:t>
       </w:r>
       <w:proofErr w:type="spellEnd"/>
       <w:r>
         <w:t>(</w:t>
       </w:r>
       <w:proofErr w:type="spellStart"/>
+      <w:proofErr w:type="gramEnd"/>
       <w:r>
         <w:rPr>
           <w:b/>
@@ -10726,12 +11044,20 @@
         <w:rPr>
           <w:lang w:val="es-AR"/>
         </w:rPr>
-        <w:t>_Participante</w:t>
+        <w:t>_</w:t>
+      </w:r>
+      <w:proofErr w:type="gramStart"/>
+      <w:r>
+        <w:rPr>
+          <w:lang w:val="es-AR"/>
+        </w:rPr>
+        <w:t>Participante</w:t>
       </w:r>
       <w:r>
         <w:t>(</w:t>
       </w:r>
       <w:proofErr w:type="spellStart"/>
+      <w:proofErr w:type="gramEnd"/>
       <w:r>
         <w:rPr>
           <w:b/>
@@ -10772,13 +11098,18 @@
     <w:p>
       <w:proofErr w:type="spellStart"/>
       <w:r>
-        <w:t>Participante_Riesgo</w:t>
+        <w:t>Participante_</w:t>
+      </w:r>
+      <w:proofErr w:type="gramStart"/>
+      <w:r>
+        <w:t>Riesgo</w:t>
       </w:r>
       <w:proofErr w:type="spellEnd"/>
       <w:r>
         <w:t>(</w:t>
       </w:r>
       <w:proofErr w:type="spellStart"/>
+      <w:proofErr w:type="gramEnd"/>
       <w:r>
         <w:rPr>
           <w:b/>
@@ -10819,13 +11150,18 @@
     <w:p>
       <w:proofErr w:type="spellStart"/>
       <w:r>
-        <w:t>Participante_Tarea</w:t>
+        <w:t>Participante_</w:t>
+      </w:r>
+      <w:proofErr w:type="gramStart"/>
+      <w:r>
+        <w:t>Tarea</w:t>
       </w:r>
       <w:proofErr w:type="spellEnd"/>
       <w:r>
         <w:t>(</w:t>
       </w:r>
       <w:proofErr w:type="spellStart"/>
+      <w:proofErr w:type="gramEnd"/>
       <w:r>
         <w:rPr>
           <w:b/>
@@ -10903,13 +11239,18 @@
     <w:p>
       <w:proofErr w:type="spellStart"/>
       <w:r>
-        <w:t>Iteracion_Plan</w:t>
+        <w:t>Iteracion_</w:t>
+      </w:r>
+      <w:proofErr w:type="gramStart"/>
+      <w:r>
+        <w:t>Plan</w:t>
       </w:r>
       <w:proofErr w:type="spellEnd"/>
       <w:r>
         <w:t>(</w:t>
       </w:r>
       <w:proofErr w:type="spellStart"/>
+      <w:proofErr w:type="gramEnd"/>
       <w:r>
         <w:rPr>
           <w:b/>
@@ -15713,6 +16054,7 @@
   <w:style w:type="character" w:default="1" w:styleId="Fuentedeprrafopredeter">
     <w:name w:val="Default Paragraph Font"/>
     <w:uiPriority w:val="1"/>
+    <w:semiHidden/>
     <w:unhideWhenUsed/>
   </w:style>
   <w:style w:type="table" w:default="1" w:styleId="Tablanormal">

</xml_diff>

<commit_message>
Doc: Se modificaron los documentos de diseño, arquitectura modelo de datos
</commit_message>
<xml_diff>
--- a/2. Etapa de elaboración/Iteración 2/Modelo de datos/Modelo de Datos_Vesta Risk Manager_T-Code.docx
+++ b/2. Etapa de elaboración/Iteración 2/Modelo de datos/Modelo de Datos_Vesta Risk Manager_T-Code.docx
@@ -2362,6 +2362,12 @@
             <w:noProof/>
             <w:webHidden/>
           </w:rPr>
+        </w:r>
+        <w:r>
+          <w:rPr>
+            <w:noProof/>
+            <w:webHidden/>
+          </w:rPr>
           <w:fldChar w:fldCharType="separate"/>
         </w:r>
         <w:r>
@@ -4524,6 +4530,65 @@
           </w:p>
         </w:tc>
       </w:tr>
+      <w:tr>
+        <w:trPr>
+          <w:trHeight w:val="70"/>
+        </w:trPr>
+        <w:tc>
+          <w:tcPr>
+            <w:tcW w:w="2123" w:type="dxa"/>
+          </w:tcPr>
+          <w:p>
+            <w:pPr>
+              <w:jc w:val="center"/>
+            </w:pPr>
+            <w:proofErr w:type="spellStart"/>
+            <w:r>
+              <w:t>factor_riesgo</w:t>
+            </w:r>
+            <w:proofErr w:type="spellEnd"/>
+          </w:p>
+        </w:tc>
+        <w:tc>
+          <w:tcPr>
+            <w:tcW w:w="2123" w:type="dxa"/>
+          </w:tcPr>
+          <w:p>
+            <w:pPr>
+              <w:jc w:val="center"/>
+            </w:pPr>
+            <w:r>
+              <w:t>Simple</w:t>
+            </w:r>
+          </w:p>
+        </w:tc>
+        <w:tc>
+          <w:tcPr>
+            <w:tcW w:w="2124" w:type="dxa"/>
+          </w:tcPr>
+          <w:p>
+            <w:pPr>
+              <w:jc w:val="center"/>
+            </w:pPr>
+            <w:r>
+              <w:t>Es opcional</w:t>
+            </w:r>
+          </w:p>
+        </w:tc>
+        <w:tc>
+          <w:tcPr>
+            <w:tcW w:w="2124" w:type="dxa"/>
+          </w:tcPr>
+          <w:p>
+            <w:pPr>
+              <w:jc w:val="center"/>
+            </w:pPr>
+            <w:r>
+              <w:t>No</w:t>
+            </w:r>
+          </w:p>
+        </w:tc>
+      </w:tr>
     </w:tbl>
     <w:p/>
     <w:p>
@@ -4538,7 +4603,6 @@
           <w:b/>
           <w:bCs/>
         </w:rPr>
-        <w:lastRenderedPageBreak/>
         <w:t>EN04</w:t>
       </w:r>
     </w:p>
@@ -5595,6 +5659,7 @@
           <w:b/>
           <w:bCs/>
         </w:rPr>
+        <w:lastRenderedPageBreak/>
         <w:t>EN07</w:t>
       </w:r>
     </w:p>
@@ -5629,7 +5694,6 @@
                 <w:b/>
                 <w:bCs/>
               </w:rPr>
-              <w:lastRenderedPageBreak/>
               <w:t>Iteración</w:t>
             </w:r>
           </w:p>
@@ -6635,10 +6699,7 @@
             </w:pPr>
             <w:proofErr w:type="spellStart"/>
             <w:r>
-              <w:t>fecha_</w:t>
-            </w:r>
-            <w:r>
-              <w:t>fin</w:t>
+              <w:t>fecha_fin</w:t>
             </w:r>
             <w:proofErr w:type="spellEnd"/>
           </w:p>
@@ -6690,6 +6751,7 @@
       </w:pPr>
       <w:bookmarkStart w:id="10" w:name="_Toc178947832"/>
       <w:r>
+        <w:lastRenderedPageBreak/>
         <w:t>Relaciones Encontradas</w:t>
       </w:r>
       <w:bookmarkEnd w:id="10"/>
@@ -8364,6 +8426,7 @@
         </w:tabs>
       </w:pPr>
       <w:r>
+        <w:lastRenderedPageBreak/>
         <w:t>R05:</w:t>
       </w:r>
     </w:p>
@@ -8389,7 +8452,6 @@
         </w:tabs>
       </w:pPr>
       <w:r>
-        <w:lastRenderedPageBreak/>
         <w:t>La cardinalidad es de 1 a n porque un participante puede hacer varias evaluaciones y una evaluación pertenece a un único participante.</w:t>
       </w:r>
     </w:p>
@@ -8625,6 +8687,7 @@
         </w:numPr>
       </w:pPr>
       <w:r>
+        <w:lastRenderedPageBreak/>
         <w:t xml:space="preserve">La cardinalidad </w:t>
       </w:r>
       <w:r>
@@ -8633,7 +8696,6 @@
     </w:p>
     <w:p>
       <w:r>
-        <w:lastRenderedPageBreak/>
         <w:t xml:space="preserve">R13: </w:t>
       </w:r>
     </w:p>
@@ -8744,10 +8806,10 @@
           <w:noProof/>
         </w:rPr>
         <w:drawing>
-          <wp:inline distT="0" distB="0" distL="0" distR="0" wp14:anchorId="389E629B" wp14:editId="4D7E947D">
+          <wp:inline distT="0" distB="0" distL="0" distR="0" wp14:anchorId="734AEE15" wp14:editId="2966391E">
             <wp:extent cx="5400040" cy="1995805"/>
             <wp:effectExtent l="0" t="0" r="0" b="4445"/>
-            <wp:docPr id="170910173" name="Imagen 17"/>
+            <wp:docPr id="791930222" name="Imagen 14"/>
             <wp:cNvGraphicFramePr>
               <a:graphicFrameLocks xmlns:a="http://schemas.openxmlformats.org/drawingml/2006/main" noChangeAspect="1"/>
             </wp:cNvGraphicFramePr>
@@ -8755,7 +8817,7 @@
               <a:graphicData uri="http://schemas.openxmlformats.org/drawingml/2006/picture">
                 <pic:pic xmlns:pic="http://schemas.openxmlformats.org/drawingml/2006/picture">
                   <pic:nvPicPr>
-                    <pic:cNvPr id="170910173" name="Imagen 170910173"/>
+                    <pic:cNvPr id="791930222" name="Imagen 791930222"/>
                     <pic:cNvPicPr/>
                   </pic:nvPicPr>
                   <pic:blipFill>
@@ -8833,7 +8895,7 @@
         </w:rPr>
         <w:lastRenderedPageBreak/>
         <w:drawing>
-          <wp:inline distT="0" distB="0" distL="0" distR="0" wp14:anchorId="38870874" wp14:editId="19CDB744">
+          <wp:inline distT="0" distB="0" distL="0" distR="0" wp14:anchorId="38870874" wp14:editId="5F04EA06">
             <wp:extent cx="3619500" cy="3411940"/>
             <wp:effectExtent l="0" t="0" r="0" b="0"/>
             <wp:docPr id="1" name="0 Imagen" descr="SIMBOLOS.jpg"/>
@@ -8991,6 +9053,17 @@
       </w:r>
       <w:proofErr w:type="spellEnd"/>
       <w:r>
+        <w:t xml:space="preserve">, </w:t>
+      </w:r>
+      <w:proofErr w:type="spellStart"/>
+      <w:r>
+        <w:t>factor_riesgo</w:t>
+      </w:r>
+      <w:proofErr w:type="spellEnd"/>
+      <w:r>
+        <w:t>*</w:t>
+      </w:r>
+      <w:r>
         <w:t>)</w:t>
       </w:r>
     </w:p>
@@ -9198,10 +9271,7 @@
       </w:r>
       <w:proofErr w:type="spellStart"/>
       <w:r>
-        <w:t>fecha_</w:t>
-      </w:r>
-      <w:r>
-        <w:t>fin</w:t>
+        <w:t>fecha_fin</w:t>
       </w:r>
       <w:proofErr w:type="spellEnd"/>
       <w:r>
@@ -9378,6 +9448,17 @@
         <w:t>descripcion</w:t>
       </w:r>
       <w:proofErr w:type="spellEnd"/>
+      <w:r>
+        <w:t xml:space="preserve">, </w:t>
+      </w:r>
+      <w:proofErr w:type="spellStart"/>
+      <w:r>
+        <w:t>factor_riesgo</w:t>
+      </w:r>
+      <w:proofErr w:type="spellEnd"/>
+      <w:r>
+        <w:t>*</w:t>
+      </w:r>
       <w:r>
         <w:t>)</w:t>
       </w:r>
@@ -9821,6 +9902,17 @@
       </w:r>
       <w:proofErr w:type="spellStart"/>
       <w:r>
+        <w:t>factor_riesgo</w:t>
+      </w:r>
+      <w:proofErr w:type="spellEnd"/>
+      <w:r>
+        <w:t>*</w:t>
+      </w:r>
+      <w:r>
+        <w:t xml:space="preserve">, </w:t>
+      </w:r>
+      <w:proofErr w:type="spellStart"/>
+      <w:r>
         <w:rPr>
           <w:i/>
           <w:iCs/>
@@ -10478,6 +10570,17 @@
         <w:t>descripcion</w:t>
       </w:r>
       <w:proofErr w:type="spellEnd"/>
+      <w:r>
+        <w:t xml:space="preserve">, </w:t>
+      </w:r>
+      <w:proofErr w:type="spellStart"/>
+      <w:r>
+        <w:t>factor_riesgo</w:t>
+      </w:r>
+      <w:proofErr w:type="spellEnd"/>
+      <w:r>
+        <w:t>*</w:t>
+      </w:r>
       <w:r>
         <w:t xml:space="preserve">, </w:t>
       </w:r>

</xml_diff>

<commit_message>
Doc: Se modifico el modelo de datos para corresponder con el diagrama de clases
</commit_message>
<xml_diff>
--- a/2. Etapa de elaboración/Iteración 2/Modelo de datos/Modelo de Datos_Vesta Risk Manager_T-Code.docx
+++ b/2. Etapa de elaboración/Iteración 2/Modelo de datos/Modelo de Datos_Vesta Risk Manager_T-Code.docx
@@ -6793,9 +6793,6 @@
               </w:tabs>
               <w:jc w:val="center"/>
             </w:pPr>
-            <w:r>
-              <w:t>X</w:t>
-            </w:r>
           </w:p>
         </w:tc>
         <w:tc>
@@ -8060,10 +8057,19 @@
         </w:numPr>
       </w:pPr>
       <w:r>
-        <w:t xml:space="preserve">La cardinalidad es de 1 a n ya que un riesgo puede tener varias </w:t>
-      </w:r>
-      <w:r>
-        <w:t>evaluaciones,</w:t>
+        <w:t xml:space="preserve">La cardinalidad es de 1 a </w:t>
+      </w:r>
+      <w:r>
+        <w:t>1</w:t>
+      </w:r>
+      <w:r>
+        <w:t xml:space="preserve"> ya que un riesgo puede tener</w:t>
+      </w:r>
+      <w:r>
+        <w:t xml:space="preserve"> una evaluación</w:t>
+      </w:r>
+      <w:r>
+        <w:t>,</w:t>
       </w:r>
       <w:r>
         <w:t xml:space="preserve"> pero una evaluación pertenece a un único riesgo.</w:t>
@@ -8091,17 +8097,32 @@
         <w:t xml:space="preserve">La cardinalidad es de 1 a </w:t>
       </w:r>
       <w:r>
-        <w:t>n porque un riesgo puede tener varios planes y un plan es de un único riesgo.</w:t>
-      </w:r>
-    </w:p>
-    <w:p>
-      <w:r>
-        <w:t>R11:</w:t>
-      </w:r>
-    </w:p>
-    <w:p>
-      <w:r>
-        <w:t>Relación entre riesgo e iteración.</w:t>
+        <w:t>3</w:t>
+      </w:r>
+      <w:r>
+        <w:t xml:space="preserve"> porque un riesgo puede tener </w:t>
+      </w:r>
+      <w:r>
+        <w:t>3 planes como máximo en una iteración</w:t>
+      </w:r>
+      <w:r>
+        <w:t xml:space="preserve"> y un plan es de un único riesgo.</w:t>
+      </w:r>
+    </w:p>
+    <w:p>
+      <w:r>
+        <w:t>R1</w:t>
+      </w:r>
+      <w:r>
+        <w:t>1</w:t>
+      </w:r>
+      <w:r>
+        <w:t>:</w:t>
+      </w:r>
+    </w:p>
+    <w:p>
+      <w:r>
+        <w:t>Relación entre riesgo e incidencia.</w:t>
       </w:r>
     </w:p>
     <w:p>
@@ -8113,17 +8134,38 @@
         </w:numPr>
       </w:pPr>
       <w:r>
-        <w:t>La cardinalidad es de 1 a n ya que en una iteración hay varios riesgos y un riesgo pertenecen a una iteración.</w:t>
-      </w:r>
-    </w:p>
-    <w:p>
-      <w:r>
-        <w:t>R12:</w:t>
-      </w:r>
-    </w:p>
-    <w:p>
-      <w:r>
-        <w:t>Relación entre riesgo e incidencia.</w:t>
+        <w:t xml:space="preserve">La cardinalidad </w:t>
+      </w:r>
+      <w:r>
+        <w:t>es de 1 a n ya que en un riesgo puede tener varias incidencias y una incidencia pertenece a un riesgo.</w:t>
+      </w:r>
+    </w:p>
+    <w:p>
+      <w:r>
+        <w:t>R1</w:t>
+      </w:r>
+      <w:r>
+        <w:t>2</w:t>
+      </w:r>
+      <w:r>
+        <w:t xml:space="preserve">: </w:t>
+      </w:r>
+    </w:p>
+    <w:p>
+      <w:r>
+        <w:t xml:space="preserve">Relación entre evaluación </w:t>
+      </w:r>
+      <w:r>
+        <w:t>e</w:t>
+      </w:r>
+      <w:r>
+        <w:t xml:space="preserve"> </w:t>
+      </w:r>
+      <w:r>
+        <w:t>iteración</w:t>
+      </w:r>
+      <w:r>
+        <w:t>.</w:t>
       </w:r>
     </w:p>
     <w:p>
@@ -8135,32 +8177,47 @@
         </w:numPr>
       </w:pPr>
       <w:r>
-        <w:t xml:space="preserve">La cardinalidad </w:t>
-      </w:r>
-      <w:r>
-        <w:t>es de 1 a n ya que en un riesgo puede tener varias incidencias y una incidencia pertenece a un riesgo.</w:t>
-      </w:r>
-    </w:p>
-    <w:p>
-      <w:r>
-        <w:t xml:space="preserve">R13: </w:t>
-      </w:r>
-    </w:p>
-    <w:p>
-      <w:r>
-        <w:t xml:space="preserve">Relación entre evaluación </w:t>
-      </w:r>
-      <w:r>
-        <w:t>e</w:t>
-      </w:r>
-      <w:r>
-        <w:t xml:space="preserve"> </w:t>
-      </w:r>
-      <w:r>
-        <w:t>iteración</w:t>
+        <w:t xml:space="preserve">La cardinalidad es de 1 a </w:t>
+      </w:r>
+      <w:r>
+        <w:t>n</w:t>
+      </w:r>
+      <w:r>
+        <w:t xml:space="preserve"> porque </w:t>
+      </w:r>
+      <w:r>
+        <w:t xml:space="preserve">en una iteración se realiza </w:t>
+      </w:r>
+      <w:r>
+        <w:t xml:space="preserve">varias </w:t>
+      </w:r>
+      <w:r>
+        <w:t>evaluaci</w:t>
+      </w:r>
+      <w:r>
+        <w:t>ones</w:t>
+      </w:r>
+      <w:r>
+        <w:t xml:space="preserve"> y una evaluación pertenece a una única iteración</w:t>
       </w:r>
       <w:r>
         <w:t>.</w:t>
+      </w:r>
+    </w:p>
+    <w:p>
+      <w:r>
+        <w:t>R1</w:t>
+      </w:r>
+      <w:r>
+        <w:t>3</w:t>
+      </w:r>
+      <w:r>
+        <w:t xml:space="preserve">: </w:t>
+      </w:r>
+    </w:p>
+    <w:p>
+      <w:r>
+        <w:t>Relación entre plan y tareas.</w:t>
       </w:r>
     </w:p>
     <w:p>
@@ -8172,35 +8229,23 @@
         </w:numPr>
       </w:pPr>
       <w:r>
-        <w:t xml:space="preserve">La cardinalidad es de 1 a </w:t>
-      </w:r>
-      <w:r>
-        <w:t>n</w:t>
-      </w:r>
-      <w:r>
-        <w:t xml:space="preserve"> porque </w:t>
-      </w:r>
-      <w:r>
-        <w:t xml:space="preserve">en una iteración se realiza una única </w:t>
-      </w:r>
-      <w:r>
-        <w:t>evaluación</w:t>
-      </w:r>
-      <w:r>
-        <w:t xml:space="preserve"> por cada riesgo y una evaluación pertenece a una única iteración</w:t>
-      </w:r>
-      <w:r>
-        <w:t>.</w:t>
-      </w:r>
-    </w:p>
-    <w:p>
-      <w:r>
-        <w:t xml:space="preserve">R14: </w:t>
-      </w:r>
-    </w:p>
-    <w:p>
-      <w:r>
-        <w:t>Relación entre plan y tareas.</w:t>
+        <w:t>La cardinalidad es de 1 a n porque un plan puede contener varias tareas y una tarea es de un plan.</w:t>
+      </w:r>
+    </w:p>
+    <w:p>
+      <w:r>
+        <w:t>R1</w:t>
+      </w:r>
+      <w:r>
+        <w:t>4</w:t>
+      </w:r>
+      <w:r>
+        <w:t>:</w:t>
+      </w:r>
+    </w:p>
+    <w:p>
+      <w:r>
+        <w:t>Relación entre plan e iteración.</w:t>
       </w:r>
     </w:p>
     <w:p>
@@ -8212,17 +8257,38 @@
         </w:numPr>
       </w:pPr>
       <w:r>
-        <w:t>La cardinalidad es de 1 a n porque un plan puede contener varias tareas y una tarea es de un plan.</w:t>
-      </w:r>
-    </w:p>
-    <w:p>
-      <w:r>
-        <w:t>R15:</w:t>
-      </w:r>
-    </w:p>
-    <w:p>
-      <w:r>
-        <w:t>Relación entre plan e iteración.</w:t>
+        <w:t xml:space="preserve">La cardinalidad es de 1 a </w:t>
+      </w:r>
+      <w:r>
+        <w:t>n</w:t>
+      </w:r>
+      <w:r>
+        <w:t xml:space="preserve"> porque en una iteración puede haber</w:t>
+      </w:r>
+      <w:r>
+        <w:t xml:space="preserve"> varios</w:t>
+      </w:r>
+      <w:r>
+        <w:t xml:space="preserve"> planes asociados a un riesgo y un plan pertenece a una única iteración.</w:t>
+      </w:r>
+    </w:p>
+    <w:p>
+      <w:r>
+        <w:t>R1</w:t>
+      </w:r>
+      <w:r>
+        <w:t>5</w:t>
+      </w:r>
+      <w:r>
+        <w:t>:</w:t>
+      </w:r>
+    </w:p>
+    <w:p>
+      <w:r>
+        <w:t xml:space="preserve">Relación </w:t>
+      </w:r>
+      <w:r>
+        <w:t>entre proyecto y categoría.</w:t>
       </w:r>
     </w:p>
     <w:p>
@@ -8235,35 +8301,18 @@
       </w:pPr>
       <w:r>
         <w:lastRenderedPageBreak/>
-        <w:t>La cardinalidad es de 1 a 3 porque en una iteración puede haber 3 planes asociados a un riesgo y un plan pertenece a una única iteración.</w:t>
-      </w:r>
-    </w:p>
-    <w:p>
-      <w:r>
-        <w:t>R16:</w:t>
-      </w:r>
-    </w:p>
-    <w:p>
-      <w:r>
-        <w:t xml:space="preserve">Relación </w:t>
-      </w:r>
-      <w:r>
-        <w:t>entre proyecto y categoría.</w:t>
-      </w:r>
-    </w:p>
-    <w:p>
-      <w:pPr>
-        <w:pStyle w:val="Prrafodelista"/>
-        <w:numPr>
-          <w:ilvl w:val="0"/>
-          <w:numId w:val="19"/>
-        </w:numPr>
-      </w:pPr>
-      <w:r>
         <w:t xml:space="preserve">La cardinalidad es de n a m porque </w:t>
       </w:r>
       <w:r>
-        <w:t>un proyecto puede tener varias categorías y una categoría está en varios proyecto.</w:t>
+        <w:t xml:space="preserve">un proyecto puede tener varias categorías y una categoría está en </w:t>
+      </w:r>
+      <w:proofErr w:type="gramStart"/>
+      <w:r>
+        <w:t>varios proyecto</w:t>
+      </w:r>
+      <w:proofErr w:type="gramEnd"/>
+      <w:r>
+        <w:t>.</w:t>
       </w:r>
     </w:p>
     <w:p>
@@ -8282,10 +8331,10 @@
           <w:noProof/>
         </w:rPr>
         <w:drawing>
-          <wp:inline distT="0" distB="0" distL="0" distR="0" wp14:anchorId="17C7F60B" wp14:editId="1D039506">
+          <wp:inline distT="0" distB="0" distL="0" distR="0" wp14:anchorId="2DC02EE4" wp14:editId="77E02559">
             <wp:extent cx="5400040" cy="1995805"/>
             <wp:effectExtent l="0" t="0" r="0" b="4445"/>
-            <wp:docPr id="890113823" name="Imagen 15" descr="Diagrama, Esquemático&#10;&#10;Descripción generada automáticamente"/>
+            <wp:docPr id="1880315059" name="Imagen 15" descr="Diagrama, Esquemático&#10;&#10;Descripción generada automáticamente"/>
             <wp:cNvGraphicFramePr>
               <a:graphicFrameLocks xmlns:a="http://schemas.openxmlformats.org/drawingml/2006/main" noChangeAspect="1"/>
             </wp:cNvGraphicFramePr>
@@ -8293,7 +8342,7 @@
               <a:graphicData uri="http://schemas.openxmlformats.org/drawingml/2006/picture">
                 <pic:pic xmlns:pic="http://schemas.openxmlformats.org/drawingml/2006/picture">
                   <pic:nvPicPr>
-                    <pic:cNvPr id="890113823" name="Imagen 15" descr="Diagrama, Esquemático&#10;&#10;Descripción generada automáticamente"/>
+                    <pic:cNvPr id="1880315059" name="Imagen 15" descr="Diagrama, Esquemático&#10;&#10;Descripción generada automáticamente"/>
                     <pic:cNvPicPr/>
                   </pic:nvPicPr>
                   <pic:blipFill>
@@ -8370,7 +8419,7 @@
           <w:lang w:eastAsia="es-ES"/>
         </w:rPr>
         <w:drawing>
-          <wp:inline distT="0" distB="0" distL="0" distR="0" wp14:anchorId="38870874" wp14:editId="2855EC45">
+          <wp:inline distT="0" distB="0" distL="0" distR="0" wp14:anchorId="38870874" wp14:editId="0F7CC13D">
             <wp:extent cx="3619500" cy="3411940"/>
             <wp:effectExtent l="0" t="0" r="0" b="0"/>
             <wp:docPr id="1" name="0 Imagen" descr="SIMBOLOS.jpg"/>
@@ -8424,7 +8473,6 @@
     </w:p>
     <w:p>
       <w:r>
-        <w:lastRenderedPageBreak/>
         <w:t>Notación Diagrama E-R</w:t>
       </w:r>
     </w:p>
@@ -8449,10 +8497,12 @@
       <w:bookmarkEnd w:id="13"/>
     </w:p>
     <w:p>
+      <w:proofErr w:type="gramStart"/>
       <w:r>
         <w:t>Proyecto(</w:t>
       </w:r>
       <w:proofErr w:type="spellStart"/>
+      <w:proofErr w:type="gramEnd"/>
       <w:r>
         <w:rPr>
           <w:b/>
@@ -8483,10 +8533,13 @@
       </w:r>
     </w:p>
     <w:p>
-      <w:r>
+      <w:proofErr w:type="gramStart"/>
+      <w:r>
+        <w:lastRenderedPageBreak/>
         <w:t>Participante(</w:t>
       </w:r>
       <w:proofErr w:type="spellStart"/>
+      <w:proofErr w:type="gramEnd"/>
       <w:r>
         <w:rPr>
           <w:b/>
@@ -8501,10 +8554,12 @@
       </w:r>
     </w:p>
     <w:p>
+      <w:proofErr w:type="gramStart"/>
       <w:r>
         <w:t>Riesgo(</w:t>
       </w:r>
       <w:proofErr w:type="spellStart"/>
+      <w:proofErr w:type="gramEnd"/>
       <w:r>
         <w:rPr>
           <w:b/>
@@ -8547,6 +8602,7 @@
     </w:p>
     <w:p>
       <w:proofErr w:type="spellStart"/>
+      <w:proofErr w:type="gramStart"/>
       <w:r>
         <w:t>Categoria</w:t>
       </w:r>
@@ -8555,6 +8611,7 @@
         <w:t>(</w:t>
       </w:r>
       <w:proofErr w:type="spellStart"/>
+      <w:proofErr w:type="gramEnd"/>
       <w:r>
         <w:rPr>
           <w:b/>
@@ -8583,10 +8640,12 @@
       </w:r>
     </w:p>
     <w:p>
+      <w:proofErr w:type="gramStart"/>
       <w:r>
         <w:t>Incidencia(</w:t>
       </w:r>
       <w:proofErr w:type="spellStart"/>
+      <w:proofErr w:type="gramEnd"/>
       <w:r>
         <w:rPr>
           <w:b/>
@@ -8618,6 +8677,7 @@
     </w:p>
     <w:p>
       <w:proofErr w:type="spellStart"/>
+      <w:proofErr w:type="gramStart"/>
       <w:r>
         <w:t>Iteracion</w:t>
       </w:r>
@@ -8626,6 +8686,7 @@
         <w:t>(</w:t>
       </w:r>
       <w:proofErr w:type="spellStart"/>
+      <w:proofErr w:type="gramEnd"/>
       <w:r>
         <w:rPr>
           <w:b/>
@@ -8657,6 +8718,7 @@
     </w:p>
     <w:p>
       <w:proofErr w:type="spellStart"/>
+      <w:proofErr w:type="gramStart"/>
       <w:r>
         <w:t>Evaluacion</w:t>
       </w:r>
@@ -8665,6 +8727,7 @@
         <w:t>(</w:t>
       </w:r>
       <w:proofErr w:type="spellStart"/>
+      <w:proofErr w:type="gramEnd"/>
       <w:r>
         <w:rPr>
           <w:b/>
@@ -8698,10 +8761,12 @@
       </w:r>
     </w:p>
     <w:p>
+      <w:proofErr w:type="gramStart"/>
       <w:r>
         <w:t>Plan(</w:t>
       </w:r>
       <w:proofErr w:type="spellStart"/>
+      <w:proofErr w:type="gramEnd"/>
       <w:r>
         <w:rPr>
           <w:b/>
@@ -8727,10 +8792,12 @@
       </w:r>
     </w:p>
     <w:p>
+      <w:proofErr w:type="gramStart"/>
       <w:r>
         <w:t>Tarea(</w:t>
       </w:r>
       <w:proofErr w:type="spellStart"/>
+      <w:proofErr w:type="gramEnd"/>
       <w:r>
         <w:rPr>
           <w:b/>
@@ -8782,10 +8849,12 @@
       <w:bookmarkEnd w:id="14"/>
     </w:p>
     <w:p>
+      <w:proofErr w:type="gramStart"/>
       <w:r>
         <w:t>Proyecto(</w:t>
       </w:r>
       <w:proofErr w:type="spellStart"/>
+      <w:proofErr w:type="gramEnd"/>
       <w:r>
         <w:rPr>
           <w:b/>
@@ -8816,10 +8885,12 @@
       </w:r>
     </w:p>
     <w:p>
+      <w:proofErr w:type="gramStart"/>
       <w:r>
         <w:t>Participante(</w:t>
       </w:r>
       <w:proofErr w:type="spellStart"/>
+      <w:proofErr w:type="gramEnd"/>
       <w:r>
         <w:rPr>
           <w:b/>
@@ -8834,10 +8905,12 @@
       </w:r>
     </w:p>
     <w:p>
+      <w:proofErr w:type="gramStart"/>
       <w:r>
         <w:t>Riesgo(</w:t>
       </w:r>
       <w:proofErr w:type="spellStart"/>
+      <w:proofErr w:type="gramEnd"/>
       <w:r>
         <w:rPr>
           <w:b/>
@@ -8880,6 +8953,7 @@
     </w:p>
     <w:p>
       <w:proofErr w:type="spellStart"/>
+      <w:proofErr w:type="gramStart"/>
       <w:r>
         <w:t>Categoria</w:t>
       </w:r>
@@ -8888,6 +8962,7 @@
         <w:t>(</w:t>
       </w:r>
       <w:proofErr w:type="spellStart"/>
+      <w:proofErr w:type="gramEnd"/>
       <w:r>
         <w:rPr>
           <w:b/>
@@ -8910,10 +8985,12 @@
       </w:r>
     </w:p>
     <w:p>
+      <w:proofErr w:type="gramStart"/>
       <w:r>
         <w:t>Incidencia(</w:t>
       </w:r>
       <w:proofErr w:type="spellStart"/>
+      <w:proofErr w:type="gramEnd"/>
       <w:r>
         <w:rPr>
           <w:b/>
@@ -8945,6 +9022,7 @@
     </w:p>
     <w:p>
       <w:proofErr w:type="spellStart"/>
+      <w:proofErr w:type="gramStart"/>
       <w:r>
         <w:t>Iteracion</w:t>
       </w:r>
@@ -8953,6 +9031,7 @@
         <w:t>(</w:t>
       </w:r>
       <w:proofErr w:type="spellStart"/>
+      <w:proofErr w:type="gramEnd"/>
       <w:r>
         <w:rPr>
           <w:b/>
@@ -8984,6 +9063,7 @@
     </w:p>
     <w:p>
       <w:proofErr w:type="spellStart"/>
+      <w:proofErr w:type="gramStart"/>
       <w:r>
         <w:t>Evaluacion</w:t>
       </w:r>
@@ -8992,6 +9072,7 @@
         <w:t>(</w:t>
       </w:r>
       <w:proofErr w:type="spellStart"/>
+      <w:proofErr w:type="gramEnd"/>
       <w:r>
         <w:rPr>
           <w:b/>
@@ -9021,14 +9102,28 @@
       </w:r>
       <w:proofErr w:type="spellEnd"/>
       <w:r>
+        <w:t xml:space="preserve">, </w:t>
+      </w:r>
+      <w:proofErr w:type="spellStart"/>
+      <w:r>
+        <w:rPr>
+          <w:i/>
+          <w:iCs/>
+        </w:rPr>
+        <w:t>id_riesgo</w:t>
+      </w:r>
+      <w:proofErr w:type="spellEnd"/>
+      <w:r>
         <w:t>)</w:t>
       </w:r>
     </w:p>
     <w:p>
+      <w:proofErr w:type="gramStart"/>
       <w:r>
         <w:t>Plan(</w:t>
       </w:r>
       <w:proofErr w:type="spellStart"/>
+      <w:proofErr w:type="gramEnd"/>
       <w:r>
         <w:rPr>
           <w:b/>
@@ -9051,10 +9146,12 @@
       </w:r>
     </w:p>
     <w:p>
+      <w:proofErr w:type="gramStart"/>
       <w:r>
         <w:t>Tarea(</w:t>
       </w:r>
       <w:proofErr w:type="spellStart"/>
+      <w:proofErr w:type="gramEnd"/>
       <w:r>
         <w:rPr>
           <w:b/>
@@ -9099,18 +9196,494 @@
       </w:r>
     </w:p>
     <w:p>
-      <w:proofErr w:type="spellStart"/>
+      <w:pPr>
+        <w:pStyle w:val="PSI-Ttulo3"/>
+      </w:pPr>
+      <w:bookmarkStart w:id="15" w:name="_Toc180399376"/>
+      <w:r>
+        <w:t xml:space="preserve">Mapeo de las Relaciones </w:t>
+      </w:r>
+      <w:proofErr w:type="gramStart"/>
+      <w:r>
+        <w:t>1:</w:t>
+      </w:r>
+      <w:r>
+        <w:t>N</w:t>
+      </w:r>
+      <w:bookmarkEnd w:id="15"/>
+      <w:proofErr w:type="gramEnd"/>
+    </w:p>
+    <w:p>
+      <w:proofErr w:type="gramStart"/>
+      <w:r>
+        <w:t>Proyecto(</w:t>
+      </w:r>
+      <w:proofErr w:type="spellStart"/>
+      <w:proofErr w:type="gramEnd"/>
+      <w:r>
+        <w:rPr>
+          <w:b/>
+          <w:bCs/>
+          <w:u w:val="single"/>
+        </w:rPr>
+        <w:t>id_proyecto</w:t>
+      </w:r>
+      <w:proofErr w:type="spellEnd"/>
+      <w:r>
+        <w:t xml:space="preserve">, nombre, descripción, estado, </w:t>
+      </w:r>
+      <w:proofErr w:type="spellStart"/>
+      <w:r>
+        <w:t>fecha_inicio</w:t>
+      </w:r>
+      <w:proofErr w:type="spellEnd"/>
+      <w:r>
+        <w:t xml:space="preserve">, </w:t>
+      </w:r>
+      <w:proofErr w:type="spellStart"/>
+      <w:r>
+        <w:t>fecha_finalizacion</w:t>
+      </w:r>
+      <w:proofErr w:type="spellEnd"/>
+      <w:r>
+        <w:t>)</w:t>
+      </w:r>
+    </w:p>
+    <w:p>
+      <w:proofErr w:type="gramStart"/>
+      <w:r>
+        <w:t>Participante(</w:t>
+      </w:r>
+      <w:proofErr w:type="spellStart"/>
+      <w:proofErr w:type="gramEnd"/>
+      <w:r>
+        <w:rPr>
+          <w:b/>
+          <w:bCs/>
+          <w:u w:val="single"/>
+        </w:rPr>
+        <w:t>id_participante</w:t>
+      </w:r>
+      <w:proofErr w:type="spellEnd"/>
+      <w:r>
+        <w:t>, nombre, correo)</w:t>
+      </w:r>
+    </w:p>
+    <w:p>
+      <w:proofErr w:type="gramStart"/>
+      <w:r>
+        <w:t>Riesgo(</w:t>
+      </w:r>
+      <w:proofErr w:type="spellStart"/>
+      <w:proofErr w:type="gramEnd"/>
+      <w:r>
+        <w:rPr>
+          <w:b/>
+          <w:bCs/>
+          <w:u w:val="single"/>
+        </w:rPr>
+        <w:t>id_riesgo</w:t>
+      </w:r>
+      <w:proofErr w:type="spellEnd"/>
+      <w:r>
+        <w:t xml:space="preserve">, </w:t>
+      </w:r>
+      <w:proofErr w:type="spellStart"/>
+      <w:r>
+        <w:t>descripcion</w:t>
+      </w:r>
+      <w:proofErr w:type="spellEnd"/>
+      <w:r>
+        <w:t xml:space="preserve">, </w:t>
+      </w:r>
+      <w:proofErr w:type="spellStart"/>
+      <w:r>
+        <w:t>factor_riesgo</w:t>
+      </w:r>
+      <w:proofErr w:type="spellEnd"/>
+      <w:r>
+        <w:t>*</w:t>
+      </w:r>
+      <w:r>
+        <w:t xml:space="preserve">, </w:t>
+      </w:r>
+      <w:proofErr w:type="spellStart"/>
+      <w:r>
+        <w:t>fecha_creacion</w:t>
+      </w:r>
+      <w:proofErr w:type="spellEnd"/>
+      <w:r>
+        <w:t xml:space="preserve">, </w:t>
+      </w:r>
+      <w:proofErr w:type="spellStart"/>
+      <w:r>
+        <w:rPr>
+          <w:i/>
+          <w:iCs/>
+        </w:rPr>
+        <w:t>id_categoria</w:t>
+      </w:r>
+      <w:proofErr w:type="spellEnd"/>
+      <w:r>
+        <w:t>)</w:t>
+      </w:r>
+    </w:p>
+    <w:p>
+      <w:proofErr w:type="spellStart"/>
+      <w:proofErr w:type="gramStart"/>
+      <w:r>
+        <w:t>Categoria</w:t>
+      </w:r>
+      <w:proofErr w:type="spellEnd"/>
+      <w:r>
+        <w:t>(</w:t>
+      </w:r>
+      <w:proofErr w:type="spellStart"/>
+      <w:proofErr w:type="gramEnd"/>
+      <w:r>
+        <w:rPr>
+          <w:b/>
+          <w:bCs/>
+          <w:u w:val="single"/>
+        </w:rPr>
+        <w:t>id_categoria</w:t>
+      </w:r>
+      <w:proofErr w:type="spellEnd"/>
+      <w:r>
+        <w:t xml:space="preserve">, nombre, </w:t>
+      </w:r>
+      <w:proofErr w:type="spellStart"/>
+      <w:r>
+        <w:t>descripcion</w:t>
+      </w:r>
+      <w:proofErr w:type="spellEnd"/>
+      <w:r>
+        <w:t>)</w:t>
+      </w:r>
+    </w:p>
+    <w:p>
+      <w:proofErr w:type="gramStart"/>
+      <w:r>
+        <w:t>Incidencia(</w:t>
+      </w:r>
+      <w:proofErr w:type="spellStart"/>
+      <w:proofErr w:type="gramEnd"/>
+      <w:r>
+        <w:rPr>
+          <w:b/>
+          <w:bCs/>
+          <w:u w:val="single"/>
+        </w:rPr>
+        <w:t>id_incidencia</w:t>
+      </w:r>
+      <w:proofErr w:type="spellEnd"/>
+      <w:r>
+        <w:t xml:space="preserve">, </w:t>
+      </w:r>
+      <w:proofErr w:type="spellStart"/>
+      <w:r>
+        <w:t>descripcion</w:t>
+      </w:r>
+      <w:proofErr w:type="spellEnd"/>
+      <w:r>
+        <w:t xml:space="preserve">, </w:t>
+      </w:r>
+      <w:proofErr w:type="spellStart"/>
+      <w:r>
+        <w:t>fecha_ocurrencia</w:t>
+      </w:r>
+      <w:proofErr w:type="spellEnd"/>
+      <w:r>
+        <w:t xml:space="preserve">, </w:t>
+      </w:r>
+      <w:proofErr w:type="spellStart"/>
+      <w:r>
+        <w:rPr>
+          <w:i/>
+          <w:iCs/>
+        </w:rPr>
+        <w:t>id_riesgo</w:t>
+      </w:r>
+      <w:proofErr w:type="spellEnd"/>
+      <w:r>
+        <w:rPr>
+          <w:i/>
+          <w:iCs/>
+        </w:rPr>
+        <w:t xml:space="preserve">, </w:t>
+      </w:r>
+      <w:proofErr w:type="spellStart"/>
+      <w:r>
+        <w:rPr>
+          <w:i/>
+          <w:iCs/>
+        </w:rPr>
+        <w:t>id_participante</w:t>
+      </w:r>
+      <w:proofErr w:type="spellEnd"/>
+      <w:r>
+        <w:t>)</w:t>
+      </w:r>
+    </w:p>
+    <w:p>
+      <w:proofErr w:type="spellStart"/>
+      <w:proofErr w:type="gramStart"/>
       <w:r>
         <w:t>Iteracion</w:t>
       </w:r>
-      <w:r>
-        <w:t>_Evaluacion</w:t>
-      </w:r>
       <w:proofErr w:type="spellEnd"/>
       <w:r>
         <w:t>(</w:t>
       </w:r>
       <w:proofErr w:type="spellStart"/>
+      <w:proofErr w:type="gramEnd"/>
+      <w:r>
+        <w:rPr>
+          <w:b/>
+          <w:bCs/>
+          <w:u w:val="single"/>
+        </w:rPr>
+        <w:t>id_iteracion</w:t>
+      </w:r>
+      <w:proofErr w:type="spellEnd"/>
+      <w:r>
+        <w:t xml:space="preserve">, </w:t>
+      </w:r>
+      <w:proofErr w:type="spellStart"/>
+      <w:r>
+        <w:t>fecha_inicio</w:t>
+      </w:r>
+      <w:proofErr w:type="spellEnd"/>
+      <w:r>
+        <w:t xml:space="preserve">, </w:t>
+      </w:r>
+      <w:proofErr w:type="spellStart"/>
+      <w:r>
+        <w:t>fecha_fin</w:t>
+      </w:r>
+      <w:proofErr w:type="spellEnd"/>
+      <w:r>
+        <w:t xml:space="preserve">, </w:t>
+      </w:r>
+      <w:proofErr w:type="spellStart"/>
+      <w:r>
+        <w:rPr>
+          <w:i/>
+          <w:iCs/>
+        </w:rPr>
+        <w:t>id_proyecto</w:t>
+      </w:r>
+      <w:proofErr w:type="spellEnd"/>
+      <w:r>
+        <w:t>)</w:t>
+      </w:r>
+    </w:p>
+    <w:p>
+      <w:proofErr w:type="spellStart"/>
+      <w:proofErr w:type="gramStart"/>
+      <w:r>
+        <w:t>Evaluacion</w:t>
+      </w:r>
+      <w:proofErr w:type="spellEnd"/>
+      <w:r>
+        <w:t>(</w:t>
+      </w:r>
+      <w:proofErr w:type="spellStart"/>
+      <w:proofErr w:type="gramEnd"/>
+      <w:r>
+        <w:rPr>
+          <w:b/>
+          <w:bCs/>
+          <w:u w:val="single"/>
+        </w:rPr>
+        <w:t>id_evaluacion</w:t>
+      </w:r>
+      <w:proofErr w:type="spellEnd"/>
+      <w:r>
+        <w:t>, impacto, probabilidad</w:t>
+      </w:r>
+      <w:r>
+        <w:t xml:space="preserve">, </w:t>
+      </w:r>
+      <w:proofErr w:type="spellStart"/>
+      <w:r>
+        <w:t>descripcion</w:t>
+      </w:r>
+      <w:proofErr w:type="spellEnd"/>
+      <w:r>
+        <w:t xml:space="preserve">, </w:t>
+      </w:r>
+      <w:proofErr w:type="spellStart"/>
+      <w:r>
+        <w:t>fecha_realizacion</w:t>
+      </w:r>
+      <w:proofErr w:type="spellEnd"/>
+      <w:r>
+        <w:t xml:space="preserve">, </w:t>
+      </w:r>
+      <w:proofErr w:type="spellStart"/>
+      <w:r>
+        <w:rPr>
+          <w:i/>
+          <w:iCs/>
+        </w:rPr>
+        <w:t>id_riesgo</w:t>
+      </w:r>
+      <w:proofErr w:type="spellEnd"/>
+      <w:r>
+        <w:rPr>
+          <w:i/>
+          <w:iCs/>
+        </w:rPr>
+        <w:t xml:space="preserve">, </w:t>
+      </w:r>
+      <w:proofErr w:type="spellStart"/>
+      <w:r>
+        <w:rPr>
+          <w:i/>
+          <w:iCs/>
+        </w:rPr>
+        <w:t>id_participante</w:t>
+      </w:r>
+      <w:proofErr w:type="spellEnd"/>
+      <w:r>
+        <w:t>)</w:t>
+      </w:r>
+    </w:p>
+    <w:p>
+      <w:proofErr w:type="gramStart"/>
+      <w:r>
+        <w:t>Plan(</w:t>
+      </w:r>
+      <w:proofErr w:type="spellStart"/>
+      <w:proofErr w:type="gramEnd"/>
+      <w:r>
+        <w:rPr>
+          <w:b/>
+          <w:bCs/>
+          <w:u w:val="single"/>
+        </w:rPr>
+        <w:t>id_plan</w:t>
+      </w:r>
+      <w:proofErr w:type="spellEnd"/>
+      <w:r>
+        <w:t xml:space="preserve">, nombre, </w:t>
+      </w:r>
+      <w:proofErr w:type="spellStart"/>
+      <w:r>
+        <w:t>descripcion</w:t>
+      </w:r>
+      <w:proofErr w:type="spellEnd"/>
+      <w:r>
+        <w:t>, tipo</w:t>
+      </w:r>
+      <w:r>
+        <w:t>,</w:t>
+      </w:r>
+      <w:r>
+        <w:t xml:space="preserve"> </w:t>
+      </w:r>
+      <w:proofErr w:type="spellStart"/>
+      <w:r>
+        <w:rPr>
+          <w:i/>
+          <w:iCs/>
+        </w:rPr>
+        <w:t>id_riesgo</w:t>
+      </w:r>
+      <w:proofErr w:type="spellEnd"/>
+      <w:r>
+        <w:t>)</w:t>
+      </w:r>
+    </w:p>
+    <w:p>
+      <w:proofErr w:type="gramStart"/>
+      <w:r>
+        <w:lastRenderedPageBreak/>
+        <w:t>Tarea(</w:t>
+      </w:r>
+      <w:proofErr w:type="spellStart"/>
+      <w:proofErr w:type="gramEnd"/>
+      <w:r>
+        <w:rPr>
+          <w:b/>
+          <w:bCs/>
+          <w:u w:val="single"/>
+        </w:rPr>
+        <w:t>id_tarea</w:t>
+      </w:r>
+      <w:proofErr w:type="spellEnd"/>
+      <w:r>
+        <w:t xml:space="preserve">, nombre, </w:t>
+      </w:r>
+      <w:proofErr w:type="spellStart"/>
+      <w:r>
+        <w:t>descripcion</w:t>
+      </w:r>
+      <w:proofErr w:type="spellEnd"/>
+      <w:r>
+        <w:t>, estado</w:t>
+      </w:r>
+      <w:r>
+        <w:t>,</w:t>
+      </w:r>
+      <w:r>
+        <w:t xml:space="preserve"> </w:t>
+      </w:r>
+      <w:proofErr w:type="spellStart"/>
+      <w:r>
+        <w:t>fecha_inicio</w:t>
+      </w:r>
+      <w:proofErr w:type="spellEnd"/>
+      <w:r>
+        <w:t xml:space="preserve">, </w:t>
+      </w:r>
+      <w:proofErr w:type="spellStart"/>
+      <w:r>
+        <w:t>fecha_fin</w:t>
+      </w:r>
+      <w:proofErr w:type="spellEnd"/>
+      <w:r>
+        <w:t>,</w:t>
+      </w:r>
+      <w:r>
+        <w:rPr>
+          <w:i/>
+          <w:iCs/>
+        </w:rPr>
+        <w:t xml:space="preserve"> </w:t>
+      </w:r>
+      <w:proofErr w:type="spellStart"/>
+      <w:r>
+        <w:rPr>
+          <w:i/>
+          <w:iCs/>
+        </w:rPr>
+        <w:t>id_plan</w:t>
+      </w:r>
+      <w:proofErr w:type="spellEnd"/>
+      <w:r>
+        <w:t>)</w:t>
+      </w:r>
+    </w:p>
+    <w:p>
+      <w:proofErr w:type="spellStart"/>
+      <w:r>
+        <w:t>Iteracion</w:t>
+      </w:r>
+      <w:r>
+        <w:t>_</w:t>
+      </w:r>
+      <w:proofErr w:type="gramStart"/>
+      <w:r>
+        <w:t>Evaluacion</w:t>
+      </w:r>
+      <w:proofErr w:type="spellEnd"/>
+      <w:r>
+        <w:t>(</w:t>
+      </w:r>
+      <w:proofErr w:type="spellStart"/>
+      <w:proofErr w:type="gramEnd"/>
       <w:r>
         <w:rPr>
           <w:b/>
@@ -9135,138 +9708,48 @@
       <w:proofErr w:type="spellStart"/>
       <w:r>
         <w:rPr>
+          <w:i/>
+          <w:iCs/>
+          <w:u w:val="single"/>
+        </w:rPr>
+        <w:t>id_evaluacion</w:t>
+      </w:r>
+      <w:proofErr w:type="spellEnd"/>
+      <w:r>
+        <w:t>)</w:t>
+      </w:r>
+    </w:p>
+    <w:p>
+      <w:proofErr w:type="spellStart"/>
+      <w:r>
+        <w:t>Proyecto_</w:t>
+      </w:r>
+      <w:proofErr w:type="gramStart"/>
+      <w:r>
+        <w:t>Riesgo</w:t>
+      </w:r>
+      <w:proofErr w:type="spellEnd"/>
+      <w:r>
+        <w:t>(</w:t>
+      </w:r>
+      <w:proofErr w:type="spellStart"/>
+      <w:proofErr w:type="gramEnd"/>
+      <w:r>
+        <w:rPr>
           <w:b/>
           <w:bCs/>
           <w:i/>
           <w:iCs/>
           <w:u w:val="single"/>
         </w:rPr>
-        <w:t>id_evaluacion</w:t>
-      </w:r>
-      <w:proofErr w:type="spellEnd"/>
-      <w:r>
-        <w:t>)</w:t>
-      </w:r>
-    </w:p>
-    <w:p>
-      <w:pPr>
-        <w:pStyle w:val="PSI-Ttulo3"/>
-      </w:pPr>
-      <w:bookmarkStart w:id="15" w:name="_Toc180399376"/>
-      <w:r>
-        <w:t>Mapeo de las Relaciones 1:</w:t>
-      </w:r>
-      <w:r>
-        <w:t>N</w:t>
-      </w:r>
-      <w:bookmarkEnd w:id="15"/>
-    </w:p>
-    <w:p>
-      <w:r>
-        <w:t>Proyecto(</w:t>
-      </w:r>
-      <w:proofErr w:type="spellStart"/>
-      <w:r>
-        <w:rPr>
-          <w:b/>
-          <w:bCs/>
-          <w:u w:val="single"/>
-        </w:rPr>
         <w:t>id_proyecto</w:t>
       </w:r>
       <w:proofErr w:type="spellEnd"/>
-      <w:r>
-        <w:t xml:space="preserve">, nombre, descripción, estado, </w:t>
-      </w:r>
-      <w:proofErr w:type="spellStart"/>
-      <w:r>
-        <w:t>fecha_inicio</w:t>
-      </w:r>
-      <w:proofErr w:type="spellEnd"/>
-      <w:r>
-        <w:t xml:space="preserve">, </w:t>
-      </w:r>
-      <w:proofErr w:type="spellStart"/>
-      <w:r>
-        <w:t>fecha_finalizacion</w:t>
-      </w:r>
-      <w:proofErr w:type="spellEnd"/>
-      <w:r>
-        <w:t>)</w:t>
-      </w:r>
-    </w:p>
-    <w:p>
-      <w:r>
-        <w:t>Participante(</w:t>
-      </w:r>
-      <w:proofErr w:type="spellStart"/>
-      <w:r>
-        <w:rPr>
-          <w:b/>
-          <w:bCs/>
-          <w:u w:val="single"/>
-        </w:rPr>
-        <w:t>id_participante</w:t>
-      </w:r>
-      <w:proofErr w:type="spellEnd"/>
-      <w:r>
-        <w:t>, nombre, correo)</w:t>
-      </w:r>
-    </w:p>
-    <w:p>
-      <w:r>
-        <w:t>Riesgo(</w:t>
-      </w:r>
-      <w:proofErr w:type="spellStart"/>
-      <w:r>
-        <w:rPr>
-          <w:b/>
-          <w:bCs/>
-          <w:u w:val="single"/>
-        </w:rPr>
-        <w:t>id_riesgo</w:t>
-      </w:r>
-      <w:proofErr w:type="spellEnd"/>
-      <w:r>
-        <w:t xml:space="preserve">, </w:t>
-      </w:r>
-      <w:proofErr w:type="spellStart"/>
-      <w:r>
-        <w:t>descripcion</w:t>
-      </w:r>
-      <w:proofErr w:type="spellEnd"/>
-      <w:r>
-        <w:t xml:space="preserve">, </w:t>
-      </w:r>
-      <w:proofErr w:type="spellStart"/>
-      <w:r>
-        <w:t>factor_riesgo</w:t>
-      </w:r>
-      <w:proofErr w:type="spellEnd"/>
-      <w:r>
-        <w:t>*</w:t>
-      </w:r>
-      <w:r>
-        <w:t xml:space="preserve">, </w:t>
-      </w:r>
-      <w:proofErr w:type="spellStart"/>
-      <w:r>
-        <w:t>fecha_creacion</w:t>
-      </w:r>
-      <w:proofErr w:type="spellEnd"/>
-      <w:r>
-        <w:t xml:space="preserve">, </w:t>
-      </w:r>
-      <w:proofErr w:type="spellStart"/>
       <w:r>
         <w:rPr>
           <w:i/>
           <w:iCs/>
         </w:rPr>
-        <w:t>id_categoria</w:t>
-      </w:r>
-      <w:proofErr w:type="spellEnd"/>
-      <w:r>
         <w:t xml:space="preserve">, </w:t>
       </w:r>
       <w:proofErr w:type="spellStart"/>
@@ -9275,7 +9758,7 @@
           <w:i/>
           <w:iCs/>
         </w:rPr>
-        <w:t>id_iteracion</w:t>
+        <w:t>id_riesgo</w:t>
       </w:r>
       <w:proofErr w:type="spellEnd"/>
       <w:r>
@@ -9285,354 +9768,18 @@
     <w:p>
       <w:proofErr w:type="spellStart"/>
       <w:r>
-        <w:lastRenderedPageBreak/>
-        <w:t>Categoria</w:t>
+        <w:t>Iteracion_</w:t>
+      </w:r>
+      <w:proofErr w:type="gramStart"/>
+      <w:r>
+        <w:t>Plan</w:t>
       </w:r>
       <w:proofErr w:type="spellEnd"/>
       <w:r>
         <w:t>(</w:t>
       </w:r>
       <w:proofErr w:type="spellStart"/>
-      <w:r>
-        <w:rPr>
-          <w:b/>
-          <w:bCs/>
-          <w:u w:val="single"/>
-        </w:rPr>
-        <w:t>id_categoria</w:t>
-      </w:r>
-      <w:proofErr w:type="spellEnd"/>
-      <w:r>
-        <w:t xml:space="preserve">, nombre, </w:t>
-      </w:r>
-      <w:proofErr w:type="spellStart"/>
-      <w:r>
-        <w:t>descripcion</w:t>
-      </w:r>
-      <w:proofErr w:type="spellEnd"/>
-      <w:r>
-        <w:t>)</w:t>
-      </w:r>
-    </w:p>
-    <w:p>
-      <w:r>
-        <w:t>Incidencia(</w:t>
-      </w:r>
-      <w:proofErr w:type="spellStart"/>
-      <w:r>
-        <w:rPr>
-          <w:b/>
-          <w:bCs/>
-          <w:u w:val="single"/>
-        </w:rPr>
-        <w:t>id_incidencia</w:t>
-      </w:r>
-      <w:proofErr w:type="spellEnd"/>
-      <w:r>
-        <w:t xml:space="preserve">, </w:t>
-      </w:r>
-      <w:proofErr w:type="spellStart"/>
-      <w:r>
-        <w:t>descripcion</w:t>
-      </w:r>
-      <w:proofErr w:type="spellEnd"/>
-      <w:r>
-        <w:t xml:space="preserve">, </w:t>
-      </w:r>
-      <w:proofErr w:type="spellStart"/>
-      <w:r>
-        <w:t>fecha_ocurrencia</w:t>
-      </w:r>
-      <w:proofErr w:type="spellEnd"/>
-      <w:r>
-        <w:t xml:space="preserve">, </w:t>
-      </w:r>
-      <w:proofErr w:type="spellStart"/>
-      <w:r>
-        <w:rPr>
-          <w:i/>
-          <w:iCs/>
-        </w:rPr>
-        <w:t>id_riesgo</w:t>
-      </w:r>
-      <w:proofErr w:type="spellEnd"/>
-      <w:r>
-        <w:rPr>
-          <w:i/>
-          <w:iCs/>
-        </w:rPr>
-        <w:t xml:space="preserve">, </w:t>
-      </w:r>
-      <w:proofErr w:type="spellStart"/>
-      <w:r>
-        <w:rPr>
-          <w:i/>
-          <w:iCs/>
-        </w:rPr>
-        <w:t>id_participante</w:t>
-      </w:r>
-      <w:proofErr w:type="spellEnd"/>
-      <w:r>
-        <w:t>)</w:t>
-      </w:r>
-    </w:p>
-    <w:p>
-      <w:proofErr w:type="spellStart"/>
-      <w:r>
-        <w:t>Iteracion</w:t>
-      </w:r>
-      <w:proofErr w:type="spellEnd"/>
-      <w:r>
-        <w:t>(</w:t>
-      </w:r>
-      <w:proofErr w:type="spellStart"/>
-      <w:r>
-        <w:rPr>
-          <w:b/>
-          <w:bCs/>
-          <w:u w:val="single"/>
-        </w:rPr>
-        <w:t>id_iteracion</w:t>
-      </w:r>
-      <w:proofErr w:type="spellEnd"/>
-      <w:r>
-        <w:t xml:space="preserve">, </w:t>
-      </w:r>
-      <w:proofErr w:type="spellStart"/>
-      <w:r>
-        <w:t>fecha_inicio</w:t>
-      </w:r>
-      <w:proofErr w:type="spellEnd"/>
-      <w:r>
-        <w:t xml:space="preserve">, </w:t>
-      </w:r>
-      <w:proofErr w:type="spellStart"/>
-      <w:r>
-        <w:t>fecha_fin</w:t>
-      </w:r>
-      <w:proofErr w:type="spellEnd"/>
-      <w:r>
-        <w:t xml:space="preserve">, </w:t>
-      </w:r>
-      <w:proofErr w:type="spellStart"/>
-      <w:r>
-        <w:rPr>
-          <w:i/>
-          <w:iCs/>
-        </w:rPr>
-        <w:t>id_proyecto</w:t>
-      </w:r>
-      <w:proofErr w:type="spellEnd"/>
-      <w:r>
-        <w:t>)</w:t>
-      </w:r>
-    </w:p>
-    <w:p>
-      <w:proofErr w:type="spellStart"/>
-      <w:r>
-        <w:t>Evaluacion</w:t>
-      </w:r>
-      <w:proofErr w:type="spellEnd"/>
-      <w:r>
-        <w:t>(</w:t>
-      </w:r>
-      <w:proofErr w:type="spellStart"/>
-      <w:r>
-        <w:rPr>
-          <w:b/>
-          <w:bCs/>
-          <w:u w:val="single"/>
-        </w:rPr>
-        <w:t>id_evaluacion</w:t>
-      </w:r>
-      <w:proofErr w:type="spellEnd"/>
-      <w:r>
-        <w:t>, impacto, probabilidad</w:t>
-      </w:r>
-      <w:r>
-        <w:t xml:space="preserve">, </w:t>
-      </w:r>
-      <w:proofErr w:type="spellStart"/>
-      <w:r>
-        <w:t>descripcion</w:t>
-      </w:r>
-      <w:proofErr w:type="spellEnd"/>
-      <w:r>
-        <w:t xml:space="preserve">, </w:t>
-      </w:r>
-      <w:proofErr w:type="spellStart"/>
-      <w:r>
-        <w:t>fecha_realizacion</w:t>
-      </w:r>
-      <w:proofErr w:type="spellEnd"/>
-      <w:r>
-        <w:t xml:space="preserve">, </w:t>
-      </w:r>
-      <w:proofErr w:type="spellStart"/>
-      <w:r>
-        <w:rPr>
-          <w:i/>
-          <w:iCs/>
-        </w:rPr>
-        <w:t>id_riesgo</w:t>
-      </w:r>
-      <w:proofErr w:type="spellEnd"/>
-      <w:r>
-        <w:rPr>
-          <w:i/>
-          <w:iCs/>
-        </w:rPr>
-        <w:t xml:space="preserve">, </w:t>
-      </w:r>
-      <w:proofErr w:type="spellStart"/>
-      <w:r>
-        <w:rPr>
-          <w:i/>
-          <w:iCs/>
-        </w:rPr>
-        <w:t>id_participante</w:t>
-      </w:r>
-      <w:proofErr w:type="spellEnd"/>
-      <w:r>
-        <w:t xml:space="preserve">, </w:t>
-      </w:r>
-      <w:proofErr w:type="spellStart"/>
-      <w:r>
-        <w:rPr>
-          <w:i/>
-          <w:iCs/>
-        </w:rPr>
-        <w:t>id_iteracion</w:t>
-      </w:r>
-      <w:proofErr w:type="spellEnd"/>
-      <w:r>
-        <w:t>)</w:t>
-      </w:r>
-    </w:p>
-    <w:p>
-      <w:r>
-        <w:t>Plan(</w:t>
-      </w:r>
-      <w:proofErr w:type="spellStart"/>
-      <w:r>
-        <w:rPr>
-          <w:b/>
-          <w:bCs/>
-          <w:u w:val="single"/>
-        </w:rPr>
-        <w:t>id_plan</w:t>
-      </w:r>
-      <w:proofErr w:type="spellEnd"/>
-      <w:r>
-        <w:t xml:space="preserve">, nombre, </w:t>
-      </w:r>
-      <w:proofErr w:type="spellStart"/>
-      <w:r>
-        <w:t>descripcion</w:t>
-      </w:r>
-      <w:proofErr w:type="spellEnd"/>
-      <w:r>
-        <w:t>, tipo</w:t>
-      </w:r>
-      <w:r>
-        <w:t>,</w:t>
-      </w:r>
-      <w:r>
-        <w:t xml:space="preserve"> </w:t>
-      </w:r>
-      <w:proofErr w:type="spellStart"/>
-      <w:r>
-        <w:rPr>
-          <w:i/>
-          <w:iCs/>
-        </w:rPr>
-        <w:t>id_riesgo</w:t>
-      </w:r>
-      <w:proofErr w:type="spellEnd"/>
-      <w:r>
-        <w:t>)</w:t>
-      </w:r>
-    </w:p>
-    <w:p>
-      <w:r>
-        <w:t>Tarea(</w:t>
-      </w:r>
-      <w:proofErr w:type="spellStart"/>
-      <w:r>
-        <w:rPr>
-          <w:b/>
-          <w:bCs/>
-          <w:u w:val="single"/>
-        </w:rPr>
-        <w:t>id_tarea</w:t>
-      </w:r>
-      <w:proofErr w:type="spellEnd"/>
-      <w:r>
-        <w:t xml:space="preserve">, nombre, </w:t>
-      </w:r>
-      <w:proofErr w:type="spellStart"/>
-      <w:r>
-        <w:t>descripcion</w:t>
-      </w:r>
-      <w:proofErr w:type="spellEnd"/>
-      <w:r>
-        <w:t>, estado</w:t>
-      </w:r>
-      <w:r>
-        <w:t>,</w:t>
-      </w:r>
-      <w:r>
-        <w:t xml:space="preserve"> </w:t>
-      </w:r>
-      <w:proofErr w:type="spellStart"/>
-      <w:r>
-        <w:t>fecha_inicio</w:t>
-      </w:r>
-      <w:proofErr w:type="spellEnd"/>
-      <w:r>
-        <w:t xml:space="preserve">, </w:t>
-      </w:r>
-      <w:proofErr w:type="spellStart"/>
-      <w:r>
-        <w:t>fecha_fin</w:t>
-      </w:r>
-      <w:proofErr w:type="spellEnd"/>
-      <w:r>
-        <w:t>,</w:t>
-      </w:r>
-      <w:r>
-        <w:rPr>
-          <w:i/>
-          <w:iCs/>
-        </w:rPr>
-        <w:t xml:space="preserve"> </w:t>
-      </w:r>
-      <w:proofErr w:type="spellStart"/>
-      <w:r>
-        <w:rPr>
-          <w:i/>
-          <w:iCs/>
-        </w:rPr>
-        <w:t>id_plan</w:t>
-      </w:r>
-      <w:proofErr w:type="spellEnd"/>
-      <w:r>
-        <w:t>)</w:t>
-      </w:r>
-    </w:p>
-    <w:p>
-      <w:proofErr w:type="spellStart"/>
-      <w:r>
-        <w:t>Iteracion</w:t>
-      </w:r>
-      <w:r>
-        <w:t>_Evaluacion</w:t>
-      </w:r>
-      <w:proofErr w:type="spellEnd"/>
-      <w:r>
-        <w:t>(</w:t>
-      </w:r>
-      <w:proofErr w:type="spellStart"/>
+      <w:proofErr w:type="gramEnd"/>
       <w:r>
         <w:rPr>
           <w:b/>
@@ -9645,6 +9792,490 @@
       </w:r>
       <w:proofErr w:type="spellEnd"/>
       <w:r>
+        <w:t xml:space="preserve">, </w:t>
+      </w:r>
+      <w:proofErr w:type="spellStart"/>
+      <w:r>
+        <w:rPr>
+          <w:i/>
+          <w:iCs/>
+        </w:rPr>
+        <w:t>id_plan</w:t>
+      </w:r>
+      <w:proofErr w:type="spellEnd"/>
+      <w:r>
+        <w:t>)</w:t>
+      </w:r>
+    </w:p>
+    <w:p>
+      <w:pPr>
+        <w:pStyle w:val="PSI-Ttulo3"/>
+      </w:pPr>
+      <w:bookmarkStart w:id="16" w:name="_Toc180399377"/>
+      <w:r>
+        <w:t>Mapeo de las Relaciones N:M</w:t>
+      </w:r>
+      <w:bookmarkEnd w:id="16"/>
+    </w:p>
+    <w:p>
+      <w:proofErr w:type="gramStart"/>
+      <w:r>
+        <w:t>Proyecto(</w:t>
+      </w:r>
+      <w:proofErr w:type="spellStart"/>
+      <w:proofErr w:type="gramEnd"/>
+      <w:r>
+        <w:rPr>
+          <w:b/>
+          <w:bCs/>
+          <w:u w:val="single"/>
+        </w:rPr>
+        <w:t>id_proyecto</w:t>
+      </w:r>
+      <w:proofErr w:type="spellEnd"/>
+      <w:r>
+        <w:t xml:space="preserve">, nombre, descripción, estado, </w:t>
+      </w:r>
+      <w:proofErr w:type="spellStart"/>
+      <w:r>
+        <w:t>fecha_inicio</w:t>
+      </w:r>
+      <w:proofErr w:type="spellEnd"/>
+      <w:r>
+        <w:t xml:space="preserve">, </w:t>
+      </w:r>
+      <w:proofErr w:type="spellStart"/>
+      <w:r>
+        <w:t>fecha_finalizacion</w:t>
+      </w:r>
+      <w:proofErr w:type="spellEnd"/>
+      <w:r>
+        <w:t>)</w:t>
+      </w:r>
+    </w:p>
+    <w:p>
+      <w:proofErr w:type="gramStart"/>
+      <w:r>
+        <w:t>Participante(</w:t>
+      </w:r>
+      <w:proofErr w:type="spellStart"/>
+      <w:proofErr w:type="gramEnd"/>
+      <w:r>
+        <w:rPr>
+          <w:b/>
+          <w:bCs/>
+          <w:u w:val="single"/>
+        </w:rPr>
+        <w:t>id_participante</w:t>
+      </w:r>
+      <w:proofErr w:type="spellEnd"/>
+      <w:r>
+        <w:t>, nombre, correo)</w:t>
+      </w:r>
+    </w:p>
+    <w:p>
+      <w:proofErr w:type="gramStart"/>
+      <w:r>
+        <w:t>Riesgo(</w:t>
+      </w:r>
+      <w:proofErr w:type="spellStart"/>
+      <w:proofErr w:type="gramEnd"/>
+      <w:r>
+        <w:rPr>
+          <w:b/>
+          <w:bCs/>
+          <w:u w:val="single"/>
+        </w:rPr>
+        <w:t>id_riesgo</w:t>
+      </w:r>
+      <w:proofErr w:type="spellEnd"/>
+      <w:r>
+        <w:t xml:space="preserve">, </w:t>
+      </w:r>
+      <w:proofErr w:type="spellStart"/>
+      <w:r>
+        <w:t>descripcion</w:t>
+      </w:r>
+      <w:proofErr w:type="spellEnd"/>
+      <w:r>
+        <w:t xml:space="preserve">, </w:t>
+      </w:r>
+      <w:proofErr w:type="spellStart"/>
+      <w:r>
+        <w:t>factor_riesgo</w:t>
+      </w:r>
+      <w:proofErr w:type="spellEnd"/>
+      <w:r>
+        <w:t>*</w:t>
+      </w:r>
+      <w:r>
+        <w:t xml:space="preserve">, </w:t>
+      </w:r>
+      <w:proofErr w:type="spellStart"/>
+      <w:r>
+        <w:t>fecha_creacion</w:t>
+      </w:r>
+      <w:proofErr w:type="spellEnd"/>
+      <w:r>
+        <w:t xml:space="preserve">, </w:t>
+      </w:r>
+      <w:proofErr w:type="spellStart"/>
+      <w:r>
+        <w:rPr>
+          <w:i/>
+          <w:iCs/>
+        </w:rPr>
+        <w:t>id_categoria</w:t>
+      </w:r>
+      <w:proofErr w:type="spellEnd"/>
+      <w:r>
+        <w:t>)</w:t>
+      </w:r>
+    </w:p>
+    <w:p>
+      <w:proofErr w:type="spellStart"/>
+      <w:proofErr w:type="gramStart"/>
+      <w:r>
+        <w:t>Categoria</w:t>
+      </w:r>
+      <w:proofErr w:type="spellEnd"/>
+      <w:r>
+        <w:t>(</w:t>
+      </w:r>
+      <w:proofErr w:type="spellStart"/>
+      <w:proofErr w:type="gramEnd"/>
+      <w:r>
+        <w:rPr>
+          <w:b/>
+          <w:bCs/>
+          <w:u w:val="single"/>
+        </w:rPr>
+        <w:t>id_categoria</w:t>
+      </w:r>
+      <w:proofErr w:type="spellEnd"/>
+      <w:r>
+        <w:t xml:space="preserve">, nombre, </w:t>
+      </w:r>
+      <w:proofErr w:type="spellStart"/>
+      <w:r>
+        <w:t>descripcion</w:t>
+      </w:r>
+      <w:proofErr w:type="spellEnd"/>
+      <w:r>
+        <w:t>)</w:t>
+      </w:r>
+    </w:p>
+    <w:p>
+      <w:proofErr w:type="gramStart"/>
+      <w:r>
+        <w:t>Incidencia(</w:t>
+      </w:r>
+      <w:proofErr w:type="spellStart"/>
+      <w:proofErr w:type="gramEnd"/>
+      <w:r>
+        <w:rPr>
+          <w:b/>
+          <w:bCs/>
+          <w:u w:val="single"/>
+        </w:rPr>
+        <w:t>id_incidencia</w:t>
+      </w:r>
+      <w:proofErr w:type="spellEnd"/>
+      <w:r>
+        <w:t xml:space="preserve">, </w:t>
+      </w:r>
+      <w:proofErr w:type="spellStart"/>
+      <w:r>
+        <w:t>descripcion</w:t>
+      </w:r>
+      <w:proofErr w:type="spellEnd"/>
+      <w:r>
+        <w:t xml:space="preserve">, </w:t>
+      </w:r>
+      <w:proofErr w:type="spellStart"/>
+      <w:r>
+        <w:t>fecha_ocurrencia</w:t>
+      </w:r>
+      <w:proofErr w:type="spellEnd"/>
+      <w:r>
+        <w:t xml:space="preserve">, </w:t>
+      </w:r>
+      <w:proofErr w:type="spellStart"/>
+      <w:r>
+        <w:rPr>
+          <w:i/>
+          <w:iCs/>
+        </w:rPr>
+        <w:t>id_riesgo</w:t>
+      </w:r>
+      <w:proofErr w:type="spellEnd"/>
+      <w:r>
+        <w:rPr>
+          <w:i/>
+          <w:iCs/>
+        </w:rPr>
+        <w:t xml:space="preserve">, </w:t>
+      </w:r>
+      <w:proofErr w:type="spellStart"/>
+      <w:r>
+        <w:rPr>
+          <w:i/>
+          <w:iCs/>
+        </w:rPr>
+        <w:t>id_participante</w:t>
+      </w:r>
+      <w:proofErr w:type="spellEnd"/>
+      <w:r>
+        <w:t>)</w:t>
+      </w:r>
+    </w:p>
+    <w:p>
+      <w:proofErr w:type="spellStart"/>
+      <w:proofErr w:type="gramStart"/>
+      <w:r>
+        <w:t>Iteracion</w:t>
+      </w:r>
+      <w:proofErr w:type="spellEnd"/>
+      <w:r>
+        <w:t>(</w:t>
+      </w:r>
+      <w:proofErr w:type="spellStart"/>
+      <w:proofErr w:type="gramEnd"/>
+      <w:r>
+        <w:rPr>
+          <w:b/>
+          <w:bCs/>
+          <w:u w:val="single"/>
+        </w:rPr>
+        <w:t>id_iteracion</w:t>
+      </w:r>
+      <w:proofErr w:type="spellEnd"/>
+      <w:r>
+        <w:t xml:space="preserve">, </w:t>
+      </w:r>
+      <w:proofErr w:type="spellStart"/>
+      <w:r>
+        <w:t>fecha_inicio</w:t>
+      </w:r>
+      <w:proofErr w:type="spellEnd"/>
+      <w:r>
+        <w:t xml:space="preserve">, </w:t>
+      </w:r>
+      <w:proofErr w:type="spellStart"/>
+      <w:r>
+        <w:t>fecha_fin</w:t>
+      </w:r>
+      <w:proofErr w:type="spellEnd"/>
+      <w:r>
+        <w:t xml:space="preserve">, </w:t>
+      </w:r>
+      <w:proofErr w:type="spellStart"/>
+      <w:r>
+        <w:rPr>
+          <w:i/>
+          <w:iCs/>
+        </w:rPr>
+        <w:t>id_proyecto</w:t>
+      </w:r>
+      <w:proofErr w:type="spellEnd"/>
+      <w:r>
+        <w:t>)</w:t>
+      </w:r>
+    </w:p>
+    <w:p>
+      <w:proofErr w:type="spellStart"/>
+      <w:proofErr w:type="gramStart"/>
+      <w:r>
+        <w:t>Evaluacion</w:t>
+      </w:r>
+      <w:proofErr w:type="spellEnd"/>
+      <w:r>
+        <w:t>(</w:t>
+      </w:r>
+      <w:proofErr w:type="spellStart"/>
+      <w:proofErr w:type="gramEnd"/>
+      <w:r>
+        <w:rPr>
+          <w:b/>
+          <w:bCs/>
+          <w:u w:val="single"/>
+        </w:rPr>
+        <w:t>id_evaluacion</w:t>
+      </w:r>
+      <w:proofErr w:type="spellEnd"/>
+      <w:r>
+        <w:t>, impacto, probabilidad</w:t>
+      </w:r>
+      <w:r>
+        <w:t xml:space="preserve">, </w:t>
+      </w:r>
+      <w:proofErr w:type="spellStart"/>
+      <w:r>
+        <w:t>descripcion</w:t>
+      </w:r>
+      <w:proofErr w:type="spellEnd"/>
+      <w:r>
+        <w:t xml:space="preserve">, </w:t>
+      </w:r>
+      <w:proofErr w:type="spellStart"/>
+      <w:r>
+        <w:t>fecha_realizacion</w:t>
+      </w:r>
+      <w:proofErr w:type="spellEnd"/>
+      <w:r>
+        <w:t xml:space="preserve">, </w:t>
+      </w:r>
+      <w:proofErr w:type="spellStart"/>
+      <w:r>
+        <w:rPr>
+          <w:i/>
+          <w:iCs/>
+        </w:rPr>
+        <w:t>id_riesgo</w:t>
+      </w:r>
+      <w:proofErr w:type="spellEnd"/>
+      <w:r>
+        <w:rPr>
+          <w:i/>
+          <w:iCs/>
+        </w:rPr>
+        <w:t xml:space="preserve">, </w:t>
+      </w:r>
+      <w:proofErr w:type="spellStart"/>
+      <w:r>
+        <w:rPr>
+          <w:i/>
+          <w:iCs/>
+        </w:rPr>
+        <w:t>id_participante</w:t>
+      </w:r>
+      <w:proofErr w:type="spellEnd"/>
+      <w:r>
+        <w:t>)</w:t>
+      </w:r>
+    </w:p>
+    <w:p>
+      <w:proofErr w:type="gramStart"/>
+      <w:r>
+        <w:t>Plan(</w:t>
+      </w:r>
+      <w:proofErr w:type="spellStart"/>
+      <w:proofErr w:type="gramEnd"/>
+      <w:r>
+        <w:rPr>
+          <w:b/>
+          <w:bCs/>
+          <w:u w:val="single"/>
+        </w:rPr>
+        <w:t>id_plan</w:t>
+      </w:r>
+      <w:proofErr w:type="spellEnd"/>
+      <w:r>
+        <w:t xml:space="preserve">, nombre, </w:t>
+      </w:r>
+      <w:proofErr w:type="spellStart"/>
+      <w:r>
+        <w:t>descripcion</w:t>
+      </w:r>
+      <w:proofErr w:type="spellEnd"/>
+      <w:r>
+        <w:t xml:space="preserve">, tipo, </w:t>
+      </w:r>
+      <w:proofErr w:type="spellStart"/>
+      <w:r>
+        <w:rPr>
+          <w:i/>
+          <w:iCs/>
+        </w:rPr>
+        <w:t>id_riesgo</w:t>
+      </w:r>
+      <w:proofErr w:type="spellEnd"/>
+      <w:r>
+        <w:t>)</w:t>
+      </w:r>
+    </w:p>
+    <w:p>
+      <w:proofErr w:type="gramStart"/>
+      <w:r>
+        <w:t>Tarea(</w:t>
+      </w:r>
+      <w:proofErr w:type="spellStart"/>
+      <w:proofErr w:type="gramEnd"/>
+      <w:r>
+        <w:rPr>
+          <w:b/>
+          <w:bCs/>
+          <w:u w:val="single"/>
+        </w:rPr>
+        <w:t>id_tarea</w:t>
+      </w:r>
+      <w:proofErr w:type="spellEnd"/>
+      <w:r>
+        <w:t xml:space="preserve">, nombre, </w:t>
+      </w:r>
+      <w:proofErr w:type="spellStart"/>
+      <w:r>
+        <w:t>descripcion</w:t>
+      </w:r>
+      <w:proofErr w:type="spellEnd"/>
+      <w:r>
+        <w:t>, estado,</w:t>
+      </w:r>
+      <w:r>
+        <w:t xml:space="preserve"> </w:t>
+      </w:r>
+      <w:proofErr w:type="spellStart"/>
+      <w:r>
+        <w:t>fecha_inicio</w:t>
+      </w:r>
+      <w:proofErr w:type="spellEnd"/>
+      <w:r>
+        <w:t xml:space="preserve">, </w:t>
+      </w:r>
+      <w:proofErr w:type="spellStart"/>
+      <w:r>
+        <w:t>fecha_fin</w:t>
+      </w:r>
+      <w:proofErr w:type="spellEnd"/>
+      <w:r>
+        <w:t>,</w:t>
+      </w:r>
+      <w:r>
+        <w:rPr>
+          <w:i/>
+          <w:iCs/>
+        </w:rPr>
+        <w:t xml:space="preserve"> </w:t>
+      </w:r>
+      <w:proofErr w:type="spellStart"/>
+      <w:r>
+        <w:rPr>
+          <w:i/>
+          <w:iCs/>
+        </w:rPr>
+        <w:t>id_plan</w:t>
+      </w:r>
+      <w:proofErr w:type="spellEnd"/>
+      <w:r>
+        <w:t>)</w:t>
+      </w:r>
+    </w:p>
+    <w:p>
+      <w:proofErr w:type="spellStart"/>
+      <w:r>
+        <w:t>Iteracion_</w:t>
+      </w:r>
+      <w:proofErr w:type="gramStart"/>
+      <w:r>
+        <w:t>Evaluacion</w:t>
+      </w:r>
+      <w:proofErr w:type="spellEnd"/>
+      <w:r>
+        <w:t>(</w:t>
+      </w:r>
+      <w:proofErr w:type="spellStart"/>
+      <w:proofErr w:type="gramEnd"/>
+      <w:r>
         <w:rPr>
           <w:b/>
           <w:bCs/>
@@ -9652,9 +10283,9 @@
           <w:iCs/>
           <w:u w:val="single"/>
         </w:rPr>
-        <w:t xml:space="preserve">, </w:t>
-      </w:r>
-      <w:proofErr w:type="spellStart"/>
+        <w:t>id_iteracion</w:t>
+      </w:r>
+      <w:proofErr w:type="spellEnd"/>
       <w:r>
         <w:rPr>
           <w:b/>
@@ -9663,6 +10294,23 @@
           <w:iCs/>
           <w:u w:val="single"/>
         </w:rPr>
+        <w:t>,</w:t>
+      </w:r>
+      <w:r>
+        <w:rPr>
+          <w:i/>
+          <w:iCs/>
+          <w:u w:val="single"/>
+        </w:rPr>
+        <w:t xml:space="preserve"> </w:t>
+      </w:r>
+      <w:proofErr w:type="spellStart"/>
+      <w:r>
+        <w:rPr>
+          <w:i/>
+          <w:iCs/>
+          <w:u w:val="single"/>
+        </w:rPr>
         <w:t>id_evaluacion</w:t>
       </w:r>
       <w:proofErr w:type="spellEnd"/>
@@ -9673,13 +10321,18 @@
     <w:p>
       <w:proofErr w:type="spellStart"/>
       <w:r>
-        <w:t>Proyecto_Riesgo</w:t>
+        <w:t>Proyecto_</w:t>
+      </w:r>
+      <w:proofErr w:type="gramStart"/>
+      <w:r>
+        <w:t>Riesgo</w:t>
       </w:r>
       <w:proofErr w:type="spellEnd"/>
       <w:r>
         <w:t>(</w:t>
       </w:r>
       <w:proofErr w:type="spellStart"/>
+      <w:proofErr w:type="gramEnd"/>
       <w:r>
         <w:rPr>
           <w:b/>
@@ -9714,13 +10367,18 @@
     <w:p>
       <w:proofErr w:type="spellStart"/>
       <w:r>
-        <w:t>Iteracion_Plan</w:t>
+        <w:t>Iteracion_</w:t>
+      </w:r>
+      <w:proofErr w:type="gramStart"/>
+      <w:r>
+        <w:t>Plan</w:t>
       </w:r>
       <w:proofErr w:type="spellEnd"/>
       <w:r>
         <w:t>(</w:t>
       </w:r>
       <w:proofErr w:type="spellStart"/>
+      <w:proofErr w:type="gramEnd"/>
       <w:r>
         <w:rPr>
           <w:b/>
@@ -9749,474 +10407,27 @@
       </w:r>
     </w:p>
     <w:p>
-      <w:pPr>
-        <w:pStyle w:val="PSI-Ttulo3"/>
-      </w:pPr>
-      <w:bookmarkStart w:id="16" w:name="_Toc180399377"/>
-      <w:r>
-        <w:t>Mapeo de las Relaciones N:M</w:t>
-      </w:r>
-      <w:bookmarkEnd w:id="16"/>
-    </w:p>
-    <w:p>
-      <w:r>
-        <w:t>Proyecto(</w:t>
-      </w:r>
-      <w:proofErr w:type="spellStart"/>
-      <w:r>
-        <w:rPr>
-          <w:b/>
-          <w:bCs/>
-          <w:u w:val="single"/>
-        </w:rPr>
-        <w:t>id_proyecto</w:t>
-      </w:r>
-      <w:proofErr w:type="spellEnd"/>
-      <w:r>
-        <w:t xml:space="preserve">, nombre, descripción, estado, </w:t>
-      </w:r>
-      <w:proofErr w:type="spellStart"/>
-      <w:r>
-        <w:t>fecha_inicio</w:t>
-      </w:r>
-      <w:proofErr w:type="spellEnd"/>
-      <w:r>
-        <w:t xml:space="preserve">, </w:t>
-      </w:r>
-      <w:proofErr w:type="spellStart"/>
-      <w:r>
-        <w:t>fecha_finalizacion</w:t>
-      </w:r>
-      <w:proofErr w:type="spellEnd"/>
-      <w:r>
-        <w:t>)</w:t>
-      </w:r>
-    </w:p>
-    <w:p>
-      <w:r>
-        <w:t>Participante(</w:t>
-      </w:r>
-      <w:proofErr w:type="spellStart"/>
-      <w:r>
-        <w:rPr>
-          <w:b/>
-          <w:bCs/>
-          <w:u w:val="single"/>
-        </w:rPr>
-        <w:t>id_participante</w:t>
-      </w:r>
-      <w:proofErr w:type="spellEnd"/>
-      <w:r>
-        <w:t>, nombre, correo)</w:t>
-      </w:r>
-    </w:p>
-    <w:p>
-      <w:r>
-        <w:t>Riesgo(</w:t>
-      </w:r>
-      <w:proofErr w:type="spellStart"/>
-      <w:r>
-        <w:rPr>
-          <w:b/>
-          <w:bCs/>
-          <w:u w:val="single"/>
-        </w:rPr>
-        <w:t>id_riesgo</w:t>
-      </w:r>
-      <w:proofErr w:type="spellEnd"/>
-      <w:r>
-        <w:t xml:space="preserve">, </w:t>
-      </w:r>
-      <w:proofErr w:type="spellStart"/>
-      <w:r>
-        <w:t>descripcion</w:t>
-      </w:r>
-      <w:proofErr w:type="spellEnd"/>
-      <w:r>
-        <w:t xml:space="preserve">, </w:t>
-      </w:r>
-      <w:proofErr w:type="spellStart"/>
-      <w:r>
-        <w:t>factor_riesgo</w:t>
-      </w:r>
-      <w:proofErr w:type="spellEnd"/>
-      <w:r>
-        <w:t>*</w:t>
-      </w:r>
-      <w:r>
-        <w:t xml:space="preserve">, </w:t>
-      </w:r>
-      <w:proofErr w:type="spellStart"/>
-      <w:r>
-        <w:t>fecha_creacion</w:t>
-      </w:r>
-      <w:proofErr w:type="spellEnd"/>
-      <w:r>
-        <w:t xml:space="preserve">, </w:t>
-      </w:r>
-      <w:proofErr w:type="spellStart"/>
-      <w:r>
-        <w:rPr>
-          <w:i/>
-          <w:iCs/>
-        </w:rPr>
-        <w:t>id_categoria</w:t>
-      </w:r>
-      <w:proofErr w:type="spellEnd"/>
-      <w:r>
-        <w:t xml:space="preserve">, </w:t>
-      </w:r>
-      <w:proofErr w:type="spellStart"/>
-      <w:r>
-        <w:rPr>
-          <w:i/>
-          <w:iCs/>
-        </w:rPr>
-        <w:t>id_iteracion</w:t>
-      </w:r>
-      <w:proofErr w:type="spellEnd"/>
-      <w:r>
-        <w:t>)</w:t>
-      </w:r>
-    </w:p>
-    <w:p>
-      <w:proofErr w:type="spellStart"/>
-      <w:r>
-        <w:t>Categoria</w:t>
-      </w:r>
-      <w:proofErr w:type="spellEnd"/>
+      <w:r>
+        <w:t>Proyecto</w:t>
+      </w:r>
+      <w:r>
+        <w:rPr>
+          <w:lang w:val="es-AR"/>
+        </w:rPr>
+        <w:t>_</w:t>
+      </w:r>
+      <w:proofErr w:type="gramStart"/>
+      <w:r>
+        <w:rPr>
+          <w:lang w:val="es-AR"/>
+        </w:rPr>
+        <w:t>Participante</w:t>
+      </w:r>
       <w:r>
         <w:t>(</w:t>
       </w:r>
       <w:proofErr w:type="spellStart"/>
-      <w:r>
-        <w:rPr>
-          <w:b/>
-          <w:bCs/>
-          <w:u w:val="single"/>
-        </w:rPr>
-        <w:t>id_categoria</w:t>
-      </w:r>
-      <w:proofErr w:type="spellEnd"/>
-      <w:r>
-        <w:t xml:space="preserve">, nombre, </w:t>
-      </w:r>
-      <w:proofErr w:type="spellStart"/>
-      <w:r>
-        <w:t>descripcion</w:t>
-      </w:r>
-      <w:proofErr w:type="spellEnd"/>
-      <w:r>
-        <w:t>)</w:t>
-      </w:r>
-    </w:p>
-    <w:p>
-      <w:r>
-        <w:t>Incidencia(</w:t>
-      </w:r>
-      <w:proofErr w:type="spellStart"/>
-      <w:r>
-        <w:rPr>
-          <w:b/>
-          <w:bCs/>
-          <w:u w:val="single"/>
-        </w:rPr>
-        <w:t>id_incidencia</w:t>
-      </w:r>
-      <w:proofErr w:type="spellEnd"/>
-      <w:r>
-        <w:t xml:space="preserve">, </w:t>
-      </w:r>
-      <w:proofErr w:type="spellStart"/>
-      <w:r>
-        <w:t>descripcion</w:t>
-      </w:r>
-      <w:proofErr w:type="spellEnd"/>
-      <w:r>
-        <w:t xml:space="preserve">, </w:t>
-      </w:r>
-      <w:proofErr w:type="spellStart"/>
-      <w:r>
-        <w:t>fecha_ocurrencia</w:t>
-      </w:r>
-      <w:proofErr w:type="spellEnd"/>
-      <w:r>
-        <w:t xml:space="preserve">, </w:t>
-      </w:r>
-      <w:proofErr w:type="spellStart"/>
-      <w:r>
-        <w:rPr>
-          <w:i/>
-          <w:iCs/>
-        </w:rPr>
-        <w:t>id_riesgo</w:t>
-      </w:r>
-      <w:proofErr w:type="spellEnd"/>
-      <w:r>
-        <w:rPr>
-          <w:i/>
-          <w:iCs/>
-        </w:rPr>
-        <w:t xml:space="preserve">, </w:t>
-      </w:r>
-      <w:proofErr w:type="spellStart"/>
-      <w:r>
-        <w:rPr>
-          <w:i/>
-          <w:iCs/>
-        </w:rPr>
-        <w:t>id_participante</w:t>
-      </w:r>
-      <w:proofErr w:type="spellEnd"/>
-      <w:r>
-        <w:t>)</w:t>
-      </w:r>
-    </w:p>
-    <w:p>
-      <w:proofErr w:type="spellStart"/>
-      <w:r>
-        <w:t>Iteracion</w:t>
-      </w:r>
-      <w:proofErr w:type="spellEnd"/>
-      <w:r>
-        <w:t>(</w:t>
-      </w:r>
-      <w:proofErr w:type="spellStart"/>
-      <w:r>
-        <w:rPr>
-          <w:b/>
-          <w:bCs/>
-          <w:u w:val="single"/>
-        </w:rPr>
-        <w:t>id_iteracion</w:t>
-      </w:r>
-      <w:proofErr w:type="spellEnd"/>
-      <w:r>
-        <w:t xml:space="preserve">, </w:t>
-      </w:r>
-      <w:proofErr w:type="spellStart"/>
-      <w:r>
-        <w:t>fecha_inicio</w:t>
-      </w:r>
-      <w:proofErr w:type="spellEnd"/>
-      <w:r>
-        <w:t xml:space="preserve">, </w:t>
-      </w:r>
-      <w:proofErr w:type="spellStart"/>
-      <w:r>
-        <w:t>fecha_fin</w:t>
-      </w:r>
-      <w:proofErr w:type="spellEnd"/>
-      <w:r>
-        <w:t xml:space="preserve">, </w:t>
-      </w:r>
-      <w:proofErr w:type="spellStart"/>
-      <w:r>
-        <w:rPr>
-          <w:i/>
-          <w:iCs/>
-        </w:rPr>
-        <w:t>id_proyecto</w:t>
-      </w:r>
-      <w:proofErr w:type="spellEnd"/>
-      <w:r>
-        <w:t>)</w:t>
-      </w:r>
-    </w:p>
-    <w:p>
-      <w:proofErr w:type="spellStart"/>
-      <w:r>
-        <w:t>Evaluacion</w:t>
-      </w:r>
-      <w:proofErr w:type="spellEnd"/>
-      <w:r>
-        <w:t>(</w:t>
-      </w:r>
-      <w:proofErr w:type="spellStart"/>
-      <w:r>
-        <w:rPr>
-          <w:b/>
-          <w:bCs/>
-          <w:u w:val="single"/>
-        </w:rPr>
-        <w:t>id_evaluacion</w:t>
-      </w:r>
-      <w:proofErr w:type="spellEnd"/>
-      <w:r>
-        <w:t>, impacto, probabilidad</w:t>
-      </w:r>
-      <w:r>
-        <w:t xml:space="preserve">, </w:t>
-      </w:r>
-      <w:proofErr w:type="spellStart"/>
-      <w:r>
-        <w:t>descripcion</w:t>
-      </w:r>
-      <w:proofErr w:type="spellEnd"/>
-      <w:r>
-        <w:t xml:space="preserve">, </w:t>
-      </w:r>
-      <w:proofErr w:type="spellStart"/>
-      <w:r>
-        <w:t>fecha_realizacion</w:t>
-      </w:r>
-      <w:proofErr w:type="spellEnd"/>
-      <w:r>
-        <w:t xml:space="preserve">, </w:t>
-      </w:r>
-      <w:proofErr w:type="spellStart"/>
-      <w:r>
-        <w:rPr>
-          <w:i/>
-          <w:iCs/>
-        </w:rPr>
-        <w:t>id_riesgo</w:t>
-      </w:r>
-      <w:proofErr w:type="spellEnd"/>
-      <w:r>
-        <w:rPr>
-          <w:i/>
-          <w:iCs/>
-        </w:rPr>
-        <w:t xml:space="preserve">, </w:t>
-      </w:r>
-      <w:proofErr w:type="spellStart"/>
-      <w:r>
-        <w:rPr>
-          <w:i/>
-          <w:iCs/>
-        </w:rPr>
-        <w:t>id_participante</w:t>
-      </w:r>
-      <w:proofErr w:type="spellEnd"/>
-      <w:r>
-        <w:t xml:space="preserve">, </w:t>
-      </w:r>
-      <w:proofErr w:type="spellStart"/>
-      <w:r>
-        <w:rPr>
-          <w:i/>
-          <w:iCs/>
-        </w:rPr>
-        <w:t>id_iteracion</w:t>
-      </w:r>
-      <w:proofErr w:type="spellEnd"/>
-      <w:r>
-        <w:t>)</w:t>
-      </w:r>
-    </w:p>
-    <w:p>
-      <w:r>
-        <w:t>Plan(</w:t>
-      </w:r>
-      <w:proofErr w:type="spellStart"/>
-      <w:r>
-        <w:rPr>
-          <w:b/>
-          <w:bCs/>
-          <w:u w:val="single"/>
-        </w:rPr>
-        <w:t>id_plan</w:t>
-      </w:r>
-      <w:proofErr w:type="spellEnd"/>
-      <w:r>
-        <w:t xml:space="preserve">, nombre, </w:t>
-      </w:r>
-      <w:proofErr w:type="spellStart"/>
-      <w:r>
-        <w:t>descripcion</w:t>
-      </w:r>
-      <w:proofErr w:type="spellEnd"/>
-      <w:r>
-        <w:t xml:space="preserve">, tipo, </w:t>
-      </w:r>
-      <w:proofErr w:type="spellStart"/>
-      <w:r>
-        <w:rPr>
-          <w:i/>
-          <w:iCs/>
-        </w:rPr>
-        <w:t>id_riesgo</w:t>
-      </w:r>
-      <w:proofErr w:type="spellEnd"/>
-      <w:r>
-        <w:t>)</w:t>
-      </w:r>
-    </w:p>
-    <w:p>
-      <w:r>
-        <w:t>Tarea(</w:t>
-      </w:r>
-      <w:proofErr w:type="spellStart"/>
-      <w:r>
-        <w:rPr>
-          <w:b/>
-          <w:bCs/>
-          <w:u w:val="single"/>
-        </w:rPr>
-        <w:t>id_tarea</w:t>
-      </w:r>
-      <w:proofErr w:type="spellEnd"/>
-      <w:r>
-        <w:t xml:space="preserve">, nombre, </w:t>
-      </w:r>
-      <w:proofErr w:type="spellStart"/>
-      <w:r>
-        <w:t>descripcion</w:t>
-      </w:r>
-      <w:proofErr w:type="spellEnd"/>
-      <w:r>
-        <w:t>, estado,</w:t>
-      </w:r>
-      <w:r>
-        <w:t xml:space="preserve"> </w:t>
-      </w:r>
-      <w:proofErr w:type="spellStart"/>
-      <w:r>
-        <w:t>fecha_inicio</w:t>
-      </w:r>
-      <w:proofErr w:type="spellEnd"/>
-      <w:r>
-        <w:t xml:space="preserve">, </w:t>
-      </w:r>
-      <w:proofErr w:type="spellStart"/>
-      <w:r>
-        <w:t>fecha_fin</w:t>
-      </w:r>
-      <w:proofErr w:type="spellEnd"/>
-      <w:r>
-        <w:t>,</w:t>
-      </w:r>
-      <w:r>
-        <w:rPr>
-          <w:i/>
-          <w:iCs/>
-        </w:rPr>
-        <w:t xml:space="preserve"> </w:t>
-      </w:r>
-      <w:proofErr w:type="spellStart"/>
-      <w:r>
-        <w:rPr>
-          <w:i/>
-          <w:iCs/>
-        </w:rPr>
-        <w:t>id_plan</w:t>
-      </w:r>
-      <w:proofErr w:type="spellEnd"/>
-      <w:r>
-        <w:t>)</w:t>
-      </w:r>
-    </w:p>
-    <w:p>
-      <w:proofErr w:type="spellStart"/>
-      <w:r>
-        <w:t>Iteracion_Evaluacion</w:t>
-      </w:r>
-      <w:proofErr w:type="spellEnd"/>
-      <w:r>
-        <w:t>(</w:t>
-      </w:r>
-      <w:proofErr w:type="spellStart"/>
+      <w:proofErr w:type="gramEnd"/>
       <w:r>
         <w:rPr>
           <w:b/>
@@ -10225,7 +10436,7 @@
           <w:iCs/>
           <w:u w:val="single"/>
         </w:rPr>
-        <w:t>id_iteracion</w:t>
+        <w:t>id_proyecto</w:t>
       </w:r>
       <w:proofErr w:type="spellEnd"/>
       <w:r>
@@ -10247,23 +10458,8 @@
           <w:iCs/>
           <w:u w:val="single"/>
         </w:rPr>
-        <w:t>id_evaluacion</w:t>
-      </w:r>
-      <w:proofErr w:type="spellEnd"/>
-      <w:r>
-        <w:t>)</w:t>
-      </w:r>
-    </w:p>
-    <w:p>
-      <w:proofErr w:type="spellStart"/>
-      <w:r>
-        <w:t>Proyecto_Riesgo</w:t>
-      </w:r>
-      <w:proofErr w:type="spellEnd"/>
-      <w:r>
-        <w:t>(</w:t>
-      </w:r>
-      <w:proofErr w:type="spellStart"/>
+        <w:t>id_</w:t>
+      </w:r>
       <w:r>
         <w:rPr>
           <w:b/>
@@ -10272,39 +10468,28 @@
           <w:iCs/>
           <w:u w:val="single"/>
         </w:rPr>
-        <w:t>id_proyecto</w:t>
-      </w:r>
-      <w:proofErr w:type="spellEnd"/>
-      <w:r>
-        <w:rPr>
-          <w:i/>
-          <w:iCs/>
-        </w:rPr>
-        <w:t xml:space="preserve">, </w:t>
-      </w:r>
-      <w:proofErr w:type="spellStart"/>
-      <w:r>
-        <w:rPr>
-          <w:i/>
-          <w:iCs/>
-        </w:rPr>
-        <w:t>id_riesgo</w:t>
-      </w:r>
-      <w:proofErr w:type="spellEnd"/>
-      <w:r>
-        <w:t>)</w:t>
-      </w:r>
-    </w:p>
-    <w:p>
-      <w:proofErr w:type="spellStart"/>
-      <w:r>
-        <w:t>Iteracion_Plan</w:t>
+        <w:t>usuario</w:t>
+      </w:r>
+      <w:proofErr w:type="spellEnd"/>
+      <w:r>
+        <w:t>, rol)</w:t>
+      </w:r>
+    </w:p>
+    <w:p>
+      <w:proofErr w:type="spellStart"/>
+      <w:r>
+        <w:t>Participante_</w:t>
+      </w:r>
+      <w:proofErr w:type="gramStart"/>
+      <w:r>
+        <w:t>Riesgo</w:t>
       </w:r>
       <w:proofErr w:type="spellEnd"/>
       <w:r>
         <w:t>(</w:t>
       </w:r>
       <w:proofErr w:type="spellStart"/>
+      <w:proofErr w:type="gramEnd"/>
       <w:r>
         <w:rPr>
           <w:b/>
@@ -10313,39 +10498,8 @@
           <w:iCs/>
           <w:u w:val="single"/>
         </w:rPr>
-        <w:t>id_iteracion</w:t>
-      </w:r>
-      <w:proofErr w:type="spellEnd"/>
-      <w:r>
-        <w:t xml:space="preserve">, </w:t>
-      </w:r>
-      <w:proofErr w:type="spellStart"/>
-      <w:r>
-        <w:rPr>
-          <w:i/>
-          <w:iCs/>
-        </w:rPr>
-        <w:t>id_plan</w:t>
-      </w:r>
-      <w:proofErr w:type="spellEnd"/>
-      <w:r>
-        <w:t>)</w:t>
-      </w:r>
-    </w:p>
-    <w:p>
-      <w:r>
-        <w:t>Proyecto</w:t>
-      </w:r>
-      <w:r>
-        <w:rPr>
-          <w:lang w:val="es-AR"/>
-        </w:rPr>
-        <w:t>_Participante</w:t>
-      </w:r>
-      <w:r>
-        <w:t>(</w:t>
-      </w:r>
-      <w:proofErr w:type="spellStart"/>
+        <w:t>id_</w:t>
+      </w:r>
       <w:r>
         <w:rPr>
           <w:b/>
@@ -10354,7 +10508,7 @@
           <w:iCs/>
           <w:u w:val="single"/>
         </w:rPr>
-        <w:t>id_proyecto</w:t>
+        <w:t>usuario</w:t>
       </w:r>
       <w:proofErr w:type="spellEnd"/>
       <w:r>
@@ -10376,8 +10530,28 @@
           <w:iCs/>
           <w:u w:val="single"/>
         </w:rPr>
-        <w:t>id_</w:t>
-      </w:r>
+        <w:t>id_riesgo</w:t>
+      </w:r>
+      <w:proofErr w:type="spellEnd"/>
+      <w:r>
+        <w:t>)</w:t>
+      </w:r>
+    </w:p>
+    <w:p>
+      <w:proofErr w:type="spellStart"/>
+      <w:r>
+        <w:t>Participante_</w:t>
+      </w:r>
+      <w:proofErr w:type="gramStart"/>
+      <w:r>
+        <w:t>Tarea</w:t>
+      </w:r>
+      <w:proofErr w:type="spellEnd"/>
+      <w:r>
+        <w:t>(</w:t>
+      </w:r>
+      <w:proofErr w:type="spellStart"/>
+      <w:proofErr w:type="gramEnd"/>
       <w:r>
         <w:rPr>
           <w:b/>
@@ -10386,23 +10560,8 @@
           <w:iCs/>
           <w:u w:val="single"/>
         </w:rPr>
-        <w:t>usuario</w:t>
-      </w:r>
-      <w:proofErr w:type="spellEnd"/>
-      <w:r>
-        <w:t>, rol)</w:t>
-      </w:r>
-    </w:p>
-    <w:p>
-      <w:proofErr w:type="spellStart"/>
-      <w:r>
-        <w:t>Participante_Riesgo</w:t>
-      </w:r>
-      <w:proofErr w:type="spellEnd"/>
-      <w:r>
-        <w:t>(</w:t>
-      </w:r>
-      <w:proofErr w:type="spellStart"/>
+        <w:t>id_</w:t>
+      </w:r>
       <w:r>
         <w:rPr>
           <w:b/>
@@ -10411,8 +10570,9 @@
           <w:iCs/>
           <w:u w:val="single"/>
         </w:rPr>
-        <w:t>id_</w:t>
-      </w:r>
+        <w:t>usuario</w:t>
+      </w:r>
+      <w:proofErr w:type="spellEnd"/>
       <w:r>
         <w:rPr>
           <w:b/>
@@ -10421,9 +10581,9 @@
           <w:iCs/>
           <w:u w:val="single"/>
         </w:rPr>
-        <w:t>usuario</w:t>
-      </w:r>
-      <w:proofErr w:type="spellEnd"/>
+        <w:t xml:space="preserve">, </w:t>
+      </w:r>
+      <w:proofErr w:type="spellStart"/>
       <w:r>
         <w:rPr>
           <w:b/>
@@ -10432,9 +10592,28 @@
           <w:iCs/>
           <w:u w:val="single"/>
         </w:rPr>
-        <w:t xml:space="preserve">, </w:t>
-      </w:r>
-      <w:proofErr w:type="spellStart"/>
+        <w:t>id_tarea</w:t>
+      </w:r>
+      <w:proofErr w:type="spellEnd"/>
+      <w:r>
+        <w:t>)</w:t>
+      </w:r>
+    </w:p>
+    <w:p>
+      <w:proofErr w:type="spellStart"/>
+      <w:r>
+        <w:t>Proyecto_</w:t>
+      </w:r>
+      <w:proofErr w:type="gramStart"/>
+      <w:r>
+        <w:t>Categoria</w:t>
+      </w:r>
+      <w:proofErr w:type="spellEnd"/>
+      <w:r>
+        <w:t>(</w:t>
+      </w:r>
+      <w:proofErr w:type="spellStart"/>
+      <w:proofErr w:type="gramEnd"/>
       <w:r>
         <w:rPr>
           <w:b/>
@@ -10443,23 +10622,8 @@
           <w:iCs/>
           <w:u w:val="single"/>
         </w:rPr>
-        <w:t>id_riesgo</w:t>
-      </w:r>
-      <w:proofErr w:type="spellEnd"/>
-      <w:r>
-        <w:t>)</w:t>
-      </w:r>
-    </w:p>
-    <w:p>
-      <w:proofErr w:type="spellStart"/>
-      <w:r>
-        <w:t>Participante_Tarea</w:t>
-      </w:r>
-      <w:proofErr w:type="spellEnd"/>
-      <w:r>
-        <w:t>(</w:t>
-      </w:r>
-      <w:proofErr w:type="spellStart"/>
+        <w:t>id_</w:t>
+      </w:r>
       <w:r>
         <w:rPr>
           <w:b/>
@@ -10468,8 +10632,9 @@
           <w:iCs/>
           <w:u w:val="single"/>
         </w:rPr>
-        <w:t>id_</w:t>
-      </w:r>
+        <w:t>proyecto</w:t>
+      </w:r>
+      <w:proofErr w:type="spellEnd"/>
       <w:r>
         <w:rPr>
           <w:b/>
@@ -10478,9 +10643,9 @@
           <w:iCs/>
           <w:u w:val="single"/>
         </w:rPr>
-        <w:t>usuario</w:t>
-      </w:r>
-      <w:proofErr w:type="spellEnd"/>
+        <w:t xml:space="preserve">, </w:t>
+      </w:r>
+      <w:proofErr w:type="spellStart"/>
       <w:r>
         <w:rPr>
           <w:b/>
@@ -10489,9 +10654,8 @@
           <w:iCs/>
           <w:u w:val="single"/>
         </w:rPr>
-        <w:t xml:space="preserve">, </w:t>
-      </w:r>
-      <w:proofErr w:type="spellStart"/>
+        <w:t>id_</w:t>
+      </w:r>
       <w:r>
         <w:rPr>
           <w:b/>
@@ -10500,7 +10664,7 @@
           <w:iCs/>
           <w:u w:val="single"/>
         </w:rPr>
-        <w:t>id_tarea</w:t>
+        <w:t>categoria</w:t>
       </w:r>
       <w:proofErr w:type="spellEnd"/>
       <w:r>
@@ -10508,276 +10672,320 @@
       </w:r>
     </w:p>
     <w:p>
-      <w:proofErr w:type="spellStart"/>
-      <w:r>
-        <w:t>Proyecto_Categoria</w:t>
-      </w:r>
-      <w:proofErr w:type="spellEnd"/>
-      <w:r>
-        <w:t>(</w:t>
-      </w:r>
-      <w:proofErr w:type="spellStart"/>
-      <w:r>
-        <w:rPr>
-          <w:b/>
-          <w:bCs/>
+      <w:pPr>
+        <w:pStyle w:val="Ttulo2"/>
+      </w:pPr>
+      <w:bookmarkStart w:id="17" w:name="_Toc180399379"/>
+      <w:r>
+        <w:t>Normalización</w:t>
+      </w:r>
+      <w:bookmarkEnd w:id="17"/>
+    </w:p>
+    <w:p>
+      <w:pPr>
+        <w:pStyle w:val="PSI-Ttulo3"/>
+      </w:pPr>
+      <w:bookmarkStart w:id="18" w:name="_Toc180399380"/>
+      <w:r>
+        <w:t>Dependencias funcionales</w:t>
+      </w:r>
+      <w:bookmarkEnd w:id="18"/>
+    </w:p>
+    <w:p>
+      <w:proofErr w:type="spellStart"/>
+      <w:r>
+        <w:t>i</w:t>
+      </w:r>
+      <w:r>
+        <w:t>d_proyecto</w:t>
+      </w:r>
+      <w:proofErr w:type="spellEnd"/>
+      <w:r>
+        <w:t xml:space="preserve"> </w:t>
+      </w:r>
+      <w:r>
+        <w:sym w:font="Wingdings" w:char="F0E0"/>
+      </w:r>
+      <w:r>
+        <w:t xml:space="preserve"> </w:t>
+      </w:r>
+      <w:r>
+        <w:t xml:space="preserve">nombre, descripción, estado, </w:t>
+      </w:r>
+      <w:proofErr w:type="spellStart"/>
+      <w:r>
+        <w:t>fecha_inicio</w:t>
+      </w:r>
+      <w:proofErr w:type="spellEnd"/>
+      <w:r>
+        <w:t xml:space="preserve">, </w:t>
+      </w:r>
+      <w:proofErr w:type="spellStart"/>
+      <w:r>
+        <w:t>fecha_finalizacion</w:t>
+      </w:r>
+      <w:proofErr w:type="spellEnd"/>
+      <w:r>
+        <w:t>.</w:t>
+      </w:r>
+    </w:p>
+    <w:p>
+      <w:proofErr w:type="spellStart"/>
+      <w:r>
+        <w:t>i</w:t>
+      </w:r>
+      <w:r>
+        <w:t>d_participante</w:t>
+      </w:r>
+      <w:proofErr w:type="spellEnd"/>
+      <w:r>
+        <w:t xml:space="preserve"> </w:t>
+      </w:r>
+      <w:r>
+        <w:sym w:font="Wingdings" w:char="F0E0"/>
+      </w:r>
+      <w:r>
+        <w:t xml:space="preserve"> nombre, correo.</w:t>
+      </w:r>
+    </w:p>
+    <w:p>
+      <w:proofErr w:type="spellStart"/>
+      <w:r>
+        <w:t>i</w:t>
+      </w:r>
+      <w:r>
+        <w:t>d_riesgo</w:t>
+      </w:r>
+      <w:proofErr w:type="spellEnd"/>
+      <w:r>
+        <w:t xml:space="preserve"> </w:t>
+      </w:r>
+      <w:r>
+        <w:sym w:font="Wingdings" w:char="F0E0"/>
+      </w:r>
+      <w:r>
+        <w:t xml:space="preserve"> </w:t>
+      </w:r>
+      <w:proofErr w:type="spellStart"/>
+      <w:r>
+        <w:t>descripcion</w:t>
+      </w:r>
+      <w:proofErr w:type="spellEnd"/>
+      <w:r>
+        <w:t>,</w:t>
+      </w:r>
+      <w:r>
+        <w:t xml:space="preserve"> </w:t>
+      </w:r>
+      <w:proofErr w:type="spellStart"/>
+      <w:r>
+        <w:t>factor_riesgo</w:t>
+      </w:r>
+      <w:proofErr w:type="spellEnd"/>
+      <w:r>
+        <w:t>,</w:t>
+      </w:r>
+      <w:r>
+        <w:t xml:space="preserve"> </w:t>
+      </w:r>
+      <w:proofErr w:type="spellStart"/>
+      <w:r>
+        <w:t>fecha_creacion</w:t>
+      </w:r>
+      <w:proofErr w:type="spellEnd"/>
+      <w:r>
+        <w:t xml:space="preserve">, </w:t>
+      </w:r>
+      <w:proofErr w:type="spellStart"/>
+      <w:r>
+        <w:rPr>
           <w:i/>
           <w:iCs/>
-          <w:u w:val="single"/>
-        </w:rPr>
-        <w:t>id_</w:t>
-      </w:r>
-      <w:r>
-        <w:rPr>
-          <w:b/>
-          <w:bCs/>
+        </w:rPr>
+        <w:t>id_categoria</w:t>
+      </w:r>
+      <w:proofErr w:type="spellEnd"/>
+      <w:r>
+        <w:t>.</w:t>
+      </w:r>
+    </w:p>
+    <w:p>
+      <w:proofErr w:type="spellStart"/>
+      <w:r>
+        <w:t>id_categoria</w:t>
+      </w:r>
+      <w:proofErr w:type="spellEnd"/>
+      <w:r>
+        <w:t xml:space="preserve"> </w:t>
+      </w:r>
+      <w:r>
+        <w:sym w:font="Wingdings" w:char="F0E0"/>
+      </w:r>
+      <w:r>
+        <w:t xml:space="preserve"> nombre, </w:t>
+      </w:r>
+      <w:proofErr w:type="spellStart"/>
+      <w:r>
+        <w:t>descripcion</w:t>
+      </w:r>
+      <w:proofErr w:type="spellEnd"/>
+      <w:r>
+        <w:t>.</w:t>
+      </w:r>
+    </w:p>
+    <w:p>
+      <w:proofErr w:type="spellStart"/>
+      <w:r>
+        <w:lastRenderedPageBreak/>
+        <w:t>id_incidencia</w:t>
+      </w:r>
+      <w:proofErr w:type="spellEnd"/>
+      <w:r>
+        <w:t xml:space="preserve"> </w:t>
+      </w:r>
+      <w:r>
+        <w:sym w:font="Wingdings" w:char="F0E0"/>
+      </w:r>
+      <w:r>
+        <w:t xml:space="preserve"> </w:t>
+      </w:r>
+      <w:proofErr w:type="spellStart"/>
+      <w:r>
+        <w:t>descripcion</w:t>
+      </w:r>
+      <w:proofErr w:type="spellEnd"/>
+      <w:r>
+        <w:t xml:space="preserve">, </w:t>
+      </w:r>
+      <w:proofErr w:type="spellStart"/>
+      <w:r>
+        <w:t>fecha_ocurrencia</w:t>
+      </w:r>
+      <w:proofErr w:type="spellEnd"/>
+      <w:r>
+        <w:t xml:space="preserve">, </w:t>
+      </w:r>
+      <w:proofErr w:type="spellStart"/>
+      <w:r>
+        <w:rPr>
           <w:i/>
           <w:iCs/>
-          <w:u w:val="single"/>
-        </w:rPr>
-        <w:t>proyecto</w:t>
-      </w:r>
-      <w:proofErr w:type="spellEnd"/>
-      <w:r>
-        <w:rPr>
-          <w:b/>
-          <w:bCs/>
+        </w:rPr>
+        <w:t>id_riesgo</w:t>
+      </w:r>
+      <w:proofErr w:type="spellEnd"/>
+      <w:r>
+        <w:rPr>
           <w:i/>
           <w:iCs/>
-          <w:u w:val="single"/>
         </w:rPr>
         <w:t xml:space="preserve">, </w:t>
       </w:r>
       <w:proofErr w:type="spellStart"/>
       <w:r>
         <w:rPr>
-          <w:b/>
-          <w:bCs/>
           <w:i/>
           <w:iCs/>
-          <w:u w:val="single"/>
-        </w:rPr>
-        <w:t>id_</w:t>
-      </w:r>
-      <w:r>
-        <w:rPr>
-          <w:b/>
-          <w:bCs/>
+        </w:rPr>
+        <w:t>id_participante</w:t>
+      </w:r>
+      <w:proofErr w:type="spellEnd"/>
+      <w:r>
+        <w:t>.</w:t>
+      </w:r>
+    </w:p>
+    <w:p>
+      <w:proofErr w:type="spellStart"/>
+      <w:r>
+        <w:t>id_iteracion</w:t>
+      </w:r>
+      <w:proofErr w:type="spellEnd"/>
+      <w:r>
+        <w:t xml:space="preserve"> </w:t>
+      </w:r>
+      <w:r>
+        <w:sym w:font="Wingdings" w:char="F0E0"/>
+      </w:r>
+      <w:r>
+        <w:t xml:space="preserve"> </w:t>
+      </w:r>
+      <w:proofErr w:type="spellStart"/>
+      <w:r>
+        <w:t>fecha_inicio</w:t>
+      </w:r>
+      <w:proofErr w:type="spellEnd"/>
+      <w:r>
+        <w:t xml:space="preserve">, </w:t>
+      </w:r>
+      <w:proofErr w:type="spellStart"/>
+      <w:r>
+        <w:t>fecha_fin</w:t>
+      </w:r>
+      <w:proofErr w:type="spellEnd"/>
+      <w:r>
+        <w:t xml:space="preserve">, </w:t>
+      </w:r>
+      <w:proofErr w:type="spellStart"/>
+      <w:r>
+        <w:rPr>
           <w:i/>
           <w:iCs/>
-          <w:u w:val="single"/>
-        </w:rPr>
-        <w:t>categoria</w:t>
-      </w:r>
-      <w:proofErr w:type="spellEnd"/>
-      <w:r>
-        <w:t>)</w:t>
-      </w:r>
-    </w:p>
-    <w:p>
-      <w:pPr>
-        <w:pStyle w:val="Ttulo2"/>
-      </w:pPr>
-      <w:bookmarkStart w:id="17" w:name="_Toc180399378"/>
-      <w:r>
-        <w:lastRenderedPageBreak/>
-        <w:t>Comentarios sobre el Modelo Relacional</w:t>
-      </w:r>
-      <w:bookmarkEnd w:id="17"/>
-    </w:p>
-    <w:p>
-      <w:r>
-        <w:t xml:space="preserve">La notación que se implementó es la siguiente: Las claves primarias se representan como con negrita y subrayado, las claves candidatas se representan con negrita, </w:t>
-      </w:r>
-      <w:r>
-        <w:t>las claves foráneas se representan</w:t>
-      </w:r>
-      <w:r>
-        <w:t xml:space="preserve"> en cursiva y los atributos opcionales se representan mediante “*”.</w:t>
-      </w:r>
-    </w:p>
-    <w:p>
-      <w:r>
-        <w:t>Para mantener una de las reglas la cual es que en una iteración haya 3 planes se va a modificar la relación</w:t>
-      </w:r>
+        </w:rPr>
+        <w:t>id_proyecto</w:t>
+      </w:r>
+      <w:proofErr w:type="spellEnd"/>
+      <w:r>
+        <w:t>.</w:t>
+      </w:r>
+    </w:p>
+    <w:p>
+      <w:proofErr w:type="spellStart"/>
+      <w:r>
+        <w:t>id_evaluacion</w:t>
+      </w:r>
+      <w:proofErr w:type="spellEnd"/>
       <w:r>
         <w:t xml:space="preserve"> </w:t>
       </w:r>
-      <w:proofErr w:type="spellStart"/>
-      <w:r>
-        <w:t>Iteracion_Plan</w:t>
-      </w:r>
-      <w:proofErr w:type="spellEnd"/>
-      <w:r>
-        <w:t xml:space="preserve"> y quedaría de la siguiente manera</w:t>
-      </w:r>
-    </w:p>
-    <w:p>
-      <w:proofErr w:type="spellStart"/>
-      <w:r>
-        <w:t>Iteracion_Plan</w:t>
-      </w:r>
-      <w:proofErr w:type="spellEnd"/>
-      <w:r>
-        <w:t>(</w:t>
-      </w:r>
-      <w:proofErr w:type="spellStart"/>
-      <w:r>
-        <w:rPr>
-          <w:b/>
-          <w:bCs/>
+      <w:r>
+        <w:sym w:font="Wingdings" w:char="F0E0"/>
+      </w:r>
+      <w:r>
+        <w:t xml:space="preserve"> impacto, probabilidad</w:t>
+      </w:r>
+      <w:r>
+        <w:t xml:space="preserve">, </w:t>
+      </w:r>
+      <w:proofErr w:type="spellStart"/>
+      <w:r>
+        <w:t>descripcion</w:t>
+      </w:r>
+      <w:proofErr w:type="spellEnd"/>
+      <w:r>
+        <w:t xml:space="preserve">, </w:t>
+      </w:r>
+      <w:proofErr w:type="spellStart"/>
+      <w:r>
+        <w:t>fecha_realizacion</w:t>
+      </w:r>
+      <w:proofErr w:type="spellEnd"/>
+      <w:r>
+        <w:t xml:space="preserve">, </w:t>
+      </w:r>
+      <w:proofErr w:type="spellStart"/>
+      <w:r>
+        <w:rPr>
           <w:i/>
           <w:iCs/>
-          <w:u w:val="single"/>
-        </w:rPr>
-        <w:t>id_iteracion</w:t>
-      </w:r>
-      <w:proofErr w:type="spellEnd"/>
-      <w:r>
-        <w:rPr>
-          <w:u w:val="single"/>
-        </w:rPr>
-        <w:t xml:space="preserve">, </w:t>
-      </w:r>
-      <w:proofErr w:type="spellStart"/>
-      <w:r>
-        <w:rPr>
-          <w:b/>
-          <w:bCs/>
+        </w:rPr>
+        <w:t>id_riesgo</w:t>
+      </w:r>
+      <w:proofErr w:type="spellEnd"/>
+      <w:r>
+        <w:rPr>
           <w:i/>
           <w:iCs/>
-          <w:u w:val="single"/>
-        </w:rPr>
-        <w:t>id_plan</w:t>
-      </w:r>
-      <w:proofErr w:type="spellEnd"/>
-      <w:r>
-        <w:t>)</w:t>
-      </w:r>
-    </w:p>
-    <w:p>
-      <w:pPr>
-        <w:pStyle w:val="Ttulo2"/>
-      </w:pPr>
-      <w:bookmarkStart w:id="18" w:name="_Toc180399379"/>
-      <w:r>
-        <w:t>Normalización</w:t>
-      </w:r>
-      <w:bookmarkEnd w:id="18"/>
-    </w:p>
-    <w:p>
-      <w:pPr>
-        <w:pStyle w:val="PSI-Ttulo3"/>
-      </w:pPr>
-      <w:bookmarkStart w:id="19" w:name="_Toc180399380"/>
-      <w:r>
-        <w:t>Dependencias funcionales</w:t>
-      </w:r>
-      <w:bookmarkEnd w:id="19"/>
-    </w:p>
-    <w:p>
-      <w:proofErr w:type="spellStart"/>
-      <w:r>
-        <w:t>i</w:t>
-      </w:r>
-      <w:r>
-        <w:t>d_proyecto</w:t>
-      </w:r>
-      <w:proofErr w:type="spellEnd"/>
-      <w:r>
-        <w:t xml:space="preserve"> </w:t>
-      </w:r>
-      <w:r>
-        <w:sym w:font="Wingdings" w:char="F0E0"/>
-      </w:r>
-      <w:r>
-        <w:t xml:space="preserve"> </w:t>
-      </w:r>
-      <w:r>
-        <w:t xml:space="preserve">nombre, descripción, estado, </w:t>
-      </w:r>
-      <w:proofErr w:type="spellStart"/>
-      <w:r>
-        <w:t>fecha_inicio</w:t>
-      </w:r>
-      <w:proofErr w:type="spellEnd"/>
-      <w:r>
-        <w:t xml:space="preserve">, </w:t>
-      </w:r>
-      <w:proofErr w:type="spellStart"/>
-      <w:r>
-        <w:t>fecha_finalizacion</w:t>
-      </w:r>
-      <w:proofErr w:type="spellEnd"/>
-      <w:r>
-        <w:t>.</w:t>
-      </w:r>
-    </w:p>
-    <w:p>
-      <w:proofErr w:type="spellStart"/>
-      <w:r>
-        <w:t>i</w:t>
-      </w:r>
-      <w:r>
-        <w:t>d_participante</w:t>
-      </w:r>
-      <w:proofErr w:type="spellEnd"/>
-      <w:r>
-        <w:t xml:space="preserve"> </w:t>
-      </w:r>
-      <w:r>
-        <w:sym w:font="Wingdings" w:char="F0E0"/>
-      </w:r>
-      <w:r>
-        <w:t xml:space="preserve"> nombre, correo.</w:t>
-      </w:r>
-    </w:p>
-    <w:p>
-      <w:proofErr w:type="spellStart"/>
-      <w:r>
-        <w:t>i</w:t>
-      </w:r>
-      <w:r>
-        <w:t>d_riesgo</w:t>
-      </w:r>
-      <w:proofErr w:type="spellEnd"/>
-      <w:r>
-        <w:t xml:space="preserve"> </w:t>
-      </w:r>
-      <w:r>
-        <w:sym w:font="Wingdings" w:char="F0E0"/>
-      </w:r>
-      <w:r>
-        <w:t xml:space="preserve"> </w:t>
-      </w:r>
-      <w:proofErr w:type="spellStart"/>
-      <w:r>
-        <w:t>descripcion</w:t>
-      </w:r>
-      <w:proofErr w:type="spellEnd"/>
-      <w:r>
-        <w:t>,</w:t>
-      </w:r>
-      <w:r>
-        <w:t xml:space="preserve"> </w:t>
-      </w:r>
-      <w:proofErr w:type="spellStart"/>
-      <w:r>
-        <w:t>factor_riesgo</w:t>
-      </w:r>
-      <w:proofErr w:type="spellEnd"/>
-      <w:r>
-        <w:t>,</w:t>
-      </w:r>
-      <w:r>
-        <w:t xml:space="preserve"> </w:t>
-      </w:r>
-      <w:proofErr w:type="spellStart"/>
-      <w:r>
-        <w:t>fecha_creacion</w:t>
-      </w:r>
-      <w:proofErr w:type="spellEnd"/>
-      <w:r>
+        </w:rPr>
         <w:t xml:space="preserve">, </w:t>
       </w:r>
       <w:proofErr w:type="spellStart"/>
@@ -10786,11 +10994,35 @@
           <w:i/>
           <w:iCs/>
         </w:rPr>
-        <w:t>id_categoria</w:t>
-      </w:r>
-      <w:proofErr w:type="spellEnd"/>
-      <w:r>
-        <w:t xml:space="preserve">, </w:t>
+        <w:t>id_participante</w:t>
+      </w:r>
+      <w:proofErr w:type="spellEnd"/>
+      <w:r>
+        <w:t>.</w:t>
+      </w:r>
+    </w:p>
+    <w:p>
+      <w:proofErr w:type="spellStart"/>
+      <w:r>
+        <w:t>id_plan</w:t>
+      </w:r>
+      <w:proofErr w:type="spellEnd"/>
+      <w:r>
+        <w:t xml:space="preserve"> </w:t>
+      </w:r>
+      <w:r>
+        <w:sym w:font="Wingdings" w:char="F0E0"/>
+      </w:r>
+      <w:r>
+        <w:t xml:space="preserve"> nombre, </w:t>
+      </w:r>
+      <w:proofErr w:type="spellStart"/>
+      <w:r>
+        <w:t>descripcion</w:t>
+      </w:r>
+      <w:proofErr w:type="spellEnd"/>
+      <w:r>
+        <w:t xml:space="preserve">, tipo, </w:t>
       </w:r>
       <w:proofErr w:type="spellStart"/>
       <w:r>
@@ -10798,7 +11030,7 @@
           <w:i/>
           <w:iCs/>
         </w:rPr>
-        <w:t>id_iteracion</w:t>
+        <w:t>id_riesgo</w:t>
       </w:r>
       <w:proofErr w:type="spellEnd"/>
       <w:r>
@@ -10808,7 +11040,7 @@
     <w:p>
       <w:proofErr w:type="spellStart"/>
       <w:r>
-        <w:t>id_categoria</w:t>
+        <w:t>id_tarea</w:t>
       </w:r>
       <w:proofErr w:type="spellEnd"/>
       <w:r>
@@ -10826,27 +11058,14 @@
       </w:r>
       <w:proofErr w:type="spellEnd"/>
       <w:r>
-        <w:t>.</w:t>
-      </w:r>
-    </w:p>
-    <w:p>
-      <w:proofErr w:type="spellStart"/>
-      <w:r>
-        <w:t>id_incidencia</w:t>
-      </w:r>
-      <w:proofErr w:type="spellEnd"/>
+        <w:t>,</w:t>
+      </w:r>
       <w:r>
         <w:t xml:space="preserve"> </w:t>
       </w:r>
-      <w:r>
-        <w:sym w:font="Wingdings" w:char="F0E0"/>
-      </w:r>
-      <w:r>
-        <w:t xml:space="preserve"> </w:t>
-      </w:r>
-      <w:proofErr w:type="spellStart"/>
-      <w:r>
-        <w:t>descripcion</w:t>
+      <w:proofErr w:type="spellStart"/>
+      <w:r>
+        <w:t>fecha_inicio</w:t>
       </w:r>
       <w:proofErr w:type="spellEnd"/>
       <w:r>
@@ -10854,79 +11073,99 @@
       </w:r>
       <w:proofErr w:type="spellStart"/>
       <w:r>
-        <w:t>fecha_ocurrencia</w:t>
-      </w:r>
-      <w:proofErr w:type="spellEnd"/>
-      <w:r>
-        <w:t xml:space="preserve">, </w:t>
-      </w:r>
-      <w:proofErr w:type="spellStart"/>
+        <w:t>fecha_fin</w:t>
+      </w:r>
+      <w:proofErr w:type="spellEnd"/>
+      <w:r>
+        <w:t>,</w:t>
+      </w:r>
+      <w:r>
+        <w:t xml:space="preserve"> estado,</w:t>
+      </w:r>
       <w:r>
         <w:rPr>
           <w:i/>
           <w:iCs/>
         </w:rPr>
-        <w:t>id_riesgo</w:t>
-      </w:r>
-      <w:proofErr w:type="spellEnd"/>
+        <w:t xml:space="preserve"> </w:t>
+      </w:r>
+      <w:proofErr w:type="spellStart"/>
       <w:r>
         <w:rPr>
           <w:i/>
           <w:iCs/>
         </w:rPr>
+        <w:t>id_plan</w:t>
+      </w:r>
+      <w:proofErr w:type="spellEnd"/>
+      <w:r>
+        <w:t>.</w:t>
+      </w:r>
+      <w:r>
+        <w:t xml:space="preserve"> </w:t>
+      </w:r>
+    </w:p>
+    <w:p>
+      <w:proofErr w:type="spellStart"/>
+      <w:r>
+        <w:t>id_proyecto</w:t>
+      </w:r>
+      <w:proofErr w:type="spellEnd"/>
+      <w:r>
+        <w:t xml:space="preserve"> </w:t>
+      </w:r>
+      <w:r>
+        <w:sym w:font="Wingdings" w:char="F0E0"/>
+      </w:r>
+      <w:r>
+        <w:t xml:space="preserve"> </w:t>
+      </w:r>
+      <w:proofErr w:type="spellStart"/>
+      <w:r>
+        <w:t>id_riesgo</w:t>
+      </w:r>
+      <w:proofErr w:type="spellEnd"/>
+      <w:r>
+        <w:t>.</w:t>
+      </w:r>
+    </w:p>
+    <w:p>
+      <w:r>
+        <w:t xml:space="preserve"> </w:t>
+      </w:r>
+      <w:proofErr w:type="spellStart"/>
+      <w:r>
+        <w:t>id_proyecto</w:t>
+      </w:r>
+      <w:proofErr w:type="spellEnd"/>
+      <w:r>
         <w:t xml:space="preserve">, </w:t>
       </w:r>
       <w:proofErr w:type="spellStart"/>
       <w:r>
-        <w:rPr>
-          <w:i/>
-          <w:iCs/>
-        </w:rPr>
         <w:t>id_participante</w:t>
       </w:r>
       <w:proofErr w:type="spellEnd"/>
       <w:r>
+        <w:t xml:space="preserve"> </w:t>
+      </w:r>
+      <w:r>
+        <w:sym w:font="Wingdings" w:char="F0E0"/>
+      </w:r>
+      <w:r>
+        <w:t xml:space="preserve"> rol</w:t>
+      </w:r>
+      <w:r>
         <w:t>.</w:t>
       </w:r>
     </w:p>
     <w:p>
-      <w:proofErr w:type="spellStart"/>
-      <w:r>
-        <w:t>id_iteracion</w:t>
-      </w:r>
-      <w:proofErr w:type="spellEnd"/>
-      <w:r>
-        <w:t xml:space="preserve"> </w:t>
-      </w:r>
-      <w:r>
-        <w:sym w:font="Wingdings" w:char="F0E0"/>
-      </w:r>
-      <w:r>
-        <w:t xml:space="preserve"> </w:t>
-      </w:r>
-      <w:proofErr w:type="spellStart"/>
-      <w:r>
-        <w:t>fecha_inicio</w:t>
-      </w:r>
-      <w:proofErr w:type="spellEnd"/>
-      <w:r>
-        <w:t xml:space="preserve">, </w:t>
-      </w:r>
-      <w:proofErr w:type="spellStart"/>
-      <w:r>
-        <w:t>fecha_fin</w:t>
-      </w:r>
-      <w:proofErr w:type="spellEnd"/>
-      <w:r>
-        <w:t xml:space="preserve">, </w:t>
-      </w:r>
-      <w:proofErr w:type="spellStart"/>
-      <w:r>
-        <w:rPr>
-          <w:i/>
-          <w:iCs/>
-        </w:rPr>
-        <w:t>id_proyecto</w:t>
+      <w:r>
+        <w:t xml:space="preserve">La primera forma normal la cumple ya que no hay ningún atributo </w:t>
+      </w:r>
+      <w:proofErr w:type="spellStart"/>
+      <w:r>
+        <w:t>multivalorado</w:t>
       </w:r>
       <w:proofErr w:type="spellEnd"/>
       <w:r>
@@ -10934,252 +11173,6 @@
       </w:r>
     </w:p>
     <w:p>
-      <w:proofErr w:type="spellStart"/>
-      <w:r>
-        <w:t>id_evaluacion</w:t>
-      </w:r>
-      <w:proofErr w:type="spellEnd"/>
-      <w:r>
-        <w:t xml:space="preserve"> </w:t>
-      </w:r>
-      <w:r>
-        <w:sym w:font="Wingdings" w:char="F0E0"/>
-      </w:r>
-      <w:r>
-        <w:t xml:space="preserve"> impacto, probabilidad</w:t>
-      </w:r>
-      <w:r>
-        <w:t xml:space="preserve">, </w:t>
-      </w:r>
-      <w:proofErr w:type="spellStart"/>
-      <w:r>
-        <w:t>descripcion</w:t>
-      </w:r>
-      <w:proofErr w:type="spellEnd"/>
-      <w:r>
-        <w:t xml:space="preserve">, </w:t>
-      </w:r>
-      <w:proofErr w:type="spellStart"/>
-      <w:r>
-        <w:t>fecha_realizacion</w:t>
-      </w:r>
-      <w:proofErr w:type="spellEnd"/>
-      <w:r>
-        <w:t xml:space="preserve">, </w:t>
-      </w:r>
-      <w:proofErr w:type="spellStart"/>
-      <w:r>
-        <w:rPr>
-          <w:i/>
-          <w:iCs/>
-        </w:rPr>
-        <w:t>id_riesgo</w:t>
-      </w:r>
-      <w:proofErr w:type="spellEnd"/>
-      <w:r>
-        <w:rPr>
-          <w:i/>
-          <w:iCs/>
-        </w:rPr>
-        <w:t xml:space="preserve">, </w:t>
-      </w:r>
-      <w:proofErr w:type="spellStart"/>
-      <w:r>
-        <w:rPr>
-          <w:i/>
-          <w:iCs/>
-        </w:rPr>
-        <w:t>id_participante</w:t>
-      </w:r>
-      <w:proofErr w:type="spellEnd"/>
-      <w:r>
-        <w:t xml:space="preserve">, </w:t>
-      </w:r>
-      <w:proofErr w:type="spellStart"/>
-      <w:r>
-        <w:rPr>
-          <w:i/>
-          <w:iCs/>
-        </w:rPr>
-        <w:t>id_iteracion</w:t>
-      </w:r>
-      <w:proofErr w:type="spellEnd"/>
-      <w:r>
-        <w:t>.</w:t>
-      </w:r>
-    </w:p>
-    <w:p>
-      <w:proofErr w:type="spellStart"/>
-      <w:r>
-        <w:t>id_plan</w:t>
-      </w:r>
-      <w:proofErr w:type="spellEnd"/>
-      <w:r>
-        <w:t xml:space="preserve"> </w:t>
-      </w:r>
-      <w:r>
-        <w:sym w:font="Wingdings" w:char="F0E0"/>
-      </w:r>
-      <w:r>
-        <w:t xml:space="preserve"> nombre, </w:t>
-      </w:r>
-      <w:proofErr w:type="spellStart"/>
-      <w:r>
-        <w:t>descripcion</w:t>
-      </w:r>
-      <w:proofErr w:type="spellEnd"/>
-      <w:r>
-        <w:t xml:space="preserve">, tipo, </w:t>
-      </w:r>
-      <w:proofErr w:type="spellStart"/>
-      <w:r>
-        <w:rPr>
-          <w:i/>
-          <w:iCs/>
-        </w:rPr>
-        <w:t>id_riesgo</w:t>
-      </w:r>
-      <w:proofErr w:type="spellEnd"/>
-      <w:r>
-        <w:t>.</w:t>
-      </w:r>
-    </w:p>
-    <w:p>
-      <w:proofErr w:type="spellStart"/>
-      <w:r>
-        <w:t>id_tarea</w:t>
-      </w:r>
-      <w:proofErr w:type="spellEnd"/>
-      <w:r>
-        <w:t xml:space="preserve"> </w:t>
-      </w:r>
-      <w:r>
-        <w:sym w:font="Wingdings" w:char="F0E0"/>
-      </w:r>
-      <w:r>
-        <w:t xml:space="preserve"> nombre, </w:t>
-      </w:r>
-      <w:proofErr w:type="spellStart"/>
-      <w:r>
-        <w:t>descripcion</w:t>
-      </w:r>
-      <w:proofErr w:type="spellEnd"/>
-      <w:r>
-        <w:t>,</w:t>
-      </w:r>
-      <w:r>
-        <w:t xml:space="preserve"> </w:t>
-      </w:r>
-      <w:proofErr w:type="spellStart"/>
-      <w:r>
-        <w:t>fecha_inicio</w:t>
-      </w:r>
-      <w:proofErr w:type="spellEnd"/>
-      <w:r>
-        <w:t xml:space="preserve">, </w:t>
-      </w:r>
-      <w:proofErr w:type="spellStart"/>
-      <w:r>
-        <w:t>fecha_fin</w:t>
-      </w:r>
-      <w:proofErr w:type="spellEnd"/>
-      <w:r>
-        <w:t>,</w:t>
-      </w:r>
-      <w:r>
-        <w:t xml:space="preserve"> estado,</w:t>
-      </w:r>
-      <w:r>
-        <w:rPr>
-          <w:i/>
-          <w:iCs/>
-        </w:rPr>
-        <w:t xml:space="preserve"> </w:t>
-      </w:r>
-      <w:proofErr w:type="spellStart"/>
-      <w:r>
-        <w:rPr>
-          <w:i/>
-          <w:iCs/>
-        </w:rPr>
-        <w:t>id_plan</w:t>
-      </w:r>
-      <w:proofErr w:type="spellEnd"/>
-      <w:r>
-        <w:t>.</w:t>
-      </w:r>
-      <w:r>
-        <w:t xml:space="preserve"> </w:t>
-      </w:r>
-    </w:p>
-    <w:p>
-      <w:proofErr w:type="spellStart"/>
-      <w:r>
-        <w:t>id_proyecto</w:t>
-      </w:r>
-      <w:proofErr w:type="spellEnd"/>
-      <w:r>
-        <w:t xml:space="preserve"> </w:t>
-      </w:r>
-      <w:r>
-        <w:sym w:font="Wingdings" w:char="F0E0"/>
-      </w:r>
-      <w:r>
-        <w:t xml:space="preserve"> </w:t>
-      </w:r>
-      <w:proofErr w:type="spellStart"/>
-      <w:r>
-        <w:t>id_riesgo</w:t>
-      </w:r>
-      <w:proofErr w:type="spellEnd"/>
-      <w:r>
-        <w:t>.</w:t>
-      </w:r>
-    </w:p>
-    <w:p>
-      <w:r>
-        <w:t xml:space="preserve"> </w:t>
-      </w:r>
-      <w:proofErr w:type="spellStart"/>
-      <w:r>
-        <w:t>id_proyecto</w:t>
-      </w:r>
-      <w:proofErr w:type="spellEnd"/>
-      <w:r>
-        <w:t xml:space="preserve">, </w:t>
-      </w:r>
-      <w:proofErr w:type="spellStart"/>
-      <w:r>
-        <w:t>id_participante</w:t>
-      </w:r>
-      <w:proofErr w:type="spellEnd"/>
-      <w:r>
-        <w:t xml:space="preserve"> </w:t>
-      </w:r>
-      <w:r>
-        <w:sym w:font="Wingdings" w:char="F0E0"/>
-      </w:r>
-      <w:r>
-        <w:t xml:space="preserve"> rol</w:t>
-      </w:r>
-      <w:r>
-        <w:t>.</w:t>
-      </w:r>
-    </w:p>
-    <w:p>
-      <w:r>
-        <w:t xml:space="preserve">La primera forma normal la cumple ya que no hay ningún atributo </w:t>
-      </w:r>
-      <w:proofErr w:type="spellStart"/>
-      <w:r>
-        <w:t>multivalorado</w:t>
-      </w:r>
-      <w:proofErr w:type="spellEnd"/>
-      <w:r>
-        <w:t>.</w:t>
-      </w:r>
-    </w:p>
-    <w:p>
       <w:r>
         <w:t>La segunda forma normal la cumple ya que todos los atributos tienen dependencia funcional sobre la clave primaria.</w:t>
       </w:r>
@@ -11193,7 +11186,7 @@
       <w:pPr>
         <w:pStyle w:val="Ttulo2"/>
       </w:pPr>
-      <w:bookmarkStart w:id="20" w:name="_Toc180399381"/>
+      <w:bookmarkStart w:id="19" w:name="_Toc180399381"/>
       <w:r>
         <w:t xml:space="preserve">Justificación </w:t>
       </w:r>
@@ -11203,7 +11196,7 @@
       <w:r>
         <w:t>Forma normal adoptada</w:t>
       </w:r>
-      <w:bookmarkEnd w:id="20"/>
+      <w:bookmarkEnd w:id="19"/>
     </w:p>
     <w:p>
       <w:r>

</xml_diff>

<commit_message>
Doc: se finalizo la implementacion del modelo de datos
</commit_message>
<xml_diff>
--- a/2. Etapa de elaboración/Iteración 2/Modelo de datos/Modelo de Datos_Vesta Risk Manager_T-Code.docx
+++ b/2. Etapa de elaboración/Iteración 2/Modelo de datos/Modelo de Datos_Vesta Risk Manager_T-Code.docx
@@ -809,7 +809,7 @@
       <w:r>
         <w:fldChar w:fldCharType="separate"/>
       </w:r>
-      <w:hyperlink w:anchor="_Toc180399362" w:history="1">
+      <w:hyperlink w:anchor="_Toc180664566" w:history="1">
         <w:r>
           <w:rPr>
             <w:rStyle w:val="Hipervnculo"/>
@@ -836,7 +836,7 @@
             <w:noProof/>
             <w:webHidden/>
           </w:rPr>
-          <w:instrText xml:space="preserve"> PAGEREF _Toc180399362 \h </w:instrText>
+          <w:instrText xml:space="preserve"> PAGEREF _Toc180664566 \h </w:instrText>
         </w:r>
         <w:r>
           <w:rPr>
@@ -882,7 +882,7 @@
           <w14:ligatures w14:val="standardContextual"/>
         </w:rPr>
       </w:pPr>
-      <w:hyperlink w:anchor="_Toc180399363" w:history="1">
+      <w:hyperlink w:anchor="_Toc180664567" w:history="1">
         <w:r>
           <w:rPr>
             <w:rStyle w:val="Hipervnculo"/>
@@ -909,7 +909,7 @@
             <w:noProof/>
             <w:webHidden/>
           </w:rPr>
-          <w:instrText xml:space="preserve"> PAGEREF _Toc180399363 \h </w:instrText>
+          <w:instrText xml:space="preserve"> PAGEREF _Toc180664567 \h </w:instrText>
         </w:r>
         <w:r>
           <w:rPr>
@@ -955,7 +955,7 @@
           <w14:ligatures w14:val="standardContextual"/>
         </w:rPr>
       </w:pPr>
-      <w:hyperlink w:anchor="_Toc180399364" w:history="1">
+      <w:hyperlink w:anchor="_Toc180664568" w:history="1">
         <w:r>
           <w:rPr>
             <w:rStyle w:val="Hipervnculo"/>
@@ -982,7 +982,7 @@
             <w:noProof/>
             <w:webHidden/>
           </w:rPr>
-          <w:instrText xml:space="preserve"> PAGEREF _Toc180399364 \h </w:instrText>
+          <w:instrText xml:space="preserve"> PAGEREF _Toc180664568 \h </w:instrText>
         </w:r>
         <w:r>
           <w:rPr>
@@ -1028,7 +1028,7 @@
           <w14:ligatures w14:val="standardContextual"/>
         </w:rPr>
       </w:pPr>
-      <w:hyperlink w:anchor="_Toc180399365" w:history="1">
+      <w:hyperlink w:anchor="_Toc180664569" w:history="1">
         <w:r>
           <w:rPr>
             <w:rStyle w:val="Hipervnculo"/>
@@ -1055,7 +1055,7 @@
             <w:noProof/>
             <w:webHidden/>
           </w:rPr>
-          <w:instrText xml:space="preserve"> PAGEREF _Toc180399365 \h </w:instrText>
+          <w:instrText xml:space="preserve"> PAGEREF _Toc180664569 \h </w:instrText>
         </w:r>
         <w:r>
           <w:rPr>
@@ -1101,7 +1101,7 @@
           <w14:ligatures w14:val="standardContextual"/>
         </w:rPr>
       </w:pPr>
-      <w:hyperlink w:anchor="_Toc180399366" w:history="1">
+      <w:hyperlink w:anchor="_Toc180664570" w:history="1">
         <w:r>
           <w:rPr>
             <w:rStyle w:val="Hipervnculo"/>
@@ -1128,7 +1128,7 @@
             <w:noProof/>
             <w:webHidden/>
           </w:rPr>
-          <w:instrText xml:space="preserve"> PAGEREF _Toc180399366 \h </w:instrText>
+          <w:instrText xml:space="preserve"> PAGEREF _Toc180664570 \h </w:instrText>
         </w:r>
         <w:r>
           <w:rPr>
@@ -1174,7 +1174,7 @@
           <w14:ligatures w14:val="standardContextual"/>
         </w:rPr>
       </w:pPr>
-      <w:hyperlink w:anchor="_Toc180399367" w:history="1">
+      <w:hyperlink w:anchor="_Toc180664571" w:history="1">
         <w:r>
           <w:rPr>
             <w:rStyle w:val="Hipervnculo"/>
@@ -1201,7 +1201,7 @@
             <w:noProof/>
             <w:webHidden/>
           </w:rPr>
-          <w:instrText xml:space="preserve"> PAGEREF _Toc180399367 \h </w:instrText>
+          <w:instrText xml:space="preserve"> PAGEREF _Toc180664571 \h </w:instrText>
         </w:r>
         <w:r>
           <w:rPr>
@@ -1245,7 +1245,7 @@
           <w14:ligatures w14:val="standardContextual"/>
         </w:rPr>
       </w:pPr>
-      <w:hyperlink w:anchor="_Toc180399368" w:history="1">
+      <w:hyperlink w:anchor="_Toc180664572" w:history="1">
         <w:r>
           <w:rPr>
             <w:rStyle w:val="Hipervnculo"/>
@@ -1272,7 +1272,7 @@
             <w:noProof/>
             <w:webHidden/>
           </w:rPr>
-          <w:instrText xml:space="preserve"> PAGEREF _Toc180399368 \h </w:instrText>
+          <w:instrText xml:space="preserve"> PAGEREF _Toc180664572 \h </w:instrText>
         </w:r>
         <w:r>
           <w:rPr>
@@ -1318,7 +1318,7 @@
           <w14:ligatures w14:val="standardContextual"/>
         </w:rPr>
       </w:pPr>
-      <w:hyperlink w:anchor="_Toc180399369" w:history="1">
+      <w:hyperlink w:anchor="_Toc180664573" w:history="1">
         <w:r>
           <w:rPr>
             <w:rStyle w:val="Hipervnculo"/>
@@ -1345,7 +1345,7 @@
             <w:noProof/>
             <w:webHidden/>
           </w:rPr>
-          <w:instrText xml:space="preserve"> PAGEREF _Toc180399369 \h </w:instrText>
+          <w:instrText xml:space="preserve"> PAGEREF _Toc180664573 \h </w:instrText>
         </w:r>
         <w:r>
           <w:rPr>
@@ -1391,7 +1391,7 @@
           <w14:ligatures w14:val="standardContextual"/>
         </w:rPr>
       </w:pPr>
-      <w:hyperlink w:anchor="_Toc180399370" w:history="1">
+      <w:hyperlink w:anchor="_Toc180664574" w:history="1">
         <w:r>
           <w:rPr>
             <w:rStyle w:val="Hipervnculo"/>
@@ -1418,7 +1418,7 @@
             <w:noProof/>
             <w:webHidden/>
           </w:rPr>
-          <w:instrText xml:space="preserve"> PAGEREF _Toc180399370 \h </w:instrText>
+          <w:instrText xml:space="preserve"> PAGEREF _Toc180664574 \h </w:instrText>
         </w:r>
         <w:r>
           <w:rPr>
@@ -1464,7 +1464,7 @@
           <w14:ligatures w14:val="standardContextual"/>
         </w:rPr>
       </w:pPr>
-      <w:hyperlink w:anchor="_Toc180399371" w:history="1">
+      <w:hyperlink w:anchor="_Toc180664575" w:history="1">
         <w:r>
           <w:rPr>
             <w:rStyle w:val="Hipervnculo"/>
@@ -1491,7 +1491,7 @@
             <w:noProof/>
             <w:webHidden/>
           </w:rPr>
-          <w:instrText xml:space="preserve"> PAGEREF _Toc180399371 \h </w:instrText>
+          <w:instrText xml:space="preserve"> PAGEREF _Toc180664575 \h </w:instrText>
         </w:r>
         <w:r>
           <w:rPr>
@@ -1535,7 +1535,7 @@
           <w14:ligatures w14:val="standardContextual"/>
         </w:rPr>
       </w:pPr>
-      <w:hyperlink w:anchor="_Toc180399372" w:history="1">
+      <w:hyperlink w:anchor="_Toc180664576" w:history="1">
         <w:r>
           <w:rPr>
             <w:rStyle w:val="Hipervnculo"/>
@@ -1562,7 +1562,7 @@
             <w:noProof/>
             <w:webHidden/>
           </w:rPr>
-          <w:instrText xml:space="preserve"> PAGEREF _Toc180399372 \h </w:instrText>
+          <w:instrText xml:space="preserve"> PAGEREF _Toc180664576 \h </w:instrText>
         </w:r>
         <w:r>
           <w:rPr>
@@ -1608,7 +1608,7 @@
           <w14:ligatures w14:val="standardContextual"/>
         </w:rPr>
       </w:pPr>
-      <w:hyperlink w:anchor="_Toc180399373" w:history="1">
+      <w:hyperlink w:anchor="_Toc180664577" w:history="1">
         <w:r>
           <w:rPr>
             <w:rStyle w:val="Hipervnculo"/>
@@ -1635,7 +1635,149 @@
             <w:noProof/>
             <w:webHidden/>
           </w:rPr>
-          <w:instrText xml:space="preserve"> PAGEREF _Toc180399373 \h </w:instrText>
+          <w:instrText xml:space="preserve"> PAGEREF _Toc180664577 \h </w:instrText>
+        </w:r>
+        <w:r>
+          <w:rPr>
+            <w:noProof/>
+            <w:webHidden/>
+          </w:rPr>
+        </w:r>
+        <w:r>
+          <w:rPr>
+            <w:noProof/>
+            <w:webHidden/>
+          </w:rPr>
+          <w:fldChar w:fldCharType="separate"/>
+        </w:r>
+        <w:r>
+          <w:rPr>
+            <w:noProof/>
+            <w:webHidden/>
+          </w:rPr>
+          <w:t>11</w:t>
+        </w:r>
+        <w:r>
+          <w:rPr>
+            <w:noProof/>
+            <w:webHidden/>
+          </w:rPr>
+          <w:fldChar w:fldCharType="end"/>
+        </w:r>
+      </w:hyperlink>
+    </w:p>
+    <w:p>
+      <w:pPr>
+        <w:pStyle w:val="TDC3"/>
+        <w:rPr>
+          <w:rFonts w:asciiTheme="minorHAnsi" w:eastAsiaTheme="minorEastAsia" w:hAnsiTheme="minorHAnsi" w:cstheme="minorBidi"/>
+          <w:noProof/>
+          <w:kern w:val="2"/>
+          <w:sz w:val="24"/>
+          <w:szCs w:val="24"/>
+          <w:lang w:val="es-AR" w:eastAsia="es-AR"/>
+          <w14:ligatures w14:val="standardContextual"/>
+        </w:rPr>
+      </w:pPr>
+      <w:hyperlink w:anchor="_Toc180664578" w:history="1">
+        <w:r>
+          <w:rPr>
+            <w:rStyle w:val="Hipervnculo"/>
+            <w:noProof/>
+          </w:rPr>
+          <w:t>Mapeo de las entidades fuertes y débiles</w:t>
+        </w:r>
+        <w:r>
+          <w:rPr>
+            <w:noProof/>
+            <w:webHidden/>
+          </w:rPr>
+          <w:tab/>
+        </w:r>
+        <w:r>
+          <w:rPr>
+            <w:noProof/>
+            <w:webHidden/>
+          </w:rPr>
+          <w:fldChar w:fldCharType="begin"/>
+        </w:r>
+        <w:r>
+          <w:rPr>
+            <w:noProof/>
+            <w:webHidden/>
+          </w:rPr>
+          <w:instrText xml:space="preserve"> PAGEREF _Toc180664578 \h </w:instrText>
+        </w:r>
+        <w:r>
+          <w:rPr>
+            <w:noProof/>
+            <w:webHidden/>
+          </w:rPr>
+        </w:r>
+        <w:r>
+          <w:rPr>
+            <w:noProof/>
+            <w:webHidden/>
+          </w:rPr>
+          <w:fldChar w:fldCharType="separate"/>
+        </w:r>
+        <w:r>
+          <w:rPr>
+            <w:noProof/>
+            <w:webHidden/>
+          </w:rPr>
+          <w:t>11</w:t>
+        </w:r>
+        <w:r>
+          <w:rPr>
+            <w:noProof/>
+            <w:webHidden/>
+          </w:rPr>
+          <w:fldChar w:fldCharType="end"/>
+        </w:r>
+      </w:hyperlink>
+    </w:p>
+    <w:p>
+      <w:pPr>
+        <w:pStyle w:val="TDC3"/>
+        <w:rPr>
+          <w:rFonts w:asciiTheme="minorHAnsi" w:eastAsiaTheme="minorEastAsia" w:hAnsiTheme="minorHAnsi" w:cstheme="minorBidi"/>
+          <w:noProof/>
+          <w:kern w:val="2"/>
+          <w:sz w:val="24"/>
+          <w:szCs w:val="24"/>
+          <w:lang w:val="es-AR" w:eastAsia="es-AR"/>
+          <w14:ligatures w14:val="standardContextual"/>
+        </w:rPr>
+      </w:pPr>
+      <w:hyperlink w:anchor="_Toc180664579" w:history="1">
+        <w:r>
+          <w:rPr>
+            <w:rStyle w:val="Hipervnculo"/>
+            <w:noProof/>
+          </w:rPr>
+          <w:t>Mapeo de las Relaciones 1:1</w:t>
+        </w:r>
+        <w:r>
+          <w:rPr>
+            <w:noProof/>
+            <w:webHidden/>
+          </w:rPr>
+          <w:tab/>
+        </w:r>
+        <w:r>
+          <w:rPr>
+            <w:noProof/>
+            <w:webHidden/>
+          </w:rPr>
+          <w:fldChar w:fldCharType="begin"/>
+        </w:r>
+        <w:r>
+          <w:rPr>
+            <w:noProof/>
+            <w:webHidden/>
+          </w:rPr>
+          <w:instrText xml:space="preserve"> PAGEREF _Toc180664579 \h </w:instrText>
         </w:r>
         <w:r>
           <w:rPr>
@@ -1679,13 +1821,13 @@
           <w14:ligatures w14:val="standardContextual"/>
         </w:rPr>
       </w:pPr>
-      <w:hyperlink w:anchor="_Toc180399374" w:history="1">
+      <w:hyperlink w:anchor="_Toc180664580" w:history="1">
         <w:r>
           <w:rPr>
             <w:rStyle w:val="Hipervnculo"/>
             <w:noProof/>
           </w:rPr>
-          <w:t>Mapeo de las entidades fuertes y débiles</w:t>
+          <w:t>Mapeo de las Relaciones 1:N</w:t>
         </w:r>
         <w:r>
           <w:rPr>
@@ -1706,7 +1848,7 @@
             <w:noProof/>
             <w:webHidden/>
           </w:rPr>
-          <w:instrText xml:space="preserve"> PAGEREF _Toc180399374 \h </w:instrText>
+          <w:instrText xml:space="preserve"> PAGEREF _Toc180664580 \h </w:instrText>
         </w:r>
         <w:r>
           <w:rPr>
@@ -1750,149 +1892,7 @@
           <w14:ligatures w14:val="standardContextual"/>
         </w:rPr>
       </w:pPr>
-      <w:hyperlink w:anchor="_Toc180399375" w:history="1">
-        <w:r>
-          <w:rPr>
-            <w:rStyle w:val="Hipervnculo"/>
-            <w:noProof/>
-          </w:rPr>
-          <w:t>Mapeo de las Relaciones 1:1</w:t>
-        </w:r>
-        <w:r>
-          <w:rPr>
-            <w:noProof/>
-            <w:webHidden/>
-          </w:rPr>
-          <w:tab/>
-        </w:r>
-        <w:r>
-          <w:rPr>
-            <w:noProof/>
-            <w:webHidden/>
-          </w:rPr>
-          <w:fldChar w:fldCharType="begin"/>
-        </w:r>
-        <w:r>
-          <w:rPr>
-            <w:noProof/>
-            <w:webHidden/>
-          </w:rPr>
-          <w:instrText xml:space="preserve"> PAGEREF _Toc180399375 \h </w:instrText>
-        </w:r>
-        <w:r>
-          <w:rPr>
-            <w:noProof/>
-            <w:webHidden/>
-          </w:rPr>
-        </w:r>
-        <w:r>
-          <w:rPr>
-            <w:noProof/>
-            <w:webHidden/>
-          </w:rPr>
-          <w:fldChar w:fldCharType="separate"/>
-        </w:r>
-        <w:r>
-          <w:rPr>
-            <w:noProof/>
-            <w:webHidden/>
-          </w:rPr>
-          <w:t>12</w:t>
-        </w:r>
-        <w:r>
-          <w:rPr>
-            <w:noProof/>
-            <w:webHidden/>
-          </w:rPr>
-          <w:fldChar w:fldCharType="end"/>
-        </w:r>
-      </w:hyperlink>
-    </w:p>
-    <w:p>
-      <w:pPr>
-        <w:pStyle w:val="TDC3"/>
-        <w:rPr>
-          <w:rFonts w:asciiTheme="minorHAnsi" w:eastAsiaTheme="minorEastAsia" w:hAnsiTheme="minorHAnsi" w:cstheme="minorBidi"/>
-          <w:noProof/>
-          <w:kern w:val="2"/>
-          <w:sz w:val="24"/>
-          <w:szCs w:val="24"/>
-          <w:lang w:val="es-AR" w:eastAsia="es-AR"/>
-          <w14:ligatures w14:val="standardContextual"/>
-        </w:rPr>
-      </w:pPr>
-      <w:hyperlink w:anchor="_Toc180399376" w:history="1">
-        <w:r>
-          <w:rPr>
-            <w:rStyle w:val="Hipervnculo"/>
-            <w:noProof/>
-          </w:rPr>
-          <w:t>Mapeo de las Relaciones 1:N</w:t>
-        </w:r>
-        <w:r>
-          <w:rPr>
-            <w:noProof/>
-            <w:webHidden/>
-          </w:rPr>
-          <w:tab/>
-        </w:r>
-        <w:r>
-          <w:rPr>
-            <w:noProof/>
-            <w:webHidden/>
-          </w:rPr>
-          <w:fldChar w:fldCharType="begin"/>
-        </w:r>
-        <w:r>
-          <w:rPr>
-            <w:noProof/>
-            <w:webHidden/>
-          </w:rPr>
-          <w:instrText xml:space="preserve"> PAGEREF _Toc180399376 \h </w:instrText>
-        </w:r>
-        <w:r>
-          <w:rPr>
-            <w:noProof/>
-            <w:webHidden/>
-          </w:rPr>
-        </w:r>
-        <w:r>
-          <w:rPr>
-            <w:noProof/>
-            <w:webHidden/>
-          </w:rPr>
-          <w:fldChar w:fldCharType="separate"/>
-        </w:r>
-        <w:r>
-          <w:rPr>
-            <w:noProof/>
-            <w:webHidden/>
-          </w:rPr>
-          <w:t>12</w:t>
-        </w:r>
-        <w:r>
-          <w:rPr>
-            <w:noProof/>
-            <w:webHidden/>
-          </w:rPr>
-          <w:fldChar w:fldCharType="end"/>
-        </w:r>
-      </w:hyperlink>
-    </w:p>
-    <w:p>
-      <w:pPr>
-        <w:pStyle w:val="TDC3"/>
-        <w:rPr>
-          <w:rFonts w:asciiTheme="minorHAnsi" w:eastAsiaTheme="minorEastAsia" w:hAnsiTheme="minorHAnsi" w:cstheme="minorBidi"/>
-          <w:noProof/>
-          <w:kern w:val="2"/>
-          <w:sz w:val="24"/>
-          <w:szCs w:val="24"/>
-          <w:lang w:val="es-AR" w:eastAsia="es-AR"/>
-          <w14:ligatures w14:val="standardContextual"/>
-        </w:rPr>
-      </w:pPr>
-      <w:hyperlink w:anchor="_Toc180399377" w:history="1">
+      <w:hyperlink w:anchor="_Toc180664581" w:history="1">
         <w:r>
           <w:rPr>
             <w:rStyle w:val="Hipervnculo"/>
@@ -1919,7 +1919,7 @@
             <w:noProof/>
             <w:webHidden/>
           </w:rPr>
-          <w:instrText xml:space="preserve"> PAGEREF _Toc180399377 \h </w:instrText>
+          <w:instrText xml:space="preserve"> PAGEREF _Toc180664581 \h </w:instrText>
         </w:r>
         <w:r>
           <w:rPr>
@@ -1965,13 +1965,13 @@
           <w14:ligatures w14:val="standardContextual"/>
         </w:rPr>
       </w:pPr>
-      <w:hyperlink w:anchor="_Toc180399378" w:history="1">
+      <w:hyperlink w:anchor="_Toc180664582" w:history="1">
         <w:r>
           <w:rPr>
             <w:rStyle w:val="Hipervnculo"/>
             <w:noProof/>
           </w:rPr>
-          <w:t>Comentarios sobre el Modelo Relacional</w:t>
+          <w:t>Normalización</w:t>
         </w:r>
         <w:r>
           <w:rPr>
@@ -1992,7 +1992,151 @@
             <w:noProof/>
             <w:webHidden/>
           </w:rPr>
-          <w:instrText xml:space="preserve"> PAGEREF _Toc180399378 \h </w:instrText>
+          <w:instrText xml:space="preserve"> PAGEREF _Toc180664582 \h </w:instrText>
+        </w:r>
+        <w:r>
+          <w:rPr>
+            <w:noProof/>
+            <w:webHidden/>
+          </w:rPr>
+        </w:r>
+        <w:r>
+          <w:rPr>
+            <w:noProof/>
+            <w:webHidden/>
+          </w:rPr>
+          <w:fldChar w:fldCharType="separate"/>
+        </w:r>
+        <w:r>
+          <w:rPr>
+            <w:noProof/>
+            <w:webHidden/>
+          </w:rPr>
+          <w:t>13</w:t>
+        </w:r>
+        <w:r>
+          <w:rPr>
+            <w:noProof/>
+            <w:webHidden/>
+          </w:rPr>
+          <w:fldChar w:fldCharType="end"/>
+        </w:r>
+      </w:hyperlink>
+    </w:p>
+    <w:p>
+      <w:pPr>
+        <w:pStyle w:val="TDC3"/>
+        <w:rPr>
+          <w:rFonts w:asciiTheme="minorHAnsi" w:eastAsiaTheme="minorEastAsia" w:hAnsiTheme="minorHAnsi" w:cstheme="minorBidi"/>
+          <w:noProof/>
+          <w:kern w:val="2"/>
+          <w:sz w:val="24"/>
+          <w:szCs w:val="24"/>
+          <w:lang w:val="es-AR" w:eastAsia="es-AR"/>
+          <w14:ligatures w14:val="standardContextual"/>
+        </w:rPr>
+      </w:pPr>
+      <w:hyperlink w:anchor="_Toc180664583" w:history="1">
+        <w:r>
+          <w:rPr>
+            <w:rStyle w:val="Hipervnculo"/>
+            <w:noProof/>
+          </w:rPr>
+          <w:t>Dependencias funcionales</w:t>
+        </w:r>
+        <w:r>
+          <w:rPr>
+            <w:noProof/>
+            <w:webHidden/>
+          </w:rPr>
+          <w:tab/>
+        </w:r>
+        <w:r>
+          <w:rPr>
+            <w:noProof/>
+            <w:webHidden/>
+          </w:rPr>
+          <w:fldChar w:fldCharType="begin"/>
+        </w:r>
+        <w:r>
+          <w:rPr>
+            <w:noProof/>
+            <w:webHidden/>
+          </w:rPr>
+          <w:instrText xml:space="preserve"> PAGEREF _Toc180664583 \h </w:instrText>
+        </w:r>
+        <w:r>
+          <w:rPr>
+            <w:noProof/>
+            <w:webHidden/>
+          </w:rPr>
+        </w:r>
+        <w:r>
+          <w:rPr>
+            <w:noProof/>
+            <w:webHidden/>
+          </w:rPr>
+          <w:fldChar w:fldCharType="separate"/>
+        </w:r>
+        <w:r>
+          <w:rPr>
+            <w:noProof/>
+            <w:webHidden/>
+          </w:rPr>
+          <w:t>13</w:t>
+        </w:r>
+        <w:r>
+          <w:rPr>
+            <w:noProof/>
+            <w:webHidden/>
+          </w:rPr>
+          <w:fldChar w:fldCharType="end"/>
+        </w:r>
+      </w:hyperlink>
+    </w:p>
+    <w:p>
+      <w:pPr>
+        <w:pStyle w:val="TDC2"/>
+        <w:rPr>
+          <w:rFonts w:asciiTheme="minorHAnsi" w:eastAsiaTheme="minorEastAsia" w:hAnsiTheme="minorHAnsi" w:cstheme="minorBidi"/>
+          <w:i w:val="0"/>
+          <w:iCs w:val="0"/>
+          <w:noProof/>
+          <w:kern w:val="2"/>
+          <w:sz w:val="24"/>
+          <w:szCs w:val="24"/>
+          <w:lang w:val="es-AR" w:eastAsia="es-AR"/>
+          <w14:ligatures w14:val="standardContextual"/>
+        </w:rPr>
+      </w:pPr>
+      <w:hyperlink w:anchor="_Toc180664584" w:history="1">
+        <w:r>
+          <w:rPr>
+            <w:rStyle w:val="Hipervnculo"/>
+            <w:noProof/>
+          </w:rPr>
+          <w:t>Justificación de Forma normal adoptada</w:t>
+        </w:r>
+        <w:r>
+          <w:rPr>
+            <w:noProof/>
+            <w:webHidden/>
+          </w:rPr>
+          <w:tab/>
+        </w:r>
+        <w:r>
+          <w:rPr>
+            <w:noProof/>
+            <w:webHidden/>
+          </w:rPr>
+          <w:fldChar w:fldCharType="begin"/>
+        </w:r>
+        <w:r>
+          <w:rPr>
+            <w:noProof/>
+            <w:webHidden/>
+          </w:rPr>
+          <w:instrText xml:space="preserve"> PAGEREF _Toc180664584 \h </w:instrText>
         </w:r>
         <w:r>
           <w:rPr>
@@ -2024,223 +2168,6 @@
       </w:hyperlink>
     </w:p>
     <w:p>
-      <w:pPr>
-        <w:pStyle w:val="TDC2"/>
-        <w:rPr>
-          <w:rFonts w:asciiTheme="minorHAnsi" w:eastAsiaTheme="minorEastAsia" w:hAnsiTheme="minorHAnsi" w:cstheme="minorBidi"/>
-          <w:i w:val="0"/>
-          <w:iCs w:val="0"/>
-          <w:noProof/>
-          <w:kern w:val="2"/>
-          <w:sz w:val="24"/>
-          <w:szCs w:val="24"/>
-          <w:lang w:val="es-AR" w:eastAsia="es-AR"/>
-          <w14:ligatures w14:val="standardContextual"/>
-        </w:rPr>
-      </w:pPr>
-      <w:hyperlink w:anchor="_Toc180399379" w:history="1">
-        <w:r>
-          <w:rPr>
-            <w:rStyle w:val="Hipervnculo"/>
-            <w:noProof/>
-          </w:rPr>
-          <w:t>Normalización</w:t>
-        </w:r>
-        <w:r>
-          <w:rPr>
-            <w:noProof/>
-            <w:webHidden/>
-          </w:rPr>
-          <w:tab/>
-        </w:r>
-        <w:r>
-          <w:rPr>
-            <w:noProof/>
-            <w:webHidden/>
-          </w:rPr>
-          <w:fldChar w:fldCharType="begin"/>
-        </w:r>
-        <w:r>
-          <w:rPr>
-            <w:noProof/>
-            <w:webHidden/>
-          </w:rPr>
-          <w:instrText xml:space="preserve"> PAGEREF _Toc180399379 \h </w:instrText>
-        </w:r>
-        <w:r>
-          <w:rPr>
-            <w:noProof/>
-            <w:webHidden/>
-          </w:rPr>
-        </w:r>
-        <w:r>
-          <w:rPr>
-            <w:noProof/>
-            <w:webHidden/>
-          </w:rPr>
-          <w:fldChar w:fldCharType="separate"/>
-        </w:r>
-        <w:r>
-          <w:rPr>
-            <w:noProof/>
-            <w:webHidden/>
-          </w:rPr>
-          <w:t>14</w:t>
-        </w:r>
-        <w:r>
-          <w:rPr>
-            <w:noProof/>
-            <w:webHidden/>
-          </w:rPr>
-          <w:fldChar w:fldCharType="end"/>
-        </w:r>
-      </w:hyperlink>
-    </w:p>
-    <w:p>
-      <w:pPr>
-        <w:pStyle w:val="TDC3"/>
-        <w:rPr>
-          <w:rFonts w:asciiTheme="minorHAnsi" w:eastAsiaTheme="minorEastAsia" w:hAnsiTheme="minorHAnsi" w:cstheme="minorBidi"/>
-          <w:noProof/>
-          <w:kern w:val="2"/>
-          <w:sz w:val="24"/>
-          <w:szCs w:val="24"/>
-          <w:lang w:val="es-AR" w:eastAsia="es-AR"/>
-          <w14:ligatures w14:val="standardContextual"/>
-        </w:rPr>
-      </w:pPr>
-      <w:hyperlink w:anchor="_Toc180399380" w:history="1">
-        <w:r>
-          <w:rPr>
-            <w:rStyle w:val="Hipervnculo"/>
-            <w:noProof/>
-          </w:rPr>
-          <w:t>Dependencias funcionales</w:t>
-        </w:r>
-        <w:r>
-          <w:rPr>
-            <w:noProof/>
-            <w:webHidden/>
-          </w:rPr>
-          <w:tab/>
-        </w:r>
-        <w:r>
-          <w:rPr>
-            <w:noProof/>
-            <w:webHidden/>
-          </w:rPr>
-          <w:fldChar w:fldCharType="begin"/>
-        </w:r>
-        <w:r>
-          <w:rPr>
-            <w:noProof/>
-            <w:webHidden/>
-          </w:rPr>
-          <w:instrText xml:space="preserve"> PAGEREF _Toc180399380 \h </w:instrText>
-        </w:r>
-        <w:r>
-          <w:rPr>
-            <w:noProof/>
-            <w:webHidden/>
-          </w:rPr>
-        </w:r>
-        <w:r>
-          <w:rPr>
-            <w:noProof/>
-            <w:webHidden/>
-          </w:rPr>
-          <w:fldChar w:fldCharType="separate"/>
-        </w:r>
-        <w:r>
-          <w:rPr>
-            <w:noProof/>
-            <w:webHidden/>
-          </w:rPr>
-          <w:t>14</w:t>
-        </w:r>
-        <w:r>
-          <w:rPr>
-            <w:noProof/>
-            <w:webHidden/>
-          </w:rPr>
-          <w:fldChar w:fldCharType="end"/>
-        </w:r>
-      </w:hyperlink>
-    </w:p>
-    <w:p>
-      <w:pPr>
-        <w:pStyle w:val="TDC2"/>
-        <w:rPr>
-          <w:rFonts w:asciiTheme="minorHAnsi" w:eastAsiaTheme="minorEastAsia" w:hAnsiTheme="minorHAnsi" w:cstheme="minorBidi"/>
-          <w:i w:val="0"/>
-          <w:iCs w:val="0"/>
-          <w:noProof/>
-          <w:kern w:val="2"/>
-          <w:sz w:val="24"/>
-          <w:szCs w:val="24"/>
-          <w:lang w:val="es-AR" w:eastAsia="es-AR"/>
-          <w14:ligatures w14:val="standardContextual"/>
-        </w:rPr>
-      </w:pPr>
-      <w:hyperlink w:anchor="_Toc180399381" w:history="1">
-        <w:r>
-          <w:rPr>
-            <w:rStyle w:val="Hipervnculo"/>
-            <w:noProof/>
-          </w:rPr>
-          <w:t>Justificación de Forma normal adoptada</w:t>
-        </w:r>
-        <w:r>
-          <w:rPr>
-            <w:noProof/>
-            <w:webHidden/>
-          </w:rPr>
-          <w:tab/>
-        </w:r>
-        <w:r>
-          <w:rPr>
-            <w:noProof/>
-            <w:webHidden/>
-          </w:rPr>
-          <w:fldChar w:fldCharType="begin"/>
-        </w:r>
-        <w:r>
-          <w:rPr>
-            <w:noProof/>
-            <w:webHidden/>
-          </w:rPr>
-          <w:instrText xml:space="preserve"> PAGEREF _Toc180399381 \h </w:instrText>
-        </w:r>
-        <w:r>
-          <w:rPr>
-            <w:noProof/>
-            <w:webHidden/>
-          </w:rPr>
-        </w:r>
-        <w:r>
-          <w:rPr>
-            <w:noProof/>
-            <w:webHidden/>
-          </w:rPr>
-          <w:fldChar w:fldCharType="separate"/>
-        </w:r>
-        <w:r>
-          <w:rPr>
-            <w:noProof/>
-            <w:webHidden/>
-          </w:rPr>
-          <w:t>14</w:t>
-        </w:r>
-        <w:r>
-          <w:rPr>
-            <w:noProof/>
-            <w:webHidden/>
-          </w:rPr>
-          <w:fldChar w:fldCharType="end"/>
-        </w:r>
-      </w:hyperlink>
-    </w:p>
-    <w:p>
       <w:r>
         <w:fldChar w:fldCharType="end"/>
       </w:r>
@@ -2266,7 +2193,7 @@
       <w:pPr>
         <w:pStyle w:val="PSI-Ttulo1"/>
       </w:pPr>
-      <w:bookmarkStart w:id="0" w:name="_Toc180399362"/>
+      <w:bookmarkStart w:id="0" w:name="_Toc180664566"/>
       <w:r>
         <w:t>Introducción</w:t>
       </w:r>
@@ -2296,7 +2223,7 @@
       <w:pPr>
         <w:pStyle w:val="PSI-Ttulo2"/>
       </w:pPr>
-      <w:bookmarkStart w:id="1" w:name="_Toc180399363"/>
+      <w:bookmarkStart w:id="1" w:name="_Toc180664567"/>
       <w:r>
         <w:t>Propósito</w:t>
       </w:r>
@@ -2331,7 +2258,7 @@
       <w:pPr>
         <w:pStyle w:val="PSI-Ttulo2"/>
       </w:pPr>
-      <w:bookmarkStart w:id="2" w:name="_Toc180399364"/>
+      <w:bookmarkStart w:id="2" w:name="_Toc180664568"/>
       <w:r>
         <w:t>Alcance</w:t>
       </w:r>
@@ -2496,7 +2423,7 @@
       <w:pPr>
         <w:pStyle w:val="PSI-Ttulo1"/>
       </w:pPr>
-      <w:bookmarkStart w:id="3" w:name="_Toc180399365"/>
+      <w:bookmarkStart w:id="3" w:name="_Toc180664569"/>
       <w:r>
         <w:t>Referencias</w:t>
       </w:r>
@@ -2623,7 +2550,7 @@
       <w:r>
         <w:br w:type="page"/>
       </w:r>
-      <w:bookmarkStart w:id="4" w:name="_Toc180399366"/>
+      <w:bookmarkStart w:id="4" w:name="_Toc180664570"/>
       <w:r>
         <w:lastRenderedPageBreak/>
         <w:t>Diseño de Datos</w:t>
@@ -2634,7 +2561,7 @@
       <w:pPr>
         <w:pStyle w:val="Ttulo2"/>
       </w:pPr>
-      <w:bookmarkStart w:id="5" w:name="_Toc180399367"/>
+      <w:bookmarkStart w:id="5" w:name="_Toc180664571"/>
       <w:r>
         <w:t>Modelo Entidad-Relación</w:t>
       </w:r>
@@ -2647,7 +2574,7 @@
       <w:pPr>
         <w:pStyle w:val="Ttulo3"/>
       </w:pPr>
-      <w:bookmarkStart w:id="6" w:name="_Toc180399368"/>
+      <w:bookmarkStart w:id="6" w:name="_Toc180664572"/>
       <w:r>
         <w:t>Definición</w:t>
       </w:r>
@@ -2738,7 +2665,7 @@
       <w:pPr>
         <w:pStyle w:val="PSI-Ttulo2"/>
       </w:pPr>
-      <w:bookmarkStart w:id="7" w:name="_Toc180399369"/>
+      <w:bookmarkStart w:id="7" w:name="_Toc180664573"/>
       <w:r>
         <w:t xml:space="preserve">Descripción de Entidades </w:t>
       </w:r>
@@ -6191,7 +6118,7 @@
       <w:pPr>
         <w:pStyle w:val="PSI-Ttulo2"/>
       </w:pPr>
-      <w:bookmarkStart w:id="9" w:name="_Toc180399370"/>
+      <w:bookmarkStart w:id="9" w:name="_Toc180664574"/>
       <w:r>
         <w:t>Relaciones Encontradas</w:t>
       </w:r>
@@ -8319,7 +8246,7 @@
       <w:pPr>
         <w:pStyle w:val="Ttulo2"/>
       </w:pPr>
-      <w:bookmarkStart w:id="10" w:name="_Toc180399371"/>
+      <w:bookmarkStart w:id="10" w:name="_Toc180664575"/>
       <w:r>
         <w:t>Diagrama E-R</w:t>
       </w:r>
@@ -8402,7 +8329,7 @@
       <w:pPr>
         <w:pStyle w:val="Ttulo3"/>
       </w:pPr>
-      <w:bookmarkStart w:id="11" w:name="_Toc180399372"/>
+      <w:bookmarkStart w:id="11" w:name="_Toc180664576"/>
       <w:r>
         <w:t>Notación</w:t>
       </w:r>
@@ -8419,7 +8346,7 @@
           <w:lang w:eastAsia="es-ES"/>
         </w:rPr>
         <w:drawing>
-          <wp:inline distT="0" distB="0" distL="0" distR="0" wp14:anchorId="38870874" wp14:editId="0F7CC13D">
+          <wp:inline distT="0" distB="0" distL="0" distR="0" wp14:anchorId="38870874" wp14:editId="2DF3169A">
             <wp:extent cx="3619500" cy="3411940"/>
             <wp:effectExtent l="0" t="0" r="0" b="0"/>
             <wp:docPr id="1" name="0 Imagen" descr="SIMBOLOS.jpg"/>
@@ -8480,7 +8407,7 @@
       <w:pPr>
         <w:pStyle w:val="Ttulo2"/>
       </w:pPr>
-      <w:bookmarkStart w:id="12" w:name="_Toc180399373"/>
+      <w:bookmarkStart w:id="12" w:name="_Toc180664577"/>
       <w:r>
         <w:t>Modelo Relacional</w:t>
       </w:r>
@@ -8490,7 +8417,7 @@
       <w:pPr>
         <w:pStyle w:val="PSI-Ttulo3"/>
       </w:pPr>
-      <w:bookmarkStart w:id="13" w:name="_Toc180399374"/>
+      <w:bookmarkStart w:id="13" w:name="_Toc180664578"/>
       <w:r>
         <w:t>Mapeo de las entidades fuertes y débiles</w:t>
       </w:r>
@@ -8842,7 +8769,7 @@
       <w:pPr>
         <w:pStyle w:val="PSI-Ttulo3"/>
       </w:pPr>
-      <w:bookmarkStart w:id="14" w:name="_Toc180399375"/>
+      <w:bookmarkStart w:id="14" w:name="_Toc180664579"/>
       <w:r>
         <w:t>Mapeo de las Relaciones 1:1</w:t>
       </w:r>
@@ -9199,7 +9126,7 @@
       <w:pPr>
         <w:pStyle w:val="PSI-Ttulo3"/>
       </w:pPr>
-      <w:bookmarkStart w:id="15" w:name="_Toc180399376"/>
+      <w:bookmarkStart w:id="15" w:name="_Toc180664580"/>
       <w:r>
         <w:t xml:space="preserve">Mapeo de las Relaciones </w:t>
       </w:r>
@@ -9811,7 +9738,7 @@
       <w:pPr>
         <w:pStyle w:val="PSI-Ttulo3"/>
       </w:pPr>
-      <w:bookmarkStart w:id="16" w:name="_Toc180399377"/>
+      <w:bookmarkStart w:id="16" w:name="_Toc180664581"/>
       <w:r>
         <w:t>Mapeo de las Relaciones N:M</w:t>
       </w:r>
@@ -10675,7 +10602,7 @@
       <w:pPr>
         <w:pStyle w:val="Ttulo2"/>
       </w:pPr>
-      <w:bookmarkStart w:id="17" w:name="_Toc180399379"/>
+      <w:bookmarkStart w:id="17" w:name="_Toc180664582"/>
       <w:r>
         <w:t>Normalización</w:t>
       </w:r>
@@ -10685,7 +10612,7 @@
       <w:pPr>
         <w:pStyle w:val="PSI-Ttulo3"/>
       </w:pPr>
-      <w:bookmarkStart w:id="18" w:name="_Toc180399380"/>
+      <w:bookmarkStart w:id="18" w:name="_Toc180664583"/>
       <w:r>
         <w:t>Dependencias funcionales</w:t>
       </w:r>
@@ -11186,7 +11113,7 @@
       <w:pPr>
         <w:pStyle w:val="Ttulo2"/>
       </w:pPr>
-      <w:bookmarkStart w:id="19" w:name="_Toc180399381"/>
+      <w:bookmarkStart w:id="19" w:name="_Toc180664584"/>
       <w:r>
         <w:t xml:space="preserve">Justificación </w:t>
       </w:r>

</xml_diff>

<commit_message>
Doc: Se finalizo el documento de revision de modelo de datos y se finalizo la correccion del modelo de datos
</commit_message>
<xml_diff>
--- a/2. Etapa de elaboración/Iteración 2/Modelo de datos/Modelo de Datos_Vesta Risk Manager_T-Code.docx
+++ b/2. Etapa de elaboración/Iteración 2/Modelo de datos/Modelo de Datos_Vesta Risk Manager_T-Code.docx
@@ -361,25 +361,7 @@
           <w:sz w:val="36"/>
           <w:szCs w:val="36"/>
         </w:rPr>
-        <w:t xml:space="preserve">Vesta </w:t>
-      </w:r>
-      <w:proofErr w:type="spellStart"/>
-      <w:r>
-        <w:rPr>
-          <w:rFonts w:ascii="Cambria" w:hAnsi="Cambria"/>
-          <w:sz w:val="36"/>
-          <w:szCs w:val="36"/>
-        </w:rPr>
-        <w:t>Risk</w:t>
-      </w:r>
-      <w:proofErr w:type="spellEnd"/>
-      <w:r>
-        <w:rPr>
-          <w:rFonts w:ascii="Cambria" w:hAnsi="Cambria"/>
-          <w:sz w:val="36"/>
-          <w:szCs w:val="36"/>
-        </w:rPr>
-        <w:t xml:space="preserve"> Manager</w:t>
+        <w:t>Vesta Risk Manager</w:t>
       </w:r>
     </w:p>
     <w:p>
@@ -410,16 +392,8 @@
         <w:rPr>
           <w:lang w:val="es-AR"/>
         </w:rPr>
-        <w:t>T-</w:t>
-      </w:r>
-      <w:proofErr w:type="spellStart"/>
-      <w:r>
-        <w:rPr>
-          <w:lang w:val="es-AR"/>
-        </w:rPr>
-        <w:t>Code</w:t>
-      </w:r>
-      <w:proofErr w:type="spellEnd"/>
+        <w:t>T-Code</w:t>
+      </w:r>
       <w:r>
         <w:rPr>
           <w:lang w:val="es-AR"/>
@@ -2581,37 +2555,8 @@
         <w:t xml:space="preserve"> 5ta edición.</w:t>
       </w:r>
       <w:r>
-        <w:t xml:space="preserve"> </w:t>
-      </w:r>
-      <w:proofErr w:type="spellStart"/>
-      <w:r>
-        <w:t>Ramez</w:t>
-      </w:r>
-      <w:proofErr w:type="spellEnd"/>
-      <w:r>
-        <w:t xml:space="preserve"> </w:t>
-      </w:r>
-      <w:proofErr w:type="spellStart"/>
-      <w:r>
-        <w:t>Elmasri</w:t>
-      </w:r>
-      <w:proofErr w:type="spellEnd"/>
-      <w:r>
-        <w:t xml:space="preserve"> y </w:t>
-      </w:r>
-      <w:proofErr w:type="spellStart"/>
-      <w:r>
-        <w:t>Shamkant</w:t>
-      </w:r>
-      <w:proofErr w:type="spellEnd"/>
-      <w:r>
-        <w:t xml:space="preserve"> B. </w:t>
-      </w:r>
-      <w:proofErr w:type="spellStart"/>
-      <w:r>
-        <w:t>Navathe</w:t>
-      </w:r>
-      <w:proofErr w:type="spellEnd"/>
+        <w:t xml:space="preserve"> Ramez Elmasri y Shamkant B. Navathe</w:t>
+      </w:r>
       <w:r>
         <w:t>.</w:t>
       </w:r>
@@ -2903,11 +2848,9 @@
             <w:pPr>
               <w:jc w:val="center"/>
             </w:pPr>
-            <w:proofErr w:type="spellStart"/>
             <w:r>
               <w:t>id_proyecto</w:t>
             </w:r>
-            <w:proofErr w:type="spellEnd"/>
           </w:p>
         </w:tc>
         <w:tc>
@@ -3184,11 +3127,9 @@
             <w:pPr>
               <w:jc w:val="center"/>
             </w:pPr>
-            <w:proofErr w:type="spellStart"/>
             <w:r>
               <w:t>fecha_fin</w:t>
             </w:r>
-            <w:proofErr w:type="spellEnd"/>
           </w:p>
         </w:tc>
         <w:tc>
@@ -3382,14 +3323,12 @@
             <w:pPr>
               <w:jc w:val="center"/>
             </w:pPr>
-            <w:proofErr w:type="spellStart"/>
             <w:r>
               <w:t>id_</w:t>
             </w:r>
             <w:r>
               <w:t>usuario</w:t>
             </w:r>
-            <w:proofErr w:type="spellEnd"/>
           </w:p>
         </w:tc>
         <w:tc>
@@ -3690,14 +3629,12 @@
             <w:pPr>
               <w:jc w:val="center"/>
             </w:pPr>
-            <w:proofErr w:type="spellStart"/>
             <w:r>
               <w:t>id_</w:t>
             </w:r>
             <w:r>
               <w:t>riesgo</w:t>
             </w:r>
-            <w:proofErr w:type="spellEnd"/>
           </w:p>
         </w:tc>
         <w:tc>
@@ -3809,11 +3746,9 @@
             <w:pPr>
               <w:jc w:val="center"/>
             </w:pPr>
-            <w:proofErr w:type="spellStart"/>
             <w:r>
               <w:t>factor_riesgo</w:t>
             </w:r>
-            <w:proofErr w:type="spellEnd"/>
           </w:p>
         </w:tc>
         <w:tc>
@@ -3868,11 +3803,9 @@
             <w:pPr>
               <w:jc w:val="center"/>
             </w:pPr>
-            <w:proofErr w:type="spellStart"/>
             <w:r>
               <w:t>fecha_creacion</w:t>
             </w:r>
-            <w:proofErr w:type="spellEnd"/>
           </w:p>
         </w:tc>
         <w:tc>
@@ -4065,11 +3998,9 @@
             <w:pPr>
               <w:jc w:val="center"/>
             </w:pPr>
-            <w:proofErr w:type="spellStart"/>
             <w:r>
               <w:t>id_categoria</w:t>
             </w:r>
-            <w:proofErr w:type="spellEnd"/>
           </w:p>
         </w:tc>
         <w:tc>
@@ -4373,11 +4304,9 @@
             <w:pPr>
               <w:jc w:val="center"/>
             </w:pPr>
-            <w:proofErr w:type="spellStart"/>
             <w:r>
               <w:t>id_evaluacion</w:t>
             </w:r>
-            <w:proofErr w:type="spellEnd"/>
           </w:p>
         </w:tc>
         <w:tc>
@@ -4601,11 +4530,9 @@
             <w:pPr>
               <w:jc w:val="center"/>
             </w:pPr>
-            <w:proofErr w:type="spellStart"/>
             <w:r>
               <w:t>fecha_realizacion</w:t>
             </w:r>
-            <w:proofErr w:type="spellEnd"/>
           </w:p>
         </w:tc>
         <w:tc>
@@ -4798,11 +4725,9 @@
             <w:pPr>
               <w:jc w:val="center"/>
             </w:pPr>
-            <w:proofErr w:type="spellStart"/>
             <w:r>
               <w:t>id_plan</w:t>
             </w:r>
-            <w:proofErr w:type="spellEnd"/>
           </w:p>
         </w:tc>
         <w:tc>
@@ -5125,14 +5050,12 @@
             <w:pPr>
               <w:jc w:val="center"/>
             </w:pPr>
-            <w:proofErr w:type="spellStart"/>
             <w:r>
               <w:t>id_</w:t>
             </w:r>
             <w:r>
               <w:t>iteracion</w:t>
             </w:r>
-            <w:proofErr w:type="spellEnd"/>
           </w:p>
         </w:tc>
         <w:tc>
@@ -5244,11 +5167,9 @@
             <w:pPr>
               <w:jc w:val="center"/>
             </w:pPr>
-            <w:proofErr w:type="spellStart"/>
             <w:r>
               <w:t>fecha_inicio</w:t>
             </w:r>
-            <w:proofErr w:type="spellEnd"/>
           </w:p>
         </w:tc>
         <w:tc>
@@ -5303,11 +5224,9 @@
             <w:pPr>
               <w:jc w:val="center"/>
             </w:pPr>
-            <w:proofErr w:type="spellStart"/>
             <w:r>
               <w:t>fecha_fin</w:t>
             </w:r>
-            <w:proofErr w:type="spellEnd"/>
           </w:p>
         </w:tc>
         <w:tc>
@@ -5505,11 +5424,9 @@
             <w:pPr>
               <w:jc w:val="center"/>
             </w:pPr>
-            <w:proofErr w:type="spellStart"/>
             <w:r>
               <w:t>id_incidencia</w:t>
             </w:r>
-            <w:proofErr w:type="spellEnd"/>
           </w:p>
         </w:tc>
         <w:tc>
@@ -5564,13 +5481,8 @@
             <w:pPr>
               <w:jc w:val="center"/>
             </w:pPr>
-            <w:proofErr w:type="spellStart"/>
-            <w:r>
-              <w:t>descripcion</w:t>
-            </w:r>
-            <w:proofErr w:type="spellEnd"/>
-            <w:r>
-              <w:t xml:space="preserve"> </w:t>
+            <w:r>
+              <w:t xml:space="preserve">descripcion </w:t>
             </w:r>
           </w:p>
         </w:tc>
@@ -5626,12 +5538,10 @@
             <w:pPr>
               <w:jc w:val="center"/>
             </w:pPr>
-            <w:proofErr w:type="spellStart"/>
             <w:r>
               <w:lastRenderedPageBreak/>
               <w:t>fecha_realizacion</w:t>
             </w:r>
-            <w:proofErr w:type="spellEnd"/>
           </w:p>
         </w:tc>
         <w:tc>
@@ -5830,14 +5740,12 @@
             <w:pPr>
               <w:jc w:val="center"/>
             </w:pPr>
-            <w:proofErr w:type="spellStart"/>
             <w:r>
               <w:t>id_</w:t>
             </w:r>
             <w:r>
               <w:t>tarea</w:t>
             </w:r>
-            <w:proofErr w:type="spellEnd"/>
           </w:p>
         </w:tc>
         <w:tc>
@@ -5949,13 +5857,8 @@
             <w:pPr>
               <w:jc w:val="center"/>
             </w:pPr>
-            <w:proofErr w:type="spellStart"/>
-            <w:r>
-              <w:t>descripcion</w:t>
-            </w:r>
-            <w:proofErr w:type="spellEnd"/>
-            <w:r>
-              <w:t xml:space="preserve"> </w:t>
+            <w:r>
+              <w:t xml:space="preserve">descripcion </w:t>
             </w:r>
           </w:p>
         </w:tc>
@@ -6088,11 +5991,9 @@
             <w:pPr>
               <w:jc w:val="center"/>
             </w:pPr>
-            <w:proofErr w:type="spellStart"/>
             <w:r>
               <w:t>fecha_inicio</w:t>
             </w:r>
-            <w:proofErr w:type="spellEnd"/>
           </w:p>
         </w:tc>
         <w:tc>
@@ -6147,11 +6048,9 @@
             <w:pPr>
               <w:jc w:val="center"/>
             </w:pPr>
-            <w:proofErr w:type="spellStart"/>
             <w:r>
               <w:t>fecha_fin</w:t>
             </w:r>
-            <w:proofErr w:type="spellEnd"/>
           </w:p>
         </w:tc>
         <w:tc>
@@ -6206,11 +6105,9 @@
             <w:pPr>
               <w:jc w:val="center"/>
             </w:pPr>
-            <w:proofErr w:type="spellStart"/>
             <w:r>
               <w:t>fecha_fin_real</w:t>
             </w:r>
-            <w:proofErr w:type="spellEnd"/>
           </w:p>
         </w:tc>
         <w:tc>
@@ -8401,15 +8298,7 @@
         <w:t xml:space="preserve">La cardinalidad es de n a m porque </w:t>
       </w:r>
       <w:r>
-        <w:t xml:space="preserve">un proyecto puede tener varias categorías y una categoría está en </w:t>
-      </w:r>
-      <w:proofErr w:type="gramStart"/>
-      <w:r>
-        <w:t>varios proyecto</w:t>
-      </w:r>
-      <w:proofErr w:type="gramEnd"/>
-      <w:r>
-        <w:t>.</w:t>
+        <w:t>un proyecto puede tener varias categorías y una categoría está en varios proyecto.</w:t>
       </w:r>
     </w:p>
     <w:p>
@@ -8516,7 +8405,7 @@
           <w:lang w:eastAsia="es-ES"/>
         </w:rPr>
         <w:drawing>
-          <wp:inline distT="0" distB="0" distL="0" distR="0" wp14:anchorId="38870874" wp14:editId="23316CC9">
+          <wp:inline distT="0" distB="0" distL="0" distR="0" wp14:anchorId="38870874" wp14:editId="77171F0A">
             <wp:extent cx="3619500" cy="3411940"/>
             <wp:effectExtent l="0" t="0" r="0" b="0"/>
             <wp:docPr id="1" name="0 Imagen" descr="SIMBOLOS.jpg"/>
@@ -8584,6 +8473,15 @@
       <w:bookmarkEnd w:id="12"/>
     </w:p>
     <w:p>
+      <w:r>
+        <w:t xml:space="preserve">Para la realización del modelo relacional, se va a utilizar la siguiente notación: Se pondrá el nombre de la tabla seguida de los atributos de la misma. Las claves primarias se van a visualizar </w:t>
+      </w:r>
+      <w:r>
+        <w:lastRenderedPageBreak/>
+        <w:t>con el formato negrita, las claves foráneas se van a visualizar con el formato cursiva y los atributos opcionales se le va a poner un asterisco.</w:t>
+      </w:r>
+    </w:p>
+    <w:p>
       <w:pPr>
         <w:pStyle w:val="PSI-Ttulo3"/>
       </w:pPr>
@@ -8594,12 +8492,9 @@
       <w:bookmarkEnd w:id="13"/>
     </w:p>
     <w:p>
-      <w:proofErr w:type="gramStart"/>
       <w:r>
         <w:t>Proyecto(</w:t>
       </w:r>
-      <w:proofErr w:type="spellStart"/>
-      <w:proofErr w:type="gramEnd"/>
       <w:r>
         <w:rPr>
           <w:b/>
@@ -8608,38 +8503,17 @@
         </w:rPr>
         <w:t>id_proyecto</w:t>
       </w:r>
-      <w:proofErr w:type="spellEnd"/>
-      <w:r>
-        <w:t xml:space="preserve">, nombre, descripción, estado, </w:t>
-      </w:r>
-      <w:proofErr w:type="spellStart"/>
-      <w:r>
-        <w:t>fecha_inicio</w:t>
-      </w:r>
-      <w:proofErr w:type="spellEnd"/>
-      <w:r>
-        <w:t xml:space="preserve">, </w:t>
-      </w:r>
-      <w:proofErr w:type="spellStart"/>
-      <w:r>
-        <w:t>fecha_finalizacion</w:t>
-      </w:r>
-      <w:proofErr w:type="spellEnd"/>
-      <w:r>
-        <w:t>)</w:t>
-      </w:r>
-    </w:p>
-    <w:p>
-      <w:proofErr w:type="gramStart"/>
-      <w:r>
-        <w:lastRenderedPageBreak/>
+      <w:r>
+        <w:t>, nombre, descripción, estado, fecha_inicio, fecha_finalizacion)</w:t>
+      </w:r>
+    </w:p>
+    <w:p>
+      <w:r>
         <w:t>Usuario</w:t>
       </w:r>
       <w:r>
         <w:t>(</w:t>
       </w:r>
-      <w:proofErr w:type="spellStart"/>
-      <w:proofErr w:type="gramEnd"/>
       <w:r>
         <w:rPr>
           <w:b/>
@@ -8656,18 +8530,14 @@
         </w:rPr>
         <w:t>usuario</w:t>
       </w:r>
-      <w:proofErr w:type="spellEnd"/>
       <w:r>
         <w:t>, nombre, correo)</w:t>
       </w:r>
     </w:p>
     <w:p>
-      <w:proofErr w:type="gramStart"/>
       <w:r>
         <w:t>Riesgo(</w:t>
       </w:r>
-      <w:proofErr w:type="spellStart"/>
-      <w:proofErr w:type="gramEnd"/>
       <w:r>
         <w:rPr>
           <w:b/>
@@ -8676,50 +8546,23 @@
         </w:rPr>
         <w:t>id_riesgo</w:t>
       </w:r>
-      <w:proofErr w:type="spellEnd"/>
-      <w:r>
-        <w:t xml:space="preserve">, </w:t>
-      </w:r>
-      <w:proofErr w:type="spellStart"/>
-      <w:r>
-        <w:t>descripcion</w:t>
-      </w:r>
-      <w:proofErr w:type="spellEnd"/>
-      <w:r>
-        <w:t xml:space="preserve">, </w:t>
-      </w:r>
-      <w:proofErr w:type="spellStart"/>
-      <w:r>
-        <w:t>factor_riesgo</w:t>
-      </w:r>
-      <w:proofErr w:type="spellEnd"/>
-      <w:r>
-        <w:t>*</w:t>
-      </w:r>
-      <w:r>
-        <w:t xml:space="preserve">, </w:t>
-      </w:r>
-      <w:proofErr w:type="spellStart"/>
-      <w:r>
-        <w:t>fecha_creacion</w:t>
-      </w:r>
-      <w:proofErr w:type="spellEnd"/>
+      <w:r>
+        <w:t>, descripcion</w:t>
+      </w:r>
+      <w:r>
+        <w:t>, factor_riesgo*</w:t>
+      </w:r>
+      <w:r>
+        <w:t>, fecha_creacion</w:t>
+      </w:r>
       <w:r>
         <w:t>)</w:t>
       </w:r>
     </w:p>
     <w:p>
-      <w:proofErr w:type="spellStart"/>
-      <w:proofErr w:type="gramStart"/>
-      <w:r>
-        <w:t>Categoria</w:t>
-      </w:r>
-      <w:proofErr w:type="spellEnd"/>
-      <w:r>
-        <w:t>(</w:t>
-      </w:r>
-      <w:proofErr w:type="spellStart"/>
-      <w:proofErr w:type="gramEnd"/>
+      <w:r>
+        <w:t>Categoria(</w:t>
+      </w:r>
       <w:r>
         <w:rPr>
           <w:b/>
@@ -8728,32 +8571,20 @@
         </w:rPr>
         <w:t>id_categoria</w:t>
       </w:r>
-      <w:proofErr w:type="spellEnd"/>
-      <w:r>
-        <w:t xml:space="preserve">, nombre, </w:t>
-      </w:r>
-      <w:proofErr w:type="spellStart"/>
-      <w:r>
-        <w:t>descripci</w:t>
+      <w:r>
+        <w:t>, nombre, descripci</w:t>
       </w:r>
       <w:r>
         <w:t>o</w:t>
       </w:r>
       <w:r>
-        <w:t>n</w:t>
-      </w:r>
-      <w:proofErr w:type="spellEnd"/>
-      <w:r>
-        <w:t>)</w:t>
-      </w:r>
-    </w:p>
-    <w:p>
-      <w:proofErr w:type="gramStart"/>
+        <w:t>n)</w:t>
+      </w:r>
+    </w:p>
+    <w:p>
       <w:r>
         <w:t>Incidencia(</w:t>
       </w:r>
-      <w:proofErr w:type="spellStart"/>
-      <w:proofErr w:type="gramEnd"/>
       <w:r>
         <w:rPr>
           <w:b/>
@@ -8762,39 +8593,20 @@
         </w:rPr>
         <w:t>id_incidencia</w:t>
       </w:r>
-      <w:proofErr w:type="spellEnd"/>
-      <w:r>
-        <w:t xml:space="preserve">, </w:t>
-      </w:r>
-      <w:proofErr w:type="spellStart"/>
-      <w:r>
-        <w:t>descripcion</w:t>
-      </w:r>
-      <w:proofErr w:type="spellEnd"/>
-      <w:r>
-        <w:t xml:space="preserve">, </w:t>
-      </w:r>
-      <w:proofErr w:type="spellStart"/>
-      <w:r>
-        <w:t>fecha_ocurrencia</w:t>
-      </w:r>
-      <w:proofErr w:type="spellEnd"/>
+      <w:r>
+        <w:t>, descripcion</w:t>
+      </w:r>
+      <w:r>
+        <w:t>, fecha_ocurrencia</w:t>
+      </w:r>
       <w:r>
         <w:t>)</w:t>
       </w:r>
     </w:p>
     <w:p>
-      <w:proofErr w:type="spellStart"/>
-      <w:proofErr w:type="gramStart"/>
-      <w:r>
-        <w:t>Iteracion</w:t>
-      </w:r>
-      <w:proofErr w:type="spellEnd"/>
-      <w:r>
-        <w:t>(</w:t>
-      </w:r>
-      <w:proofErr w:type="spellStart"/>
-      <w:proofErr w:type="gramEnd"/>
+      <w:r>
+        <w:t>Iteracion(</w:t>
+      </w:r>
       <w:r>
         <w:rPr>
           <w:b/>
@@ -8803,39 +8615,14 @@
         </w:rPr>
         <w:t>id_iteracion</w:t>
       </w:r>
-      <w:proofErr w:type="spellEnd"/>
-      <w:r>
-        <w:t xml:space="preserve">, </w:t>
-      </w:r>
-      <w:proofErr w:type="spellStart"/>
-      <w:r>
-        <w:t>fecha_inicio</w:t>
-      </w:r>
-      <w:proofErr w:type="spellEnd"/>
-      <w:r>
-        <w:t xml:space="preserve">, </w:t>
-      </w:r>
-      <w:proofErr w:type="spellStart"/>
-      <w:r>
-        <w:t>fecha_fin</w:t>
-      </w:r>
-      <w:proofErr w:type="spellEnd"/>
-      <w:r>
-        <w:t>)</w:t>
-      </w:r>
-    </w:p>
-    <w:p>
-      <w:proofErr w:type="spellStart"/>
-      <w:proofErr w:type="gramStart"/>
-      <w:r>
-        <w:t>Evaluacion</w:t>
-      </w:r>
-      <w:proofErr w:type="spellEnd"/>
-      <w:r>
-        <w:t>(</w:t>
-      </w:r>
-      <w:proofErr w:type="spellStart"/>
-      <w:proofErr w:type="gramEnd"/>
+      <w:r>
+        <w:t>, fecha_inicio, fecha_fin)</w:t>
+      </w:r>
+    </w:p>
+    <w:p>
+      <w:r>
+        <w:t>Evaluacion(</w:t>
+      </w:r>
       <w:r>
         <w:rPr>
           <w:b/>
@@ -8844,37 +8631,20 @@
         </w:rPr>
         <w:t>id_evaluacion</w:t>
       </w:r>
-      <w:proofErr w:type="spellEnd"/>
       <w:r>
         <w:t>, impacto, probabilidad</w:t>
       </w:r>
       <w:r>
-        <w:t xml:space="preserve">, </w:t>
-      </w:r>
-      <w:proofErr w:type="spellStart"/>
-      <w:r>
-        <w:t>descripcion</w:t>
-      </w:r>
-      <w:proofErr w:type="spellEnd"/>
-      <w:r>
-        <w:t xml:space="preserve">, </w:t>
-      </w:r>
-      <w:proofErr w:type="spellStart"/>
-      <w:r>
-        <w:t>fecha_realizacion</w:t>
-      </w:r>
-      <w:proofErr w:type="spellEnd"/>
+        <w:t>, descripcion, fecha_realizacion</w:t>
+      </w:r>
       <w:r>
         <w:t>)</w:t>
       </w:r>
     </w:p>
     <w:p>
-      <w:proofErr w:type="gramStart"/>
       <w:r>
         <w:t>Plan(</w:t>
       </w:r>
-      <w:proofErr w:type="spellStart"/>
-      <w:proofErr w:type="gramEnd"/>
       <w:r>
         <w:rPr>
           <w:b/>
@@ -8883,26 +8653,17 @@
         </w:rPr>
         <w:t>id_plan</w:t>
       </w:r>
-      <w:proofErr w:type="spellEnd"/>
-      <w:r>
-        <w:t xml:space="preserve">, </w:t>
-      </w:r>
-      <w:proofErr w:type="spellStart"/>
-      <w:r>
-        <w:t>descripcion</w:t>
-      </w:r>
-      <w:proofErr w:type="spellEnd"/>
+      <w:r>
+        <w:t>, descripcion</w:t>
+      </w:r>
       <w:r>
         <w:t>, tipo)</w:t>
       </w:r>
     </w:p>
     <w:p>
-      <w:proofErr w:type="gramStart"/>
       <w:r>
         <w:t>Tarea(</w:t>
       </w:r>
-      <w:proofErr w:type="spellStart"/>
-      <w:proofErr w:type="gramEnd"/>
       <w:r>
         <w:rPr>
           <w:b/>
@@ -8911,44 +8672,14 @@
         </w:rPr>
         <w:t>id_tarea</w:t>
       </w:r>
-      <w:proofErr w:type="spellEnd"/>
-      <w:r>
-        <w:t xml:space="preserve">, nombre, </w:t>
-      </w:r>
-      <w:proofErr w:type="spellStart"/>
-      <w:r>
-        <w:t>descripcion</w:t>
-      </w:r>
-      <w:proofErr w:type="spellEnd"/>
-      <w:r>
-        <w:t>, estado</w:t>
-      </w:r>
-      <w:r>
-        <w:t xml:space="preserve">, </w:t>
-      </w:r>
-      <w:proofErr w:type="spellStart"/>
-      <w:r>
-        <w:t>fecha_inicio</w:t>
-      </w:r>
-      <w:proofErr w:type="spellEnd"/>
-      <w:r>
-        <w:t xml:space="preserve">, </w:t>
-      </w:r>
-      <w:proofErr w:type="spellStart"/>
-      <w:r>
-        <w:t>fecha_fin</w:t>
-      </w:r>
-      <w:proofErr w:type="spellEnd"/>
-      <w:r>
-        <w:t xml:space="preserve">, </w:t>
-      </w:r>
-      <w:proofErr w:type="spellStart"/>
-      <w:r>
-        <w:t>fecha_fin_real</w:t>
-      </w:r>
-      <w:proofErr w:type="spellEnd"/>
-      <w:r>
-        <w:t>*</w:t>
+      <w:r>
+        <w:t>, nombre, descripcion, estado</w:t>
+      </w:r>
+      <w:r>
+        <w:t>, fecha_inicio, fecha_fin</w:t>
+      </w:r>
+      <w:r>
+        <w:t>, fecha_fin_real*</w:t>
       </w:r>
       <w:r>
         <w:t>)</w:t>
@@ -8965,12 +8696,9 @@
       <w:bookmarkEnd w:id="14"/>
     </w:p>
     <w:p>
-      <w:proofErr w:type="gramStart"/>
       <w:r>
         <w:t>Proyecto(</w:t>
       </w:r>
-      <w:proofErr w:type="spellStart"/>
-      <w:proofErr w:type="gramEnd"/>
       <w:r>
         <w:rPr>
           <w:b/>
@@ -8979,37 +8707,17 @@
         </w:rPr>
         <w:t>id_proyecto</w:t>
       </w:r>
-      <w:proofErr w:type="spellEnd"/>
-      <w:r>
-        <w:t xml:space="preserve">, nombre, descripción, estado, </w:t>
-      </w:r>
-      <w:proofErr w:type="spellStart"/>
-      <w:r>
-        <w:t>fecha_inicio</w:t>
-      </w:r>
-      <w:proofErr w:type="spellEnd"/>
-      <w:r>
-        <w:t xml:space="preserve">, </w:t>
-      </w:r>
-      <w:proofErr w:type="spellStart"/>
-      <w:r>
-        <w:t>fecha_finalizacion</w:t>
-      </w:r>
-      <w:proofErr w:type="spellEnd"/>
-      <w:r>
-        <w:t>)</w:t>
-      </w:r>
-    </w:p>
-    <w:p>
-      <w:proofErr w:type="gramStart"/>
+      <w:r>
+        <w:t>, nombre, descripción, estado, fecha_inicio, fecha_finalizacion)</w:t>
+      </w:r>
+    </w:p>
+    <w:p>
       <w:r>
         <w:t>Usuario</w:t>
       </w:r>
       <w:r>
         <w:t>(</w:t>
       </w:r>
-      <w:proofErr w:type="spellStart"/>
-      <w:proofErr w:type="gramEnd"/>
       <w:r>
         <w:rPr>
           <w:b/>
@@ -9026,18 +8734,14 @@
         </w:rPr>
         <w:t>usuario</w:t>
       </w:r>
-      <w:proofErr w:type="spellEnd"/>
       <w:r>
         <w:t>, nombre, correo)</w:t>
       </w:r>
     </w:p>
     <w:p>
-      <w:proofErr w:type="gramStart"/>
       <w:r>
         <w:t>Riesgo(</w:t>
       </w:r>
-      <w:proofErr w:type="spellStart"/>
-      <w:proofErr w:type="gramEnd"/>
       <w:r>
         <w:rPr>
           <w:b/>
@@ -9046,50 +8750,23 @@
         </w:rPr>
         <w:t>id_riesgo</w:t>
       </w:r>
-      <w:proofErr w:type="spellEnd"/>
-      <w:r>
-        <w:t xml:space="preserve">, </w:t>
-      </w:r>
-      <w:proofErr w:type="spellStart"/>
-      <w:r>
-        <w:t>descripcion</w:t>
-      </w:r>
-      <w:proofErr w:type="spellEnd"/>
-      <w:r>
-        <w:t xml:space="preserve">, </w:t>
-      </w:r>
-      <w:proofErr w:type="spellStart"/>
-      <w:r>
-        <w:t>factor_riesgo</w:t>
-      </w:r>
-      <w:proofErr w:type="spellEnd"/>
-      <w:r>
-        <w:t>*</w:t>
-      </w:r>
-      <w:r>
-        <w:t xml:space="preserve">, </w:t>
-      </w:r>
-      <w:proofErr w:type="spellStart"/>
-      <w:r>
-        <w:t>fecha_creacion</w:t>
-      </w:r>
-      <w:proofErr w:type="spellEnd"/>
+      <w:r>
+        <w:t>, descripcion</w:t>
+      </w:r>
+      <w:r>
+        <w:t>, factor_riesgo*</w:t>
+      </w:r>
+      <w:r>
+        <w:t>, fecha_creacion</w:t>
+      </w:r>
       <w:r>
         <w:t>)</w:t>
       </w:r>
     </w:p>
     <w:p>
-      <w:proofErr w:type="spellStart"/>
-      <w:proofErr w:type="gramStart"/>
-      <w:r>
-        <w:t>Categoria</w:t>
-      </w:r>
-      <w:proofErr w:type="spellEnd"/>
-      <w:r>
-        <w:t>(</w:t>
-      </w:r>
-      <w:proofErr w:type="spellStart"/>
-      <w:proofErr w:type="gramEnd"/>
+      <w:r>
+        <w:t>Categoria(</w:t>
+      </w:r>
       <w:r>
         <w:rPr>
           <w:b/>
@@ -9098,26 +8775,14 @@
         </w:rPr>
         <w:t>id_categoria</w:t>
       </w:r>
-      <w:proofErr w:type="spellEnd"/>
-      <w:r>
-        <w:t xml:space="preserve">, nombre, </w:t>
-      </w:r>
-      <w:proofErr w:type="spellStart"/>
-      <w:r>
-        <w:t>descripcion</w:t>
-      </w:r>
-      <w:proofErr w:type="spellEnd"/>
-      <w:r>
-        <w:t>)</w:t>
-      </w:r>
-    </w:p>
-    <w:p>
-      <w:proofErr w:type="gramStart"/>
+      <w:r>
+        <w:t>, nombre, descripcion)</w:t>
+      </w:r>
+    </w:p>
+    <w:p>
       <w:r>
         <w:t>Incidencia(</w:t>
       </w:r>
-      <w:proofErr w:type="spellStart"/>
-      <w:proofErr w:type="gramEnd"/>
       <w:r>
         <w:rPr>
           <w:b/>
@@ -9126,39 +8791,20 @@
         </w:rPr>
         <w:t>id_incidencia</w:t>
       </w:r>
-      <w:proofErr w:type="spellEnd"/>
-      <w:r>
-        <w:t xml:space="preserve">, </w:t>
-      </w:r>
-      <w:proofErr w:type="spellStart"/>
-      <w:r>
-        <w:t>descripcion</w:t>
-      </w:r>
-      <w:proofErr w:type="spellEnd"/>
-      <w:r>
-        <w:t xml:space="preserve">, </w:t>
-      </w:r>
-      <w:proofErr w:type="spellStart"/>
-      <w:r>
-        <w:t>fecha_ocurrencia</w:t>
-      </w:r>
-      <w:proofErr w:type="spellEnd"/>
+      <w:r>
+        <w:t>, descripcion</w:t>
+      </w:r>
+      <w:r>
+        <w:t>, fecha_ocurrencia</w:t>
+      </w:r>
       <w:r>
         <w:t>)</w:t>
       </w:r>
     </w:p>
     <w:p>
-      <w:proofErr w:type="spellStart"/>
-      <w:proofErr w:type="gramStart"/>
-      <w:r>
-        <w:t>Iteracion</w:t>
-      </w:r>
-      <w:proofErr w:type="spellEnd"/>
-      <w:r>
-        <w:t>(</w:t>
-      </w:r>
-      <w:proofErr w:type="spellStart"/>
-      <w:proofErr w:type="gramEnd"/>
+      <w:r>
+        <w:t>Iteracion(</w:t>
+      </w:r>
       <w:r>
         <w:rPr>
           <w:b/>
@@ -9167,39 +8813,14 @@
         </w:rPr>
         <w:t>id_iteracion</w:t>
       </w:r>
-      <w:proofErr w:type="spellEnd"/>
-      <w:r>
-        <w:t xml:space="preserve">, </w:t>
-      </w:r>
-      <w:proofErr w:type="spellStart"/>
-      <w:r>
-        <w:t>fecha_inicio</w:t>
-      </w:r>
-      <w:proofErr w:type="spellEnd"/>
-      <w:r>
-        <w:t xml:space="preserve">, </w:t>
-      </w:r>
-      <w:proofErr w:type="spellStart"/>
-      <w:r>
-        <w:t>fecha_fin</w:t>
-      </w:r>
-      <w:proofErr w:type="spellEnd"/>
-      <w:r>
-        <w:t>)</w:t>
-      </w:r>
-    </w:p>
-    <w:p>
-      <w:proofErr w:type="spellStart"/>
-      <w:proofErr w:type="gramStart"/>
-      <w:r>
-        <w:t>Evaluacion</w:t>
-      </w:r>
-      <w:proofErr w:type="spellEnd"/>
-      <w:r>
-        <w:t>(</w:t>
-      </w:r>
-      <w:proofErr w:type="spellStart"/>
-      <w:proofErr w:type="gramEnd"/>
+      <w:r>
+        <w:t>, fecha_inicio, fecha_fin)</w:t>
+      </w:r>
+    </w:p>
+    <w:p>
+      <w:r>
+        <w:t>Evaluacion(</w:t>
+      </w:r>
       <w:r>
         <w:rPr>
           <w:b/>
@@ -9208,30 +8829,15 @@
         </w:rPr>
         <w:t>id_evaluacion</w:t>
       </w:r>
-      <w:proofErr w:type="spellEnd"/>
       <w:r>
         <w:t>, impacto, probabilidad</w:t>
       </w:r>
       <w:r>
+        <w:t>, descripcion, fecha_realizacion</w:t>
+      </w:r>
+      <w:r>
         <w:t xml:space="preserve">, </w:t>
       </w:r>
-      <w:proofErr w:type="spellStart"/>
-      <w:r>
-        <w:t>descripcion</w:t>
-      </w:r>
-      <w:proofErr w:type="spellEnd"/>
-      <w:r>
-        <w:t xml:space="preserve">, </w:t>
-      </w:r>
-      <w:proofErr w:type="spellStart"/>
-      <w:r>
-        <w:t>fecha_realizacion</w:t>
-      </w:r>
-      <w:proofErr w:type="spellEnd"/>
-      <w:r>
-        <w:t xml:space="preserve">, </w:t>
-      </w:r>
-      <w:proofErr w:type="spellStart"/>
       <w:r>
         <w:rPr>
           <w:i/>
@@ -9239,18 +8845,14 @@
         </w:rPr>
         <w:t>id_riesgo</w:t>
       </w:r>
-      <w:proofErr w:type="spellEnd"/>
       <w:r>
         <w:t>)</w:t>
       </w:r>
     </w:p>
     <w:p>
-      <w:proofErr w:type="gramStart"/>
       <w:r>
         <w:t>Plan(</w:t>
       </w:r>
-      <w:proofErr w:type="spellStart"/>
-      <w:proofErr w:type="gramEnd"/>
       <w:r>
         <w:rPr>
           <w:b/>
@@ -9259,26 +8861,14 @@
         </w:rPr>
         <w:t>id_plan</w:t>
       </w:r>
-      <w:proofErr w:type="spellEnd"/>
-      <w:r>
-        <w:t xml:space="preserve">, </w:t>
-      </w:r>
-      <w:proofErr w:type="spellStart"/>
-      <w:r>
-        <w:t>descripcion</w:t>
-      </w:r>
-      <w:proofErr w:type="spellEnd"/>
-      <w:r>
-        <w:t>, tipo)</w:t>
-      </w:r>
-    </w:p>
-    <w:p>
-      <w:proofErr w:type="gramStart"/>
+      <w:r>
+        <w:t>, descripcion, tipo)</w:t>
+      </w:r>
+    </w:p>
+    <w:p>
       <w:r>
         <w:t>Tarea(</w:t>
       </w:r>
-      <w:proofErr w:type="spellStart"/>
-      <w:proofErr w:type="gramEnd"/>
       <w:r>
         <w:rPr>
           <w:b/>
@@ -9287,17 +8877,8 @@
         </w:rPr>
         <w:t>id_tarea</w:t>
       </w:r>
-      <w:proofErr w:type="spellEnd"/>
-      <w:r>
-        <w:t xml:space="preserve">, nombre, </w:t>
-      </w:r>
-      <w:proofErr w:type="spellStart"/>
-      <w:r>
-        <w:t>descripcion</w:t>
-      </w:r>
-      <w:proofErr w:type="spellEnd"/>
-      <w:r>
-        <w:t>, estado</w:t>
+      <w:r>
+        <w:t>, nombre, descripcion, estado</w:t>
       </w:r>
       <w:r>
         <w:t>,</w:t>
@@ -9305,27 +8886,12 @@
       <w:r>
         <w:t xml:space="preserve"> </w:t>
       </w:r>
-      <w:proofErr w:type="spellStart"/>
-      <w:r>
-        <w:t>fecha_inicio</w:t>
-      </w:r>
-      <w:proofErr w:type="spellEnd"/>
-      <w:r>
-        <w:t xml:space="preserve">, </w:t>
-      </w:r>
-      <w:proofErr w:type="spellStart"/>
-      <w:r>
-        <w:t>fecha_fin</w:t>
-      </w:r>
-      <w:proofErr w:type="spellEnd"/>
-      <w:r>
-        <w:t xml:space="preserve">, </w:t>
-      </w:r>
-      <w:proofErr w:type="spellStart"/>
-      <w:r>
-        <w:t>fecha_fin_real</w:t>
-      </w:r>
-      <w:proofErr w:type="spellEnd"/>
+      <w:r>
+        <w:t>fecha_inicio, fecha_fin</w:t>
+      </w:r>
+      <w:r>
+        <w:t>, fecha_fin_real</w:t>
+      </w:r>
       <w:r>
         <w:t>*</w:t>
       </w:r>
@@ -9339,25 +8905,17 @@
       </w:pPr>
       <w:bookmarkStart w:id="15" w:name="_Toc188618882"/>
       <w:r>
-        <w:t xml:space="preserve">Mapeo de las Relaciones </w:t>
-      </w:r>
-      <w:proofErr w:type="gramStart"/>
-      <w:r>
-        <w:t>1:</w:t>
+        <w:t>Mapeo de las Relaciones 1:</w:t>
       </w:r>
       <w:r>
         <w:t>N</w:t>
       </w:r>
       <w:bookmarkEnd w:id="15"/>
-      <w:proofErr w:type="gramEnd"/>
-    </w:p>
-    <w:p>
-      <w:proofErr w:type="gramStart"/>
+    </w:p>
+    <w:p>
       <w:r>
         <w:t>Proyecto(</w:t>
       </w:r>
-      <w:proofErr w:type="spellStart"/>
-      <w:proofErr w:type="gramEnd"/>
       <w:r>
         <w:rPr>
           <w:b/>
@@ -9366,37 +8924,17 @@
         </w:rPr>
         <w:t>id_proyecto</w:t>
       </w:r>
-      <w:proofErr w:type="spellEnd"/>
-      <w:r>
-        <w:t xml:space="preserve">, nombre, descripción, estado, </w:t>
-      </w:r>
-      <w:proofErr w:type="spellStart"/>
-      <w:r>
-        <w:t>fecha_inicio</w:t>
-      </w:r>
-      <w:proofErr w:type="spellEnd"/>
-      <w:r>
-        <w:t xml:space="preserve">, </w:t>
-      </w:r>
-      <w:proofErr w:type="spellStart"/>
-      <w:r>
-        <w:t>fecha_finalizacion</w:t>
-      </w:r>
-      <w:proofErr w:type="spellEnd"/>
-      <w:r>
-        <w:t>)</w:t>
-      </w:r>
-    </w:p>
-    <w:p>
-      <w:proofErr w:type="gramStart"/>
+      <w:r>
+        <w:t>, nombre, descripción, estado, fecha_inicio, fecha_finalizacion)</w:t>
+      </w:r>
+    </w:p>
+    <w:p>
       <w:r>
         <w:t>Usuario</w:t>
       </w:r>
       <w:r>
         <w:t>(</w:t>
       </w:r>
-      <w:proofErr w:type="spellStart"/>
-      <w:proofErr w:type="gramEnd"/>
       <w:r>
         <w:rPr>
           <w:b/>
@@ -9413,18 +8951,14 @@
         </w:rPr>
         <w:t>usuario</w:t>
       </w:r>
-      <w:proofErr w:type="spellEnd"/>
       <w:r>
         <w:t>, nombre, correo)</w:t>
       </w:r>
     </w:p>
     <w:p>
-      <w:proofErr w:type="gramStart"/>
       <w:r>
         <w:t>Riesgo(</w:t>
       </w:r>
-      <w:proofErr w:type="spellStart"/>
-      <w:proofErr w:type="gramEnd"/>
       <w:r>
         <w:rPr>
           <w:b/>
@@ -9433,38 +8967,18 @@
         </w:rPr>
         <w:t>id_riesgo</w:t>
       </w:r>
-      <w:proofErr w:type="spellEnd"/>
+      <w:r>
+        <w:t>, descripcion</w:t>
+      </w:r>
+      <w:r>
+        <w:t>, factor_riesgo*</w:t>
+      </w:r>
+      <w:r>
+        <w:t>, fecha_creacion</w:t>
+      </w:r>
       <w:r>
         <w:t xml:space="preserve">, </w:t>
       </w:r>
-      <w:proofErr w:type="spellStart"/>
-      <w:r>
-        <w:t>descripcion</w:t>
-      </w:r>
-      <w:proofErr w:type="spellEnd"/>
-      <w:r>
-        <w:t xml:space="preserve">, </w:t>
-      </w:r>
-      <w:proofErr w:type="spellStart"/>
-      <w:r>
-        <w:t>factor_riesgo</w:t>
-      </w:r>
-      <w:proofErr w:type="spellEnd"/>
-      <w:r>
-        <w:t>*</w:t>
-      </w:r>
-      <w:r>
-        <w:t xml:space="preserve">, </w:t>
-      </w:r>
-      <w:proofErr w:type="spellStart"/>
-      <w:r>
-        <w:t>fecha_creacion</w:t>
-      </w:r>
-      <w:proofErr w:type="spellEnd"/>
-      <w:r>
-        <w:t xml:space="preserve">, </w:t>
-      </w:r>
-      <w:proofErr w:type="spellStart"/>
       <w:r>
         <w:rPr>
           <w:i/>
@@ -9472,23 +8986,14 @@
         </w:rPr>
         <w:t>id_categoria</w:t>
       </w:r>
-      <w:proofErr w:type="spellEnd"/>
       <w:r>
         <w:t>)</w:t>
       </w:r>
     </w:p>
     <w:p>
-      <w:proofErr w:type="spellStart"/>
-      <w:proofErr w:type="gramStart"/>
-      <w:r>
-        <w:t>Categoria</w:t>
-      </w:r>
-      <w:proofErr w:type="spellEnd"/>
-      <w:r>
-        <w:t>(</w:t>
-      </w:r>
-      <w:proofErr w:type="spellStart"/>
-      <w:proofErr w:type="gramEnd"/>
+      <w:r>
+        <w:t>Categoria(</w:t>
+      </w:r>
       <w:r>
         <w:rPr>
           <w:b/>
@@ -9497,26 +9002,14 @@
         </w:rPr>
         <w:t>id_categoria</w:t>
       </w:r>
-      <w:proofErr w:type="spellEnd"/>
-      <w:r>
-        <w:t xml:space="preserve">, nombre, </w:t>
-      </w:r>
-      <w:proofErr w:type="spellStart"/>
-      <w:r>
-        <w:t>descripcion</w:t>
-      </w:r>
-      <w:proofErr w:type="spellEnd"/>
-      <w:r>
-        <w:t>)</w:t>
-      </w:r>
-    </w:p>
-    <w:p>
-      <w:proofErr w:type="gramStart"/>
+      <w:r>
+        <w:t>, nombre, descripcion)</w:t>
+      </w:r>
+    </w:p>
+    <w:p>
       <w:r>
         <w:t>Incidencia(</w:t>
       </w:r>
-      <w:proofErr w:type="spellStart"/>
-      <w:proofErr w:type="gramEnd"/>
       <w:r>
         <w:rPr>
           <w:b/>
@@ -9525,74 +9018,38 @@
         </w:rPr>
         <w:t>id_incidencia</w:t>
       </w:r>
-      <w:proofErr w:type="spellEnd"/>
+      <w:r>
+        <w:t>, descripcion</w:t>
+      </w:r>
+      <w:r>
+        <w:t>, fecha_ocurrencia</w:t>
+      </w:r>
       <w:r>
         <w:t xml:space="preserve">, </w:t>
       </w:r>
-      <w:proofErr w:type="spellStart"/>
-      <w:r>
-        <w:t>descripcion</w:t>
-      </w:r>
-      <w:proofErr w:type="spellEnd"/>
-      <w:r>
-        <w:t xml:space="preserve">, </w:t>
-      </w:r>
-      <w:proofErr w:type="spellStart"/>
-      <w:r>
-        <w:t>fecha_ocurrencia</w:t>
-      </w:r>
-      <w:proofErr w:type="spellEnd"/>
-      <w:r>
-        <w:t xml:space="preserve">, </w:t>
-      </w:r>
-      <w:proofErr w:type="spellStart"/>
       <w:r>
         <w:rPr>
           <w:i/>
           <w:iCs/>
         </w:rPr>
-        <w:t>id_riesgo</w:t>
-      </w:r>
-      <w:proofErr w:type="spellEnd"/>
+        <w:t>id_riesgo, id_</w:t>
+      </w:r>
       <w:r>
         <w:rPr>
           <w:i/>
           <w:iCs/>
         </w:rPr>
-        <w:t xml:space="preserve">, </w:t>
-      </w:r>
-      <w:proofErr w:type="spellStart"/>
-      <w:r>
-        <w:rPr>
-          <w:i/>
-          <w:iCs/>
-        </w:rPr>
-        <w:t>id_</w:t>
-      </w:r>
-      <w:r>
-        <w:rPr>
-          <w:i/>
-          <w:iCs/>
-        </w:rPr>
         <w:t>usuario</w:t>
       </w:r>
-      <w:proofErr w:type="spellEnd"/>
       <w:r>
         <w:t>)</w:t>
       </w:r>
     </w:p>
     <w:p>
-      <w:proofErr w:type="spellStart"/>
-      <w:proofErr w:type="gramStart"/>
-      <w:r>
-        <w:t>Iteracion</w:t>
-      </w:r>
-      <w:proofErr w:type="spellEnd"/>
-      <w:r>
-        <w:t>(</w:t>
-      </w:r>
-      <w:proofErr w:type="spellStart"/>
-      <w:proofErr w:type="gramEnd"/>
+      <w:r>
+        <w:lastRenderedPageBreak/>
+        <w:t>Iteracion(</w:t>
+      </w:r>
       <w:r>
         <w:rPr>
           <w:b/>
@@ -9601,27 +9058,12 @@
         </w:rPr>
         <w:t>id_iteracion</w:t>
       </w:r>
-      <w:proofErr w:type="spellEnd"/>
+      <w:r>
+        <w:t>, fecha_inicio, fecha_fin</w:t>
+      </w:r>
       <w:r>
         <w:t xml:space="preserve">, </w:t>
       </w:r>
-      <w:proofErr w:type="spellStart"/>
-      <w:r>
-        <w:t>fecha_inicio</w:t>
-      </w:r>
-      <w:proofErr w:type="spellEnd"/>
-      <w:r>
-        <w:t xml:space="preserve">, </w:t>
-      </w:r>
-      <w:proofErr w:type="spellStart"/>
-      <w:r>
-        <w:t>fecha_fin</w:t>
-      </w:r>
-      <w:proofErr w:type="spellEnd"/>
-      <w:r>
-        <w:t xml:space="preserve">, </w:t>
-      </w:r>
-      <w:proofErr w:type="spellStart"/>
       <w:r>
         <w:rPr>
           <w:i/>
@@ -9629,23 +9071,14 @@
         </w:rPr>
         <w:t>id_proyecto</w:t>
       </w:r>
-      <w:proofErr w:type="spellEnd"/>
       <w:r>
         <w:t>)</w:t>
       </w:r>
     </w:p>
     <w:p>
-      <w:proofErr w:type="spellStart"/>
-      <w:proofErr w:type="gramStart"/>
-      <w:r>
-        <w:t>Evaluacion</w:t>
-      </w:r>
-      <w:proofErr w:type="spellEnd"/>
-      <w:r>
-        <w:t>(</w:t>
-      </w:r>
-      <w:proofErr w:type="spellStart"/>
-      <w:proofErr w:type="gramEnd"/>
+      <w:r>
+        <w:t>Evaluacion(</w:t>
+      </w:r>
       <w:r>
         <w:rPr>
           <w:b/>
@@ -9654,72 +9087,37 @@
         </w:rPr>
         <w:t>id_evaluacion</w:t>
       </w:r>
-      <w:proofErr w:type="spellEnd"/>
       <w:r>
         <w:t>, impacto, probabilidad</w:t>
       </w:r>
       <w:r>
+        <w:t>, descripcion, fecha_realizacion</w:t>
+      </w:r>
+      <w:r>
         <w:t xml:space="preserve">, </w:t>
       </w:r>
-      <w:proofErr w:type="spellStart"/>
-      <w:r>
-        <w:t>descripcion</w:t>
-      </w:r>
-      <w:proofErr w:type="spellEnd"/>
-      <w:r>
-        <w:t xml:space="preserve">, </w:t>
-      </w:r>
-      <w:proofErr w:type="spellStart"/>
-      <w:r>
-        <w:t>fecha_realizacion</w:t>
-      </w:r>
-      <w:proofErr w:type="spellEnd"/>
-      <w:r>
-        <w:t xml:space="preserve">, </w:t>
-      </w:r>
-      <w:proofErr w:type="spellStart"/>
       <w:r>
         <w:rPr>
           <w:i/>
           <w:iCs/>
         </w:rPr>
-        <w:t>id_riesgo</w:t>
-      </w:r>
-      <w:proofErr w:type="spellEnd"/>
+        <w:t>id_riesgo, id_</w:t>
+      </w:r>
       <w:r>
         <w:rPr>
           <w:i/>
           <w:iCs/>
         </w:rPr>
-        <w:t xml:space="preserve">, </w:t>
-      </w:r>
-      <w:proofErr w:type="spellStart"/>
-      <w:r>
-        <w:rPr>
-          <w:i/>
-          <w:iCs/>
-        </w:rPr>
-        <w:t>id_</w:t>
-      </w:r>
-      <w:r>
-        <w:rPr>
-          <w:i/>
-          <w:iCs/>
-        </w:rPr>
         <w:t>usuario</w:t>
       </w:r>
-      <w:proofErr w:type="spellEnd"/>
       <w:r>
         <w:t>)</w:t>
       </w:r>
     </w:p>
     <w:p>
-      <w:proofErr w:type="gramStart"/>
       <w:r>
         <w:t>Plan(</w:t>
       </w:r>
-      <w:proofErr w:type="spellStart"/>
-      <w:proofErr w:type="gramEnd"/>
       <w:r>
         <w:rPr>
           <w:b/>
@@ -9728,17 +9126,8 @@
         </w:rPr>
         <w:t>id_plan</w:t>
       </w:r>
-      <w:proofErr w:type="spellEnd"/>
-      <w:r>
-        <w:t xml:space="preserve">, </w:t>
-      </w:r>
-      <w:proofErr w:type="spellStart"/>
-      <w:r>
-        <w:t>descripcion</w:t>
-      </w:r>
-      <w:proofErr w:type="spellEnd"/>
-      <w:r>
-        <w:t>, tipo</w:t>
+      <w:r>
+        <w:t>, descripcion, tipo</w:t>
       </w:r>
       <w:r>
         <w:t>,</w:t>
@@ -9746,7 +9135,6 @@
       <w:r>
         <w:t xml:space="preserve"> </w:t>
       </w:r>
-      <w:proofErr w:type="spellStart"/>
       <w:r>
         <w:rPr>
           <w:i/>
@@ -9754,19 +9142,14 @@
         </w:rPr>
         <w:t>id_riesgo</w:t>
       </w:r>
-      <w:proofErr w:type="spellEnd"/>
       <w:r>
         <w:t>)</w:t>
       </w:r>
     </w:p>
     <w:p>
-      <w:proofErr w:type="gramStart"/>
-      <w:r>
-        <w:lastRenderedPageBreak/>
+      <w:r>
         <w:t>Tarea(</w:t>
       </w:r>
-      <w:proofErr w:type="spellStart"/>
-      <w:proofErr w:type="gramEnd"/>
       <w:r>
         <w:rPr>
           <w:b/>
@@ -9775,17 +9158,8 @@
         </w:rPr>
         <w:t>id_tarea</w:t>
       </w:r>
-      <w:proofErr w:type="spellEnd"/>
-      <w:r>
-        <w:t xml:space="preserve">, nombre, </w:t>
-      </w:r>
-      <w:proofErr w:type="spellStart"/>
-      <w:r>
-        <w:t>descripcion</w:t>
-      </w:r>
-      <w:proofErr w:type="spellEnd"/>
-      <w:r>
-        <w:t>, estado</w:t>
+      <w:r>
+        <w:t>, nombre, descripcion, estado</w:t>
       </w:r>
       <w:r>
         <w:t>,</w:t>
@@ -9793,27 +9167,12 @@
       <w:r>
         <w:t xml:space="preserve"> </w:t>
       </w:r>
-      <w:proofErr w:type="spellStart"/>
-      <w:r>
-        <w:t>fecha_inicio</w:t>
-      </w:r>
-      <w:proofErr w:type="spellEnd"/>
-      <w:r>
-        <w:t xml:space="preserve">, </w:t>
-      </w:r>
-      <w:proofErr w:type="spellStart"/>
-      <w:r>
-        <w:t>fecha_fin</w:t>
-      </w:r>
-      <w:proofErr w:type="spellEnd"/>
-      <w:r>
-        <w:t xml:space="preserve">, </w:t>
-      </w:r>
-      <w:proofErr w:type="spellStart"/>
-      <w:r>
-        <w:t>fecha_fin_real</w:t>
-      </w:r>
-      <w:proofErr w:type="spellEnd"/>
+      <w:r>
+        <w:t>fecha_inicio, fecha_fin</w:t>
+      </w:r>
+      <w:r>
+        <w:t>, fecha_fin_real</w:t>
+      </w:r>
       <w:r>
         <w:t>*</w:t>
       </w:r>
@@ -9825,39 +9184,22 @@
           <w:i/>
           <w:iCs/>
         </w:rPr>
-        <w:t xml:space="preserve"> </w:t>
-      </w:r>
-      <w:proofErr w:type="spellStart"/>
-      <w:r>
-        <w:rPr>
-          <w:i/>
-          <w:iCs/>
-        </w:rPr>
-        <w:t>id_plan</w:t>
-      </w:r>
-      <w:proofErr w:type="spellEnd"/>
+        <w:t xml:space="preserve"> id_plan</w:t>
+      </w:r>
       <w:r>
         <w:t>)</w:t>
       </w:r>
     </w:p>
     <w:p>
-      <w:proofErr w:type="spellStart"/>
       <w:r>
         <w:t>Iteracion</w:t>
       </w:r>
       <w:r>
-        <w:t>_</w:t>
-      </w:r>
-      <w:proofErr w:type="gramStart"/>
-      <w:r>
-        <w:t>Evaluacion</w:t>
-      </w:r>
-      <w:proofErr w:type="spellEnd"/>
+        <w:t>_Evaluacion</w:t>
+      </w:r>
       <w:r>
         <w:t>(</w:t>
       </w:r>
-      <w:proofErr w:type="spellStart"/>
-      <w:proofErr w:type="gramEnd"/>
       <w:r>
         <w:rPr>
           <w:b/>
@@ -9866,9 +9208,24 @@
           <w:iCs/>
           <w:u w:val="single"/>
         </w:rPr>
-        <w:t>id_iteracion</w:t>
-      </w:r>
-      <w:proofErr w:type="spellEnd"/>
+        <w:t xml:space="preserve">id_iteracion, </w:t>
+      </w:r>
+      <w:r>
+        <w:rPr>
+          <w:i/>
+          <w:iCs/>
+          <w:u w:val="single"/>
+        </w:rPr>
+        <w:t>id_evaluacion</w:t>
+      </w:r>
+      <w:r>
+        <w:t>)</w:t>
+      </w:r>
+    </w:p>
+    <w:p>
+      <w:r>
+        <w:t>Proyecto_Riesgo(</w:t>
+      </w:r>
       <w:r>
         <w:rPr>
           <w:b/>
@@ -9877,37 +9234,26 @@
           <w:iCs/>
           <w:u w:val="single"/>
         </w:rPr>
-        <w:t xml:space="preserve">, </w:t>
-      </w:r>
-      <w:proofErr w:type="spellStart"/>
+        <w:t>id_proyecto</w:t>
+      </w:r>
       <w:r>
         <w:rPr>
           <w:i/>
           <w:iCs/>
-          <w:u w:val="single"/>
-        </w:rPr>
-        <w:t>id_evaluacion</w:t>
-      </w:r>
-      <w:proofErr w:type="spellEnd"/>
+        </w:rPr>
+        <w:t>, id_riesgo</w:t>
+      </w:r>
       <w:r>
         <w:t>)</w:t>
       </w:r>
     </w:p>
     <w:p>
-      <w:proofErr w:type="spellStart"/>
-      <w:r>
-        <w:t>Proyecto_</w:t>
-      </w:r>
-      <w:proofErr w:type="gramStart"/>
-      <w:r>
-        <w:t>Riesgo</w:t>
-      </w:r>
-      <w:proofErr w:type="spellEnd"/>
+      <w:r>
+        <w:t>Iteracion_Plan</w:t>
+      </w:r>
       <w:r>
         <w:t>(</w:t>
       </w:r>
-      <w:proofErr w:type="spellStart"/>
-      <w:proofErr w:type="gramEnd"/>
       <w:r>
         <w:rPr>
           <w:b/>
@@ -9916,44 +9262,298 @@
           <w:iCs/>
           <w:u w:val="single"/>
         </w:rPr>
-        <w:t>id_proyecto</w:t>
-      </w:r>
-      <w:proofErr w:type="spellEnd"/>
+        <w:t>id_iteracion</w:t>
+      </w:r>
+      <w:r>
+        <w:t xml:space="preserve">, </w:t>
+      </w:r>
       <w:r>
         <w:rPr>
           <w:i/>
           <w:iCs/>
         </w:rPr>
+        <w:t>id_plan</w:t>
+      </w:r>
+      <w:r>
+        <w:t>)</w:t>
+      </w:r>
+    </w:p>
+    <w:p>
+      <w:pPr>
+        <w:pStyle w:val="PSI-Ttulo3"/>
+      </w:pPr>
+      <w:bookmarkStart w:id="16" w:name="_Toc188618883"/>
+      <w:r>
+        <w:t>Mapeo de las Relaciones N:M</w:t>
+      </w:r>
+      <w:bookmarkEnd w:id="16"/>
+    </w:p>
+    <w:p>
+      <w:r>
+        <w:t>Proyecto(</w:t>
+      </w:r>
+      <w:r>
+        <w:rPr>
+          <w:b/>
+          <w:bCs/>
+          <w:u w:val="single"/>
+        </w:rPr>
+        <w:t>id_proyecto</w:t>
+      </w:r>
+      <w:r>
+        <w:t>, nombre, descripción, estado, fecha_inicio, fecha_finalizacion)</w:t>
+      </w:r>
+    </w:p>
+    <w:p>
+      <w:r>
+        <w:t>Usuario</w:t>
+      </w:r>
+      <w:r>
+        <w:t>(</w:t>
+      </w:r>
+      <w:r>
+        <w:rPr>
+          <w:b/>
+          <w:bCs/>
+          <w:u w:val="single"/>
+        </w:rPr>
+        <w:t>id_</w:t>
+      </w:r>
+      <w:r>
+        <w:rPr>
+          <w:b/>
+          <w:bCs/>
+          <w:u w:val="single"/>
+        </w:rPr>
+        <w:t>usuario</w:t>
+      </w:r>
+      <w:r>
+        <w:t>, nombre, correo)</w:t>
+      </w:r>
+    </w:p>
+    <w:p>
+      <w:r>
+        <w:t>Riesgo(</w:t>
+      </w:r>
+      <w:r>
+        <w:rPr>
+          <w:b/>
+          <w:bCs/>
+          <w:u w:val="single"/>
+        </w:rPr>
+        <w:t>id_riesgo</w:t>
+      </w:r>
+      <w:r>
+        <w:t>, descripcion</w:t>
+      </w:r>
+      <w:r>
+        <w:t>, factor_riesgo*</w:t>
+      </w:r>
+      <w:r>
+        <w:t>, fecha_creacion</w:t>
+      </w:r>
+      <w:r>
         <w:t xml:space="preserve">, </w:t>
       </w:r>
-      <w:proofErr w:type="spellStart"/>
       <w:r>
         <w:rPr>
           <w:i/>
           <w:iCs/>
         </w:rPr>
+        <w:t>id_categoria</w:t>
+      </w:r>
+      <w:r>
+        <w:t>)</w:t>
+      </w:r>
+    </w:p>
+    <w:p>
+      <w:r>
+        <w:t>Categoria(</w:t>
+      </w:r>
+      <w:r>
+        <w:rPr>
+          <w:b/>
+          <w:bCs/>
+          <w:u w:val="single"/>
+        </w:rPr>
+        <w:t>id_categoria</w:t>
+      </w:r>
+      <w:r>
+        <w:t>, nombre, descripcion)</w:t>
+      </w:r>
+    </w:p>
+    <w:p>
+      <w:r>
+        <w:t>Incidencia(</w:t>
+      </w:r>
+      <w:r>
+        <w:rPr>
+          <w:b/>
+          <w:bCs/>
+          <w:u w:val="single"/>
+        </w:rPr>
+        <w:t>id_incidencia</w:t>
+      </w:r>
+      <w:r>
+        <w:t>, descripcion</w:t>
+      </w:r>
+      <w:r>
+        <w:t>, fecha_ocurrencia</w:t>
+      </w:r>
+      <w:r>
+        <w:t xml:space="preserve">, </w:t>
+      </w:r>
+      <w:r>
+        <w:rPr>
+          <w:i/>
+          <w:iCs/>
+        </w:rPr>
+        <w:t>id_riesgo, id_</w:t>
+      </w:r>
+      <w:r>
+        <w:rPr>
+          <w:i/>
+          <w:iCs/>
+        </w:rPr>
+        <w:t>usuario</w:t>
+      </w:r>
+      <w:r>
+        <w:t>)</w:t>
+      </w:r>
+    </w:p>
+    <w:p>
+      <w:r>
+        <w:t>Iteracion(</w:t>
+      </w:r>
+      <w:r>
+        <w:rPr>
+          <w:b/>
+          <w:bCs/>
+          <w:u w:val="single"/>
+        </w:rPr>
+        <w:t>id_iteracion</w:t>
+      </w:r>
+      <w:r>
+        <w:t xml:space="preserve">, fecha_inicio, fecha_fin, </w:t>
+      </w:r>
+      <w:r>
+        <w:rPr>
+          <w:i/>
+          <w:iCs/>
+        </w:rPr>
+        <w:t>id_proyecto</w:t>
+      </w:r>
+      <w:r>
+        <w:t>)</w:t>
+      </w:r>
+    </w:p>
+    <w:p>
+      <w:r>
+        <w:t>Evaluacion(</w:t>
+      </w:r>
+      <w:r>
+        <w:rPr>
+          <w:b/>
+          <w:bCs/>
+          <w:u w:val="single"/>
+        </w:rPr>
+        <w:t>id_evaluacion</w:t>
+      </w:r>
+      <w:r>
+        <w:t>, impacto, probabilidad</w:t>
+      </w:r>
+      <w:r>
+        <w:t>, descripcion, fecha_realizacion</w:t>
+      </w:r>
+      <w:r>
+        <w:t xml:space="preserve">, </w:t>
+      </w:r>
+      <w:r>
+        <w:rPr>
+          <w:i/>
+          <w:iCs/>
+        </w:rPr>
+        <w:t>id_riesgo, id_</w:t>
+      </w:r>
+      <w:r>
+        <w:rPr>
+          <w:i/>
+          <w:iCs/>
+        </w:rPr>
+        <w:t>usuario</w:t>
+      </w:r>
+      <w:r>
+        <w:t>)</w:t>
+      </w:r>
+    </w:p>
+    <w:p>
+      <w:r>
+        <w:t>Plan(</w:t>
+      </w:r>
+      <w:r>
+        <w:rPr>
+          <w:b/>
+          <w:bCs/>
+          <w:u w:val="single"/>
+        </w:rPr>
+        <w:t>id_plan</w:t>
+      </w:r>
+      <w:r>
+        <w:t xml:space="preserve">, descripcion, tipo, </w:t>
+      </w:r>
+      <w:r>
+        <w:rPr>
+          <w:i/>
+          <w:iCs/>
+        </w:rPr>
         <w:t>id_riesgo</w:t>
       </w:r>
-      <w:proofErr w:type="spellEnd"/>
       <w:r>
         <w:t>)</w:t>
       </w:r>
     </w:p>
     <w:p>
-      <w:proofErr w:type="spellStart"/>
-      <w:r>
-        <w:t>Iteracion_</w:t>
-      </w:r>
-      <w:proofErr w:type="gramStart"/>
-      <w:r>
-        <w:t>Plan</w:t>
-      </w:r>
-      <w:proofErr w:type="spellEnd"/>
-      <w:r>
-        <w:t>(</w:t>
-      </w:r>
-      <w:proofErr w:type="spellStart"/>
-      <w:proofErr w:type="gramEnd"/>
+      <w:r>
+        <w:t>Tarea(</w:t>
+      </w:r>
+      <w:r>
+        <w:rPr>
+          <w:b/>
+          <w:bCs/>
+          <w:u w:val="single"/>
+        </w:rPr>
+        <w:t>id_tarea</w:t>
+      </w:r>
+      <w:r>
+        <w:t>, nombre, descripcion, estado,</w:t>
+      </w:r>
+      <w:r>
+        <w:t xml:space="preserve"> </w:t>
+      </w:r>
+      <w:r>
+        <w:t>fecha_inicio, fecha_fin</w:t>
+      </w:r>
+      <w:r>
+        <w:t>, fecha_fin_real*</w:t>
+      </w:r>
+      <w:r>
+        <w:t>,</w:t>
+      </w:r>
+      <w:r>
+        <w:rPr>
+          <w:i/>
+          <w:iCs/>
+        </w:rPr>
+        <w:t xml:space="preserve"> id_plan</w:t>
+      </w:r>
+      <w:r>
+        <w:t>)</w:t>
+      </w:r>
+    </w:p>
+    <w:p>
+      <w:r>
+        <w:t>Iteracion_Evaluacion(</w:t>
+      </w:r>
       <w:r>
         <w:rPr>
           <w:b/>
@@ -9962,529 +9562,24 @@
           <w:iCs/>
           <w:u w:val="single"/>
         </w:rPr>
-        <w:t>id_iteracion</w:t>
-      </w:r>
-      <w:proofErr w:type="spellEnd"/>
-      <w:r>
-        <w:t xml:space="preserve">, </w:t>
-      </w:r>
-      <w:proofErr w:type="spellStart"/>
+        <w:t>id_iteracion,</w:t>
+      </w:r>
       <w:r>
         <w:rPr>
           <w:i/>
           <w:iCs/>
-        </w:rPr>
-        <w:t>id_plan</w:t>
-      </w:r>
-      <w:proofErr w:type="spellEnd"/>
+          <w:u w:val="single"/>
+        </w:rPr>
+        <w:t xml:space="preserve"> id_evaluacion</w:t>
+      </w:r>
       <w:r>
         <w:t>)</w:t>
       </w:r>
     </w:p>
     <w:p>
-      <w:pPr>
-        <w:pStyle w:val="PSI-Ttulo3"/>
-      </w:pPr>
-      <w:bookmarkStart w:id="16" w:name="_Toc188618883"/>
-      <w:r>
-        <w:t>Mapeo de las Relaciones N:M</w:t>
-      </w:r>
-      <w:bookmarkEnd w:id="16"/>
-    </w:p>
-    <w:p>
-      <w:proofErr w:type="gramStart"/>
-      <w:r>
-        <w:t>Proyecto(</w:t>
-      </w:r>
-      <w:proofErr w:type="spellStart"/>
-      <w:proofErr w:type="gramEnd"/>
-      <w:r>
-        <w:rPr>
-          <w:b/>
-          <w:bCs/>
-          <w:u w:val="single"/>
-        </w:rPr>
-        <w:t>id_proyecto</w:t>
-      </w:r>
-      <w:proofErr w:type="spellEnd"/>
-      <w:r>
-        <w:t xml:space="preserve">, nombre, descripción, estado, </w:t>
-      </w:r>
-      <w:proofErr w:type="spellStart"/>
-      <w:r>
-        <w:t>fecha_inicio</w:t>
-      </w:r>
-      <w:proofErr w:type="spellEnd"/>
-      <w:r>
-        <w:t xml:space="preserve">, </w:t>
-      </w:r>
-      <w:proofErr w:type="spellStart"/>
-      <w:r>
-        <w:t>fecha_finalizacion</w:t>
-      </w:r>
-      <w:proofErr w:type="spellEnd"/>
-      <w:r>
-        <w:t>)</w:t>
-      </w:r>
-    </w:p>
-    <w:p>
-      <w:proofErr w:type="gramStart"/>
-      <w:r>
-        <w:t>Usuario</w:t>
-      </w:r>
-      <w:r>
-        <w:t>(</w:t>
-      </w:r>
-      <w:proofErr w:type="spellStart"/>
-      <w:proofErr w:type="gramEnd"/>
-      <w:r>
-        <w:rPr>
-          <w:b/>
-          <w:bCs/>
-          <w:u w:val="single"/>
-        </w:rPr>
-        <w:t>id_</w:t>
-      </w:r>
-      <w:r>
-        <w:rPr>
-          <w:b/>
-          <w:bCs/>
-          <w:u w:val="single"/>
-        </w:rPr>
-        <w:t>usuario</w:t>
-      </w:r>
-      <w:proofErr w:type="spellEnd"/>
-      <w:r>
-        <w:t>, nombre, correo)</w:t>
-      </w:r>
-    </w:p>
-    <w:p>
-      <w:proofErr w:type="gramStart"/>
-      <w:r>
-        <w:t>Riesgo(</w:t>
-      </w:r>
-      <w:proofErr w:type="spellStart"/>
-      <w:proofErr w:type="gramEnd"/>
-      <w:r>
-        <w:rPr>
-          <w:b/>
-          <w:bCs/>
-          <w:u w:val="single"/>
-        </w:rPr>
-        <w:t>id_riesgo</w:t>
-      </w:r>
-      <w:proofErr w:type="spellEnd"/>
-      <w:r>
-        <w:t xml:space="preserve">, </w:t>
-      </w:r>
-      <w:proofErr w:type="spellStart"/>
-      <w:r>
-        <w:t>descripcion</w:t>
-      </w:r>
-      <w:proofErr w:type="spellEnd"/>
-      <w:r>
-        <w:t xml:space="preserve">, </w:t>
-      </w:r>
-      <w:proofErr w:type="spellStart"/>
-      <w:r>
-        <w:t>factor_riesgo</w:t>
-      </w:r>
-      <w:proofErr w:type="spellEnd"/>
-      <w:r>
-        <w:t>*</w:t>
-      </w:r>
-      <w:r>
-        <w:t xml:space="preserve">, </w:t>
-      </w:r>
-      <w:proofErr w:type="spellStart"/>
-      <w:r>
-        <w:t>fecha_creacion</w:t>
-      </w:r>
-      <w:proofErr w:type="spellEnd"/>
-      <w:r>
-        <w:t xml:space="preserve">, </w:t>
-      </w:r>
-      <w:proofErr w:type="spellStart"/>
-      <w:r>
-        <w:rPr>
-          <w:i/>
-          <w:iCs/>
-        </w:rPr>
-        <w:t>id_categoria</w:t>
-      </w:r>
-      <w:proofErr w:type="spellEnd"/>
-      <w:r>
-        <w:t>)</w:t>
-      </w:r>
-    </w:p>
-    <w:p>
-      <w:proofErr w:type="spellStart"/>
-      <w:proofErr w:type="gramStart"/>
-      <w:r>
-        <w:t>Categoria</w:t>
-      </w:r>
-      <w:proofErr w:type="spellEnd"/>
-      <w:r>
-        <w:t>(</w:t>
-      </w:r>
-      <w:proofErr w:type="spellStart"/>
-      <w:proofErr w:type="gramEnd"/>
-      <w:r>
-        <w:rPr>
-          <w:b/>
-          <w:bCs/>
-          <w:u w:val="single"/>
-        </w:rPr>
-        <w:t>id_categoria</w:t>
-      </w:r>
-      <w:proofErr w:type="spellEnd"/>
-      <w:r>
-        <w:t xml:space="preserve">, nombre, </w:t>
-      </w:r>
-      <w:proofErr w:type="spellStart"/>
-      <w:r>
-        <w:t>descripcion</w:t>
-      </w:r>
-      <w:proofErr w:type="spellEnd"/>
-      <w:r>
-        <w:t>)</w:t>
-      </w:r>
-    </w:p>
-    <w:p>
-      <w:proofErr w:type="gramStart"/>
-      <w:r>
-        <w:t>Incidencia(</w:t>
-      </w:r>
-      <w:proofErr w:type="spellStart"/>
-      <w:proofErr w:type="gramEnd"/>
-      <w:r>
-        <w:rPr>
-          <w:b/>
-          <w:bCs/>
-          <w:u w:val="single"/>
-        </w:rPr>
-        <w:t>id_incidencia</w:t>
-      </w:r>
-      <w:proofErr w:type="spellEnd"/>
-      <w:r>
-        <w:t xml:space="preserve">, </w:t>
-      </w:r>
-      <w:proofErr w:type="spellStart"/>
-      <w:r>
-        <w:t>descripcion</w:t>
-      </w:r>
-      <w:proofErr w:type="spellEnd"/>
-      <w:r>
-        <w:t xml:space="preserve">, </w:t>
-      </w:r>
-      <w:proofErr w:type="spellStart"/>
-      <w:r>
-        <w:t>fecha_ocurrencia</w:t>
-      </w:r>
-      <w:proofErr w:type="spellEnd"/>
-      <w:r>
-        <w:t xml:space="preserve">, </w:t>
-      </w:r>
-      <w:proofErr w:type="spellStart"/>
-      <w:r>
-        <w:rPr>
-          <w:i/>
-          <w:iCs/>
-        </w:rPr>
-        <w:t>id_riesgo</w:t>
-      </w:r>
-      <w:proofErr w:type="spellEnd"/>
-      <w:r>
-        <w:rPr>
-          <w:i/>
-          <w:iCs/>
-        </w:rPr>
-        <w:t xml:space="preserve">, </w:t>
-      </w:r>
-      <w:proofErr w:type="spellStart"/>
-      <w:r>
-        <w:rPr>
-          <w:i/>
-          <w:iCs/>
-        </w:rPr>
-        <w:t>id_</w:t>
-      </w:r>
-      <w:r>
-        <w:rPr>
-          <w:i/>
-          <w:iCs/>
-        </w:rPr>
-        <w:t>usuario</w:t>
-      </w:r>
-      <w:proofErr w:type="spellEnd"/>
-      <w:r>
-        <w:t>)</w:t>
-      </w:r>
-    </w:p>
-    <w:p>
-      <w:proofErr w:type="spellStart"/>
-      <w:proofErr w:type="gramStart"/>
-      <w:r>
-        <w:t>Iteracion</w:t>
-      </w:r>
-      <w:proofErr w:type="spellEnd"/>
-      <w:r>
-        <w:t>(</w:t>
-      </w:r>
-      <w:proofErr w:type="spellStart"/>
-      <w:proofErr w:type="gramEnd"/>
-      <w:r>
-        <w:rPr>
-          <w:b/>
-          <w:bCs/>
-          <w:u w:val="single"/>
-        </w:rPr>
-        <w:t>id_iteracion</w:t>
-      </w:r>
-      <w:proofErr w:type="spellEnd"/>
-      <w:r>
-        <w:t xml:space="preserve">, </w:t>
-      </w:r>
-      <w:proofErr w:type="spellStart"/>
-      <w:r>
-        <w:t>fecha_inicio</w:t>
-      </w:r>
-      <w:proofErr w:type="spellEnd"/>
-      <w:r>
-        <w:t xml:space="preserve">, </w:t>
-      </w:r>
-      <w:proofErr w:type="spellStart"/>
-      <w:r>
-        <w:t>fecha_fin</w:t>
-      </w:r>
-      <w:proofErr w:type="spellEnd"/>
-      <w:r>
-        <w:t xml:space="preserve">, </w:t>
-      </w:r>
-      <w:proofErr w:type="spellStart"/>
-      <w:r>
-        <w:rPr>
-          <w:i/>
-          <w:iCs/>
-        </w:rPr>
-        <w:t>id_proyecto</w:t>
-      </w:r>
-      <w:proofErr w:type="spellEnd"/>
-      <w:r>
-        <w:t>)</w:t>
-      </w:r>
-    </w:p>
-    <w:p>
-      <w:proofErr w:type="spellStart"/>
-      <w:proofErr w:type="gramStart"/>
-      <w:r>
-        <w:t>Evaluacion</w:t>
-      </w:r>
-      <w:proofErr w:type="spellEnd"/>
-      <w:r>
-        <w:t>(</w:t>
-      </w:r>
-      <w:proofErr w:type="spellStart"/>
-      <w:proofErr w:type="gramEnd"/>
-      <w:r>
-        <w:rPr>
-          <w:b/>
-          <w:bCs/>
-          <w:u w:val="single"/>
-        </w:rPr>
-        <w:t>id_evaluacion</w:t>
-      </w:r>
-      <w:proofErr w:type="spellEnd"/>
-      <w:r>
-        <w:t>, impacto, probabilidad</w:t>
-      </w:r>
-      <w:r>
-        <w:t xml:space="preserve">, </w:t>
-      </w:r>
-      <w:proofErr w:type="spellStart"/>
-      <w:r>
-        <w:t>descripcion</w:t>
-      </w:r>
-      <w:proofErr w:type="spellEnd"/>
-      <w:r>
-        <w:t xml:space="preserve">, </w:t>
-      </w:r>
-      <w:proofErr w:type="spellStart"/>
-      <w:r>
-        <w:t>fecha_realizacion</w:t>
-      </w:r>
-      <w:proofErr w:type="spellEnd"/>
-      <w:r>
-        <w:t xml:space="preserve">, </w:t>
-      </w:r>
-      <w:proofErr w:type="spellStart"/>
-      <w:r>
-        <w:rPr>
-          <w:i/>
-          <w:iCs/>
-        </w:rPr>
-        <w:t>id_riesgo</w:t>
-      </w:r>
-      <w:proofErr w:type="spellEnd"/>
-      <w:r>
-        <w:rPr>
-          <w:i/>
-          <w:iCs/>
-        </w:rPr>
-        <w:t xml:space="preserve">, </w:t>
-      </w:r>
-      <w:proofErr w:type="spellStart"/>
-      <w:r>
-        <w:rPr>
-          <w:i/>
-          <w:iCs/>
-        </w:rPr>
-        <w:t>id_</w:t>
-      </w:r>
-      <w:r>
-        <w:rPr>
-          <w:i/>
-          <w:iCs/>
-        </w:rPr>
-        <w:t>usuario</w:t>
-      </w:r>
-      <w:proofErr w:type="spellEnd"/>
-      <w:r>
-        <w:t>)</w:t>
-      </w:r>
-    </w:p>
-    <w:p>
-      <w:proofErr w:type="gramStart"/>
-      <w:r>
-        <w:t>Plan(</w:t>
-      </w:r>
-      <w:proofErr w:type="spellStart"/>
-      <w:proofErr w:type="gramEnd"/>
-      <w:r>
-        <w:rPr>
-          <w:b/>
-          <w:bCs/>
-          <w:u w:val="single"/>
-        </w:rPr>
-        <w:t>id_plan</w:t>
-      </w:r>
-      <w:proofErr w:type="spellEnd"/>
-      <w:r>
-        <w:t xml:space="preserve">, </w:t>
-      </w:r>
-      <w:proofErr w:type="spellStart"/>
-      <w:r>
-        <w:t>descripcion</w:t>
-      </w:r>
-      <w:proofErr w:type="spellEnd"/>
-      <w:r>
-        <w:t xml:space="preserve">, tipo, </w:t>
-      </w:r>
-      <w:proofErr w:type="spellStart"/>
-      <w:r>
-        <w:rPr>
-          <w:i/>
-          <w:iCs/>
-        </w:rPr>
-        <w:t>id_riesgo</w:t>
-      </w:r>
-      <w:proofErr w:type="spellEnd"/>
-      <w:r>
-        <w:t>)</w:t>
-      </w:r>
-    </w:p>
-    <w:p>
-      <w:proofErr w:type="gramStart"/>
-      <w:r>
-        <w:t>Tarea(</w:t>
-      </w:r>
-      <w:proofErr w:type="spellStart"/>
-      <w:proofErr w:type="gramEnd"/>
-      <w:r>
-        <w:rPr>
-          <w:b/>
-          <w:bCs/>
-          <w:u w:val="single"/>
-        </w:rPr>
-        <w:t>id_tarea</w:t>
-      </w:r>
-      <w:proofErr w:type="spellEnd"/>
-      <w:r>
-        <w:t xml:space="preserve">, nombre, </w:t>
-      </w:r>
-      <w:proofErr w:type="spellStart"/>
-      <w:r>
-        <w:t>descripcion</w:t>
-      </w:r>
-      <w:proofErr w:type="spellEnd"/>
-      <w:r>
-        <w:t>, estado,</w:t>
-      </w:r>
-      <w:r>
-        <w:t xml:space="preserve"> </w:t>
-      </w:r>
-      <w:proofErr w:type="spellStart"/>
-      <w:r>
-        <w:t>fecha_inicio</w:t>
-      </w:r>
-      <w:proofErr w:type="spellEnd"/>
-      <w:r>
-        <w:t xml:space="preserve">, </w:t>
-      </w:r>
-      <w:proofErr w:type="spellStart"/>
-      <w:r>
-        <w:t>fecha_fin</w:t>
-      </w:r>
-      <w:proofErr w:type="spellEnd"/>
-      <w:r>
-        <w:t xml:space="preserve">, </w:t>
-      </w:r>
-      <w:proofErr w:type="spellStart"/>
-      <w:r>
-        <w:t>fecha_fin_real</w:t>
-      </w:r>
-      <w:proofErr w:type="spellEnd"/>
-      <w:r>
-        <w:t>*</w:t>
-      </w:r>
-      <w:r>
-        <w:t>,</w:t>
-      </w:r>
-      <w:r>
-        <w:rPr>
-          <w:i/>
-          <w:iCs/>
-        </w:rPr>
-        <w:t xml:space="preserve"> </w:t>
-      </w:r>
-      <w:proofErr w:type="spellStart"/>
-      <w:r>
-        <w:rPr>
-          <w:i/>
-          <w:iCs/>
-        </w:rPr>
-        <w:t>id_plan</w:t>
-      </w:r>
-      <w:proofErr w:type="spellEnd"/>
-      <w:r>
-        <w:t>)</w:t>
-      </w:r>
-    </w:p>
-    <w:p>
-      <w:proofErr w:type="spellStart"/>
-      <w:r>
-        <w:t>Iteracion_</w:t>
-      </w:r>
-      <w:proofErr w:type="gramStart"/>
-      <w:r>
-        <w:t>Evaluacion</w:t>
-      </w:r>
-      <w:proofErr w:type="spellEnd"/>
-      <w:r>
-        <w:t>(</w:t>
-      </w:r>
-      <w:proofErr w:type="spellStart"/>
-      <w:proofErr w:type="gramEnd"/>
+      <w:r>
+        <w:t>Proyecto_Riesgo(</w:t>
+      </w:r>
       <w:r>
         <w:rPr>
           <w:b/>
@@ -10493,9 +9588,23 @@
           <w:iCs/>
           <w:u w:val="single"/>
         </w:rPr>
-        <w:t>id_iteracion</w:t>
-      </w:r>
-      <w:proofErr w:type="spellEnd"/>
+        <w:t>id_proyecto</w:t>
+      </w:r>
+      <w:r>
+        <w:rPr>
+          <w:i/>
+          <w:iCs/>
+        </w:rPr>
+        <w:t>, id_riesgo</w:t>
+      </w:r>
+      <w:r>
+        <w:t>)</w:t>
+      </w:r>
+    </w:p>
+    <w:p>
+      <w:r>
+        <w:t>Iteracion_Plan(</w:t>
+      </w:r>
       <w:r>
         <w:rPr>
           <w:b/>
@@ -10504,45 +9613,35 @@
           <w:iCs/>
           <w:u w:val="single"/>
         </w:rPr>
-        <w:t>,</w:t>
+        <w:t>id_iteracion</w:t>
+      </w:r>
+      <w:r>
+        <w:t xml:space="preserve">, </w:t>
       </w:r>
       <w:r>
         <w:rPr>
           <w:i/>
           <w:iCs/>
-          <w:u w:val="single"/>
-        </w:rPr>
-        <w:t xml:space="preserve"> </w:t>
-      </w:r>
-      <w:proofErr w:type="spellStart"/>
-      <w:r>
-        <w:rPr>
-          <w:i/>
-          <w:iCs/>
-          <w:u w:val="single"/>
-        </w:rPr>
-        <w:t>id_evaluacion</w:t>
-      </w:r>
-      <w:proofErr w:type="spellEnd"/>
+        </w:rPr>
+        <w:t>id_plan</w:t>
+      </w:r>
       <w:r>
         <w:t>)</w:t>
       </w:r>
     </w:p>
     <w:p>
-      <w:proofErr w:type="spellStart"/>
-      <w:r>
-        <w:t>Proyecto_</w:t>
-      </w:r>
-      <w:proofErr w:type="gramStart"/>
-      <w:r>
-        <w:t>Riesgo</w:t>
-      </w:r>
-      <w:proofErr w:type="spellEnd"/>
+      <w:r>
+        <w:t>Proyecto</w:t>
+      </w:r>
+      <w:r>
+        <w:rPr>
+          <w:lang w:val="es-AR"/>
+        </w:rPr>
+        <w:t>_Participante</w:t>
+      </w:r>
       <w:r>
         <w:t>(</w:t>
       </w:r>
-      <w:proofErr w:type="spellStart"/>
-      <w:proofErr w:type="gramEnd"/>
       <w:r>
         <w:rPr>
           <w:b/>
@@ -10551,44 +9650,8 @@
           <w:iCs/>
           <w:u w:val="single"/>
         </w:rPr>
-        <w:t>id_proyecto</w:t>
-      </w:r>
-      <w:proofErr w:type="spellEnd"/>
-      <w:r>
-        <w:rPr>
-          <w:i/>
-          <w:iCs/>
-        </w:rPr>
-        <w:t xml:space="preserve">, </w:t>
-      </w:r>
-      <w:proofErr w:type="spellStart"/>
-      <w:r>
-        <w:rPr>
-          <w:i/>
-          <w:iCs/>
-        </w:rPr>
-        <w:t>id_riesgo</w:t>
-      </w:r>
-      <w:proofErr w:type="spellEnd"/>
-      <w:r>
-        <w:t>)</w:t>
-      </w:r>
-    </w:p>
-    <w:p>
-      <w:proofErr w:type="spellStart"/>
-      <w:r>
-        <w:t>Iteracion_</w:t>
-      </w:r>
-      <w:proofErr w:type="gramStart"/>
-      <w:r>
-        <w:t>Plan</w:t>
-      </w:r>
-      <w:proofErr w:type="spellEnd"/>
-      <w:r>
-        <w:t>(</w:t>
-      </w:r>
-      <w:proofErr w:type="spellStart"/>
-      <w:proofErr w:type="gramEnd"/>
+        <w:t>id_proyecto, id_</w:t>
+      </w:r>
       <w:r>
         <w:rPr>
           <w:b/>
@@ -10597,47 +9660,16 @@
           <w:iCs/>
           <w:u w:val="single"/>
         </w:rPr>
-        <w:t>id_iteracion</w:t>
-      </w:r>
-      <w:proofErr w:type="spellEnd"/>
-      <w:r>
-        <w:t xml:space="preserve">, </w:t>
-      </w:r>
-      <w:proofErr w:type="spellStart"/>
-      <w:r>
-        <w:rPr>
-          <w:i/>
-          <w:iCs/>
-        </w:rPr>
-        <w:t>id_plan</w:t>
-      </w:r>
-      <w:proofErr w:type="spellEnd"/>
-      <w:r>
-        <w:t>)</w:t>
-      </w:r>
-    </w:p>
-    <w:p>
-      <w:r>
-        <w:t>Proyecto</w:t>
-      </w:r>
-      <w:r>
-        <w:rPr>
-          <w:lang w:val="es-AR"/>
-        </w:rPr>
-        <w:t>_</w:t>
-      </w:r>
-      <w:proofErr w:type="gramStart"/>
-      <w:r>
-        <w:rPr>
-          <w:lang w:val="es-AR"/>
-        </w:rPr>
-        <w:t>Participante</w:t>
-      </w:r>
-      <w:r>
-        <w:t>(</w:t>
-      </w:r>
-      <w:proofErr w:type="spellStart"/>
-      <w:proofErr w:type="gramEnd"/>
+        <w:t>usuario</w:t>
+      </w:r>
+      <w:r>
+        <w:t>, rol)</w:t>
+      </w:r>
+    </w:p>
+    <w:p>
+      <w:r>
+        <w:t>Participante_Riesgo(</w:t>
+      </w:r>
       <w:r>
         <w:rPr>
           <w:b/>
@@ -10646,9 +9678,8 @@
           <w:iCs/>
           <w:u w:val="single"/>
         </w:rPr>
-        <w:t>id_proyecto</w:t>
-      </w:r>
-      <w:proofErr w:type="spellEnd"/>
+        <w:t>id_</w:t>
+      </w:r>
       <w:r>
         <w:rPr>
           <w:b/>
@@ -10657,9 +9688,8 @@
           <w:iCs/>
           <w:u w:val="single"/>
         </w:rPr>
-        <w:t xml:space="preserve">, </w:t>
-      </w:r>
-      <w:proofErr w:type="spellStart"/>
+        <w:t>usuario</w:t>
+      </w:r>
       <w:r>
         <w:rPr>
           <w:b/>
@@ -10668,7 +9698,15 @@
           <w:iCs/>
           <w:u w:val="single"/>
         </w:rPr>
-        <w:t>id_</w:t>
+        <w:t>, id_riesgo</w:t>
+      </w:r>
+      <w:r>
+        <w:t>)</w:t>
+      </w:r>
+    </w:p>
+    <w:p>
+      <w:r>
+        <w:t>Participante_Tarea(</w:t>
       </w:r>
       <w:r>
         <w:rPr>
@@ -10678,28 +9716,8 @@
           <w:iCs/>
           <w:u w:val="single"/>
         </w:rPr>
-        <w:t>usuario</w:t>
-      </w:r>
-      <w:proofErr w:type="spellEnd"/>
-      <w:r>
-        <w:t>, rol)</w:t>
-      </w:r>
-    </w:p>
-    <w:p>
-      <w:proofErr w:type="spellStart"/>
-      <w:r>
-        <w:t>Participante_</w:t>
-      </w:r>
-      <w:proofErr w:type="gramStart"/>
-      <w:r>
-        <w:t>Riesgo</w:t>
-      </w:r>
-      <w:proofErr w:type="spellEnd"/>
-      <w:r>
-        <w:t>(</w:t>
-      </w:r>
-      <w:proofErr w:type="spellStart"/>
-      <w:proofErr w:type="gramEnd"/>
+        <w:t>id_</w:t>
+      </w:r>
       <w:r>
         <w:rPr>
           <w:b/>
@@ -10708,7 +9726,7 @@
           <w:iCs/>
           <w:u w:val="single"/>
         </w:rPr>
-        <w:t>id_</w:t>
+        <w:t>usuario</w:t>
       </w:r>
       <w:r>
         <w:rPr>
@@ -10718,9 +9736,16 @@
           <w:iCs/>
           <w:u w:val="single"/>
         </w:rPr>
-        <w:t>usuario</w:t>
-      </w:r>
-      <w:proofErr w:type="spellEnd"/>
+        <w:t>, id_tarea</w:t>
+      </w:r>
+      <w:r>
+        <w:t>)</w:t>
+      </w:r>
+    </w:p>
+    <w:p>
+      <w:r>
+        <w:t>Proyecto_Categoria(</w:t>
+      </w:r>
       <w:r>
         <w:rPr>
           <w:b/>
@@ -10729,9 +9754,8 @@
           <w:iCs/>
           <w:u w:val="single"/>
         </w:rPr>
-        <w:t xml:space="preserve">, </w:t>
-      </w:r>
-      <w:proofErr w:type="spellStart"/>
+        <w:t>id_</w:t>
+      </w:r>
       <w:r>
         <w:rPr>
           <w:b/>
@@ -10740,28 +9764,8 @@
           <w:iCs/>
           <w:u w:val="single"/>
         </w:rPr>
-        <w:t>id_riesgo</w:t>
-      </w:r>
-      <w:proofErr w:type="spellEnd"/>
-      <w:r>
-        <w:t>)</w:t>
-      </w:r>
-    </w:p>
-    <w:p>
-      <w:proofErr w:type="spellStart"/>
-      <w:r>
-        <w:t>Participante_</w:t>
-      </w:r>
-      <w:proofErr w:type="gramStart"/>
-      <w:r>
-        <w:t>Tarea</w:t>
-      </w:r>
-      <w:proofErr w:type="spellEnd"/>
-      <w:r>
-        <w:t>(</w:t>
-      </w:r>
-      <w:proofErr w:type="spellStart"/>
-      <w:proofErr w:type="gramEnd"/>
+        <w:t>proyecto</w:t>
+      </w:r>
       <w:r>
         <w:rPr>
           <w:b/>
@@ -10770,7 +9774,7 @@
           <w:iCs/>
           <w:u w:val="single"/>
         </w:rPr>
-        <w:t>id_</w:t>
+        <w:t>, id_</w:t>
       </w:r>
       <w:r>
         <w:rPr>
@@ -10780,699 +9784,365 @@
           <w:iCs/>
           <w:u w:val="single"/>
         </w:rPr>
+        <w:t>categoria</w:t>
+      </w:r>
+      <w:r>
+        <w:t>)</w:t>
+      </w:r>
+    </w:p>
+    <w:p>
+      <w:pPr>
+        <w:pStyle w:val="Ttulo2"/>
+      </w:pPr>
+      <w:bookmarkStart w:id="17" w:name="_Toc188618884"/>
+      <w:r>
+        <w:lastRenderedPageBreak/>
+        <w:t>Normalización</w:t>
+      </w:r>
+      <w:bookmarkEnd w:id="17"/>
+    </w:p>
+    <w:p>
+      <w:pPr>
+        <w:pStyle w:val="PSI-Ttulo3"/>
+      </w:pPr>
+      <w:bookmarkStart w:id="18" w:name="_Toc188618885"/>
+      <w:r>
+        <w:t>Dependencias funcionales</w:t>
+      </w:r>
+      <w:bookmarkEnd w:id="18"/>
+    </w:p>
+    <w:p>
+      <w:r>
+        <w:t>i</w:t>
+      </w:r>
+      <w:r>
+        <w:t xml:space="preserve">d_proyecto </w:t>
+      </w:r>
+      <w:r>
+        <w:sym w:font="Wingdings" w:char="F0E0"/>
+      </w:r>
+      <w:r>
+        <w:t xml:space="preserve"> </w:t>
+      </w:r>
+      <w:r>
+        <w:t>nombre, descripción, estado, fecha_inicio, fecha_finalizacion.</w:t>
+      </w:r>
+    </w:p>
+    <w:p>
+      <w:r>
+        <w:t>i</w:t>
+      </w:r>
+      <w:r>
+        <w:t>d_</w:t>
+      </w:r>
+      <w:r>
         <w:t>usuario</w:t>
       </w:r>
-      <w:proofErr w:type="spellEnd"/>
-      <w:r>
-        <w:rPr>
-          <w:b/>
-          <w:bCs/>
+      <w:r>
+        <w:t xml:space="preserve"> </w:t>
+      </w:r>
+      <w:r>
+        <w:sym w:font="Wingdings" w:char="F0E0"/>
+      </w:r>
+      <w:r>
+        <w:t xml:space="preserve"> nombre, correo.</w:t>
+      </w:r>
+    </w:p>
+    <w:p>
+      <w:r>
+        <w:t>i</w:t>
+      </w:r>
+      <w:r>
+        <w:t xml:space="preserve">d_riesgo </w:t>
+      </w:r>
+      <w:r>
+        <w:sym w:font="Wingdings" w:char="F0E0"/>
+      </w:r>
+      <w:r>
+        <w:t xml:space="preserve"> descripcion</w:t>
+      </w:r>
+      <w:r>
+        <w:t>,</w:t>
+      </w:r>
+      <w:r>
+        <w:t xml:space="preserve"> </w:t>
+      </w:r>
+      <w:r>
+        <w:t>factor_riesgo,</w:t>
+      </w:r>
+      <w:r>
+        <w:t xml:space="preserve"> fecha_creacion</w:t>
+      </w:r>
+      <w:r>
+        <w:t xml:space="preserve">, </w:t>
+      </w:r>
+      <w:r>
+        <w:rPr>
           <w:i/>
           <w:iCs/>
-          <w:u w:val="single"/>
-        </w:rPr>
+        </w:rPr>
+        <w:t>id_categoria</w:t>
+      </w:r>
+      <w:r>
+        <w:t>.</w:t>
+      </w:r>
+    </w:p>
+    <w:p>
+      <w:r>
+        <w:t xml:space="preserve">id_categoria </w:t>
+      </w:r>
+      <w:r>
+        <w:sym w:font="Wingdings" w:char="F0E0"/>
+      </w:r>
+      <w:r>
+        <w:t xml:space="preserve"> nombre, descripcion.</w:t>
+      </w:r>
+    </w:p>
+    <w:p>
+      <w:r>
+        <w:t>id_incidencia</w:t>
+      </w:r>
+      <w:r>
+        <w:t xml:space="preserve"> </w:t>
+      </w:r>
+      <w:r>
+        <w:sym w:font="Wingdings" w:char="F0E0"/>
+      </w:r>
+      <w:r>
+        <w:t xml:space="preserve"> descripcion</w:t>
+      </w:r>
+      <w:r>
+        <w:t>, fecha_ocurrencia</w:t>
+      </w:r>
+      <w:r>
         <w:t xml:space="preserve">, </w:t>
       </w:r>
-      <w:proofErr w:type="spellStart"/>
-      <w:r>
-        <w:rPr>
-          <w:b/>
-          <w:bCs/>
+      <w:r>
+        <w:rPr>
           <w:i/>
           <w:iCs/>
-          <w:u w:val="single"/>
-        </w:rPr>
-        <w:t>id_tarea</w:t>
-      </w:r>
-      <w:proofErr w:type="spellEnd"/>
-      <w:r>
-        <w:t>)</w:t>
-      </w:r>
-    </w:p>
-    <w:p>
-      <w:proofErr w:type="spellStart"/>
-      <w:r>
-        <w:t>Proyecto_</w:t>
-      </w:r>
-      <w:proofErr w:type="gramStart"/>
-      <w:r>
-        <w:t>Categoria</w:t>
-      </w:r>
-      <w:proofErr w:type="spellEnd"/>
-      <w:r>
-        <w:t>(</w:t>
-      </w:r>
-      <w:proofErr w:type="spellStart"/>
-      <w:proofErr w:type="gramEnd"/>
-      <w:r>
-        <w:rPr>
-          <w:b/>
-          <w:bCs/>
+        </w:rPr>
+        <w:t>id_riesgo, id_participante</w:t>
+      </w:r>
+      <w:r>
+        <w:t>.</w:t>
+      </w:r>
+    </w:p>
+    <w:p>
+      <w:r>
+        <w:t xml:space="preserve">id_iteracion </w:t>
+      </w:r>
+      <w:r>
+        <w:sym w:font="Wingdings" w:char="F0E0"/>
+      </w:r>
+      <w:r>
+        <w:t xml:space="preserve"> fecha_inicio, fecha_fin, </w:t>
+      </w:r>
+      <w:r>
+        <w:rPr>
           <w:i/>
           <w:iCs/>
-          <w:u w:val="single"/>
-        </w:rPr>
-        <w:t>id_</w:t>
-      </w:r>
-      <w:r>
-        <w:rPr>
-          <w:b/>
-          <w:bCs/>
+        </w:rPr>
+        <w:t>id_proyecto</w:t>
+      </w:r>
+      <w:r>
+        <w:t>.</w:t>
+      </w:r>
+    </w:p>
+    <w:p>
+      <w:r>
+        <w:t>id_evaluacion</w:t>
+      </w:r>
+      <w:r>
+        <w:t xml:space="preserve"> </w:t>
+      </w:r>
+      <w:r>
+        <w:sym w:font="Wingdings" w:char="F0E0"/>
+      </w:r>
+      <w:r>
+        <w:t xml:space="preserve"> impacto, probabilidad</w:t>
+      </w:r>
+      <w:r>
+        <w:t>, descripcion, fecha_realizacion</w:t>
+      </w:r>
+      <w:r>
+        <w:t xml:space="preserve">, </w:t>
+      </w:r>
+      <w:r>
+        <w:rPr>
           <w:i/>
           <w:iCs/>
-          <w:u w:val="single"/>
-        </w:rPr>
-        <w:t>proyecto</w:t>
-      </w:r>
-      <w:proofErr w:type="spellEnd"/>
-      <w:r>
-        <w:rPr>
-          <w:b/>
-          <w:bCs/>
+        </w:rPr>
+        <w:t>id_riesgo, id_</w:t>
+      </w:r>
+      <w:r>
+        <w:rPr>
           <w:i/>
           <w:iCs/>
-          <w:u w:val="single"/>
-        </w:rPr>
-        <w:t xml:space="preserve">, </w:t>
-      </w:r>
-      <w:proofErr w:type="spellStart"/>
-      <w:r>
-        <w:rPr>
-          <w:b/>
-          <w:bCs/>
+        </w:rPr>
+        <w:t>usuario</w:t>
+      </w:r>
+      <w:r>
+        <w:t>.</w:t>
+      </w:r>
+    </w:p>
+    <w:p>
+      <w:r>
+        <w:t xml:space="preserve">id_plan </w:t>
+      </w:r>
+      <w:r>
+        <w:sym w:font="Wingdings" w:char="F0E0"/>
+      </w:r>
+      <w:r>
+        <w:t xml:space="preserve"> descripcion, tipo, </w:t>
+      </w:r>
+      <w:r>
+        <w:rPr>
           <w:i/>
           <w:iCs/>
-          <w:u w:val="single"/>
-        </w:rPr>
-        <w:t>id_</w:t>
-      </w:r>
-      <w:r>
-        <w:rPr>
-          <w:b/>
-          <w:bCs/>
+        </w:rPr>
+        <w:t>id_riesgo</w:t>
+      </w:r>
+      <w:r>
+        <w:t>.</w:t>
+      </w:r>
+    </w:p>
+    <w:p>
+      <w:r>
+        <w:t xml:space="preserve">id_tarea </w:t>
+      </w:r>
+      <w:r>
+        <w:sym w:font="Wingdings" w:char="F0E0"/>
+      </w:r>
+      <w:r>
+        <w:t xml:space="preserve"> nombre, descripcion,</w:t>
+      </w:r>
+      <w:r>
+        <w:t xml:space="preserve"> </w:t>
+      </w:r>
+      <w:r>
+        <w:t>fecha_inicio, fecha_fin</w:t>
+      </w:r>
+      <w:r>
+        <w:t>, fecha_fin_real</w:t>
+      </w:r>
+      <w:r>
+        <w:t>,</w:t>
+      </w:r>
+      <w:r>
+        <w:t xml:space="preserve"> estado,</w:t>
+      </w:r>
+      <w:r>
+        <w:rPr>
           <w:i/>
           <w:iCs/>
-          <w:u w:val="single"/>
-        </w:rPr>
-        <w:t>categoria</w:t>
-      </w:r>
-      <w:proofErr w:type="spellEnd"/>
-      <w:r>
-        <w:t>)</w:t>
+        </w:rPr>
+        <w:t xml:space="preserve"> id_plan</w:t>
+      </w:r>
+      <w:r>
+        <w:t>.</w:t>
+      </w:r>
+      <w:r>
+        <w:t xml:space="preserve"> </w:t>
+      </w:r>
+    </w:p>
+    <w:p>
+      <w:r>
+        <w:t>id_proyecto</w:t>
+      </w:r>
+      <w:r>
+        <w:t xml:space="preserve"> </w:t>
+      </w:r>
+      <w:r>
+        <w:sym w:font="Wingdings" w:char="F0E0"/>
+      </w:r>
+      <w:r>
+        <w:t xml:space="preserve"> id_riesgo.</w:t>
+      </w:r>
+    </w:p>
+    <w:p>
+      <w:r>
+        <w:t xml:space="preserve"> </w:t>
+      </w:r>
+      <w:r>
+        <w:t>id_proyecto, id_participante</w:t>
+      </w:r>
+      <w:r>
+        <w:t xml:space="preserve"> </w:t>
+      </w:r>
+      <w:r>
+        <w:sym w:font="Wingdings" w:char="F0E0"/>
+      </w:r>
+      <w:r>
+        <w:t xml:space="preserve"> rol</w:t>
+      </w:r>
+      <w:r>
+        <w:t>.</w:t>
+      </w:r>
+    </w:p>
+    <w:p>
+      <w:r>
+        <w:t>La primera forma normal la cumple ya que no hay ningún atributo multivalorado.</w:t>
+      </w:r>
+    </w:p>
+    <w:p>
+      <w:r>
+        <w:t>La segunda forma normal la cumple ya que todos los atributos tienen dependencia funcional sobre la clave primaria.</w:t>
+      </w:r>
+    </w:p>
+    <w:p>
+      <w:r>
+        <w:t xml:space="preserve">La tercera forma normal la cumple ya que no existe dependencias transitivas. </w:t>
       </w:r>
     </w:p>
     <w:p>
       <w:pPr>
         <w:pStyle w:val="Ttulo2"/>
       </w:pPr>
-      <w:bookmarkStart w:id="17" w:name="_Toc188618884"/>
-      <w:r>
-        <w:t>Normalización</w:t>
-      </w:r>
-      <w:bookmarkEnd w:id="17"/>
-    </w:p>
-    <w:p>
-      <w:pPr>
-        <w:pStyle w:val="PSI-Ttulo3"/>
-      </w:pPr>
-      <w:bookmarkStart w:id="18" w:name="_Toc188618885"/>
-      <w:r>
-        <w:t>Dependencias funcionales</w:t>
-      </w:r>
-      <w:bookmarkEnd w:id="18"/>
-    </w:p>
-    <w:p>
-      <w:proofErr w:type="spellStart"/>
-      <w:r>
-        <w:t>i</w:t>
-      </w:r>
-      <w:r>
-        <w:t>d_proyecto</w:t>
-      </w:r>
-      <w:proofErr w:type="spellEnd"/>
-      <w:r>
-        <w:t xml:space="preserve"> </w:t>
-      </w:r>
-      <w:r>
-        <w:sym w:font="Wingdings" w:char="F0E0"/>
-      </w:r>
-      <w:r>
-        <w:t xml:space="preserve"> </w:t>
-      </w:r>
-      <w:r>
-        <w:t xml:space="preserve">nombre, descripción, estado, </w:t>
-      </w:r>
-      <w:proofErr w:type="spellStart"/>
-      <w:r>
-        <w:t>fecha_inicio</w:t>
-      </w:r>
-      <w:proofErr w:type="spellEnd"/>
-      <w:r>
-        <w:t xml:space="preserve">, </w:t>
-      </w:r>
-      <w:proofErr w:type="spellStart"/>
-      <w:r>
-        <w:t>fecha_finalizacion</w:t>
-      </w:r>
-      <w:proofErr w:type="spellEnd"/>
-      <w:r>
-        <w:t>.</w:t>
-      </w:r>
-    </w:p>
-    <w:p>
-      <w:proofErr w:type="spellStart"/>
-      <w:r>
-        <w:t>i</w:t>
-      </w:r>
-      <w:r>
-        <w:t>d_</w:t>
-      </w:r>
-      <w:r>
-        <w:t>usuario</w:t>
-      </w:r>
-      <w:proofErr w:type="spellEnd"/>
-      <w:r>
-        <w:t xml:space="preserve"> </w:t>
-      </w:r>
-      <w:r>
-        <w:sym w:font="Wingdings" w:char="F0E0"/>
-      </w:r>
-      <w:r>
-        <w:t xml:space="preserve"> nombre, correo.</w:t>
-      </w:r>
-    </w:p>
-    <w:p>
-      <w:proofErr w:type="spellStart"/>
-      <w:r>
-        <w:t>i</w:t>
-      </w:r>
-      <w:r>
-        <w:t>d_riesgo</w:t>
-      </w:r>
-      <w:proofErr w:type="spellEnd"/>
-      <w:r>
-        <w:t xml:space="preserve"> </w:t>
-      </w:r>
-      <w:r>
-        <w:sym w:font="Wingdings" w:char="F0E0"/>
-      </w:r>
-      <w:r>
-        <w:t xml:space="preserve"> </w:t>
-      </w:r>
-      <w:proofErr w:type="spellStart"/>
-      <w:r>
-        <w:t>descripcion</w:t>
-      </w:r>
-      <w:proofErr w:type="spellEnd"/>
-      <w:r>
-        <w:t>,</w:t>
-      </w:r>
-      <w:r>
-        <w:t xml:space="preserve"> </w:t>
-      </w:r>
-      <w:proofErr w:type="spellStart"/>
-      <w:r>
-        <w:t>factor_riesgo</w:t>
-      </w:r>
-      <w:proofErr w:type="spellEnd"/>
-      <w:r>
-        <w:t>,</w:t>
-      </w:r>
-      <w:r>
-        <w:t xml:space="preserve"> </w:t>
-      </w:r>
-      <w:proofErr w:type="spellStart"/>
-      <w:r>
-        <w:t>fecha_creacion</w:t>
-      </w:r>
-      <w:proofErr w:type="spellEnd"/>
-      <w:r>
-        <w:t xml:space="preserve">, </w:t>
-      </w:r>
-      <w:proofErr w:type="spellStart"/>
-      <w:r>
-        <w:rPr>
-          <w:i/>
-          <w:iCs/>
-        </w:rPr>
-        <w:t>id_categoria</w:t>
-      </w:r>
-      <w:proofErr w:type="spellEnd"/>
-      <w:r>
-        <w:t>.</w:t>
-      </w:r>
-    </w:p>
-    <w:p>
-      <w:proofErr w:type="spellStart"/>
-      <w:r>
-        <w:t>id_categoria</w:t>
-      </w:r>
-      <w:proofErr w:type="spellEnd"/>
-      <w:r>
-        <w:t xml:space="preserve"> </w:t>
-      </w:r>
-      <w:r>
-        <w:sym w:font="Wingdings" w:char="F0E0"/>
-      </w:r>
-      <w:r>
-        <w:t xml:space="preserve"> nombre, </w:t>
-      </w:r>
-      <w:proofErr w:type="spellStart"/>
-      <w:r>
-        <w:t>descripcion</w:t>
-      </w:r>
-      <w:proofErr w:type="spellEnd"/>
-      <w:r>
-        <w:t>.</w:t>
-      </w:r>
-    </w:p>
-    <w:p>
-      <w:proofErr w:type="spellStart"/>
-      <w:r>
+      <w:bookmarkStart w:id="19" w:name="_Toc188618886"/>
+      <w:r>
+        <w:t xml:space="preserve">Justificación </w:t>
+      </w:r>
+      <w:r>
+        <w:t xml:space="preserve">de </w:t>
+      </w:r>
+      <w:r>
+        <w:t>Forma normal adoptada</w:t>
+      </w:r>
+      <w:bookmarkEnd w:id="19"/>
+    </w:p>
+    <w:p>
+      <w:r>
+        <w:t xml:space="preserve">Se eligió la 3ra forma normal porque </w:t>
+      </w:r>
+      <w:r>
+        <w:t>ayuda a eliminar redundancias y dependencias anómalas, mejorando la integridad y eficiencia de los datos.</w:t>
+      </w:r>
+    </w:p>
+    <w:p>
+      <w:pPr>
+        <w:pStyle w:val="PSI-Ttulo2"/>
+      </w:pPr>
+      <w:bookmarkStart w:id="20" w:name="_Toc188618887"/>
+      <w:r>
+        <w:t>Esquema lógico</w:t>
+      </w:r>
+      <w:bookmarkEnd w:id="20"/>
+    </w:p>
+    <w:p>
+      <w:r>
+        <w:t>Una vez implementado el modelo relacional, se procedió a realizar el esquema lógico con la herramienta MySQL WorkBench 8.0. Este modelo cuenta con los tipos de datos y las restricciones a tener en cuenta.</w:t>
+      </w:r>
+    </w:p>
+    <w:p>
+      <w:pPr>
+        <w:jc w:val="center"/>
+      </w:pPr>
+      <w:r>
+        <w:rPr>
+          <w:noProof/>
+        </w:rPr>
         <w:lastRenderedPageBreak/>
-        <w:t>id_incidencia</w:t>
-      </w:r>
-      <w:proofErr w:type="spellEnd"/>
-      <w:r>
-        <w:t xml:space="preserve"> </w:t>
-      </w:r>
-      <w:r>
-        <w:sym w:font="Wingdings" w:char="F0E0"/>
-      </w:r>
-      <w:r>
-        <w:t xml:space="preserve"> </w:t>
-      </w:r>
-      <w:proofErr w:type="spellStart"/>
-      <w:r>
-        <w:t>descripcion</w:t>
-      </w:r>
-      <w:proofErr w:type="spellEnd"/>
-      <w:r>
-        <w:t xml:space="preserve">, </w:t>
-      </w:r>
-      <w:proofErr w:type="spellStart"/>
-      <w:r>
-        <w:t>fecha_ocurrencia</w:t>
-      </w:r>
-      <w:proofErr w:type="spellEnd"/>
-      <w:r>
-        <w:t xml:space="preserve">, </w:t>
-      </w:r>
-      <w:proofErr w:type="spellStart"/>
-      <w:r>
-        <w:rPr>
-          <w:i/>
-          <w:iCs/>
-        </w:rPr>
-        <w:t>id_riesgo</w:t>
-      </w:r>
-      <w:proofErr w:type="spellEnd"/>
-      <w:r>
-        <w:rPr>
-          <w:i/>
-          <w:iCs/>
-        </w:rPr>
-        <w:t xml:space="preserve">, </w:t>
-      </w:r>
-      <w:proofErr w:type="spellStart"/>
-      <w:r>
-        <w:rPr>
-          <w:i/>
-          <w:iCs/>
-        </w:rPr>
-        <w:t>id_participante</w:t>
-      </w:r>
-      <w:proofErr w:type="spellEnd"/>
-      <w:r>
-        <w:t>.</w:t>
-      </w:r>
-    </w:p>
-    <w:p>
-      <w:proofErr w:type="spellStart"/>
-      <w:r>
-        <w:t>id_iteracion</w:t>
-      </w:r>
-      <w:proofErr w:type="spellEnd"/>
-      <w:r>
-        <w:t xml:space="preserve"> </w:t>
-      </w:r>
-      <w:r>
-        <w:sym w:font="Wingdings" w:char="F0E0"/>
-      </w:r>
-      <w:r>
-        <w:t xml:space="preserve"> </w:t>
-      </w:r>
-      <w:proofErr w:type="spellStart"/>
-      <w:r>
-        <w:t>fecha_inicio</w:t>
-      </w:r>
-      <w:proofErr w:type="spellEnd"/>
-      <w:r>
-        <w:t xml:space="preserve">, </w:t>
-      </w:r>
-      <w:proofErr w:type="spellStart"/>
-      <w:r>
-        <w:t>fecha_fin</w:t>
-      </w:r>
-      <w:proofErr w:type="spellEnd"/>
-      <w:r>
-        <w:t xml:space="preserve">, </w:t>
-      </w:r>
-      <w:proofErr w:type="spellStart"/>
-      <w:r>
-        <w:rPr>
-          <w:i/>
-          <w:iCs/>
-        </w:rPr>
-        <w:t>id_proyecto</w:t>
-      </w:r>
-      <w:proofErr w:type="spellEnd"/>
-      <w:r>
-        <w:t>.</w:t>
-      </w:r>
-    </w:p>
-    <w:p>
-      <w:proofErr w:type="spellStart"/>
-      <w:r>
-        <w:t>id_evaluacion</w:t>
-      </w:r>
-      <w:proofErr w:type="spellEnd"/>
-      <w:r>
-        <w:t xml:space="preserve"> </w:t>
-      </w:r>
-      <w:r>
-        <w:sym w:font="Wingdings" w:char="F0E0"/>
-      </w:r>
-      <w:r>
-        <w:t xml:space="preserve"> impacto, probabilidad</w:t>
-      </w:r>
-      <w:r>
-        <w:t xml:space="preserve">, </w:t>
-      </w:r>
-      <w:proofErr w:type="spellStart"/>
-      <w:r>
-        <w:t>descripcion</w:t>
-      </w:r>
-      <w:proofErr w:type="spellEnd"/>
-      <w:r>
-        <w:t xml:space="preserve">, </w:t>
-      </w:r>
-      <w:proofErr w:type="spellStart"/>
-      <w:r>
-        <w:t>fecha_realizacion</w:t>
-      </w:r>
-      <w:proofErr w:type="spellEnd"/>
-      <w:r>
-        <w:t xml:space="preserve">, </w:t>
-      </w:r>
-      <w:proofErr w:type="spellStart"/>
-      <w:r>
-        <w:rPr>
-          <w:i/>
-          <w:iCs/>
-        </w:rPr>
-        <w:t>id_riesgo</w:t>
-      </w:r>
-      <w:proofErr w:type="spellEnd"/>
-      <w:r>
-        <w:rPr>
-          <w:i/>
-          <w:iCs/>
-        </w:rPr>
-        <w:t xml:space="preserve">, </w:t>
-      </w:r>
-      <w:proofErr w:type="spellStart"/>
-      <w:r>
-        <w:rPr>
-          <w:i/>
-          <w:iCs/>
-        </w:rPr>
-        <w:t>id_</w:t>
-      </w:r>
-      <w:r>
-        <w:rPr>
-          <w:i/>
-          <w:iCs/>
-        </w:rPr>
-        <w:t>usuario</w:t>
-      </w:r>
-      <w:proofErr w:type="spellEnd"/>
-      <w:r>
-        <w:t>.</w:t>
-      </w:r>
-    </w:p>
-    <w:p>
-      <w:proofErr w:type="spellStart"/>
-      <w:r>
-        <w:t>id_plan</w:t>
-      </w:r>
-      <w:proofErr w:type="spellEnd"/>
-      <w:r>
-        <w:t xml:space="preserve"> </w:t>
-      </w:r>
-      <w:r>
-        <w:sym w:font="Wingdings" w:char="F0E0"/>
-      </w:r>
-      <w:r>
-        <w:t xml:space="preserve"> </w:t>
-      </w:r>
-      <w:proofErr w:type="spellStart"/>
-      <w:r>
-        <w:t>descripcion</w:t>
-      </w:r>
-      <w:proofErr w:type="spellEnd"/>
-      <w:r>
-        <w:t xml:space="preserve">, tipo, </w:t>
-      </w:r>
-      <w:proofErr w:type="spellStart"/>
-      <w:r>
-        <w:rPr>
-          <w:i/>
-          <w:iCs/>
-        </w:rPr>
-        <w:t>id_riesgo</w:t>
-      </w:r>
-      <w:proofErr w:type="spellEnd"/>
-      <w:r>
-        <w:t>.</w:t>
-      </w:r>
-    </w:p>
-    <w:p>
-      <w:proofErr w:type="spellStart"/>
-      <w:r>
-        <w:t>id_tarea</w:t>
-      </w:r>
-      <w:proofErr w:type="spellEnd"/>
-      <w:r>
-        <w:t xml:space="preserve"> </w:t>
-      </w:r>
-      <w:r>
-        <w:sym w:font="Wingdings" w:char="F0E0"/>
-      </w:r>
-      <w:r>
-        <w:t xml:space="preserve"> nombre, </w:t>
-      </w:r>
-      <w:proofErr w:type="spellStart"/>
-      <w:r>
-        <w:t>descripcion</w:t>
-      </w:r>
-      <w:proofErr w:type="spellEnd"/>
-      <w:r>
-        <w:t>,</w:t>
-      </w:r>
-      <w:r>
-        <w:t xml:space="preserve"> </w:t>
-      </w:r>
-      <w:proofErr w:type="spellStart"/>
-      <w:r>
-        <w:t>fecha_inicio</w:t>
-      </w:r>
-      <w:proofErr w:type="spellEnd"/>
-      <w:r>
-        <w:t xml:space="preserve">, </w:t>
-      </w:r>
-      <w:proofErr w:type="spellStart"/>
-      <w:r>
-        <w:t>fecha_fin</w:t>
-      </w:r>
-      <w:proofErr w:type="spellEnd"/>
-      <w:r>
-        <w:t xml:space="preserve">, </w:t>
-      </w:r>
-      <w:proofErr w:type="spellStart"/>
-      <w:r>
-        <w:t>fecha_fin_real</w:t>
-      </w:r>
-      <w:proofErr w:type="spellEnd"/>
-      <w:r>
-        <w:t>,</w:t>
-      </w:r>
-      <w:r>
-        <w:t xml:space="preserve"> estado,</w:t>
-      </w:r>
-      <w:r>
-        <w:rPr>
-          <w:i/>
-          <w:iCs/>
-        </w:rPr>
-        <w:t xml:space="preserve"> </w:t>
-      </w:r>
-      <w:proofErr w:type="spellStart"/>
-      <w:r>
-        <w:rPr>
-          <w:i/>
-          <w:iCs/>
-        </w:rPr>
-        <w:t>id_plan</w:t>
-      </w:r>
-      <w:proofErr w:type="spellEnd"/>
-      <w:r>
-        <w:t>.</w:t>
-      </w:r>
-      <w:r>
-        <w:t xml:space="preserve"> </w:t>
-      </w:r>
-    </w:p>
-    <w:p>
-      <w:proofErr w:type="spellStart"/>
-      <w:r>
-        <w:t>id_proyecto</w:t>
-      </w:r>
-      <w:proofErr w:type="spellEnd"/>
-      <w:r>
-        <w:t xml:space="preserve"> </w:t>
-      </w:r>
-      <w:r>
-        <w:sym w:font="Wingdings" w:char="F0E0"/>
-      </w:r>
-      <w:r>
-        <w:t xml:space="preserve"> </w:t>
-      </w:r>
-      <w:proofErr w:type="spellStart"/>
-      <w:r>
-        <w:t>id_riesgo</w:t>
-      </w:r>
-      <w:proofErr w:type="spellEnd"/>
-      <w:r>
-        <w:t>.</w:t>
-      </w:r>
-    </w:p>
-    <w:p>
-      <w:r>
-        <w:t xml:space="preserve"> </w:t>
-      </w:r>
-      <w:proofErr w:type="spellStart"/>
-      <w:r>
-        <w:t>id_proyecto</w:t>
-      </w:r>
-      <w:proofErr w:type="spellEnd"/>
-      <w:r>
-        <w:t xml:space="preserve">, </w:t>
-      </w:r>
-      <w:proofErr w:type="spellStart"/>
-      <w:r>
-        <w:t>id_participante</w:t>
-      </w:r>
-      <w:proofErr w:type="spellEnd"/>
-      <w:r>
-        <w:t xml:space="preserve"> </w:t>
-      </w:r>
-      <w:r>
-        <w:sym w:font="Wingdings" w:char="F0E0"/>
-      </w:r>
-      <w:r>
-        <w:t xml:space="preserve"> rol</w:t>
-      </w:r>
-      <w:r>
-        <w:t>.</w:t>
-      </w:r>
-    </w:p>
-    <w:p>
-      <w:r>
-        <w:t xml:space="preserve">La primera forma normal la cumple ya que no hay ningún atributo </w:t>
-      </w:r>
-      <w:proofErr w:type="spellStart"/>
-      <w:r>
-        <w:t>multivalorado</w:t>
-      </w:r>
-      <w:proofErr w:type="spellEnd"/>
-      <w:r>
-        <w:t>.</w:t>
-      </w:r>
-    </w:p>
-    <w:p>
-      <w:r>
-        <w:t>La segunda forma normal la cumple ya que todos los atributos tienen dependencia funcional sobre la clave primaria.</w:t>
-      </w:r>
-    </w:p>
-    <w:p>
-      <w:r>
-        <w:t xml:space="preserve">La tercera forma normal la cumple ya que no existe dependencias transitivas. </w:t>
-      </w:r>
-    </w:p>
-    <w:p>
-      <w:pPr>
-        <w:pStyle w:val="Ttulo2"/>
-      </w:pPr>
-      <w:bookmarkStart w:id="19" w:name="_Toc188618886"/>
-      <w:r>
-        <w:t xml:space="preserve">Justificación </w:t>
-      </w:r>
-      <w:r>
-        <w:t xml:space="preserve">de </w:t>
-      </w:r>
-      <w:r>
-        <w:t>Forma normal adoptada</w:t>
-      </w:r>
-      <w:bookmarkEnd w:id="19"/>
-    </w:p>
-    <w:p>
-      <w:r>
-        <w:t xml:space="preserve">Se eligió la 3ra forma normal porque </w:t>
-      </w:r>
-      <w:r>
-        <w:t>ayuda a eliminar redundancias y dependencias anómalas, mejorando la integridad y eficiencia de los datos.</w:t>
-      </w:r>
-    </w:p>
-    <w:p>
-      <w:pPr>
-        <w:pStyle w:val="PSI-Ttulo2"/>
-      </w:pPr>
-      <w:bookmarkStart w:id="20" w:name="_Toc188618887"/>
-      <w:r>
-        <w:t>Esquema lógico</w:t>
-      </w:r>
-      <w:bookmarkEnd w:id="20"/>
-    </w:p>
-    <w:p>
-      <w:r>
-        <w:t xml:space="preserve">Una vez implementado el modelo relacional, se procedió a realizar el esquema lógico con la herramienta MySQL </w:t>
-      </w:r>
-      <w:proofErr w:type="spellStart"/>
-      <w:r>
-        <w:t>WorkBench</w:t>
-      </w:r>
-      <w:proofErr w:type="spellEnd"/>
-      <w:r>
-        <w:t xml:space="preserve"> 8.0. Este modelo cuenta con los tipos de datos y las restricciones </w:t>
-      </w:r>
-      <w:proofErr w:type="gramStart"/>
-      <w:r>
-        <w:t>a</w:t>
-      </w:r>
-      <w:proofErr w:type="gramEnd"/>
-      <w:r>
-        <w:t xml:space="preserve"> tener en cuenta.</w:t>
-      </w:r>
-    </w:p>
-    <w:p>
-      <w:pPr>
-        <w:jc w:val="center"/>
-      </w:pPr>
-      <w:r>
-        <w:rPr>
-          <w:noProof/>
-        </w:rPr>
         <w:drawing>
           <wp:inline distT="0" distB="0" distL="0" distR="0" wp14:anchorId="59BEA567" wp14:editId="1AB7DE90">
             <wp:extent cx="4498488" cy="3053301"/>
@@ -11531,6 +10201,85 @@
         <w:t>: Esquema lógico.</w:t>
       </w:r>
     </w:p>
+    <w:p>
+      <w:pPr>
+        <w:pStyle w:val="PSI-Ttulo2"/>
+      </w:pPr>
+      <w:r>
+        <w:t>Convención</w:t>
+      </w:r>
+    </w:p>
+    <w:p>
+      <w:r>
+        <w:t xml:space="preserve">Para la implementación se va a utilizar la siguiente convención: </w:t>
+      </w:r>
+    </w:p>
+    <w:p>
+      <w:pPr>
+        <w:pStyle w:val="Prrafodelista"/>
+        <w:numPr>
+          <w:ilvl w:val="0"/>
+          <w:numId w:val="19"/>
+        </w:numPr>
+      </w:pPr>
+      <w:r>
+        <w:t xml:space="preserve">Los nombres de la tabla se van a poner en minúscula. </w:t>
+      </w:r>
+    </w:p>
+    <w:p>
+      <w:pPr>
+        <w:pStyle w:val="Prrafodelista"/>
+        <w:numPr>
+          <w:ilvl w:val="0"/>
+          <w:numId w:val="19"/>
+        </w:numPr>
+      </w:pPr>
+      <w:r>
+        <w:t>Las claves primarias son id_&lt;nombre de la tabla&gt;</w:t>
+      </w:r>
+    </w:p>
+    <w:p>
+      <w:pPr>
+        <w:pStyle w:val="Prrafodelista"/>
+        <w:numPr>
+          <w:ilvl w:val="0"/>
+          <w:numId w:val="19"/>
+        </w:numPr>
+      </w:pPr>
+      <w:r>
+        <w:t xml:space="preserve">La notación </w:t>
+      </w:r>
+      <w:r>
+        <w:t xml:space="preserve">que se utilizara es </w:t>
+      </w:r>
+      <w:r>
+        <w:t>Snake Case. Ejemplo fecha_inicio.</w:t>
+      </w:r>
+    </w:p>
+    <w:p>
+      <w:pPr>
+        <w:pStyle w:val="Prrafodelista"/>
+        <w:numPr>
+          <w:ilvl w:val="0"/>
+          <w:numId w:val="19"/>
+        </w:numPr>
+      </w:pPr>
+      <w:r>
+        <w:t>Los constraint se utilizaran en claves foráneas y su formato para las tablas principales (tablas del modelo entidad y relación) es fk_&lt;nombre de la tabla&gt;_&lt;nombre de la tabla referenciada&gt;</w:t>
+      </w:r>
+    </w:p>
+    <w:p>
+      <w:pPr>
+        <w:pStyle w:val="Prrafodelista"/>
+        <w:numPr>
+          <w:ilvl w:val="0"/>
+          <w:numId w:val="19"/>
+        </w:numPr>
+      </w:pPr>
+      <w:r>
+        <w:t>Para las tablas generadas en el modelo relacional se va utilizar el siguiente formato fk_&lt;primera letra de la primera tabla&gt;&lt;inicial de la segunda tabla&gt;_&lt;tabla referenciada&gt;</w:t>
+      </w:r>
+    </w:p>
     <w:sectPr>
       <w:headerReference w:type="default" r:id="rId15"/>
       <w:footerReference w:type="default" r:id="rId16"/>
@@ -11575,16 +10324,8 @@
       <w:rPr>
         <w:lang w:val="es-AR"/>
       </w:rPr>
-      <w:t>T-</w:t>
+      <w:t>T-Code</w:t>
     </w:r>
-    <w:proofErr w:type="spellStart"/>
-    <w:r>
-      <w:rPr>
-        <w:lang w:val="es-AR"/>
-      </w:rPr>
-      <w:t>Code</w:t>
-    </w:r>
-    <w:proofErr w:type="spellEnd"/>
     <w:r>
       <w:rPr>
         <w:lang w:val="es-AR"/>
@@ -12413,15 +11154,7 @@
       </mc:AlternateContent>
     </w:r>
     <w:r>
-      <w:t xml:space="preserve">Vesta </w:t>
-    </w:r>
-    <w:proofErr w:type="spellStart"/>
-    <w:r>
-      <w:t>Risk</w:t>
-    </w:r>
-    <w:proofErr w:type="spellEnd"/>
-    <w:r>
-      <w:t xml:space="preserve"> Manager</w:t>
+      <w:t>Vesta Risk Manager</w:t>
     </w:r>
     <w:r>
       <w:tab/>

</xml_diff>